<commit_message>
Memorize TCS Version No
</commit_message>
<xml_diff>
--- a/docs/TCS User Manual.docx
+++ b/docs/TCS User Manual.docx
@@ -7559,7 +7559,10 @@
         <w:t>Point-In-Time Re</w:t>
       </w:r>
       <w:r>
-        <w:t>covery on the standby container, which will allow the user to recover from a logical corruption (such as an inadvertently dropped database table).</w:t>
+        <w:t>covery on the standby container</w:t>
+      </w:r>
+      <w:r>
+        <w:t>.</w:t>
       </w:r>
     </w:p>
     <w:p>
@@ -7621,15 +7624,7 @@
         </w:numPr>
       </w:pPr>
       <w:r>
-        <w:t xml:space="preserve">Stop the inflow to the database, do a final manual </w:t>
-      </w:r>
-      <w:bookmarkStart w:id="34" w:name="_GoBack"/>
-      <w:r>
-        <w:t xml:space="preserve">database backup, </w:t>
-      </w:r>
-      <w:bookmarkEnd w:id="34"/>
-      <w:r>
-        <w:t xml:space="preserve">and then </w:t>
+        <w:t xml:space="preserve">Stop the inflow to the database, do a final manual database backup, and then </w:t>
       </w:r>
       <w:r>
         <w:t xml:space="preserve">stop </w:t>
@@ -8419,16 +8414,274 @@
       <w:pPr>
         <w:pStyle w:val="Heading3"/>
       </w:pPr>
-      <w:bookmarkStart w:id="35" w:name="_Toc470161741"/>
+      <w:bookmarkStart w:id="34" w:name="_Toc470161741"/>
       <w:r>
         <w:t>Point-In-Time Recovery</w:t>
       </w:r>
+      <w:bookmarkEnd w:id="34"/>
+    </w:p>
+    <w:p>
+      <w:r>
+        <w:t>There may come a time when it would be useful to investigate the state of the database at some point in the past.  This sect</w:t>
+      </w:r>
+      <w:r>
+        <w:t xml:space="preserve">ion provides the instructions for how to do this.  </w:t>
+      </w:r>
+      <w:r>
+        <w:t>Preliminary considerations are the following:</w:t>
+      </w:r>
+    </w:p>
+    <w:p>
+      <w:pPr>
+        <w:pStyle w:val="ListParagraph"/>
+        <w:numPr>
+          <w:ilvl w:val="0"/>
+          <w:numId w:val="19"/>
+        </w:numPr>
+      </w:pPr>
+      <w:r>
+        <w:t xml:space="preserve">Nominally only one </w:t>
+      </w:r>
+      <w:r>
+        <w:t xml:space="preserve">of the </w:t>
+      </w:r>
+      <w:r>
+        <w:t>Postgres container</w:t>
+      </w:r>
+      <w:r>
+        <w:t>s</w:t>
+      </w:r>
+      <w:r>
+        <w:t xml:space="preserve"> is </w:t>
+      </w:r>
+      <w:r>
+        <w:rPr>
+          <w:smallCaps/>
+          <w:color w:val="0070C0"/>
+        </w:rPr>
+        <w:t>running</w:t>
+      </w:r>
+      <w:r>
+        <w:rPr>
+          <w:color w:val="0070C0"/>
+        </w:rPr>
+        <w:t xml:space="preserve"> </w:t>
+      </w:r>
+      <w:r>
+        <w:t xml:space="preserve">with the other </w:t>
+      </w:r>
+      <w:r>
+        <w:rPr>
+          <w:smallCaps/>
+          <w:color w:val="0070C0"/>
+        </w:rPr>
+        <w:t>stopped</w:t>
+      </w:r>
+      <w:r>
+        <w:t xml:space="preserve">.  After doing a PITR, an historical version of the database is recovered </w:t>
+      </w:r>
+      <w:r>
+        <w:t xml:space="preserve">into </w:t>
+      </w:r>
+      <w:r>
+        <w:t xml:space="preserve">the </w:t>
+      </w:r>
+      <w:r>
+        <w:rPr>
+          <w:smallCaps/>
+          <w:color w:val="0070C0"/>
+        </w:rPr>
+        <w:t>stopped</w:t>
+      </w:r>
+      <w:r>
+        <w:t xml:space="preserve"> </w:t>
+      </w:r>
+      <w:r>
+        <w:t>Postgre</w:t>
+      </w:r>
+      <w:r>
+        <w:t>s container</w:t>
+      </w:r>
+      <w:r>
+        <w:t xml:space="preserve">, with a further follow-up step in which the </w:t>
+      </w:r>
+      <w:r>
+        <w:rPr>
+          <w:smallCaps/>
+          <w:color w:val="0070C0"/>
+        </w:rPr>
+        <w:t xml:space="preserve">stopped </w:t>
+      </w:r>
+      <w:r>
+        <w:t xml:space="preserve">container itself is set into the </w:t>
+      </w:r>
+      <w:r>
+        <w:rPr>
+          <w:smallCaps/>
+          <w:color w:val="0070C0"/>
+        </w:rPr>
+        <w:t>running</w:t>
+      </w:r>
+      <w:r>
+        <w:rPr>
+          <w:smallCaps/>
+          <w:color w:val="0070C0"/>
+        </w:rPr>
+        <w:t xml:space="preserve"> </w:t>
+      </w:r>
+      <w:r>
+        <w:t>state, hence making the PITR database available.</w:t>
+      </w:r>
+    </w:p>
+    <w:p>
+      <w:pPr>
+        <w:pStyle w:val="ListParagraph"/>
+        <w:numPr>
+          <w:ilvl w:val="0"/>
+          <w:numId w:val="19"/>
+        </w:numPr>
+      </w:pPr>
+      <w:r>
+        <w:t>Both Postgre</w:t>
+      </w:r>
+      <w:r>
+        <w:t>s containers cannot listen</w:t>
+      </w:r>
+      <w:r>
+        <w:t xml:space="preserve"> on the same port (the no</w:t>
+      </w:r>
+      <w:r>
+        <w:t xml:space="preserve">minal Postgres </w:t>
+      </w:r>
+      <w:bookmarkStart w:id="35" w:name="_GoBack"/>
+      <w:r>
+        <w:t>listening port is</w:t>
+      </w:r>
+      <w:r>
+        <w:t xml:space="preserve"> 5432).  The consequence is that the Postgres container that contains </w:t>
+      </w:r>
       <w:bookmarkEnd w:id="35"/>
-    </w:p>
+      <w:r>
+        <w:t xml:space="preserve">the PITR database listens </w:t>
+      </w:r>
+      <w:r>
+        <w:t xml:space="preserve">instead </w:t>
+      </w:r>
+      <w:r>
+        <w:t>on port 5433</w:t>
+      </w:r>
+      <w:r>
+        <w:t>.</w:t>
+      </w:r>
+    </w:p>
+    <w:p>
+      <w:pPr>
+        <w:pStyle w:val="ListParagraph"/>
+        <w:numPr>
+          <w:ilvl w:val="0"/>
+          <w:numId w:val="19"/>
+        </w:numPr>
+      </w:pPr>
+      <w:r>
+        <w:t xml:space="preserve">Hence, a user wishing to </w:t>
+      </w:r>
+      <w:r>
+        <w:t xml:space="preserve">do a </w:t>
+      </w:r>
+      <w:r>
+        <w:t>PITR database</w:t>
+      </w:r>
+      <w:r>
+        <w:t xml:space="preserve"> investigation, must remember to configure said tools to use port 5433 (‘Postgres-aware’ software tools invariably default the port selection to 5432).</w:t>
+      </w:r>
+    </w:p>
+    <w:p>
+      <w:pPr>
+        <w:pStyle w:val="ListParagraph"/>
+        <w:numPr>
+          <w:ilvl w:val="0"/>
+          <w:numId w:val="19"/>
+        </w:numPr>
+      </w:pPr>
+      <w:r>
+        <w:t xml:space="preserve">During the PITR investigation, </w:t>
+      </w:r>
+      <w:r>
+        <w:t>normal database activities</w:t>
+      </w:r>
+      <w:r>
+        <w:t xml:space="preserve"> continue unawares.</w:t>
+      </w:r>
+    </w:p>
+    <w:p>
+      <w:pPr>
+        <w:pStyle w:val="ListParagraph"/>
+        <w:numPr>
+          <w:ilvl w:val="0"/>
+          <w:numId w:val="19"/>
+        </w:numPr>
+      </w:pPr>
+      <w:r>
+        <w:t xml:space="preserve">The consequence of a PITR investigation may be that the user wants to modify the operational database in some way (for example, to recover a table that should not have deleted).  Such actions are doable, but </w:t>
+      </w:r>
+      <w:r>
+        <w:t xml:space="preserve">information to do such things </w:t>
+      </w:r>
+      <w:r>
+        <w:t xml:space="preserve">are outside the </w:t>
+      </w:r>
+      <w:r>
+        <w:t>scope</w:t>
+      </w:r>
+      <w:r>
+        <w:t xml:space="preserve"> of this manual.</w:t>
+      </w:r>
+      <w:r>
+        <w:t xml:space="preserve">  The user is advised to refer to one of the many excellent Postgres references, the prime one being </w:t>
+      </w:r>
+      <w:r>
+        <w:t xml:space="preserve">the online </w:t>
+      </w:r>
+      <w:hyperlink r:id="rId19" w:history="1">
+        <w:r>
+          <w:rPr>
+            <w:rStyle w:val="Hyperlink"/>
+          </w:rPr>
+          <w:t>Postgres documentation</w:t>
+        </w:r>
+      </w:hyperlink>
+      <w:r>
+        <w:t xml:space="preserve"> itself.</w:t>
+      </w:r>
+    </w:p>
+    <w:p>
+      <w:pPr>
+        <w:pStyle w:val="ListParagraph"/>
+        <w:numPr>
+          <w:ilvl w:val="0"/>
+          <w:numId w:val="19"/>
+        </w:numPr>
+      </w:pPr>
+      <w:r>
+        <w:t xml:space="preserve">Once the PITR investigation and any consequential activities are complete, the PITR database container should be set back into the </w:t>
+      </w:r>
+      <w:r>
+        <w:rPr>
+          <w:smallCaps/>
+          <w:color w:val="0070C0"/>
+        </w:rPr>
+        <w:t>stopped</w:t>
+      </w:r>
+      <w:r>
+        <w:t xml:space="preserve"> state, which can be done from Kitematic or the ‘$ docker stop’ command.</w:t>
+      </w:r>
+    </w:p>
+    <w:p/>
+    <w:p/>
     <w:p/>
     <w:sectPr>
-      <w:headerReference w:type="default" r:id="rId19"/>
-      <w:footerReference w:type="default" r:id="rId20"/>
+      <w:headerReference w:type="default" r:id="rId20"/>
+      <w:footerReference w:type="default" r:id="rId21"/>
       <w:pgSz w:w="12240" w:h="15840"/>
       <w:pgMar w:top="1440" w:right="1800" w:bottom="1440" w:left="1800" w:header="720" w:footer="720" w:gutter="0"/>
       <w:pgNumType w:start="1"/>
@@ -8518,7 +8771,7 @@
         <w:color w:val="000000" w:themeColor="text1"/>
         <w:sz w:val="21"/>
       </w:rPr>
-      <w:t>11</w:t>
+      <w:t>10</w:t>
     </w:r>
     <w:r>
       <w:rPr>
@@ -10246,7 +10499,7 @@
   <w:abstractNum w:abstractNumId="15">
     <w:nsid w:val="66C60755"/>
     <w:multiLevelType w:val="hybridMultilevel"/>
-    <w:tmpl w:val="9A2CEE52"/>
+    <w:tmpl w:val="10E0CCD6"/>
     <w:lvl w:ilvl="0" w:tplc="04090001">
       <w:start w:val="1"/>
       <w:numFmt w:val="bullet"/>
@@ -13379,7 +13632,7 @@
 </file>
 
 <file path=customXml/itemProps6.xml><?xml version="1.0" encoding="utf-8"?>
-<ds:datastoreItem xmlns:ds="http://schemas.openxmlformats.org/officeDocument/2006/customXml" ds:itemID="{EB260E52-0C28-864F-8F09-C2B8E8224019}">
+<ds:datastoreItem xmlns:ds="http://schemas.openxmlformats.org/officeDocument/2006/customXml" ds:itemID="{1EBE49C8-82E1-B44F-BFE6-B6439BDE6F44}">
   <ds:schemaRefs>
     <ds:schemaRef ds:uri="http://schemas.openxmlformats.org/officeDocument/2006/bibliography"/>
   </ds:schemaRefs>

</xml_diff>

<commit_message>
Prepare first release of User Manual
</commit_message>
<xml_diff>
--- a/docs/TCS User Manual.docx
+++ b/docs/TCS User Manual.docx
@@ -37,11 +37,21 @@
       <w:r>
         <w:t xml:space="preserve">Version </w:t>
       </w:r>
-      <w:fldSimple w:instr=" DOCPROPERTY &quot;Version&quot;  \* MERGEFORMAT ">
-        <w:r>
-          <w:t>1.0.0</w:t>
-        </w:r>
-      </w:fldSimple>
+      <w:r>
+        <w:fldChar w:fldCharType="begin"/>
+      </w:r>
+      <w:r>
+        <w:instrText xml:space="preserve"> DOCPROPERTY "Version"  \* MERGEFORMAT </w:instrText>
+      </w:r>
+      <w:r>
+        <w:fldChar w:fldCharType="separate"/>
+      </w:r>
+      <w:r>
+        <w:t>1.0.0</w:t>
+      </w:r>
+      <w:r>
+        <w:fldChar w:fldCharType="end"/>
+      </w:r>
     </w:p>
     <w:p>
       <w:r>
@@ -291,7 +301,14 @@
                 <w:sz w:val="21"/>
                 <w:szCs w:val="21"/>
               </w:rPr>
-              <w:t>-01-01</w:t>
+              <w:t>-01-0</w:t>
+            </w:r>
+            <w:r>
+              <w:rPr>
+                <w:sz w:val="21"/>
+                <w:szCs w:val="21"/>
+              </w:rPr>
+              <w:t>3</w:t>
             </w:r>
           </w:p>
         </w:tc>
@@ -534,7 +551,7 @@
         <w:rPr>
           <w:noProof/>
         </w:rPr>
-        <w:instrText xml:space="preserve"> PAGEREF _Toc471228434 \h </w:instrText>
+        <w:instrText xml:space="preserve"> PAGEREF _Toc471245712 \h </w:instrText>
       </w:r>
       <w:r>
         <w:rPr>
@@ -621,7 +638,7 @@
         <w:rPr>
           <w:noProof/>
         </w:rPr>
-        <w:instrText xml:space="preserve"> PAGEREF _Toc471228435 \h </w:instrText>
+        <w:instrText xml:space="preserve"> PAGEREF _Toc471245713 \h </w:instrText>
       </w:r>
       <w:r>
         <w:rPr>
@@ -708,7 +725,7 @@
         <w:rPr>
           <w:noProof/>
         </w:rPr>
-        <w:instrText xml:space="preserve"> PAGEREF _Toc471228436 \h </w:instrText>
+        <w:instrText xml:space="preserve"> PAGEREF _Toc471245714 \h </w:instrText>
       </w:r>
       <w:r>
         <w:rPr>
@@ -795,7 +812,7 @@
         <w:rPr>
           <w:noProof/>
         </w:rPr>
-        <w:instrText xml:space="preserve"> PAGEREF _Toc471228437 \h </w:instrText>
+        <w:instrText xml:space="preserve"> PAGEREF _Toc471245715 \h </w:instrText>
       </w:r>
       <w:r>
         <w:rPr>
@@ -882,7 +899,7 @@
         <w:rPr>
           <w:noProof/>
         </w:rPr>
-        <w:instrText xml:space="preserve"> PAGEREF _Toc471228438 \h </w:instrText>
+        <w:instrText xml:space="preserve"> PAGEREF _Toc471245716 \h </w:instrText>
       </w:r>
       <w:r>
         <w:rPr>
@@ -969,7 +986,7 @@
         <w:rPr>
           <w:noProof/>
         </w:rPr>
-        <w:instrText xml:space="preserve"> PAGEREF _Toc471228439 \h </w:instrText>
+        <w:instrText xml:space="preserve"> PAGEREF _Toc471245717 \h </w:instrText>
       </w:r>
       <w:r>
         <w:rPr>
@@ -1056,7 +1073,7 @@
         <w:rPr>
           <w:noProof/>
         </w:rPr>
-        <w:instrText xml:space="preserve"> PAGEREF _Toc471228440 \h </w:instrText>
+        <w:instrText xml:space="preserve"> PAGEREF _Toc471245718 \h </w:instrText>
       </w:r>
       <w:r>
         <w:rPr>
@@ -1143,7 +1160,7 @@
         <w:rPr>
           <w:noProof/>
         </w:rPr>
-        <w:instrText xml:space="preserve"> PAGEREF _Toc471228441 \h </w:instrText>
+        <w:instrText xml:space="preserve"> PAGEREF _Toc471245719 \h </w:instrText>
       </w:r>
       <w:r>
         <w:rPr>
@@ -1232,7 +1249,7 @@
         <w:rPr>
           <w:noProof/>
         </w:rPr>
-        <w:instrText xml:space="preserve"> PAGEREF _Toc471228442 \h </w:instrText>
+        <w:instrText xml:space="preserve"> PAGEREF _Toc471245720 \h </w:instrText>
       </w:r>
       <w:r>
         <w:rPr>
@@ -1321,7 +1338,7 @@
         <w:rPr>
           <w:noProof/>
         </w:rPr>
-        <w:instrText xml:space="preserve"> PAGEREF _Toc471228443 \h </w:instrText>
+        <w:instrText xml:space="preserve"> PAGEREF _Toc471245721 \h </w:instrText>
       </w:r>
       <w:r>
         <w:rPr>
@@ -1410,7 +1427,7 @@
         <w:rPr>
           <w:noProof/>
         </w:rPr>
-        <w:instrText xml:space="preserve"> PAGEREF _Toc471228444 \h </w:instrText>
+        <w:instrText xml:space="preserve"> PAGEREF _Toc471245722 \h </w:instrText>
       </w:r>
       <w:r>
         <w:rPr>
@@ -1493,7 +1510,7 @@
         <w:rPr>
           <w:noProof/>
         </w:rPr>
-        <w:instrText xml:space="preserve"> PAGEREF _Toc471228445 \h </w:instrText>
+        <w:instrText xml:space="preserve"> PAGEREF _Toc471245723 \h </w:instrText>
       </w:r>
       <w:r>
         <w:rPr>
@@ -1576,7 +1593,7 @@
         <w:rPr>
           <w:noProof/>
         </w:rPr>
-        <w:instrText xml:space="preserve"> PAGEREF _Toc471228446 \h </w:instrText>
+        <w:instrText xml:space="preserve"> PAGEREF _Toc471245724 \h </w:instrText>
       </w:r>
       <w:r>
         <w:rPr>
@@ -1661,7 +1678,7 @@
         <w:rPr>
           <w:noProof/>
         </w:rPr>
-        <w:instrText xml:space="preserve"> PAGEREF _Toc471228447 \h </w:instrText>
+        <w:instrText xml:space="preserve"> PAGEREF _Toc471245725 \h </w:instrText>
       </w:r>
       <w:r>
         <w:rPr>
@@ -1745,7 +1762,7 @@
         <w:rPr>
           <w:noProof/>
         </w:rPr>
-        <w:instrText xml:space="preserve"> PAGEREF _Toc471228448 \h </w:instrText>
+        <w:instrText xml:space="preserve"> PAGEREF _Toc471245726 \h </w:instrText>
       </w:r>
       <w:r>
         <w:rPr>
@@ -1838,7 +1855,7 @@
         <w:rPr>
           <w:noProof/>
         </w:rPr>
-        <w:instrText xml:space="preserve"> PAGEREF _Toc471228449 \h </w:instrText>
+        <w:instrText xml:space="preserve"> PAGEREF _Toc471245727 \h </w:instrText>
       </w:r>
       <w:r>
         <w:rPr>
@@ -1925,7 +1942,7 @@
         <w:rPr>
           <w:noProof/>
         </w:rPr>
-        <w:instrText xml:space="preserve"> PAGEREF _Toc471228450 \h </w:instrText>
+        <w:instrText xml:space="preserve"> PAGEREF _Toc471245728 \h </w:instrText>
       </w:r>
       <w:r>
         <w:rPr>
@@ -2008,7 +2025,7 @@
         <w:rPr>
           <w:noProof/>
         </w:rPr>
-        <w:instrText xml:space="preserve"> PAGEREF _Toc471228451 \h </w:instrText>
+        <w:instrText xml:space="preserve"> PAGEREF _Toc471245729 \h </w:instrText>
       </w:r>
       <w:r>
         <w:rPr>
@@ -2091,7 +2108,7 @@
         <w:rPr>
           <w:noProof/>
         </w:rPr>
-        <w:instrText xml:space="preserve"> PAGEREF _Toc471228452 \h </w:instrText>
+        <w:instrText xml:space="preserve"> PAGEREF _Toc471245730 \h </w:instrText>
       </w:r>
       <w:r>
         <w:rPr>
@@ -2176,7 +2193,7 @@
         <w:rPr>
           <w:noProof/>
         </w:rPr>
-        <w:instrText xml:space="preserve"> PAGEREF _Toc471228453 \h </w:instrText>
+        <w:instrText xml:space="preserve"> PAGEREF _Toc471245731 \h </w:instrText>
       </w:r>
       <w:r>
         <w:rPr>
@@ -2259,7 +2276,7 @@
         <w:rPr>
           <w:noProof/>
         </w:rPr>
-        <w:instrText xml:space="preserve"> PAGEREF _Toc471228454 \h </w:instrText>
+        <w:instrText xml:space="preserve"> PAGEREF _Toc471245732 \h </w:instrText>
       </w:r>
       <w:r>
         <w:rPr>
@@ -2346,7 +2363,7 @@
         <w:rPr>
           <w:noProof/>
         </w:rPr>
-        <w:instrText xml:space="preserve"> PAGEREF _Toc471228455 \h </w:instrText>
+        <w:instrText xml:space="preserve"> PAGEREF _Toc471245733 \h </w:instrText>
       </w:r>
       <w:r>
         <w:rPr>
@@ -2429,7 +2446,7 @@
         <w:rPr>
           <w:noProof/>
         </w:rPr>
-        <w:instrText xml:space="preserve"> PAGEREF _Toc471228456 \h </w:instrText>
+        <w:instrText xml:space="preserve"> PAGEREF _Toc471245734 \h </w:instrText>
       </w:r>
       <w:r>
         <w:rPr>
@@ -2512,7 +2529,7 @@
         <w:rPr>
           <w:noProof/>
         </w:rPr>
-        <w:instrText xml:space="preserve"> PAGEREF _Toc471228457 \h </w:instrText>
+        <w:instrText xml:space="preserve"> PAGEREF _Toc471245735 \h </w:instrText>
       </w:r>
       <w:r>
         <w:rPr>
@@ -2529,7 +2546,7 @@
         <w:rPr>
           <w:noProof/>
         </w:rPr>
-        <w:t>9</w:t>
+        <w:t>8</w:t>
       </w:r>
       <w:r>
         <w:rPr>
@@ -2595,7 +2612,7 @@
         <w:rPr>
           <w:noProof/>
         </w:rPr>
-        <w:instrText xml:space="preserve"> PAGEREF _Toc471228458 \h </w:instrText>
+        <w:instrText xml:space="preserve"> PAGEREF _Toc471245736 \h </w:instrText>
       </w:r>
       <w:r>
         <w:rPr>
@@ -2664,7 +2681,7 @@
         <w:rPr>
           <w:noProof/>
         </w:rPr>
-        <w:t>Rolling Back to a Previous TCS Version</w:t>
+        <w:t>Changing TCS Version</w:t>
       </w:r>
       <w:r>
         <w:rPr>
@@ -2682,7 +2699,7 @@
         <w:rPr>
           <w:noProof/>
         </w:rPr>
-        <w:instrText xml:space="preserve"> PAGEREF _Toc471228459 \h </w:instrText>
+        <w:instrText xml:space="preserve"> PAGEREF _Toc471245737 \h </w:instrText>
       </w:r>
       <w:r>
         <w:rPr>
@@ -2751,7 +2768,7 @@
         <w:rPr>
           <w:noProof/>
         </w:rPr>
-        <w:t>TCS Software Upgrades</w:t>
+        <w:t>Postgres Management</w:t>
       </w:r>
       <w:r>
         <w:rPr>
@@ -2769,94 +2786,7 @@
         <w:rPr>
           <w:noProof/>
         </w:rPr>
-        <w:instrText xml:space="preserve"> PAGEREF _Toc471228460 \h </w:instrText>
-      </w:r>
-      <w:r>
-        <w:rPr>
-          <w:noProof/>
-        </w:rPr>
-      </w:r>
-      <w:r>
-        <w:rPr>
-          <w:noProof/>
-        </w:rPr>
-        <w:fldChar w:fldCharType="separate"/>
-      </w:r>
-      <w:r>
-        <w:rPr>
-          <w:noProof/>
-        </w:rPr>
-        <w:t>10</w:t>
-      </w:r>
-      <w:r>
-        <w:rPr>
-          <w:noProof/>
-        </w:rPr>
-        <w:fldChar w:fldCharType="end"/>
-      </w:r>
-    </w:p>
-    <w:p>
-      <w:pPr>
-        <w:pStyle w:val="TOC2"/>
-        <w:tabs>
-          <w:tab w:val="left" w:pos="546"/>
-          <w:tab w:val="right" w:pos="8630"/>
-        </w:tabs>
-        <w:rPr>
-          <w:rFonts w:asciiTheme="minorHAnsi" w:eastAsiaTheme="minorEastAsia" w:hAnsiTheme="minorHAnsi"/>
-          <w:b w:val="0"/>
-          <w:bCs w:val="0"/>
-          <w:smallCaps w:val="0"/>
-          <w:noProof/>
-          <w:color w:val="auto"/>
-          <w:sz w:val="24"/>
-          <w:szCs w:val="24"/>
-          <w:lang w:eastAsia="en-US"/>
-        </w:rPr>
-      </w:pPr>
-      <w:r>
-        <w:rPr>
-          <w:noProof/>
-        </w:rPr>
-        <w:t>3.5</w:t>
-      </w:r>
-      <w:r>
-        <w:rPr>
-          <w:rFonts w:asciiTheme="minorHAnsi" w:eastAsiaTheme="minorEastAsia" w:hAnsiTheme="minorHAnsi"/>
-          <w:b w:val="0"/>
-          <w:bCs w:val="0"/>
-          <w:smallCaps w:val="0"/>
-          <w:noProof/>
-          <w:color w:val="auto"/>
-          <w:sz w:val="24"/>
-          <w:szCs w:val="24"/>
-          <w:lang w:eastAsia="en-US"/>
-        </w:rPr>
-        <w:tab/>
-      </w:r>
-      <w:r>
-        <w:rPr>
-          <w:noProof/>
-        </w:rPr>
-        <w:t>Postgres Management</w:t>
-      </w:r>
-      <w:r>
-        <w:rPr>
-          <w:noProof/>
-        </w:rPr>
-        <w:tab/>
-      </w:r>
-      <w:r>
-        <w:rPr>
-          <w:noProof/>
-        </w:rPr>
-        <w:fldChar w:fldCharType="begin"/>
-      </w:r>
-      <w:r>
-        <w:rPr>
-          <w:noProof/>
-        </w:rPr>
-        <w:instrText xml:space="preserve"> PAGEREF _Toc471228461 \h </w:instrText>
+        <w:instrText xml:space="preserve"> PAGEREF _Toc471245738 \h </w:instrText>
       </w:r>
       <w:r>
         <w:rPr>
@@ -2903,7 +2833,7 @@
         <w:rPr>
           <w:noProof/>
         </w:rPr>
-        <w:t>3.5.1</w:t>
+        <w:t>3.4.1</w:t>
       </w:r>
       <w:r>
         <w:rPr>
@@ -2939,7 +2869,7 @@
         <w:rPr>
           <w:noProof/>
         </w:rPr>
-        <w:instrText xml:space="preserve"> PAGEREF _Toc471228462 \h </w:instrText>
+        <w:instrText xml:space="preserve"> PAGEREF _Toc471245739 \h </w:instrText>
       </w:r>
       <w:r>
         <w:rPr>
@@ -2986,7 +2916,7 @@
         <w:rPr>
           <w:noProof/>
         </w:rPr>
-        <w:t>3.5.2</w:t>
+        <w:t>3.4.2</w:t>
       </w:r>
       <w:r>
         <w:rPr>
@@ -3022,7 +2952,7 @@
         <w:rPr>
           <w:noProof/>
         </w:rPr>
-        <w:instrText xml:space="preserve"> PAGEREF _Toc471228463 \h </w:instrText>
+        <w:instrText xml:space="preserve"> PAGEREF _Toc471245740 \h </w:instrText>
       </w:r>
       <w:r>
         <w:rPr>
@@ -3039,7 +2969,7 @@
         <w:rPr>
           <w:noProof/>
         </w:rPr>
-        <w:t>11</w:t>
+        <w:t>10</w:t>
       </w:r>
       <w:r>
         <w:rPr>
@@ -3069,7 +2999,7 @@
         <w:rPr>
           <w:noProof/>
         </w:rPr>
-        <w:t>3.5.3</w:t>
+        <w:t>3.4.3</w:t>
       </w:r>
       <w:r>
         <w:rPr>
@@ -3105,7 +3035,7 @@
         <w:rPr>
           <w:noProof/>
         </w:rPr>
-        <w:instrText xml:space="preserve"> PAGEREF _Toc471228464 \h </w:instrText>
+        <w:instrText xml:space="preserve"> PAGEREF _Toc471245741 \h </w:instrText>
       </w:r>
       <w:r>
         <w:rPr>
@@ -3176,7 +3106,7 @@
         <w:rPr>
           <w:noProof/>
         </w:rPr>
-        <w:t>Useful Command Line Utilities</w:t>
+        <w:t>Command Line Tools</w:t>
       </w:r>
       <w:r>
         <w:rPr>
@@ -3194,7 +3124,7 @@
         <w:rPr>
           <w:noProof/>
         </w:rPr>
-        <w:instrText xml:space="preserve"> PAGEREF _Toc471228465 \h </w:instrText>
+        <w:instrText xml:space="preserve"> PAGEREF _Toc471245742 \h </w:instrText>
       </w:r>
       <w:r>
         <w:rPr>
@@ -3211,7 +3141,7 @@
         <w:rPr>
           <w:noProof/>
         </w:rPr>
-        <w:t>13</w:t>
+        <w:t>12</w:t>
       </w:r>
       <w:r>
         <w:rPr>
@@ -3230,7 +3160,7 @@
         <w:pStyle w:val="Heading1"/>
       </w:pPr>
       <w:bookmarkStart w:id="1" w:name="_Toc466012384"/>
-      <w:bookmarkStart w:id="2" w:name="_Toc471228434"/>
+      <w:bookmarkStart w:id="2" w:name="_Toc471245712"/>
       <w:r>
         <w:lastRenderedPageBreak/>
         <w:t>Introduction</w:t>
@@ -3243,7 +3173,7 @@
         <w:pStyle w:val="Heading2"/>
       </w:pPr>
       <w:bookmarkStart w:id="3" w:name="_Toc466012385"/>
-      <w:bookmarkStart w:id="4" w:name="_Toc471228435"/>
+      <w:bookmarkStart w:id="4" w:name="_Toc471245713"/>
       <w:r>
         <w:t>Purpose</w:t>
       </w:r>
@@ -3259,7 +3189,7 @@
       <w:pPr>
         <w:pStyle w:val="Heading2"/>
       </w:pPr>
-      <w:bookmarkStart w:id="5" w:name="_Toc471228436"/>
+      <w:bookmarkStart w:id="5" w:name="_Toc471245714"/>
       <w:r>
         <w:t>Scope</w:t>
       </w:r>
@@ -3267,7 +3197,13 @@
     </w:p>
     <w:p>
       <w:r>
-        <w:t>This manual details how to start, stop, upgrade, and monitor the performance of the TCS.  And because the TCS has the further responsibility to install and otherwise exploit a new database, it also includes instructions for how to restore the database from a backup set.</w:t>
+        <w:t xml:space="preserve">This manual details how to start, stop, upgrade, and monitor the performance of the TCS.  And because the TCS has the further responsibility to install and otherwise exploit a new </w:t>
+      </w:r>
+      <w:r>
+        <w:t xml:space="preserve">server </w:t>
+      </w:r>
+      <w:r>
+        <w:t>database, it also includes instructions for how to restore the database from a backup set.</w:t>
       </w:r>
     </w:p>
     <w:p>
@@ -3275,10 +3211,13 @@
         <w:t>This document does not</w:t>
       </w:r>
       <w:r>
-        <w:t>, however,</w:t>
-      </w:r>
-      <w:r>
-        <w:t xml:space="preserve"> include instructions for how to carry out any of the following:</w:t>
+        <w:t xml:space="preserve"> </w:t>
+      </w:r>
+      <w:r>
+        <w:t xml:space="preserve">include </w:t>
+      </w:r>
+      <w:r>
+        <w:t>the following:</w:t>
       </w:r>
     </w:p>
     <w:p>
@@ -3354,7 +3293,7 @@
       <w:pPr>
         <w:pStyle w:val="Heading2"/>
       </w:pPr>
-      <w:bookmarkStart w:id="6" w:name="_Toc471228437"/>
+      <w:bookmarkStart w:id="6" w:name="_Toc471245715"/>
       <w:r>
         <w:t>Document Location</w:t>
       </w:r>
@@ -3385,7 +3324,7 @@
       <w:pPr>
         <w:pStyle w:val="Heading2"/>
       </w:pPr>
-      <w:bookmarkStart w:id="7" w:name="_Toc471228438"/>
+      <w:bookmarkStart w:id="7" w:name="_Toc471245716"/>
       <w:r>
         <w:t>Document Status</w:t>
       </w:r>
@@ -3410,7 +3349,7 @@
         <w:pStyle w:val="Heading2"/>
       </w:pPr>
       <w:bookmarkStart w:id="8" w:name="_Toc466012386"/>
-      <w:bookmarkStart w:id="9" w:name="_Toc471228439"/>
+      <w:bookmarkStart w:id="9" w:name="_Toc471245717"/>
       <w:r>
         <w:t xml:space="preserve">Acronyms </w:t>
       </w:r>
@@ -3433,7 +3372,7 @@
         <w:pStyle w:val="Heading2"/>
       </w:pPr>
       <w:bookmarkStart w:id="10" w:name="_Toc466012387"/>
-      <w:bookmarkStart w:id="11" w:name="_Toc471228440"/>
+      <w:bookmarkStart w:id="11" w:name="_Toc471245718"/>
       <w:r>
         <w:t>References</w:t>
       </w:r>
@@ -3455,29 +3394,22 @@
       <w:pPr>
         <w:pStyle w:val="Heading2"/>
       </w:pPr>
-      <w:bookmarkStart w:id="12" w:name="_Toc471228441"/>
+      <w:bookmarkStart w:id="12" w:name="_Toc471245719"/>
       <w:r>
         <w:t>Open Issues</w:t>
       </w:r>
       <w:bookmarkEnd w:id="12"/>
     </w:p>
     <w:p>
-      <w:pPr>
-        <w:pStyle w:val="ListParagraph"/>
-        <w:numPr>
-          <w:ilvl w:val="0"/>
-          <w:numId w:val="9"/>
-        </w:numPr>
-      </w:pPr>
-      <w:r>
-        <w:t>Database restore.</w:t>
+      <w:r>
+        <w:t>None.</w:t>
       </w:r>
     </w:p>
     <w:p>
       <w:pPr>
         <w:pStyle w:val="Heading1"/>
       </w:pPr>
-      <w:bookmarkStart w:id="13" w:name="_Toc471228442"/>
+      <w:bookmarkStart w:id="13" w:name="_Toc471245720"/>
       <w:r>
         <w:lastRenderedPageBreak/>
         <w:t>Preliminaries</w:t>
@@ -3492,7 +3424,7 @@
         </w:rPr>
       </w:pPr>
       <w:bookmarkStart w:id="14" w:name="_Toc466012399"/>
-      <w:bookmarkStart w:id="15" w:name="_Toc471228443"/>
+      <w:bookmarkStart w:id="15" w:name="_Toc471245721"/>
       <w:r>
         <w:rPr>
           <w:lang w:eastAsia="en-US"/>
@@ -3619,7 +3551,7 @@
               <w:t>.  H</w:t>
             </w:r>
             <w:r>
-              <w:t>owever, as far as this manual is concerned, docker’s  capabilities have been largely captured in Linux scripts, aliases, and functions.</w:t>
+              <w:t>owever, as far as this manual is concerned, docker’s  capabilities have been largely captured in scripts, aliases, and functions.</w:t>
             </w:r>
           </w:p>
         </w:tc>
@@ -3691,7 +3623,13 @@
               <w:t>designed to manage</w:t>
             </w:r>
             <w:r>
-              <w:t xml:space="preserve"> Postgres backups and Postgres Write Ahead Logs.  Working knowledge of barman is useful, but not necessary.</w:t>
+              <w:t xml:space="preserve"> Postgres backups and Postgres Write Ahead Logs.  Working knowledge of barman is useful, but not </w:t>
+            </w:r>
+            <w:r>
+              <w:t>essential</w:t>
+            </w:r>
+            <w:r>
+              <w:t>.</w:t>
             </w:r>
           </w:p>
         </w:tc>
@@ -3711,7 +3649,7 @@
           <w:lang w:eastAsia="en-US"/>
         </w:rPr>
       </w:pPr>
-      <w:bookmarkStart w:id="16" w:name="_Toc471228444"/>
+      <w:bookmarkStart w:id="16" w:name="_Toc471245722"/>
       <w:r>
         <w:rPr>
           <w:lang w:eastAsia="en-US"/>
@@ -3730,7 +3668,7 @@
       <w:pPr>
         <w:pStyle w:val="Heading3"/>
       </w:pPr>
-      <w:bookmarkStart w:id="17" w:name="_Toc471228445"/>
+      <w:bookmarkStart w:id="17" w:name="_Toc471245723"/>
       <w:r>
         <w:t>Software</w:t>
       </w:r>
@@ -3814,7 +3752,7 @@
       <w:pPr>
         <w:pStyle w:val="Heading3"/>
       </w:pPr>
-      <w:bookmarkStart w:id="18" w:name="_Toc471228446"/>
+      <w:bookmarkStart w:id="18" w:name="_Toc471245724"/>
       <w:r>
         <w:t>Environment Variables</w:t>
       </w:r>
@@ -4069,7 +4007,25 @@
           <w:szCs w:val="22"/>
           <w:lang w:eastAsia="en-US"/>
         </w:rPr>
-        <w:t>tandard export syntax</w:t>
+        <w:t xml:space="preserve">tandard export </w:t>
+      </w:r>
+      <w:r>
+        <w:rPr>
+          <w:rFonts w:cs="Arial"/>
+          <w:color w:val="000000"/>
+          <w:szCs w:val="22"/>
+          <w:lang w:eastAsia="en-US"/>
+        </w:rPr>
+        <w:t xml:space="preserve">Linux </w:t>
+      </w:r>
+      <w:r>
+        <w:rPr>
+          <w:rFonts w:cs="Arial"/>
+          <w:color w:val="000000"/>
+          <w:szCs w:val="22"/>
+          <w:lang w:eastAsia="en-US"/>
+        </w:rPr>
+        <w:t>syntax</w:t>
       </w:r>
       <w:r>
         <w:rPr>
@@ -4250,7 +4206,7 @@
           <w:lang w:eastAsia="en-US"/>
         </w:rPr>
       </w:pPr>
-      <w:bookmarkStart w:id="19" w:name="_Toc471228447"/>
+      <w:bookmarkStart w:id="19" w:name="_Toc471245725"/>
       <w:r>
         <w:rPr>
           <w:lang w:eastAsia="en-US"/>
@@ -4362,8 +4318,7 @@
           <w:rFonts w:ascii="Arial" w:hAnsi="Arial" w:cs="Arial"/>
         </w:rPr>
       </w:pPr>
-      <w:bookmarkStart w:id="20" w:name="_Toc471228448"/>
-      <w:proofErr w:type="spellStart"/>
+      <w:bookmarkStart w:id="20" w:name="_Toc471245726"/>
       <w:r>
         <w:t>t</w:t>
       </w:r>
@@ -4371,7 +4326,6 @@
         <w:t>csproj</w:t>
       </w:r>
       <w:bookmarkEnd w:id="20"/>
-      <w:proofErr w:type="spellEnd"/>
     </w:p>
     <w:p>
       <w:pPr>
@@ -4633,15 +4587,23 @@
         <w:rPr>
           <w:lang w:eastAsia="en-US"/>
         </w:rPr>
-        <w:t xml:space="preserve">In order to expedite this process, it is recommended to define the following bash function in </w:t>
+        <w:t xml:space="preserve">In order to expedite this process, it is recommended to define the following function in </w:t>
       </w:r>
       <w:proofErr w:type="gramStart"/>
       <w:r>
         <w:rPr>
           <w:lang w:eastAsia="en-US"/>
         </w:rPr>
-        <w:t>the .bashrc</w:t>
-      </w:r>
+        <w:t>the .</w:t>
+      </w:r>
+      <w:proofErr w:type="spellStart"/>
+      <w:r>
+        <w:rPr>
+          <w:lang w:eastAsia="en-US"/>
+        </w:rPr>
+        <w:t>bashrc</w:t>
+      </w:r>
+      <w:proofErr w:type="spellEnd"/>
       <w:proofErr w:type="gramEnd"/>
       <w:r>
         <w:rPr>
@@ -4678,7 +4640,6 @@
           <w:lang w:eastAsia="en-US"/>
         </w:rPr>
       </w:pPr>
-      <w:proofErr w:type="spellStart"/>
       <w:r>
         <w:rPr>
           <w:rFonts w:ascii="Courier New" w:hAnsi="Courier New" w:cs="Courier New"/>
@@ -4689,9 +4650,9 @@
           <w:szCs w:val="18"/>
           <w:lang w:eastAsia="en-US"/>
         </w:rPr>
-        <w:t>tcsproj</w:t>
-      </w:r>
-      <w:proofErr w:type="spellEnd"/>
+        <w:t xml:space="preserve">tcsproj () </w:t>
+      </w:r>
+      <w:proofErr w:type="gramStart"/>
       <w:r>
         <w:rPr>
           <w:rFonts w:ascii="Courier New" w:hAnsi="Courier New" w:cs="Courier New"/>
@@ -4702,9 +4663,9 @@
           <w:szCs w:val="18"/>
           <w:lang w:eastAsia="en-US"/>
         </w:rPr>
-        <w:t xml:space="preserve"> () </w:t>
-      </w:r>
-      <w:proofErr w:type="gramStart"/>
+        <w:t>{ cd</w:t>
+      </w:r>
+      <w:proofErr w:type="gramEnd"/>
       <w:r>
         <w:rPr>
           <w:rFonts w:ascii="Courier New" w:hAnsi="Courier New" w:cs="Courier New"/>
@@ -4715,9 +4676,8 @@
           <w:szCs w:val="18"/>
           <w:lang w:eastAsia="en-US"/>
         </w:rPr>
-        <w:t>{ cd</w:t>
-      </w:r>
-      <w:proofErr w:type="gramEnd"/>
+        <w:t xml:space="preserve"> ~/tcs</w:t>
+      </w:r>
       <w:r>
         <w:rPr>
           <w:rFonts w:ascii="Courier New" w:hAnsi="Courier New" w:cs="Courier New"/>
@@ -4728,7 +4688,7 @@
           <w:szCs w:val="18"/>
           <w:lang w:eastAsia="en-US"/>
         </w:rPr>
-        <w:t xml:space="preserve"> ~/TCS; source .</w:t>
+        <w:t>; source .</w:t>
       </w:r>
       <w:proofErr w:type="spellStart"/>
       <w:r>
@@ -4822,10 +4782,174 @@
           <w:szCs w:val="18"/>
           <w:lang w:eastAsia="en-US"/>
         </w:rPr>
-        <w:t xml:space="preserve">$ </w:t>
-      </w:r>
-      <w:proofErr w:type="spellStart"/>
-      <w:r>
+        <w:t>$ tcsproj [TCS Version]</w:t>
+      </w:r>
+    </w:p>
+    <w:p>
+      <w:pPr>
+        <w:pStyle w:val="NormalWeb"/>
+        <w:spacing w:before="0" w:beforeAutospacing="0" w:after="0" w:afterAutospacing="0"/>
+        <w:textAlignment w:val="baseline"/>
+        <w:rPr>
+          <w:rFonts w:ascii="Arial" w:hAnsi="Arial" w:cs="Arial"/>
+          <w:color w:val="000000"/>
+          <w:sz w:val="22"/>
+          <w:szCs w:val="22"/>
+        </w:rPr>
+      </w:pPr>
+    </w:p>
+    <w:p>
+      <w:pPr>
+        <w:pStyle w:val="Heading1"/>
+        <w:rPr>
+          <w:rFonts w:eastAsia="Times New Roman"/>
+          <w:lang w:eastAsia="en-US"/>
+        </w:rPr>
+      </w:pPr>
+      <w:bookmarkStart w:id="21" w:name="_Toc471245727"/>
+      <w:r>
+        <w:rPr>
+          <w:rFonts w:eastAsia="Times New Roman"/>
+          <w:lang w:eastAsia="en-US"/>
+        </w:rPr>
+        <w:lastRenderedPageBreak/>
+        <w:t>Use Cases</w:t>
+      </w:r>
+      <w:bookmarkEnd w:id="21"/>
+      <w:r>
+        <w:rPr>
+          <w:rFonts w:eastAsia="Times New Roman"/>
+          <w:lang w:eastAsia="en-US"/>
+        </w:rPr>
+        <w:t xml:space="preserve"> </w:t>
+      </w:r>
+    </w:p>
+    <w:p>
+      <w:pPr>
+        <w:pStyle w:val="Heading2"/>
+      </w:pPr>
+      <w:bookmarkStart w:id="22" w:name="_Toc471245728"/>
+      <w:r>
+        <w:t>Launching T</w:t>
+      </w:r>
+      <w:r>
+        <w:t>he TCS</w:t>
+      </w:r>
+      <w:r>
+        <w:t xml:space="preserve"> For The First Time</w:t>
+      </w:r>
+      <w:bookmarkEnd w:id="22"/>
+    </w:p>
+    <w:p>
+      <w:pPr>
+        <w:pStyle w:val="Heading3"/>
+      </w:pPr>
+      <w:bookmarkStart w:id="23" w:name="_Toc471245729"/>
+      <w:r>
+        <w:t>Mainstream TCS</w:t>
+      </w:r>
+      <w:bookmarkEnd w:id="23"/>
+    </w:p>
+    <w:p>
+      <w:pPr>
+        <w:pStyle w:val="NormalWeb"/>
+        <w:spacing w:before="0" w:beforeAutospacing="0" w:after="0" w:afterAutospacing="0"/>
+        <w:rPr>
+          <w:rFonts w:ascii="Arial" w:hAnsi="Arial" w:cs="Arial"/>
+          <w:color w:val="000000"/>
+          <w:sz w:val="22"/>
+          <w:szCs w:val="22"/>
+        </w:rPr>
+      </w:pPr>
+      <w:r>
+        <w:rPr>
+          <w:rFonts w:ascii="Arial" w:hAnsi="Arial" w:cs="Arial"/>
+          <w:color w:val="000000"/>
+          <w:sz w:val="22"/>
+          <w:szCs w:val="22"/>
+        </w:rPr>
+        <w:t>I</w:t>
+      </w:r>
+      <w:r>
+        <w:rPr>
+          <w:rFonts w:ascii="Arial" w:hAnsi="Arial" w:cs="Arial"/>
+          <w:color w:val="000000"/>
+          <w:sz w:val="22"/>
+          <w:szCs w:val="22"/>
+        </w:rPr>
+        <w:t>t is assumed that the TCS environment variables have been configured correctly – see Section 2).</w:t>
+      </w:r>
+      <w:r>
+        <w:rPr>
+          <w:rFonts w:ascii="Arial" w:hAnsi="Arial" w:cs="Arial"/>
+          <w:color w:val="000000"/>
+          <w:sz w:val="22"/>
+          <w:szCs w:val="22"/>
+        </w:rPr>
+        <w:t xml:space="preserve">  In the following, it is </w:t>
+      </w:r>
+      <w:r>
+        <w:rPr>
+          <w:rFonts w:ascii="Arial" w:hAnsi="Arial" w:cs="Arial"/>
+          <w:color w:val="000000"/>
+          <w:sz w:val="22"/>
+          <w:szCs w:val="22"/>
+        </w:rPr>
+        <w:t xml:space="preserve">assumed </w:t>
+      </w:r>
+      <w:r>
+        <w:rPr>
+          <w:rFonts w:ascii="Arial" w:hAnsi="Arial" w:cs="Arial"/>
+          <w:color w:val="000000"/>
+          <w:sz w:val="22"/>
+          <w:szCs w:val="22"/>
+        </w:rPr>
+        <w:t xml:space="preserve">that the </w:t>
+      </w:r>
+      <w:r>
+        <w:rPr>
+          <w:rFonts w:ascii="Arial" w:hAnsi="Arial" w:cs="Arial"/>
+          <w:color w:val="000000"/>
+          <w:sz w:val="22"/>
+          <w:szCs w:val="22"/>
+        </w:rPr>
+        <w:t>first install</w:t>
+      </w:r>
+      <w:r>
+        <w:rPr>
+          <w:rFonts w:ascii="Arial" w:hAnsi="Arial" w:cs="Arial"/>
+          <w:color w:val="000000"/>
+          <w:sz w:val="22"/>
+          <w:szCs w:val="22"/>
+        </w:rPr>
+        <w:t xml:space="preserve"> is </w:t>
+      </w:r>
+      <w:r>
+        <w:rPr>
+          <w:rFonts w:ascii="Arial" w:hAnsi="Arial" w:cs="Arial"/>
+          <w:color w:val="000000"/>
+          <w:sz w:val="22"/>
+          <w:szCs w:val="22"/>
+        </w:rPr>
+        <w:t>version 1.0 (v1.0).</w:t>
+      </w:r>
+    </w:p>
+    <w:p>
+      <w:pPr>
+        <w:pStyle w:val="NormalWeb"/>
+        <w:spacing w:before="0" w:beforeAutospacing="0" w:after="0" w:afterAutospacing="0"/>
+        <w:rPr>
+          <w:rFonts w:ascii="Arial" w:hAnsi="Arial" w:cs="Arial"/>
+          <w:color w:val="000000"/>
+          <w:sz w:val="22"/>
+          <w:szCs w:val="22"/>
+        </w:rPr>
+      </w:pPr>
+    </w:p>
+    <w:p>
+      <w:pPr>
+        <w:pStyle w:val="NormalWeb"/>
+        <w:spacing w:before="0" w:beforeAutospacing="0" w:after="0" w:afterAutospacing="0"/>
         <w:rPr>
           <w:rFonts w:ascii="Courier New" w:hAnsi="Courier New" w:cs="Courier New"/>
           <w:b/>
@@ -4833,11 +4957,17 @@
           <w:color w:val="000000"/>
           <w:sz w:val="18"/>
           <w:szCs w:val="18"/>
-          <w:lang w:eastAsia="en-US"/>
-        </w:rPr>
-        <w:t>tcsproj</w:t>
-      </w:r>
-      <w:proofErr w:type="spellEnd"/>
+        </w:rPr>
+      </w:pPr>
+      <w:r>
+        <w:rPr>
+          <w:rFonts w:ascii="Arial" w:hAnsi="Arial" w:cs="Arial"/>
+          <w:color w:val="000000"/>
+          <w:sz w:val="22"/>
+          <w:szCs w:val="22"/>
+        </w:rPr>
+        <w:tab/>
+      </w:r>
       <w:r>
         <w:rPr>
           <w:rFonts w:ascii="Courier New" w:hAnsi="Courier New" w:cs="Courier New"/>
@@ -4846,176 +4976,10 @@
           <w:color w:val="000000"/>
           <w:sz w:val="18"/>
           <w:szCs w:val="18"/>
-          <w:lang w:eastAsia="en-US"/>
-        </w:rPr>
-        <w:t xml:space="preserve"> [TCS Version]</w:t>
-      </w:r>
-    </w:p>
-    <w:p>
-      <w:pPr>
-        <w:pStyle w:val="NormalWeb"/>
-        <w:spacing w:before="0" w:beforeAutospacing="0" w:after="0" w:afterAutospacing="0"/>
-        <w:textAlignment w:val="baseline"/>
-        <w:rPr>
-          <w:rFonts w:ascii="Arial" w:hAnsi="Arial" w:cs="Arial"/>
-          <w:color w:val="000000"/>
-          <w:sz w:val="22"/>
-          <w:szCs w:val="22"/>
-        </w:rPr>
-      </w:pPr>
-    </w:p>
-    <w:p>
-      <w:pPr>
-        <w:pStyle w:val="Heading1"/>
-        <w:rPr>
-          <w:rFonts w:eastAsia="Times New Roman"/>
-          <w:lang w:eastAsia="en-US"/>
-        </w:rPr>
-      </w:pPr>
-      <w:bookmarkStart w:id="21" w:name="_Toc471228449"/>
-      <w:r>
-        <w:rPr>
-          <w:rFonts w:eastAsia="Times New Roman"/>
-          <w:lang w:eastAsia="en-US"/>
-        </w:rPr>
-        <w:lastRenderedPageBreak/>
-        <w:t>Use Cases</w:t>
-      </w:r>
-      <w:bookmarkEnd w:id="21"/>
-      <w:r>
-        <w:rPr>
-          <w:rFonts w:eastAsia="Times New Roman"/>
-          <w:lang w:eastAsia="en-US"/>
-        </w:rPr>
-        <w:t xml:space="preserve"> </w:t>
-      </w:r>
-    </w:p>
-    <w:p>
-      <w:pPr>
-        <w:pStyle w:val="Heading2"/>
-      </w:pPr>
-      <w:bookmarkStart w:id="22" w:name="_Toc471228450"/>
-      <w:r>
-        <w:t>Launching T</w:t>
-      </w:r>
-      <w:r>
-        <w:t>he TCS</w:t>
-      </w:r>
-      <w:r>
-        <w:t xml:space="preserve"> For The First Time</w:t>
-      </w:r>
-      <w:bookmarkEnd w:id="22"/>
-    </w:p>
-    <w:p>
-      <w:pPr>
-        <w:pStyle w:val="Heading3"/>
-      </w:pPr>
-      <w:bookmarkStart w:id="23" w:name="_Toc471228451"/>
-      <w:r>
-        <w:t>Mainstream TCS</w:t>
-      </w:r>
-      <w:bookmarkEnd w:id="23"/>
-    </w:p>
-    <w:p>
-      <w:pPr>
-        <w:pStyle w:val="NormalWeb"/>
-        <w:spacing w:before="0" w:beforeAutospacing="0" w:after="0" w:afterAutospacing="0"/>
-        <w:rPr>
-          <w:rFonts w:ascii="Arial" w:hAnsi="Arial" w:cs="Arial"/>
-          <w:color w:val="000000"/>
-          <w:sz w:val="22"/>
-          <w:szCs w:val="22"/>
-        </w:rPr>
-      </w:pPr>
-      <w:r>
-        <w:rPr>
-          <w:rFonts w:ascii="Arial" w:hAnsi="Arial" w:cs="Arial"/>
-          <w:color w:val="000000"/>
-          <w:sz w:val="22"/>
-          <w:szCs w:val="22"/>
-        </w:rPr>
-        <w:t>I</w:t>
-      </w:r>
-      <w:r>
-        <w:rPr>
-          <w:rFonts w:ascii="Arial" w:hAnsi="Arial" w:cs="Arial"/>
-          <w:color w:val="000000"/>
-          <w:sz w:val="22"/>
-          <w:szCs w:val="22"/>
-        </w:rPr>
-        <w:t>t is assumed that the TCS environment variables have been configured correctly – see Section 2).</w:t>
-      </w:r>
-      <w:r>
-        <w:rPr>
-          <w:rFonts w:ascii="Arial" w:hAnsi="Arial" w:cs="Arial"/>
-          <w:color w:val="000000"/>
-          <w:sz w:val="22"/>
-          <w:szCs w:val="22"/>
-        </w:rPr>
-        <w:t xml:space="preserve">  In the following, it is </w:t>
-      </w:r>
-      <w:r>
-        <w:rPr>
-          <w:rFonts w:ascii="Arial" w:hAnsi="Arial" w:cs="Arial"/>
-          <w:color w:val="000000"/>
-          <w:sz w:val="22"/>
-          <w:szCs w:val="22"/>
-        </w:rPr>
-        <w:t xml:space="preserve">assumed </w:t>
-      </w:r>
-      <w:r>
-        <w:rPr>
-          <w:rFonts w:ascii="Arial" w:hAnsi="Arial" w:cs="Arial"/>
-          <w:color w:val="000000"/>
-          <w:sz w:val="22"/>
-          <w:szCs w:val="22"/>
-        </w:rPr>
-        <w:t xml:space="preserve">that the </w:t>
-      </w:r>
-      <w:r>
-        <w:rPr>
-          <w:rFonts w:ascii="Arial" w:hAnsi="Arial" w:cs="Arial"/>
-          <w:color w:val="000000"/>
-          <w:sz w:val="22"/>
-          <w:szCs w:val="22"/>
-        </w:rPr>
-        <w:t>first install</w:t>
-      </w:r>
-      <w:r>
-        <w:rPr>
-          <w:rFonts w:ascii="Arial" w:hAnsi="Arial" w:cs="Arial"/>
-          <w:color w:val="000000"/>
-          <w:sz w:val="22"/>
-          <w:szCs w:val="22"/>
-        </w:rPr>
-        <w:t xml:space="preserve"> is to be</w:t>
-      </w:r>
-      <w:r>
-        <w:rPr>
-          <w:rFonts w:ascii="Arial" w:hAnsi="Arial" w:cs="Arial"/>
-          <w:color w:val="000000"/>
-          <w:sz w:val="22"/>
-          <w:szCs w:val="22"/>
-        </w:rPr>
-        <w:t>gin with a version 1.0.</w:t>
-      </w:r>
-    </w:p>
-    <w:p>
-      <w:pPr>
-        <w:pStyle w:val="NormalWeb"/>
-        <w:spacing w:before="0" w:beforeAutospacing="0" w:after="0" w:afterAutospacing="0"/>
-        <w:rPr>
-          <w:rFonts w:ascii="Arial" w:hAnsi="Arial" w:cs="Arial"/>
-          <w:color w:val="000000"/>
-          <w:sz w:val="22"/>
-          <w:szCs w:val="22"/>
-        </w:rPr>
-      </w:pPr>
-    </w:p>
-    <w:p>
-      <w:pPr>
-        <w:pStyle w:val="NormalWeb"/>
-        <w:spacing w:before="0" w:beforeAutospacing="0" w:after="0" w:afterAutospacing="0"/>
+        </w:rPr>
+        <w:t>$ c</w:t>
+      </w:r>
+      <w:r>
         <w:rPr>
           <w:rFonts w:ascii="Courier New" w:hAnsi="Courier New" w:cs="Courier New"/>
           <w:b/>
@@ -5024,17 +4988,14 @@
           <w:sz w:val="18"/>
           <w:szCs w:val="18"/>
         </w:rPr>
-      </w:pPr>
-      <w:r>
-        <w:rPr>
-          <w:rFonts w:ascii="Arial" w:hAnsi="Arial" w:cs="Arial"/>
-          <w:color w:val="000000"/>
-          <w:sz w:val="22"/>
-          <w:szCs w:val="22"/>
-        </w:rPr>
-        <w:tab/>
-      </w:r>
-      <w:r>
+        <w:t>d ~</w:t>
+      </w:r>
+    </w:p>
+    <w:p>
+      <w:pPr>
+        <w:pStyle w:val="NormalWeb"/>
+        <w:spacing w:before="0" w:beforeAutospacing="0" w:after="0" w:afterAutospacing="0"/>
+        <w:ind w:left="720"/>
         <w:rPr>
           <w:rFonts w:ascii="Courier New" w:hAnsi="Courier New" w:cs="Courier New"/>
           <w:b/>
@@ -5043,8 +5004,7 @@
           <w:sz w:val="18"/>
           <w:szCs w:val="18"/>
         </w:rPr>
-        <w:t>$ c</w:t>
-      </w:r>
+      </w:pPr>
       <w:r>
         <w:rPr>
           <w:rFonts w:ascii="Courier New" w:hAnsi="Courier New" w:cs="Courier New"/>
@@ -5054,7 +5014,52 @@
           <w:sz w:val="18"/>
           <w:szCs w:val="18"/>
         </w:rPr>
-        <w:t>d ~</w:t>
+        <w:t xml:space="preserve">$ </w:t>
+      </w:r>
+      <w:r>
+        <w:rPr>
+          <w:rFonts w:ascii="Courier New" w:hAnsi="Courier New" w:cs="Courier New"/>
+          <w:b/>
+          <w:bCs/>
+          <w:color w:val="000000"/>
+          <w:sz w:val="18"/>
+          <w:szCs w:val="18"/>
+        </w:rPr>
+        <w:t>git clone https://github.com/ccbcadm</w:t>
+      </w:r>
+      <w:r>
+        <w:rPr>
+          <w:rFonts w:ascii="Courier New" w:hAnsi="Courier New" w:cs="Courier New"/>
+          <w:b/>
+          <w:bCs/>
+          <w:color w:val="000000"/>
+          <w:sz w:val="18"/>
+          <w:szCs w:val="18"/>
+        </w:rPr>
+        <w:t>in/telephony-capture-service tcs</w:t>
+      </w:r>
+      <w:r>
+        <w:rPr>
+          <w:rFonts w:ascii="Courier New" w:hAnsi="Courier New" w:cs="Courier New"/>
+          <w:b/>
+          <w:bCs/>
+          <w:color w:val="000000"/>
+          <w:sz w:val="18"/>
+          <w:szCs w:val="18"/>
+        </w:rPr>
+        <w:t xml:space="preserve"> </w:t>
+      </w:r>
+      <w:r>
+        <w:rPr>
+          <w:rFonts w:ascii="Courier New" w:hAnsi="Courier New" w:cs="Courier New"/>
+          <w:b/>
+          <w:bCs/>
+          <w:color w:val="000000"/>
+          <w:sz w:val="18"/>
+          <w:szCs w:val="18"/>
+          <w:vertAlign w:val="superscript"/>
+        </w:rPr>
+        <w:t>1</w:t>
       </w:r>
     </w:p>
     <w:p>
@@ -5080,102 +5085,7 @@
           <w:sz w:val="18"/>
           <w:szCs w:val="18"/>
         </w:rPr>
-        <w:t xml:space="preserve">$ </w:t>
-      </w:r>
-      <w:r>
-        <w:rPr>
-          <w:rFonts w:ascii="Courier New" w:hAnsi="Courier New" w:cs="Courier New"/>
-          <w:b/>
-          <w:bCs/>
-          <w:color w:val="000000"/>
-          <w:sz w:val="18"/>
-          <w:szCs w:val="18"/>
-        </w:rPr>
-        <w:t>git clone https://github.com/ccbcadm</w:t>
-      </w:r>
-      <w:r>
-        <w:rPr>
-          <w:rFonts w:ascii="Courier New" w:hAnsi="Courier New" w:cs="Courier New"/>
-          <w:b/>
-          <w:bCs/>
-          <w:color w:val="000000"/>
-          <w:sz w:val="18"/>
-          <w:szCs w:val="18"/>
-        </w:rPr>
-        <w:t>in/telephony-capture-service tcs</w:t>
-      </w:r>
-      <w:r>
-        <w:rPr>
-          <w:rFonts w:ascii="Courier New" w:hAnsi="Courier New" w:cs="Courier New"/>
-          <w:b/>
-          <w:bCs/>
-          <w:color w:val="000000"/>
-          <w:sz w:val="18"/>
-          <w:szCs w:val="18"/>
-        </w:rPr>
-        <w:t xml:space="preserve"> </w:t>
-      </w:r>
-      <w:r>
-        <w:rPr>
-          <w:rFonts w:ascii="Courier New" w:hAnsi="Courier New" w:cs="Courier New"/>
-          <w:b/>
-          <w:bCs/>
-          <w:color w:val="000000"/>
-          <w:sz w:val="18"/>
-          <w:szCs w:val="18"/>
-          <w:vertAlign w:val="superscript"/>
-        </w:rPr>
-        <w:t>1</w:t>
-      </w:r>
-    </w:p>
-    <w:p>
-      <w:pPr>
-        <w:pStyle w:val="NormalWeb"/>
-        <w:spacing w:before="0" w:beforeAutospacing="0" w:after="0" w:afterAutospacing="0"/>
-        <w:ind w:left="720"/>
-        <w:rPr>
-          <w:rFonts w:ascii="Courier New" w:hAnsi="Courier New" w:cs="Courier New"/>
-          <w:b/>
-          <w:bCs/>
-          <w:color w:val="000000"/>
-          <w:sz w:val="18"/>
-          <w:szCs w:val="18"/>
-        </w:rPr>
-      </w:pPr>
-      <w:r>
-        <w:rPr>
-          <w:rFonts w:ascii="Courier New" w:hAnsi="Courier New" w:cs="Courier New"/>
-          <w:b/>
-          <w:bCs/>
-          <w:color w:val="000000"/>
-          <w:sz w:val="18"/>
-          <w:szCs w:val="18"/>
-        </w:rPr>
-        <w:t xml:space="preserve">$ </w:t>
-      </w:r>
-      <w:proofErr w:type="spellStart"/>
-      <w:r>
-        <w:rPr>
-          <w:rFonts w:ascii="Courier New" w:hAnsi="Courier New" w:cs="Courier New"/>
-          <w:b/>
-          <w:bCs/>
-          <w:color w:val="000000"/>
-          <w:sz w:val="18"/>
-          <w:szCs w:val="18"/>
-        </w:rPr>
-        <w:t>tcsproj</w:t>
-      </w:r>
-      <w:proofErr w:type="spellEnd"/>
-      <w:r>
-        <w:rPr>
-          <w:rFonts w:ascii="Courier New" w:hAnsi="Courier New" w:cs="Courier New"/>
-          <w:b/>
-          <w:bCs/>
-          <w:color w:val="000000"/>
-          <w:sz w:val="18"/>
-          <w:szCs w:val="18"/>
-        </w:rPr>
-        <w:t xml:space="preserve"> v1.0</w:t>
+        <w:t>$ tcsproj v1.0</w:t>
       </w:r>
     </w:p>
     <w:p>
@@ -5209,7 +5119,7 @@
           <w:sz w:val="18"/>
           <w:szCs w:val="18"/>
         </w:rPr>
-        <w:t>git checkout tags/v1.</w:t>
+        <w:t>tcs</w:t>
       </w:r>
       <w:r>
         <w:rPr>
@@ -5219,27 +5129,7 @@
           <w:sz w:val="18"/>
           <w:szCs w:val="18"/>
         </w:rPr>
-        <w:t>0</w:t>
-      </w:r>
-      <w:r>
-        <w:rPr>
-          <w:rFonts w:ascii="Courier New" w:hAnsi="Courier New" w:cs="Courier New"/>
-          <w:b/>
-          <w:bCs/>
-          <w:sz w:val="18"/>
-          <w:szCs w:val="18"/>
-        </w:rPr>
-        <w:t xml:space="preserve"> -b </w:t>
-      </w:r>
-      <w:r>
-        <w:rPr>
-          <w:rFonts w:ascii="Courier New" w:hAnsi="Courier New" w:cs="Courier New"/>
-          <w:b/>
-          <w:bCs/>
-          <w:sz w:val="18"/>
-          <w:szCs w:val="18"/>
-        </w:rPr>
-        <w:t>v1.0</w:t>
+        <w:t xml:space="preserve"> [pg1 | pg2]</w:t>
       </w:r>
       <w:r>
         <w:rPr>
@@ -5272,71 +5162,6 @@
           <w:rFonts w:ascii="Courier New" w:hAnsi="Courier New" w:cs="Courier New"/>
           <w:b/>
           <w:bCs/>
-          <w:sz w:val="18"/>
-          <w:szCs w:val="18"/>
-        </w:rPr>
-      </w:pPr>
-      <w:r>
-        <w:rPr>
-          <w:rFonts w:ascii="Courier New" w:hAnsi="Courier New" w:cs="Courier New"/>
-          <w:b/>
-          <w:bCs/>
-          <w:sz w:val="18"/>
-          <w:szCs w:val="18"/>
-        </w:rPr>
-        <w:t xml:space="preserve">$ </w:t>
-      </w:r>
-      <w:r>
-        <w:rPr>
-          <w:rFonts w:ascii="Courier New" w:hAnsi="Courier New" w:cs="Courier New"/>
-          <w:b/>
-          <w:bCs/>
-          <w:sz w:val="18"/>
-          <w:szCs w:val="18"/>
-        </w:rPr>
-        <w:t>tcs</w:t>
-      </w:r>
-      <w:r>
-        <w:rPr>
-          <w:rFonts w:ascii="Courier New" w:hAnsi="Courier New" w:cs="Courier New"/>
-          <w:b/>
-          <w:bCs/>
-          <w:sz w:val="18"/>
-          <w:szCs w:val="18"/>
-        </w:rPr>
-        <w:t xml:space="preserve"> [pg1 | pg2]</w:t>
-      </w:r>
-      <w:r>
-        <w:rPr>
-          <w:rFonts w:ascii="Courier New" w:hAnsi="Courier New" w:cs="Courier New"/>
-          <w:b/>
-          <w:bCs/>
-          <w:sz w:val="18"/>
-          <w:szCs w:val="18"/>
-        </w:rPr>
-        <w:t xml:space="preserve"> </w:t>
-      </w:r>
-      <w:r>
-        <w:rPr>
-          <w:rFonts w:ascii="Courier New" w:hAnsi="Courier New" w:cs="Courier New"/>
-          <w:b/>
-          <w:bCs/>
-          <w:sz w:val="18"/>
-          <w:szCs w:val="18"/>
-          <w:vertAlign w:val="superscript"/>
-        </w:rPr>
-        <w:t>3</w:t>
-      </w:r>
-    </w:p>
-    <w:p>
-      <w:pPr>
-        <w:pStyle w:val="NormalWeb"/>
-        <w:spacing w:before="0" w:beforeAutospacing="0" w:after="0" w:afterAutospacing="0"/>
-        <w:ind w:left="720"/>
-        <w:rPr>
-          <w:rFonts w:ascii="Courier New" w:hAnsi="Courier New" w:cs="Courier New"/>
-          <w:b/>
-          <w:bCs/>
           <w:color w:val="000000"/>
           <w:sz w:val="18"/>
           <w:szCs w:val="18"/>
@@ -5375,49 +5200,6 @@
           <w:szCs w:val="22"/>
         </w:rPr>
         <w:t xml:space="preserve"> folder.</w:t>
-      </w:r>
-    </w:p>
-    <w:p>
-      <w:pPr>
-        <w:pStyle w:val="NormalWeb"/>
-        <w:numPr>
-          <w:ilvl w:val="0"/>
-          <w:numId w:val="10"/>
-        </w:numPr>
-        <w:spacing w:before="0" w:beforeAutospacing="0" w:after="0" w:afterAutospacing="0"/>
-        <w:rPr>
-          <w:rFonts w:ascii="Arial" w:hAnsi="Arial" w:cs="Arial"/>
-          <w:color w:val="000000"/>
-          <w:sz w:val="22"/>
-          <w:szCs w:val="22"/>
-        </w:rPr>
-      </w:pPr>
-      <w:r>
-        <w:rPr>
-          <w:rFonts w:ascii="Arial" w:hAnsi="Arial" w:cs="Arial"/>
-          <w:color w:val="000000"/>
-          <w:sz w:val="22"/>
-          <w:szCs w:val="22"/>
-        </w:rPr>
-        <w:t>Checks out the tcs</w:t>
-      </w:r>
-      <w:r>
-        <w:rPr>
-          <w:rFonts w:ascii="Arial" w:hAnsi="Arial" w:cs="Arial"/>
-          <w:color w:val="000000"/>
-          <w:sz w:val="22"/>
-          <w:szCs w:val="22"/>
-        </w:rPr>
-        <w:t xml:space="preserve"> vers</w:t>
-      </w:r>
-      <w:r>
-        <w:rPr>
-          <w:rFonts w:ascii="Arial" w:hAnsi="Arial" w:cs="Arial"/>
-          <w:color w:val="000000"/>
-          <w:sz w:val="22"/>
-          <w:szCs w:val="22"/>
-        </w:rPr>
-        <w:t>ion as it existed in version 1.0.</w:t>
       </w:r>
     </w:p>
     <w:p>
@@ -5618,89 +5400,9 @@
     </w:p>
     <w:p>
       <w:pPr>
-        <w:pStyle w:val="NormalWeb"/>
-        <w:spacing w:before="0" w:beforeAutospacing="0" w:after="0" w:afterAutospacing="0"/>
-        <w:rPr>
-          <w:rFonts w:asciiTheme="minorHAnsi" w:eastAsia="Times New Roman" w:hAnsiTheme="minorHAnsi" w:cstheme="minorBidi"/>
-          <w:color w:val="5F5F5F" w:themeColor="text2" w:themeTint="BF"/>
-          <w:sz w:val="22"/>
-          <w:lang w:eastAsia="ja-JP"/>
-        </w:rPr>
-      </w:pPr>
-    </w:p>
-    <w:p>
-      <w:pPr>
-        <w:pStyle w:val="NormalWeb"/>
-        <w:spacing w:before="0" w:beforeAutospacing="0" w:after="0" w:afterAutospacing="0"/>
-        <w:rPr>
-          <w:rFonts w:ascii="Arial" w:hAnsi="Arial" w:cs="Arial"/>
-          <w:color w:val="000000"/>
-          <w:sz w:val="22"/>
-          <w:szCs w:val="22"/>
-        </w:rPr>
-      </w:pPr>
-      <w:r>
-        <w:rPr>
-          <w:rFonts w:ascii="Arial" w:hAnsi="Arial" w:cs="Arial"/>
-          <w:color w:val="000000"/>
-          <w:sz w:val="22"/>
-          <w:szCs w:val="22"/>
-        </w:rPr>
-        <w:t>If not already locally available, t</w:t>
-      </w:r>
-      <w:r>
-        <w:rPr>
-          <w:rFonts w:ascii="Arial" w:hAnsi="Arial" w:cs="Arial"/>
-          <w:color w:val="000000"/>
-          <w:sz w:val="22"/>
-          <w:szCs w:val="22"/>
-        </w:rPr>
-        <w:t xml:space="preserve">he </w:t>
-      </w:r>
-      <w:r>
-        <w:rPr>
-          <w:rFonts w:ascii="Courier New" w:hAnsi="Courier New" w:cs="Courier New"/>
-          <w:b/>
-          <w:bCs/>
-          <w:color w:val="000000"/>
-          <w:sz w:val="22"/>
-          <w:szCs w:val="22"/>
-        </w:rPr>
-        <w:t>tcs</w:t>
-      </w:r>
-      <w:r>
-        <w:rPr>
-          <w:rFonts w:ascii="Arial" w:hAnsi="Arial" w:cs="Arial"/>
-          <w:color w:val="000000"/>
-          <w:sz w:val="22"/>
-          <w:szCs w:val="22"/>
-        </w:rPr>
-        <w:t xml:space="preserve"> </w:t>
-      </w:r>
-      <w:r>
-        <w:rPr>
-          <w:rFonts w:ascii="Arial" w:hAnsi="Arial" w:cs="Arial"/>
-          <w:color w:val="000000"/>
-          <w:sz w:val="22"/>
-          <w:szCs w:val="22"/>
-        </w:rPr>
-        <w:t>command downloads from the Docker Hub the TCS image that corresponds to the required version number</w:t>
-      </w:r>
-      <w:r>
-        <w:rPr>
-          <w:rFonts w:ascii="Arial" w:hAnsi="Arial" w:cs="Arial"/>
-          <w:color w:val="000000"/>
-          <w:sz w:val="22"/>
-          <w:szCs w:val="22"/>
-        </w:rPr>
-        <w:t>.</w:t>
-      </w:r>
-    </w:p>
-    <w:p>
-      <w:pPr>
         <w:pStyle w:val="Heading3"/>
       </w:pPr>
-      <w:bookmarkStart w:id="24" w:name="_Toc471228452"/>
+      <w:bookmarkStart w:id="24" w:name="_Toc471245730"/>
       <w:r>
         <w:t>TMS Simulator</w:t>
       </w:r>
@@ -5870,7 +5572,7 @@
           <w:rFonts w:eastAsia="Times New Roman"/>
         </w:rPr>
       </w:pPr>
-      <w:bookmarkStart w:id="25" w:name="_Toc471228453"/>
+      <w:bookmarkStart w:id="25" w:name="_Toc471245731"/>
       <w:r>
         <w:rPr>
           <w:rFonts w:eastAsia="Times New Roman"/>
@@ -5993,7 +5695,16 @@
           <w:sz w:val="22"/>
           <w:szCs w:val="22"/>
         </w:rPr>
-        <w:t xml:space="preserve">, that is, they do not release the session until </w:t>
+        <w:t xml:space="preserve">; </w:t>
+      </w:r>
+      <w:r>
+        <w:rPr>
+          <w:rFonts w:ascii="Arial" w:hAnsi="Arial" w:cs="Arial"/>
+          <w:color w:val="000000"/>
+          <w:sz w:val="22"/>
+          <w:szCs w:val="22"/>
+        </w:rPr>
+        <w:t xml:space="preserve">they do not release the session until </w:t>
       </w:r>
       <w:r>
         <w:rPr>
@@ -6152,7 +5863,6 @@
           <w:sz w:val="18"/>
           <w:szCs w:val="18"/>
         </w:rPr>
-        <w:lastRenderedPageBreak/>
         <w:t xml:space="preserve">$ </w:t>
       </w:r>
       <w:r>
@@ -6193,8 +5903,9 @@
       <w:pPr>
         <w:pStyle w:val="Heading3"/>
       </w:pPr>
-      <w:bookmarkStart w:id="26" w:name="_Toc471228454"/>
-      <w:r>
+      <w:bookmarkStart w:id="26" w:name="_Toc471245732"/>
+      <w:r>
+        <w:lastRenderedPageBreak/>
         <w:t>Mangle</w:t>
       </w:r>
       <w:bookmarkEnd w:id="26"/>
@@ -6320,7 +6031,7 @@
       <w:pPr>
         <w:pStyle w:val="Heading2"/>
       </w:pPr>
-      <w:bookmarkStart w:id="27" w:name="_Toc471228455"/>
+      <w:bookmarkStart w:id="27" w:name="_Toc471245733"/>
       <w:r>
         <w:t>TCS Health Monitoring</w:t>
       </w:r>
@@ -6351,7 +6062,7 @@
       <w:pPr>
         <w:pStyle w:val="Heading3"/>
       </w:pPr>
-      <w:bookmarkStart w:id="28" w:name="_Toc471228456"/>
+      <w:bookmarkStart w:id="28" w:name="_Toc471245734"/>
       <w:r>
         <w:t>Kitematic</w:t>
       </w:r>
@@ -6365,7 +6076,10 @@
         <w:t xml:space="preserve">TCS </w:t>
       </w:r>
       <w:r>
-        <w:t>services are running (Kitematic also provides a means to Stop, Start, and Restart individual services).</w:t>
+        <w:t>containers</w:t>
+      </w:r>
+      <w:r>
+        <w:t xml:space="preserve"> are running (Kitematic also provides a means to Stop, Start, and Restart individual services).</w:t>
       </w:r>
     </w:p>
     <w:p>
@@ -6383,9 +6097,9 @@
           <w:lang w:eastAsia="en-US"/>
         </w:rPr>
         <w:drawing>
-          <wp:inline distT="0" distB="0" distL="0" distR="0" wp14:anchorId="4C9B1144" wp14:editId="2D1EAE9F">
-            <wp:extent cx="5486400" cy="3462528"/>
-            <wp:effectExtent l="0" t="0" r="0" b="0"/>
+          <wp:inline distT="0" distB="0" distL="0" distR="0" wp14:anchorId="4C9B1144" wp14:editId="0FC7F457">
+            <wp:extent cx="5331193" cy="3462528"/>
+            <wp:effectExtent l="0" t="0" r="3175" b="0"/>
             <wp:docPr id="4" name="kitematic.png"/>
             <wp:cNvGraphicFramePr>
               <a:graphicFrameLocks xmlns:a="http://schemas.openxmlformats.org/drawingml/2006/main" noChangeAspect="1"/>
@@ -6398,7 +6112,13 @@
                     <pic:cNvPicPr/>
                   </pic:nvPicPr>
                   <pic:blipFill>
-                    <a:blip r:link="rId19"/>
+                    <a:blip r:embed="rId19" cstate="print">
+                      <a:extLst>
+                        <a:ext uri="{28A0092B-C50C-407E-A947-70E740481C1C}">
+                          <a14:useLocalDpi xmlns:a14="http://schemas.microsoft.com/office/drawing/2010/main" val="0"/>
+                        </a:ext>
+                      </a:extLst>
+                    </a:blip>
                     <a:stretch>
                       <a:fillRect/>
                     </a:stretch>
@@ -6406,7 +6126,7 @@
                   <pic:spPr>
                     <a:xfrm>
                       <a:off x="0" y="0"/>
-                      <a:ext cx="5486400" cy="3462528"/>
+                      <a:ext cx="5331193" cy="3462528"/>
                     </a:xfrm>
                     <a:prstGeom prst="rect">
                       <a:avLst/>
@@ -6423,33 +6143,33 @@
       <w:pPr>
         <w:pStyle w:val="Heading3"/>
       </w:pPr>
-      <w:bookmarkStart w:id="29" w:name="_Toc471228457"/>
-      <w:r>
+      <w:bookmarkStart w:id="29" w:name="_Toc471245735"/>
+      <w:r>
+        <w:t>RabbitMQ Management Console</w:t>
+      </w:r>
+      <w:bookmarkEnd w:id="29"/>
+    </w:p>
+    <w:p>
+      <w:r>
+        <w:t xml:space="preserve">Provides a </w:t>
+      </w:r>
+      <w:r>
+        <w:t xml:space="preserve">wealth of information about the internal state of RabbitMQ.  The most </w:t>
+      </w:r>
+      <w:r>
+        <w:t>important one in this context is the ability to view how many messages are in the queues (nominally the queue size should be more or less 0 if everything is working properly).</w:t>
+      </w:r>
+      <w:r>
+        <w:t xml:space="preserve">  Note: the user name / password is ‘guest’/’guest’.</w:t>
+      </w:r>
+    </w:p>
+    <w:p>
+      <w:r>
+        <w:rPr>
+          <w:noProof/>
+          <w:lang w:eastAsia="en-US"/>
+        </w:rPr>
         <w:lastRenderedPageBreak/>
-        <w:t>RabbitMQ Management Console</w:t>
-      </w:r>
-      <w:bookmarkEnd w:id="29"/>
-    </w:p>
-    <w:p>
-      <w:r>
-        <w:t xml:space="preserve">Provides a </w:t>
-      </w:r>
-      <w:r>
-        <w:t xml:space="preserve">wealth of information about the internal state of RabbitMQ.  The most </w:t>
-      </w:r>
-      <w:r>
-        <w:t>important one in this context is the ability to view how many messages are in the queues (nominally the queue size should be more or less 0 if everything is working properly).</w:t>
-      </w:r>
-      <w:r>
-        <w:t xml:space="preserve">  Note: the user name / password is ‘guest’/’guest’.</w:t>
-      </w:r>
-    </w:p>
-    <w:p>
-      <w:r>
-        <w:rPr>
-          <w:noProof/>
-          <w:lang w:eastAsia="en-US"/>
-        </w:rPr>
         <w:drawing>
           <wp:inline distT="0" distB="0" distL="0" distR="0" wp14:anchorId="77A6037E" wp14:editId="6CFC2053">
             <wp:extent cx="5486400" cy="3962400"/>
@@ -6497,7 +6217,7 @@
       <w:pPr>
         <w:pStyle w:val="Heading3"/>
       </w:pPr>
-      <w:bookmarkStart w:id="30" w:name="_Toc471228458"/>
+      <w:bookmarkStart w:id="30" w:name="_Toc471245736"/>
       <w:r>
         <w:t>Docker Logs</w:t>
       </w:r>
@@ -6661,15 +6381,24 @@
       <w:pPr>
         <w:pStyle w:val="Heading2"/>
       </w:pPr>
-      <w:bookmarkStart w:id="31" w:name="_Toc471228459"/>
-      <w:r>
-        <w:t>Rolling Back to a Previous TCS Version</w:t>
+      <w:bookmarkStart w:id="31" w:name="_Toc471245737"/>
+      <w:r>
+        <w:t xml:space="preserve">Changing </w:t>
+      </w:r>
+      <w:r>
+        <w:t>TCS Version</w:t>
       </w:r>
       <w:bookmarkEnd w:id="31"/>
     </w:p>
     <w:p>
       <w:r>
-        <w:t>Assume that v1.3 is currently running.  The following commanding switches the TCS to version v1.2.</w:t>
+        <w:t xml:space="preserve">Assume that v1.3 is currently running.  The following commanding </w:t>
+      </w:r>
+      <w:r>
+        <w:t>switches the TCS to version v1.4</w:t>
+      </w:r>
+      <w:r>
+        <w:t>.</w:t>
       </w:r>
     </w:p>
     <w:p>
@@ -6707,9 +6436,8 @@
           <w:sz w:val="18"/>
           <w:szCs w:val="18"/>
         </w:rPr>
-        <w:t xml:space="preserve">$ </w:t>
-      </w:r>
-      <w:proofErr w:type="spellStart"/>
+        <w:t>$ tcsproj</w:t>
+      </w:r>
       <w:r>
         <w:rPr>
           <w:rFonts w:ascii="Courier New" w:hAnsi="Courier New" w:cs="Courier New"/>
@@ -6718,16 +6446,9 @@
           <w:sz w:val="18"/>
           <w:szCs w:val="18"/>
         </w:rPr>
-        <w:t>tcsproj</w:t>
-      </w:r>
-      <w:proofErr w:type="spellEnd"/>
-    </w:p>
-    <w:p>
-      <w:pPr>
-        <w:pStyle w:val="NormalWeb"/>
-        <w:spacing w:before="0" w:beforeAutospacing="0" w:after="0" w:afterAutospacing="0"/>
-        <w:ind w:left="720"/>
-        <w:textAlignment w:val="baseline"/>
+        <w:t xml:space="preserve"> v1.4</w:t>
+      </w:r>
+      <w:r>
         <w:rPr>
           <w:rFonts w:ascii="Courier New" w:hAnsi="Courier New" w:cs="Courier New"/>
           <w:b/>
@@ -6735,149 +6456,7 @@
           <w:sz w:val="18"/>
           <w:szCs w:val="18"/>
         </w:rPr>
-      </w:pPr>
-      <w:r>
-        <w:rPr>
-          <w:rFonts w:ascii="Courier New" w:hAnsi="Courier New" w:cs="Courier New"/>
-          <w:b/>
-          <w:color w:val="000000"/>
-          <w:sz w:val="18"/>
-          <w:szCs w:val="18"/>
-        </w:rPr>
-        <w:t xml:space="preserve">$ </w:t>
-      </w:r>
-      <w:r>
-        <w:rPr>
-          <w:rFonts w:ascii="Courier New" w:hAnsi="Courier New" w:cs="Courier New"/>
-          <w:b/>
-          <w:color w:val="000000"/>
-          <w:sz w:val="18"/>
-          <w:szCs w:val="18"/>
-        </w:rPr>
-        <w:t>tcs-down</w:t>
-      </w:r>
-      <w:r>
-        <w:rPr>
-          <w:rFonts w:ascii="Courier New" w:hAnsi="Courier New" w:cs="Courier New"/>
-          <w:b/>
-          <w:color w:val="000000"/>
-          <w:sz w:val="18"/>
-          <w:szCs w:val="18"/>
-        </w:rPr>
         <w:t xml:space="preserve"> </w:t>
-      </w:r>
-      <w:r>
-        <w:rPr>
-          <w:rFonts w:ascii="Courier New" w:hAnsi="Courier New" w:cs="Courier New"/>
-          <w:b/>
-          <w:color w:val="000000"/>
-          <w:sz w:val="18"/>
-          <w:szCs w:val="18"/>
-          <w:vertAlign w:val="superscript"/>
-        </w:rPr>
-        <w:t>1</w:t>
-      </w:r>
-    </w:p>
-    <w:p>
-      <w:pPr>
-        <w:pStyle w:val="NormalWeb"/>
-        <w:spacing w:before="0" w:beforeAutospacing="0" w:after="0" w:afterAutospacing="0"/>
-        <w:ind w:left="720"/>
-        <w:textAlignment w:val="baseline"/>
-        <w:rPr>
-          <w:rFonts w:ascii="Courier New" w:hAnsi="Courier New" w:cs="Courier New"/>
-          <w:b/>
-          <w:sz w:val="18"/>
-          <w:szCs w:val="18"/>
-        </w:rPr>
-      </w:pPr>
-      <w:r>
-        <w:rPr>
-          <w:rFonts w:ascii="Courier New" w:hAnsi="Courier New" w:cs="Courier New"/>
-          <w:b/>
-          <w:sz w:val="18"/>
-          <w:szCs w:val="18"/>
-        </w:rPr>
-        <w:t xml:space="preserve">$ </w:t>
-      </w:r>
-      <w:r>
-        <w:rPr>
-          <w:rFonts w:ascii="Courier New" w:hAnsi="Courier New" w:cs="Courier New"/>
-          <w:b/>
-          <w:sz w:val="18"/>
-          <w:szCs w:val="18"/>
-        </w:rPr>
-        <w:t>git checkout tags/v1.</w:t>
-      </w:r>
-      <w:r>
-        <w:rPr>
-          <w:rFonts w:ascii="Courier New" w:hAnsi="Courier New" w:cs="Courier New"/>
-          <w:b/>
-          <w:sz w:val="18"/>
-          <w:szCs w:val="18"/>
-        </w:rPr>
-        <w:t>2</w:t>
-      </w:r>
-      <w:r>
-        <w:rPr>
-          <w:rFonts w:ascii="Courier New" w:hAnsi="Courier New" w:cs="Courier New"/>
-          <w:b/>
-          <w:sz w:val="18"/>
-          <w:szCs w:val="18"/>
-        </w:rPr>
-        <w:t xml:space="preserve"> -b </w:t>
-      </w:r>
-      <w:r>
-        <w:rPr>
-          <w:rFonts w:ascii="Courier New" w:hAnsi="Courier New" w:cs="Courier New"/>
-          <w:b/>
-          <w:sz w:val="18"/>
-          <w:szCs w:val="18"/>
-        </w:rPr>
-        <w:t>v1.2</w:t>
-      </w:r>
-      <w:r>
-        <w:rPr>
-          <w:rFonts w:ascii="Courier New" w:hAnsi="Courier New" w:cs="Courier New"/>
-          <w:b/>
-          <w:sz w:val="18"/>
-          <w:szCs w:val="18"/>
-        </w:rPr>
-        <w:t xml:space="preserve"> </w:t>
-      </w:r>
-      <w:r>
-        <w:rPr>
-          <w:rFonts w:ascii="Courier New" w:hAnsi="Courier New" w:cs="Courier New"/>
-          <w:b/>
-          <w:sz w:val="18"/>
-          <w:szCs w:val="18"/>
-          <w:vertAlign w:val="superscript"/>
-        </w:rPr>
-        <w:t>2</w:t>
-      </w:r>
-    </w:p>
-    <w:p>
-      <w:pPr>
-        <w:pStyle w:val="NormalWeb"/>
-        <w:spacing w:before="0" w:beforeAutospacing="0" w:after="0" w:afterAutospacing="0"/>
-        <w:ind w:left="720"/>
-        <w:rPr>
-          <w:rFonts w:ascii="Courier New" w:hAnsi="Courier New" w:cs="Courier New"/>
-          <w:b/>
-          <w:bCs/>
-          <w:sz w:val="18"/>
-          <w:szCs w:val="18"/>
-        </w:rPr>
-      </w:pPr>
-      <w:r>
-        <w:rPr>
-          <w:rFonts w:ascii="Courier New" w:hAnsi="Courier New" w:cs="Courier New"/>
-          <w:b/>
-          <w:bCs/>
-          <w:sz w:val="18"/>
-          <w:szCs w:val="18"/>
-        </w:rPr>
-        <w:t xml:space="preserve">$ tcs [pg1 | pg2] </w:t>
       </w:r>
       <w:r>
         <w:rPr>
@@ -6888,554 +6467,7 @@
           <w:szCs w:val="18"/>
           <w:vertAlign w:val="superscript"/>
         </w:rPr>
-        <w:t>3</w:t>
-      </w:r>
-    </w:p>
-    <w:p>
-      <w:pPr>
-        <w:pStyle w:val="NormalWeb"/>
-        <w:spacing w:before="0" w:beforeAutospacing="0" w:after="0" w:afterAutospacing="0"/>
-        <w:ind w:left="360"/>
-        <w:textAlignment w:val="baseline"/>
-        <w:rPr>
-          <w:rFonts w:ascii="Courier New" w:hAnsi="Courier New" w:cs="Courier New"/>
-          <w:b/>
-          <w:color w:val="000000"/>
-          <w:sz w:val="18"/>
-          <w:szCs w:val="18"/>
-        </w:rPr>
-      </w:pPr>
-    </w:p>
-    <w:p>
-      <w:pPr>
-        <w:pStyle w:val="ListParagraph"/>
-        <w:numPr>
-          <w:ilvl w:val="0"/>
-          <w:numId w:val="17"/>
-        </w:numPr>
-        <w:rPr>
-          <w:rFonts w:cs="Arial"/>
-          <w:sz w:val="18"/>
-          <w:szCs w:val="18"/>
-        </w:rPr>
-      </w:pPr>
-      <w:r>
-        <w:rPr>
-          <w:sz w:val="18"/>
-          <w:szCs w:val="18"/>
-        </w:rPr>
-        <w:t>Force a shutdown of all containers.</w:t>
-      </w:r>
-    </w:p>
-    <w:p>
-      <w:pPr>
-        <w:pStyle w:val="ListParagraph"/>
-        <w:numPr>
-          <w:ilvl w:val="0"/>
-          <w:numId w:val="17"/>
-        </w:numPr>
-        <w:rPr>
-          <w:rFonts w:cs="Arial"/>
-          <w:sz w:val="18"/>
-          <w:szCs w:val="18"/>
-        </w:rPr>
-      </w:pPr>
-      <w:r>
-        <w:rPr>
-          <w:sz w:val="18"/>
-          <w:szCs w:val="18"/>
-        </w:rPr>
-        <w:t>S</w:t>
-      </w:r>
-      <w:r>
-        <w:rPr>
-          <w:sz w:val="18"/>
-          <w:szCs w:val="18"/>
-        </w:rPr>
-        <w:t>et back the tcs environment to use version v1.2 of the software.</w:t>
-      </w:r>
-    </w:p>
-    <w:p>
-      <w:pPr>
-        <w:pStyle w:val="ListParagraph"/>
-        <w:numPr>
-          <w:ilvl w:val="0"/>
-          <w:numId w:val="17"/>
-        </w:numPr>
-        <w:rPr>
-          <w:rFonts w:cs="Courier New"/>
-          <w:color w:val="auto"/>
-          <w:sz w:val="18"/>
-          <w:szCs w:val="18"/>
-          <w:lang w:eastAsia="en-US"/>
-        </w:rPr>
-      </w:pPr>
-      <w:r>
-        <w:rPr>
-          <w:rFonts w:cs="Courier New"/>
-          <w:color w:val="auto"/>
-          <w:sz w:val="18"/>
-          <w:szCs w:val="18"/>
-          <w:lang w:eastAsia="en-US"/>
-        </w:rPr>
-        <w:t>Before executing the tcs command</w:t>
-      </w:r>
-      <w:r>
-        <w:rPr>
-          <w:rFonts w:cs="Courier New"/>
-          <w:color w:val="auto"/>
-          <w:sz w:val="18"/>
-          <w:szCs w:val="18"/>
-          <w:lang w:eastAsia="en-US"/>
-        </w:rPr>
-        <w:t xml:space="preserve">, </w:t>
-      </w:r>
-      <w:r>
-        <w:rPr>
-          <w:rFonts w:cs="Courier New"/>
-          <w:color w:val="auto"/>
-          <w:sz w:val="18"/>
-          <w:szCs w:val="18"/>
-          <w:lang w:eastAsia="en-US"/>
-        </w:rPr>
-        <w:t xml:space="preserve">the </w:t>
-      </w:r>
-      <w:r>
-        <w:rPr>
-          <w:rFonts w:cs="Courier New"/>
-          <w:color w:val="auto"/>
-          <w:sz w:val="18"/>
-          <w:szCs w:val="18"/>
-          <w:lang w:eastAsia="en-US"/>
-        </w:rPr>
-        <w:t>TCS environment variables should be reviewed in the TCS Software Requirements Document.  Required environment variables can be added and / or changed from one version to the next.</w:t>
-      </w:r>
-    </w:p>
-    <w:p>
-      <w:pPr>
-        <w:pStyle w:val="ListParagraph"/>
-        <w:tabs>
-          <w:tab w:val="left" w:pos="916"/>
-          <w:tab w:val="left" w:pos="1832"/>
-          <w:tab w:val="left" w:pos="2748"/>
-          <w:tab w:val="left" w:pos="3664"/>
-          <w:tab w:val="left" w:pos="4580"/>
-          <w:tab w:val="left" w:pos="5496"/>
-          <w:tab w:val="left" w:pos="6412"/>
-          <w:tab w:val="left" w:pos="7328"/>
-          <w:tab w:val="left" w:pos="8244"/>
-          <w:tab w:val="left" w:pos="9160"/>
-          <w:tab w:val="left" w:pos="10076"/>
-          <w:tab w:val="left" w:pos="10992"/>
-          <w:tab w:val="left" w:pos="11908"/>
-          <w:tab w:val="left" w:pos="12824"/>
-          <w:tab w:val="left" w:pos="13740"/>
-          <w:tab w:val="left" w:pos="14656"/>
-        </w:tabs>
-        <w:spacing w:after="0"/>
-        <w:ind w:left="720"/>
-        <w:rPr>
-          <w:rFonts w:cs="Courier New"/>
-          <w:color w:val="auto"/>
-          <w:sz w:val="18"/>
-          <w:szCs w:val="18"/>
-          <w:lang w:eastAsia="en-US"/>
-        </w:rPr>
-      </w:pPr>
-    </w:p>
-    <w:p>
-      <w:pPr>
-        <w:pStyle w:val="NormalWeb"/>
-        <w:spacing w:before="0" w:beforeAutospacing="0" w:after="0" w:afterAutospacing="0"/>
-        <w:textAlignment w:val="baseline"/>
-        <w:rPr>
-          <w:rFonts w:ascii="Arial" w:hAnsi="Arial" w:cs="Arial"/>
-          <w:color w:val="000000"/>
-          <w:sz w:val="22"/>
-          <w:szCs w:val="22"/>
-        </w:rPr>
-      </w:pPr>
-      <w:r>
-        <w:rPr>
-          <w:rFonts w:ascii="Arial" w:hAnsi="Arial" w:cs="Arial"/>
-          <w:color w:val="000000"/>
-          <w:sz w:val="22"/>
-          <w:szCs w:val="22"/>
-        </w:rPr>
-        <w:t>T</w:t>
-      </w:r>
-      <w:r>
-        <w:rPr>
-          <w:rFonts w:ascii="Arial" w:hAnsi="Arial" w:cs="Arial"/>
-          <w:color w:val="000000"/>
-          <w:sz w:val="22"/>
-          <w:szCs w:val="22"/>
-        </w:rPr>
-        <w:t xml:space="preserve">he image for the rollback version </w:t>
-      </w:r>
-      <w:r>
-        <w:rPr>
-          <w:rFonts w:ascii="Arial" w:hAnsi="Arial" w:cs="Arial"/>
-          <w:color w:val="000000"/>
-          <w:sz w:val="22"/>
-          <w:szCs w:val="22"/>
-        </w:rPr>
-        <w:t>may</w:t>
-      </w:r>
-      <w:r>
-        <w:rPr>
-          <w:rFonts w:ascii="Arial" w:hAnsi="Arial" w:cs="Arial"/>
-          <w:color w:val="000000"/>
-          <w:sz w:val="22"/>
-          <w:szCs w:val="22"/>
-        </w:rPr>
-        <w:t xml:space="preserve"> still be available locally, in which case no pull from the Docker Hub will be required and hence the TCS </w:t>
-      </w:r>
-      <w:r>
-        <w:rPr>
-          <w:rFonts w:ascii="Arial" w:hAnsi="Arial" w:cs="Arial"/>
-          <w:color w:val="000000"/>
-          <w:sz w:val="22"/>
-          <w:szCs w:val="22"/>
-        </w:rPr>
-        <w:t>processing will be restored that much faster.</w:t>
-      </w:r>
-    </w:p>
-    <w:p>
-      <w:pPr>
-        <w:rPr>
-          <w:rFonts w:ascii="Times New Roman" w:eastAsia="Times New Roman" w:hAnsi="Times New Roman" w:cs="Times New Roman"/>
-          <w:color w:val="auto"/>
-          <w:sz w:val="24"/>
-        </w:rPr>
-      </w:pPr>
-    </w:p>
-    <w:p>
-      <w:pPr>
-        <w:pStyle w:val="Heading2"/>
-      </w:pPr>
-      <w:bookmarkStart w:id="32" w:name="_Toc471228460"/>
-      <w:r>
-        <w:t>TCS Software Upgrades</w:t>
-      </w:r>
-      <w:bookmarkEnd w:id="32"/>
-    </w:p>
-    <w:p>
-      <w:pPr>
-        <w:rPr>
-          <w:rFonts w:eastAsia="Times New Roman"/>
-        </w:rPr>
-      </w:pPr>
-      <w:r>
-        <w:rPr>
-          <w:rFonts w:eastAsia="Times New Roman"/>
-        </w:rPr>
-        <w:t xml:space="preserve">Upgrading the TCS software is similar to doing a rollback, except that the new version must first be </w:t>
-      </w:r>
-      <w:r>
-        <w:rPr>
-          <w:rFonts w:eastAsia="Times New Roman"/>
-        </w:rPr>
-        <w:t>retrieved</w:t>
-      </w:r>
-      <w:r>
-        <w:rPr>
-          <w:rFonts w:eastAsia="Times New Roman"/>
-        </w:rPr>
-        <w:t xml:space="preserve"> from GitHub.  The following assumes that the TCS is </w:t>
-      </w:r>
-      <w:r>
-        <w:rPr>
-          <w:rFonts w:eastAsia="Times New Roman"/>
-        </w:rPr>
-        <w:t xml:space="preserve">to be upgraded to version 1.4.  </w:t>
-      </w:r>
-      <w:r>
-        <w:rPr>
-          <w:rFonts w:eastAsia="Times New Roman"/>
-        </w:rPr>
-        <w:t>Carry out the following</w:t>
-      </w:r>
-      <w:r>
-        <w:rPr>
-          <w:rFonts w:eastAsia="Times New Roman"/>
-        </w:rPr>
-        <w:t>:</w:t>
-      </w:r>
-    </w:p>
-    <w:p>
-      <w:pPr>
-        <w:tabs>
-          <w:tab w:val="left" w:pos="916"/>
-          <w:tab w:val="left" w:pos="1832"/>
-          <w:tab w:val="left" w:pos="2748"/>
-          <w:tab w:val="left" w:pos="3664"/>
-          <w:tab w:val="left" w:pos="4580"/>
-          <w:tab w:val="left" w:pos="5496"/>
-          <w:tab w:val="left" w:pos="6412"/>
-          <w:tab w:val="left" w:pos="7328"/>
-          <w:tab w:val="left" w:pos="8244"/>
-          <w:tab w:val="left" w:pos="9160"/>
-          <w:tab w:val="left" w:pos="10076"/>
-          <w:tab w:val="left" w:pos="10992"/>
-          <w:tab w:val="left" w:pos="11908"/>
-          <w:tab w:val="left" w:pos="12824"/>
-          <w:tab w:val="left" w:pos="13740"/>
-          <w:tab w:val="left" w:pos="14656"/>
-        </w:tabs>
-        <w:spacing w:after="0"/>
-        <w:ind w:left="720"/>
-        <w:rPr>
-          <w:rFonts w:ascii="Courier New" w:hAnsi="Courier New" w:cs="Courier New"/>
-          <w:b/>
-          <w:color w:val="auto"/>
-          <w:sz w:val="18"/>
-          <w:szCs w:val="18"/>
-          <w:lang w:eastAsia="en-US"/>
-        </w:rPr>
-      </w:pPr>
-      <w:r>
-        <w:rPr>
-          <w:rFonts w:ascii="Courier New" w:hAnsi="Courier New" w:cs="Courier New"/>
-          <w:b/>
-          <w:color w:val="auto"/>
-          <w:sz w:val="18"/>
-          <w:szCs w:val="18"/>
-          <w:lang w:eastAsia="en-US"/>
-        </w:rPr>
-        <w:t xml:space="preserve">$ </w:t>
-      </w:r>
-      <w:proofErr w:type="spellStart"/>
-      <w:r>
-        <w:rPr>
-          <w:rFonts w:ascii="Courier New" w:hAnsi="Courier New" w:cs="Courier New"/>
-          <w:b/>
-          <w:color w:val="auto"/>
-          <w:sz w:val="18"/>
-          <w:szCs w:val="18"/>
-          <w:lang w:eastAsia="en-US"/>
-        </w:rPr>
-        <w:t>tcsproj</w:t>
-      </w:r>
-      <w:proofErr w:type="spellEnd"/>
-    </w:p>
-    <w:p>
-      <w:pPr>
-        <w:tabs>
-          <w:tab w:val="left" w:pos="916"/>
-          <w:tab w:val="left" w:pos="1832"/>
-          <w:tab w:val="left" w:pos="2748"/>
-          <w:tab w:val="left" w:pos="3664"/>
-          <w:tab w:val="left" w:pos="4580"/>
-          <w:tab w:val="left" w:pos="5496"/>
-          <w:tab w:val="left" w:pos="6412"/>
-          <w:tab w:val="left" w:pos="7328"/>
-          <w:tab w:val="left" w:pos="8244"/>
-          <w:tab w:val="left" w:pos="9160"/>
-          <w:tab w:val="left" w:pos="10076"/>
-          <w:tab w:val="left" w:pos="10992"/>
-          <w:tab w:val="left" w:pos="11908"/>
-          <w:tab w:val="left" w:pos="12824"/>
-          <w:tab w:val="left" w:pos="13740"/>
-          <w:tab w:val="left" w:pos="14656"/>
-        </w:tabs>
-        <w:spacing w:after="0"/>
-        <w:ind w:left="720"/>
-        <w:rPr>
-          <w:rFonts w:ascii="Courier New" w:hAnsi="Courier New" w:cs="Courier New"/>
-          <w:b/>
-          <w:color w:val="auto"/>
-          <w:sz w:val="18"/>
-          <w:szCs w:val="18"/>
-          <w:lang w:eastAsia="en-US"/>
-        </w:rPr>
-      </w:pPr>
-      <w:r>
-        <w:rPr>
-          <w:rFonts w:ascii="Courier New" w:hAnsi="Courier New" w:cs="Courier New"/>
-          <w:b/>
-          <w:color w:val="auto"/>
-          <w:sz w:val="18"/>
-          <w:szCs w:val="18"/>
-          <w:lang w:eastAsia="en-US"/>
-        </w:rPr>
-        <w:t xml:space="preserve">$ </w:t>
-      </w:r>
-      <w:r>
-        <w:rPr>
-          <w:rFonts w:ascii="Courier New" w:hAnsi="Courier New" w:cs="Courier New"/>
-          <w:b/>
-          <w:color w:val="auto"/>
-          <w:sz w:val="18"/>
-          <w:szCs w:val="18"/>
-          <w:lang w:eastAsia="en-US"/>
-        </w:rPr>
-        <w:t xml:space="preserve">git </w:t>
-      </w:r>
-      <w:r>
-        <w:rPr>
-          <w:rFonts w:ascii="Courier New" w:hAnsi="Courier New" w:cs="Courier New"/>
-          <w:b/>
-          <w:color w:val="auto"/>
-          <w:sz w:val="18"/>
-          <w:szCs w:val="18"/>
-          <w:lang w:eastAsia="en-US"/>
-        </w:rPr>
-        <w:t>pull</w:t>
-      </w:r>
-      <w:r>
-        <w:rPr>
-          <w:rFonts w:ascii="Courier New" w:hAnsi="Courier New" w:cs="Courier New"/>
-          <w:b/>
-          <w:color w:val="auto"/>
-          <w:sz w:val="18"/>
-          <w:szCs w:val="18"/>
-          <w:lang w:eastAsia="en-US"/>
-        </w:rPr>
-        <w:t xml:space="preserve"> </w:t>
-      </w:r>
-      <w:r>
-        <w:rPr>
-          <w:rFonts w:ascii="Courier New" w:hAnsi="Courier New" w:cs="Courier New"/>
-          <w:b/>
-          <w:color w:val="auto"/>
-          <w:sz w:val="18"/>
-          <w:szCs w:val="18"/>
-          <w:vertAlign w:val="superscript"/>
-          <w:lang w:eastAsia="en-US"/>
-        </w:rPr>
         <w:t>1</w:t>
-      </w:r>
-    </w:p>
-    <w:p>
-      <w:pPr>
-        <w:tabs>
-          <w:tab w:val="left" w:pos="916"/>
-          <w:tab w:val="left" w:pos="1832"/>
-          <w:tab w:val="left" w:pos="2748"/>
-          <w:tab w:val="left" w:pos="3664"/>
-          <w:tab w:val="left" w:pos="4580"/>
-          <w:tab w:val="left" w:pos="5496"/>
-          <w:tab w:val="left" w:pos="6412"/>
-          <w:tab w:val="left" w:pos="7328"/>
-          <w:tab w:val="left" w:pos="8244"/>
-          <w:tab w:val="left" w:pos="9160"/>
-          <w:tab w:val="left" w:pos="10076"/>
-          <w:tab w:val="left" w:pos="10992"/>
-          <w:tab w:val="left" w:pos="11908"/>
-          <w:tab w:val="left" w:pos="12824"/>
-          <w:tab w:val="left" w:pos="13740"/>
-          <w:tab w:val="left" w:pos="14656"/>
-        </w:tabs>
-        <w:spacing w:after="0"/>
-        <w:ind w:left="720"/>
-        <w:rPr>
-          <w:rFonts w:ascii="Courier New" w:hAnsi="Courier New" w:cs="Courier New"/>
-          <w:b/>
-          <w:color w:val="auto"/>
-          <w:sz w:val="18"/>
-          <w:szCs w:val="18"/>
-          <w:lang w:eastAsia="en-US"/>
-        </w:rPr>
-      </w:pPr>
-      <w:r>
-        <w:rPr>
-          <w:rFonts w:ascii="Courier New" w:hAnsi="Courier New" w:cs="Courier New"/>
-          <w:b/>
-          <w:color w:val="auto"/>
-          <w:sz w:val="18"/>
-          <w:szCs w:val="18"/>
-          <w:lang w:eastAsia="en-US"/>
-        </w:rPr>
-        <w:t xml:space="preserve">$ </w:t>
-      </w:r>
-      <w:r>
-        <w:rPr>
-          <w:rFonts w:ascii="Courier New" w:hAnsi="Courier New" w:cs="Courier New"/>
-          <w:b/>
-          <w:color w:val="auto"/>
-          <w:sz w:val="18"/>
-          <w:szCs w:val="18"/>
-          <w:lang w:eastAsia="en-US"/>
-        </w:rPr>
-        <w:t>tcs-down</w:t>
-      </w:r>
-    </w:p>
-    <w:p>
-      <w:pPr>
-        <w:tabs>
-          <w:tab w:val="left" w:pos="916"/>
-          <w:tab w:val="left" w:pos="1832"/>
-          <w:tab w:val="left" w:pos="2748"/>
-          <w:tab w:val="left" w:pos="3664"/>
-          <w:tab w:val="left" w:pos="4580"/>
-          <w:tab w:val="left" w:pos="5496"/>
-          <w:tab w:val="left" w:pos="6412"/>
-          <w:tab w:val="left" w:pos="7328"/>
-          <w:tab w:val="left" w:pos="8244"/>
-          <w:tab w:val="left" w:pos="9160"/>
-          <w:tab w:val="left" w:pos="10076"/>
-          <w:tab w:val="left" w:pos="10992"/>
-          <w:tab w:val="left" w:pos="11908"/>
-          <w:tab w:val="left" w:pos="12824"/>
-          <w:tab w:val="left" w:pos="13740"/>
-          <w:tab w:val="left" w:pos="14656"/>
-        </w:tabs>
-        <w:spacing w:after="0"/>
-        <w:ind w:left="720"/>
-        <w:rPr>
-          <w:rFonts w:ascii="Courier New" w:hAnsi="Courier New" w:cs="Courier New"/>
-          <w:b/>
-          <w:color w:val="auto"/>
-          <w:sz w:val="18"/>
-          <w:szCs w:val="18"/>
-          <w:lang w:eastAsia="en-US"/>
-        </w:rPr>
-      </w:pPr>
-      <w:r>
-        <w:rPr>
-          <w:rFonts w:ascii="Courier New" w:hAnsi="Courier New" w:cs="Courier New"/>
-          <w:b/>
-          <w:color w:val="auto"/>
-          <w:sz w:val="18"/>
-          <w:szCs w:val="18"/>
-          <w:lang w:eastAsia="en-US"/>
-        </w:rPr>
-        <w:t xml:space="preserve">$ </w:t>
-      </w:r>
-      <w:r>
-        <w:rPr>
-          <w:rFonts w:ascii="Courier New" w:hAnsi="Courier New" w:cs="Courier New"/>
-          <w:b/>
-          <w:color w:val="auto"/>
-          <w:sz w:val="18"/>
-          <w:szCs w:val="18"/>
-          <w:lang w:eastAsia="en-US"/>
-        </w:rPr>
-        <w:t>git checkout tags/v1.4 -b v1.4</w:t>
-      </w:r>
-      <w:r>
-        <w:rPr>
-          <w:rFonts w:ascii="Courier New" w:hAnsi="Courier New" w:cs="Courier New"/>
-          <w:b/>
-          <w:color w:val="auto"/>
-          <w:sz w:val="18"/>
-          <w:szCs w:val="18"/>
-          <w:lang w:eastAsia="en-US"/>
-        </w:rPr>
-        <w:t xml:space="preserve"> </w:t>
-      </w:r>
-      <w:r>
-        <w:rPr>
-          <w:rFonts w:ascii="Courier New" w:hAnsi="Courier New" w:cs="Courier New"/>
-          <w:b/>
-          <w:color w:val="auto"/>
-          <w:sz w:val="18"/>
-          <w:szCs w:val="18"/>
-          <w:vertAlign w:val="superscript"/>
-          <w:lang w:eastAsia="en-US"/>
-        </w:rPr>
-        <w:t>2</w:t>
       </w:r>
     </w:p>
     <w:p>
@@ -7459,7 +6491,17 @@
           <w:sz w:val="18"/>
           <w:szCs w:val="18"/>
         </w:rPr>
-        <w:t xml:space="preserve">$ tcs [pg1 | pg2] </w:t>
+        <w:t>$ tcs pg1|pg2</w:t>
+      </w:r>
+      <w:r>
+        <w:rPr>
+          <w:rFonts w:ascii="Courier New" w:hAnsi="Courier New" w:cs="Courier New"/>
+          <w:b/>
+          <w:bCs/>
+          <w:sz w:val="18"/>
+          <w:szCs w:val="18"/>
+        </w:rPr>
+        <w:t xml:space="preserve"> </w:t>
       </w:r>
       <w:r>
         <w:rPr>
@@ -7470,38 +6512,21 @@
           <w:szCs w:val="18"/>
           <w:vertAlign w:val="superscript"/>
         </w:rPr>
-        <w:t>3</w:t>
-      </w:r>
-    </w:p>
-    <w:p>
-      <w:pPr>
-        <w:tabs>
-          <w:tab w:val="left" w:pos="916"/>
-          <w:tab w:val="left" w:pos="1832"/>
-          <w:tab w:val="left" w:pos="2748"/>
-          <w:tab w:val="left" w:pos="3664"/>
-          <w:tab w:val="left" w:pos="4580"/>
-          <w:tab w:val="left" w:pos="5496"/>
-          <w:tab w:val="left" w:pos="6412"/>
-          <w:tab w:val="left" w:pos="7328"/>
-          <w:tab w:val="left" w:pos="8244"/>
-          <w:tab w:val="left" w:pos="9160"/>
-          <w:tab w:val="left" w:pos="10076"/>
-          <w:tab w:val="left" w:pos="10992"/>
-          <w:tab w:val="left" w:pos="11908"/>
-          <w:tab w:val="left" w:pos="12824"/>
-          <w:tab w:val="left" w:pos="13740"/>
-          <w:tab w:val="left" w:pos="14656"/>
-        </w:tabs>
-        <w:spacing w:after="0"/>
-        <w:ind w:left="720"/>
+        <w:t>2</w:t>
+      </w:r>
+    </w:p>
+    <w:p>
+      <w:pPr>
+        <w:pStyle w:val="NormalWeb"/>
+        <w:spacing w:before="0" w:beforeAutospacing="0" w:after="0" w:afterAutospacing="0"/>
+        <w:ind w:left="360"/>
+        <w:textAlignment w:val="baseline"/>
         <w:rPr>
           <w:rFonts w:ascii="Courier New" w:hAnsi="Courier New" w:cs="Courier New"/>
           <w:b/>
-          <w:color w:val="auto"/>
+          <w:color w:val="000000"/>
           <w:sz w:val="18"/>
           <w:szCs w:val="18"/>
-          <w:lang w:eastAsia="en-US"/>
         </w:rPr>
       </w:pPr>
     </w:p>
@@ -7510,27 +6535,183 @@
         <w:pStyle w:val="ListParagraph"/>
         <w:numPr>
           <w:ilvl w:val="0"/>
-          <w:numId w:val="13"/>
+          <w:numId w:val="17"/>
         </w:numPr>
-        <w:tabs>
-          <w:tab w:val="left" w:pos="916"/>
-          <w:tab w:val="left" w:pos="1832"/>
-          <w:tab w:val="left" w:pos="2748"/>
-          <w:tab w:val="left" w:pos="3664"/>
-          <w:tab w:val="left" w:pos="4580"/>
-          <w:tab w:val="left" w:pos="5496"/>
-          <w:tab w:val="left" w:pos="6412"/>
-          <w:tab w:val="left" w:pos="7328"/>
-          <w:tab w:val="left" w:pos="8244"/>
-          <w:tab w:val="left" w:pos="9160"/>
-          <w:tab w:val="left" w:pos="10076"/>
-          <w:tab w:val="left" w:pos="10992"/>
-          <w:tab w:val="left" w:pos="11908"/>
-          <w:tab w:val="left" w:pos="12824"/>
-          <w:tab w:val="left" w:pos="13740"/>
-          <w:tab w:val="left" w:pos="14656"/>
-        </w:tabs>
-        <w:spacing w:after="0"/>
+        <w:rPr>
+          <w:rFonts w:cs="Arial"/>
+          <w:sz w:val="18"/>
+          <w:szCs w:val="18"/>
+        </w:rPr>
+      </w:pPr>
+      <w:r>
+        <w:rPr>
+          <w:sz w:val="18"/>
+          <w:szCs w:val="18"/>
+        </w:rPr>
+        <w:t>Change the version</w:t>
+      </w:r>
+      <w:r>
+        <w:rPr>
+          <w:sz w:val="18"/>
+          <w:szCs w:val="18"/>
+        </w:rPr>
+        <w:t>.  This command triggers the following actions:</w:t>
+      </w:r>
+    </w:p>
+    <w:p>
+      <w:pPr>
+        <w:pStyle w:val="ListParagraph"/>
+        <w:numPr>
+          <w:ilvl w:val="1"/>
+          <w:numId w:val="27"/>
+        </w:numPr>
+        <w:rPr>
+          <w:rFonts w:cs="Arial"/>
+          <w:sz w:val="18"/>
+          <w:szCs w:val="18"/>
+        </w:rPr>
+      </w:pPr>
+      <w:r>
+        <w:rPr>
+          <w:sz w:val="18"/>
+          <w:szCs w:val="18"/>
+        </w:rPr>
+        <w:t>A pull request to GitHub to ensure that the loc</w:t>
+      </w:r>
+      <w:r>
+        <w:rPr>
+          <w:sz w:val="18"/>
+          <w:szCs w:val="18"/>
+        </w:rPr>
+        <w:t>al Git repository is up-to-date, followed by a change to the branch v1.4.</w:t>
+      </w:r>
+    </w:p>
+    <w:p>
+      <w:pPr>
+        <w:pStyle w:val="ListParagraph"/>
+        <w:numPr>
+          <w:ilvl w:val="1"/>
+          <w:numId w:val="27"/>
+        </w:numPr>
+        <w:rPr>
+          <w:rFonts w:cs="Arial"/>
+          <w:sz w:val="18"/>
+          <w:szCs w:val="18"/>
+        </w:rPr>
+      </w:pPr>
+      <w:r>
+        <w:rPr>
+          <w:sz w:val="18"/>
+          <w:szCs w:val="18"/>
+        </w:rPr>
+        <w:t>A pull request to Docker Hub to ensure that the required TCS image is available locally.</w:t>
+      </w:r>
+    </w:p>
+    <w:p>
+      <w:pPr>
+        <w:pStyle w:val="ListParagraph"/>
+        <w:numPr>
+          <w:ilvl w:val="1"/>
+          <w:numId w:val="27"/>
+        </w:numPr>
+        <w:rPr>
+          <w:rFonts w:cs="Arial"/>
+          <w:sz w:val="18"/>
+          <w:szCs w:val="18"/>
+        </w:rPr>
+      </w:pPr>
+      <w:r>
+        <w:rPr>
+          <w:sz w:val="18"/>
+          <w:szCs w:val="18"/>
+        </w:rPr>
+        <w:t xml:space="preserve">The </w:t>
+      </w:r>
+      <w:r>
+        <w:rPr>
+          <w:sz w:val="18"/>
+          <w:szCs w:val="18"/>
+        </w:rPr>
+        <w:t xml:space="preserve">new </w:t>
+      </w:r>
+      <w:r>
+        <w:rPr>
+          <w:sz w:val="18"/>
+          <w:szCs w:val="18"/>
+        </w:rPr>
+        <w:t>version number selected is recorded locally.</w:t>
+      </w:r>
+      <w:r>
+        <w:rPr>
+          <w:sz w:val="18"/>
+          <w:szCs w:val="18"/>
+        </w:rPr>
+        <w:br/>
+      </w:r>
+    </w:p>
+    <w:p>
+      <w:pPr>
+        <w:pStyle w:val="ListParagraph"/>
+        <w:numPr>
+          <w:ilvl w:val="0"/>
+          <w:numId w:val="17"/>
+        </w:numPr>
+        <w:rPr>
+          <w:rFonts w:cs="Arial"/>
+          <w:sz w:val="18"/>
+          <w:szCs w:val="18"/>
+        </w:rPr>
+      </w:pPr>
+      <w:r>
+        <w:rPr>
+          <w:sz w:val="18"/>
+          <w:szCs w:val="18"/>
+        </w:rPr>
+        <w:t>Restart the TCS</w:t>
+      </w:r>
+      <w:r>
+        <w:rPr>
+          <w:sz w:val="18"/>
+          <w:szCs w:val="18"/>
+        </w:rPr>
+        <w:t>.  Usually the Postgres</w:t>
+      </w:r>
+      <w:r>
+        <w:rPr>
+          <w:sz w:val="18"/>
+          <w:szCs w:val="18"/>
+        </w:rPr>
+        <w:t xml:space="preserve"> container selection, pg1 or pg2, will not </w:t>
+      </w:r>
+      <w:r>
+        <w:rPr>
+          <w:sz w:val="18"/>
+          <w:szCs w:val="18"/>
+        </w:rPr>
+        <w:t xml:space="preserve">have </w:t>
+      </w:r>
+      <w:r>
+        <w:rPr>
+          <w:sz w:val="18"/>
+          <w:szCs w:val="18"/>
+        </w:rPr>
+        <w:t>change</w:t>
+      </w:r>
+      <w:r>
+        <w:rPr>
+          <w:sz w:val="18"/>
+          <w:szCs w:val="18"/>
+        </w:rPr>
+        <w:t>d</w:t>
+      </w:r>
+      <w:r>
+        <w:rPr>
+          <w:sz w:val="18"/>
+          <w:szCs w:val="18"/>
+        </w:rPr>
+        <w:t xml:space="preserve">.  </w:t>
+      </w:r>
+      <w:r>
         <w:rPr>
           <w:rFonts w:cs="Courier New"/>
           <w:color w:val="auto"/>
@@ -7538,7 +6719,8 @@
           <w:szCs w:val="18"/>
           <w:lang w:eastAsia="en-US"/>
         </w:rPr>
-      </w:pPr>
+        <w:t>Before executing the tcs command</w:t>
+      </w:r>
       <w:r>
         <w:rPr>
           <w:rFonts w:cs="Courier New"/>
@@ -7547,7 +6729,7 @@
           <w:szCs w:val="18"/>
           <w:lang w:eastAsia="en-US"/>
         </w:rPr>
-        <w:t>R</w:t>
+        <w:t xml:space="preserve">, </w:t>
       </w:r>
       <w:r>
         <w:rPr>
@@ -7557,7 +6739,7 @@
           <w:szCs w:val="18"/>
           <w:lang w:eastAsia="en-US"/>
         </w:rPr>
-        <w:t>etrieve</w:t>
+        <w:t xml:space="preserve">the </w:t>
       </w:r>
       <w:r>
         <w:rPr>
@@ -7567,7 +6749,7 @@
           <w:szCs w:val="18"/>
           <w:lang w:eastAsia="en-US"/>
         </w:rPr>
-        <w:t>s</w:t>
+        <w:t xml:space="preserve">TCS environment variables should be reviewed in the TCS </w:t>
       </w:r>
       <w:r>
         <w:rPr>
@@ -7577,35 +6759,10 @@
           <w:szCs w:val="18"/>
           <w:lang w:eastAsia="en-US"/>
         </w:rPr>
-        <w:t xml:space="preserve"> the very latest TCS software from GitHub.</w:t>
-      </w:r>
-    </w:p>
-    <w:p>
-      <w:pPr>
-        <w:pStyle w:val="ListParagraph"/>
-        <w:numPr>
-          <w:ilvl w:val="0"/>
-          <w:numId w:val="13"/>
-        </w:numPr>
-        <w:tabs>
-          <w:tab w:val="left" w:pos="916"/>
-          <w:tab w:val="left" w:pos="1832"/>
-          <w:tab w:val="left" w:pos="2748"/>
-          <w:tab w:val="left" w:pos="3664"/>
-          <w:tab w:val="left" w:pos="4580"/>
-          <w:tab w:val="left" w:pos="5496"/>
-          <w:tab w:val="left" w:pos="6412"/>
-          <w:tab w:val="left" w:pos="7328"/>
-          <w:tab w:val="left" w:pos="8244"/>
-          <w:tab w:val="left" w:pos="9160"/>
-          <w:tab w:val="left" w:pos="10076"/>
-          <w:tab w:val="left" w:pos="10992"/>
-          <w:tab w:val="left" w:pos="11908"/>
-          <w:tab w:val="left" w:pos="12824"/>
-          <w:tab w:val="left" w:pos="13740"/>
-          <w:tab w:val="left" w:pos="14656"/>
-        </w:tabs>
-        <w:spacing w:after="0"/>
+        <w:lastRenderedPageBreak/>
+        <w:t xml:space="preserve">Software Requirements Document.  Required environment variables can be added and / or </w:t>
+      </w:r>
+      <w:r>
         <w:rPr>
           <w:rFonts w:cs="Courier New"/>
           <w:color w:val="auto"/>
@@ -7613,7 +6770,8 @@
           <w:szCs w:val="18"/>
           <w:lang w:eastAsia="en-US"/>
         </w:rPr>
-      </w:pPr>
+        <w:t>modified</w:t>
+      </w:r>
       <w:r>
         <w:rPr>
           <w:rFonts w:cs="Courier New"/>
@@ -7622,147 +6780,21 @@
           <w:szCs w:val="18"/>
           <w:lang w:eastAsia="en-US"/>
         </w:rPr>
-        <w:t>Directs</w:t>
-      </w:r>
-      <w:r>
-        <w:rPr>
-          <w:rFonts w:cs="Courier New"/>
-          <w:color w:val="auto"/>
-          <w:sz w:val="18"/>
-          <w:szCs w:val="18"/>
-          <w:lang w:eastAsia="en-US"/>
-        </w:rPr>
-        <w:t xml:space="preserve"> git to set the TCS environment to version 1.4.</w:t>
-      </w:r>
-    </w:p>
-    <w:p>
-      <w:pPr>
-        <w:pStyle w:val="ListParagraph"/>
-        <w:numPr>
-          <w:ilvl w:val="0"/>
-          <w:numId w:val="13"/>
-        </w:numPr>
-        <w:tabs>
-          <w:tab w:val="left" w:pos="916"/>
-          <w:tab w:val="left" w:pos="1832"/>
-          <w:tab w:val="left" w:pos="2748"/>
-          <w:tab w:val="left" w:pos="3664"/>
-          <w:tab w:val="left" w:pos="4580"/>
-          <w:tab w:val="left" w:pos="5496"/>
-          <w:tab w:val="left" w:pos="6412"/>
-          <w:tab w:val="left" w:pos="7328"/>
-          <w:tab w:val="left" w:pos="8244"/>
-          <w:tab w:val="left" w:pos="9160"/>
-          <w:tab w:val="left" w:pos="10076"/>
-          <w:tab w:val="left" w:pos="10992"/>
-          <w:tab w:val="left" w:pos="11908"/>
-          <w:tab w:val="left" w:pos="12824"/>
-          <w:tab w:val="left" w:pos="13740"/>
-          <w:tab w:val="left" w:pos="14656"/>
-        </w:tabs>
-        <w:spacing w:after="0"/>
-        <w:rPr>
-          <w:rFonts w:cs="Courier New"/>
-          <w:color w:val="auto"/>
-          <w:sz w:val="18"/>
-          <w:szCs w:val="18"/>
-          <w:lang w:eastAsia="en-US"/>
-        </w:rPr>
-      </w:pPr>
-      <w:r>
-        <w:rPr>
-          <w:rFonts w:cs="Courier New"/>
-          <w:color w:val="auto"/>
-          <w:sz w:val="18"/>
-          <w:szCs w:val="18"/>
-          <w:lang w:eastAsia="en-US"/>
-        </w:rPr>
-        <w:t xml:space="preserve">Before executing </w:t>
-      </w:r>
-      <w:r>
-        <w:rPr>
-          <w:rFonts w:cs="Courier New"/>
-          <w:color w:val="auto"/>
-          <w:sz w:val="18"/>
-          <w:szCs w:val="18"/>
-          <w:lang w:eastAsia="en-US"/>
-        </w:rPr>
-        <w:t>tcs</w:t>
-      </w:r>
-      <w:r>
-        <w:rPr>
-          <w:rFonts w:cs="Courier New"/>
-          <w:color w:val="auto"/>
-          <w:sz w:val="18"/>
-          <w:szCs w:val="18"/>
-          <w:lang w:eastAsia="en-US"/>
-        </w:rPr>
-        <w:t>, TCS environment variables should be reviewed</w:t>
-      </w:r>
-      <w:r>
-        <w:rPr>
-          <w:rFonts w:cs="Courier New"/>
-          <w:color w:val="auto"/>
-          <w:sz w:val="18"/>
-          <w:szCs w:val="18"/>
-          <w:lang w:eastAsia="en-US"/>
-        </w:rPr>
-        <w:t xml:space="preserve">.  </w:t>
-      </w:r>
-      <w:r>
-        <w:rPr>
-          <w:rFonts w:cs="Courier New"/>
-          <w:color w:val="auto"/>
-          <w:sz w:val="18"/>
-          <w:szCs w:val="18"/>
-          <w:lang w:eastAsia="en-US"/>
-        </w:rPr>
-        <w:t>Required environment variables can be added and / or changed from one version to the next.</w:t>
-      </w:r>
-    </w:p>
-    <w:p>
-      <w:pPr>
-        <w:tabs>
-          <w:tab w:val="left" w:pos="916"/>
-          <w:tab w:val="left" w:pos="1832"/>
-          <w:tab w:val="left" w:pos="2748"/>
-          <w:tab w:val="left" w:pos="3664"/>
-          <w:tab w:val="left" w:pos="4580"/>
-          <w:tab w:val="left" w:pos="5496"/>
-          <w:tab w:val="left" w:pos="6412"/>
-          <w:tab w:val="left" w:pos="7328"/>
-          <w:tab w:val="left" w:pos="8244"/>
-          <w:tab w:val="left" w:pos="9160"/>
-          <w:tab w:val="left" w:pos="10076"/>
-          <w:tab w:val="left" w:pos="10992"/>
-          <w:tab w:val="left" w:pos="11908"/>
-          <w:tab w:val="left" w:pos="12824"/>
-          <w:tab w:val="left" w:pos="13740"/>
-          <w:tab w:val="left" w:pos="14656"/>
-        </w:tabs>
-        <w:spacing w:after="0"/>
-        <w:ind w:left="576"/>
-        <w:rPr>
-          <w:rFonts w:ascii="Courier New" w:hAnsi="Courier New" w:cs="Courier New"/>
-          <w:color w:val="auto"/>
-          <w:sz w:val="20"/>
-          <w:szCs w:val="20"/>
-          <w:lang w:eastAsia="en-US"/>
-        </w:rPr>
-      </w:pPr>
+        <w:t xml:space="preserve"> from one version to the next.</w:t>
+      </w:r>
     </w:p>
     <w:p>
       <w:pPr>
         <w:pStyle w:val="Heading2"/>
       </w:pPr>
-      <w:bookmarkStart w:id="33" w:name="_Toc471228461"/>
+      <w:bookmarkStart w:id="32" w:name="_Toc471245738"/>
       <w:r>
         <w:t xml:space="preserve">Postgres </w:t>
       </w:r>
       <w:r>
         <w:t>Management</w:t>
       </w:r>
-      <w:bookmarkEnd w:id="33"/>
+      <w:bookmarkEnd w:id="32"/>
     </w:p>
     <w:p>
       <w:r>
@@ -7885,7 +6917,13 @@
         <w:t>.</w:t>
       </w:r>
       <w:r>
-        <w:t xml:space="preserve">  Such a database recovery can be used, for example, to investigate the state the database at some previous point in time without disturbing the </w:t>
+        <w:t xml:space="preserve">  Such a database rec</w:t>
+      </w:r>
+      <w:r>
+        <w:t xml:space="preserve">overy can be used </w:t>
+      </w:r>
+      <w:r>
+        <w:t xml:space="preserve">to investigate the state the database at some previous point in time without disturbing the </w:t>
       </w:r>
       <w:r>
         <w:t>TCS</w:t>
@@ -7898,14 +6936,14 @@
       <w:pPr>
         <w:pStyle w:val="Heading3"/>
       </w:pPr>
-      <w:bookmarkStart w:id="34" w:name="_Toc471228462"/>
+      <w:bookmarkStart w:id="33" w:name="_Toc471245739"/>
       <w:r>
         <w:t>Switch Postgres Container</w:t>
       </w:r>
       <w:r>
         <w:t>s</w:t>
       </w:r>
-      <w:bookmarkEnd w:id="34"/>
+      <w:bookmarkEnd w:id="33"/>
     </w:p>
     <w:p>
       <w:r>
@@ -7967,10 +7005,14 @@
           <w:sz w:val="18"/>
           <w:szCs w:val="18"/>
         </w:rPr>
-        <w:t xml:space="preserve">$ </w:t>
-      </w:r>
-      <w:proofErr w:type="spellStart"/>
-      <w:r>
+        <w:t>$ pg-switch</w:t>
+      </w:r>
+    </w:p>
+    <w:p>
+      <w:pPr>
+        <w:pStyle w:val="NormalWeb"/>
+        <w:spacing w:before="0" w:beforeAutospacing="0" w:after="0" w:afterAutospacing="0"/>
+        <w:ind w:left="720"/>
         <w:rPr>
           <w:rFonts w:ascii="Courier New" w:hAnsi="Courier New" w:cs="Courier New"/>
           <w:b/>
@@ -7978,10 +7020,248 @@
           <w:sz w:val="18"/>
           <w:szCs w:val="18"/>
         </w:rPr>
-        <w:t>pg</w:t>
-      </w:r>
-      <w:proofErr w:type="spellEnd"/>
-      <w:r>
+      </w:pPr>
+    </w:p>
+    <w:p>
+      <w:r>
+        <w:t xml:space="preserve">The </w:t>
+      </w:r>
+      <w:r>
+        <w:t>following summarize</w:t>
+      </w:r>
+      <w:r>
+        <w:t xml:space="preserve"> the actions of this command:</w:t>
+      </w:r>
+    </w:p>
+    <w:p>
+      <w:pPr>
+        <w:pStyle w:val="ListParagraph"/>
+        <w:numPr>
+          <w:ilvl w:val="0"/>
+          <w:numId w:val="23"/>
+        </w:numPr>
+      </w:pPr>
+      <w:r>
+        <w:t xml:space="preserve">A final full backup is taken of the </w:t>
+      </w:r>
+      <w:r>
+        <w:rPr>
+          <w:smallCaps/>
+          <w:color w:val="0070C0"/>
+        </w:rPr>
+        <w:t>active</w:t>
+      </w:r>
+      <w:r>
+        <w:rPr>
+          <w:color w:val="0070C0"/>
+        </w:rPr>
+        <w:t xml:space="preserve"> </w:t>
+      </w:r>
+      <w:r>
+        <w:t>database.</w:t>
+      </w:r>
+    </w:p>
+    <w:p>
+      <w:pPr>
+        <w:pStyle w:val="ListParagraph"/>
+        <w:numPr>
+          <w:ilvl w:val="0"/>
+          <w:numId w:val="23"/>
+        </w:numPr>
+      </w:pPr>
+      <w:r>
+        <w:t>The source of database changes is suspended</w:t>
+      </w:r>
+      <w:r>
+        <w:t>.</w:t>
+      </w:r>
+    </w:p>
+    <w:p>
+      <w:pPr>
+        <w:pStyle w:val="ListParagraph"/>
+        <w:numPr>
+          <w:ilvl w:val="0"/>
+          <w:numId w:val="23"/>
+        </w:numPr>
+      </w:pPr>
+      <w:r>
+        <w:t xml:space="preserve">The </w:t>
+      </w:r>
+      <w:r>
+        <w:rPr>
+          <w:smallCaps/>
+          <w:color w:val="0070C0"/>
+        </w:rPr>
+        <w:t>active</w:t>
+      </w:r>
+      <w:r>
+        <w:rPr>
+          <w:color w:val="0070C0"/>
+        </w:rPr>
+        <w:t xml:space="preserve"> </w:t>
+      </w:r>
+      <w:r>
+        <w:t>Postgres c</w:t>
+      </w:r>
+      <w:r>
+        <w:t>ontainer is removed.</w:t>
+      </w:r>
+    </w:p>
+    <w:p>
+      <w:pPr>
+        <w:pStyle w:val="ListParagraph"/>
+        <w:numPr>
+          <w:ilvl w:val="0"/>
+          <w:numId w:val="23"/>
+        </w:numPr>
+      </w:pPr>
+      <w:r>
+        <w:t xml:space="preserve">A </w:t>
+      </w:r>
+      <w:r>
+        <w:t>backup</w:t>
+      </w:r>
+      <w:r>
+        <w:t xml:space="preserve"> recovery procedure is carried out into the </w:t>
+      </w:r>
+      <w:r>
+        <w:rPr>
+          <w:smallCaps/>
+          <w:color w:val="0070C0"/>
+        </w:rPr>
+        <w:t>standby</w:t>
+      </w:r>
+      <w:r>
+        <w:rPr>
+          <w:color w:val="0070C0"/>
+        </w:rPr>
+        <w:t xml:space="preserve"> </w:t>
+      </w:r>
+      <w:r>
+        <w:t xml:space="preserve">Postgres </w:t>
+      </w:r>
+      <w:r>
+        <w:t>d</w:t>
+      </w:r>
+      <w:r>
+        <w:t>atabase a</w:t>
+      </w:r>
+      <w:r>
+        <w:t>rea using the latest backup</w:t>
+      </w:r>
+      <w:r>
+        <w:t xml:space="preserve">.  This container is then </w:t>
+      </w:r>
+      <w:r>
+        <w:t xml:space="preserve">reconfigured to be </w:t>
+      </w:r>
+      <w:r>
+        <w:rPr>
+          <w:smallCaps/>
+          <w:color w:val="0070C0"/>
+        </w:rPr>
+        <w:t>active</w:t>
+      </w:r>
+      <w:r>
+        <w:rPr>
+          <w:smallCaps/>
+          <w:color w:val="000000" w:themeColor="text1"/>
+        </w:rPr>
+        <w:t>.</w:t>
+      </w:r>
+    </w:p>
+    <w:p>
+      <w:pPr>
+        <w:pStyle w:val="ListParagraph"/>
+        <w:numPr>
+          <w:ilvl w:val="0"/>
+          <w:numId w:val="23"/>
+        </w:numPr>
+      </w:pPr>
+      <w:r>
+        <w:t>The source of database changes is restored.</w:t>
+      </w:r>
+    </w:p>
+    <w:p>
+      <w:pPr>
+        <w:pStyle w:val="Heading3"/>
+      </w:pPr>
+      <w:bookmarkStart w:id="34" w:name="_Toc471245740"/>
+      <w:r>
+        <w:t>Rollback</w:t>
+      </w:r>
+      <w:r>
+        <w:t xml:space="preserve"> Recovery</w:t>
+      </w:r>
+      <w:bookmarkEnd w:id="34"/>
+    </w:p>
+    <w:p>
+      <w:r>
+        <w:t>Rollback recovery allows a point-in-time recovery to the current</w:t>
+      </w:r>
+      <w:r>
+        <w:t xml:space="preserve">ly active Postgres container.  Once the recovery is complete, normal TCS operations </w:t>
+      </w:r>
+      <w:r>
+        <w:t>are restored</w:t>
+      </w:r>
+      <w:r>
+        <w:t>.</w:t>
+      </w:r>
+      <w:r>
+        <w:t xml:space="preserve"> </w:t>
+      </w:r>
+      <w:r>
+        <w:t>S</w:t>
+      </w:r>
+      <w:r>
+        <w:t xml:space="preserve">ome measure of data loss is </w:t>
+      </w:r>
+      <w:r>
+        <w:t>likely</w:t>
+      </w:r>
+      <w:r>
+        <w:t>.</w:t>
+      </w:r>
+    </w:p>
+    <w:p>
+      <w:r>
+        <w:t xml:space="preserve">Before proceeding, the user </w:t>
+      </w:r>
+      <w:r>
+        <w:t xml:space="preserve">will need the </w:t>
+      </w:r>
+      <w:r>
+        <w:t>following information:</w:t>
+      </w:r>
+    </w:p>
+    <w:p>
+      <w:pPr>
+        <w:pStyle w:val="ListParagraph"/>
+        <w:numPr>
+          <w:ilvl w:val="0"/>
+          <w:numId w:val="24"/>
+        </w:numPr>
+      </w:pPr>
+      <w:r>
+        <w:t>T</w:t>
+      </w:r>
+      <w:r>
+        <w:t>he user will need to be aware of which Postgres container’s backups to use for the rollback.</w:t>
+      </w:r>
+      <w:r>
+        <w:t xml:space="preserve">  </w:t>
+      </w:r>
+      <w:r>
+        <w:t>The list of available backup_ids is</w:t>
+      </w:r>
+      <w:r>
+        <w:t xml:space="preserve"> provided by executing the following command:</w:t>
+      </w:r>
+    </w:p>
+    <w:p>
+      <w:pPr>
+        <w:ind w:left="1440"/>
         <w:rPr>
           <w:rFonts w:ascii="Courier New" w:hAnsi="Courier New" w:cs="Courier New"/>
           <w:b/>
@@ -7989,14 +7269,8 @@
           <w:sz w:val="18"/>
           <w:szCs w:val="18"/>
         </w:rPr>
-        <w:t>-switch</w:t>
-      </w:r>
-    </w:p>
-    <w:p>
-      <w:pPr>
-        <w:pStyle w:val="NormalWeb"/>
-        <w:spacing w:before="0" w:beforeAutospacing="0" w:after="0" w:afterAutospacing="0"/>
-        <w:ind w:left="720"/>
+      </w:pPr>
+      <w:r>
         <w:rPr>
           <w:rFonts w:ascii="Courier New" w:hAnsi="Courier New" w:cs="Courier New"/>
           <w:b/>
@@ -8004,228 +7278,27 @@
           <w:sz w:val="18"/>
           <w:szCs w:val="18"/>
         </w:rPr>
-      </w:pPr>
-    </w:p>
-    <w:p>
-      <w:r>
-        <w:t xml:space="preserve">The </w:t>
-      </w:r>
-      <w:r>
-        <w:t>following bullets summarize</w:t>
-      </w:r>
-      <w:r>
-        <w:t xml:space="preserve"> the actions of this command:</w:t>
-      </w:r>
-    </w:p>
-    <w:p>
-      <w:pPr>
-        <w:pStyle w:val="ListParagraph"/>
-        <w:numPr>
-          <w:ilvl w:val="0"/>
-          <w:numId w:val="23"/>
-        </w:numPr>
-      </w:pPr>
-      <w:r>
-        <w:t xml:space="preserve">A final full backup is taken of the </w:t>
-      </w:r>
-      <w:r>
-        <w:rPr>
-          <w:smallCaps/>
-          <w:color w:val="0070C0"/>
-        </w:rPr>
-        <w:t>active</w:t>
-      </w:r>
-      <w:r>
-        <w:rPr>
-          <w:color w:val="0070C0"/>
-        </w:rPr>
+        <w:t>$ list-backups</w:t>
+      </w:r>
+    </w:p>
+    <w:p>
+      <w:pPr>
+        <w:ind w:left="720"/>
+      </w:pPr>
+      <w:r>
+        <w:t xml:space="preserve">The barman </w:t>
+      </w:r>
+      <w:r>
+        <w:t>backup_id</w:t>
+      </w:r>
+      <w:r>
         <w:t xml:space="preserve"> </w:t>
       </w:r>
       <w:r>
-        <w:t>database.</w:t>
-      </w:r>
-    </w:p>
-    <w:p>
-      <w:pPr>
-        <w:pStyle w:val="ListParagraph"/>
-        <w:numPr>
-          <w:ilvl w:val="0"/>
-          <w:numId w:val="23"/>
-        </w:numPr>
-      </w:pPr>
-      <w:r>
-        <w:t>The source of database changes is suspended</w:t>
-      </w:r>
-      <w:r>
-        <w:t>.</w:t>
-      </w:r>
-    </w:p>
-    <w:p>
-      <w:pPr>
-        <w:pStyle w:val="ListParagraph"/>
-        <w:numPr>
-          <w:ilvl w:val="0"/>
-          <w:numId w:val="23"/>
-        </w:numPr>
-      </w:pPr>
-      <w:r>
-        <w:lastRenderedPageBreak/>
-        <w:t xml:space="preserve">The </w:t>
-      </w:r>
-      <w:r>
-        <w:rPr>
-          <w:smallCaps/>
-          <w:color w:val="0070C0"/>
-        </w:rPr>
-        <w:t>active</w:t>
-      </w:r>
-      <w:r>
-        <w:rPr>
-          <w:color w:val="0070C0"/>
-        </w:rPr>
-        <w:t xml:space="preserve"> </w:t>
-      </w:r>
-      <w:r>
-        <w:t>Postgres c</w:t>
-      </w:r>
-      <w:r>
-        <w:t>ontainer is removed.</w:t>
-      </w:r>
-    </w:p>
-    <w:p>
-      <w:pPr>
-        <w:pStyle w:val="ListParagraph"/>
-        <w:numPr>
-          <w:ilvl w:val="0"/>
-          <w:numId w:val="23"/>
-        </w:numPr>
-      </w:pPr>
-      <w:r>
-        <w:t xml:space="preserve">A </w:t>
-      </w:r>
-      <w:r>
-        <w:t>backup</w:t>
-      </w:r>
-      <w:r>
-        <w:t xml:space="preserve"> recovery procedure is carried out into the </w:t>
-      </w:r>
-      <w:r>
-        <w:rPr>
-          <w:smallCaps/>
-          <w:color w:val="0070C0"/>
-        </w:rPr>
-        <w:t>standby</w:t>
-      </w:r>
-      <w:r>
-        <w:rPr>
-          <w:color w:val="0070C0"/>
-        </w:rPr>
-        <w:t xml:space="preserve"> </w:t>
-      </w:r>
-      <w:r>
-        <w:t xml:space="preserve">Postgres </w:t>
-      </w:r>
-      <w:proofErr w:type="spellStart"/>
-      <w:r>
-        <w:t>atabase</w:t>
-      </w:r>
-      <w:proofErr w:type="spellEnd"/>
-      <w:r>
-        <w:t xml:space="preserve"> a</w:t>
-      </w:r>
-      <w:r>
-        <w:t>rea using the latest backup</w:t>
-      </w:r>
-      <w:r>
-        <w:t xml:space="preserve">.  This container is then </w:t>
-      </w:r>
-      <w:r>
-        <w:t xml:space="preserve">reconfigured to be </w:t>
-      </w:r>
-      <w:r>
-        <w:rPr>
-          <w:smallCaps/>
-          <w:color w:val="0070C0"/>
-        </w:rPr>
-        <w:t>active</w:t>
-      </w:r>
-      <w:r>
-        <w:rPr>
-          <w:smallCaps/>
-          <w:color w:val="000000" w:themeColor="text1"/>
-        </w:rPr>
-        <w:t>.</w:t>
-      </w:r>
-    </w:p>
-    <w:p>
-      <w:pPr>
-        <w:pStyle w:val="ListParagraph"/>
-        <w:numPr>
-          <w:ilvl w:val="0"/>
-          <w:numId w:val="23"/>
-        </w:numPr>
-      </w:pPr>
-      <w:r>
-        <w:t xml:space="preserve">The source of database changes is </w:t>
-      </w:r>
-      <w:r>
-        <w:t>restored</w:t>
-      </w:r>
-      <w:r>
-        <w:t>.</w:t>
-      </w:r>
-    </w:p>
-    <w:p>
-      <w:pPr>
-        <w:pStyle w:val="Heading3"/>
-      </w:pPr>
-      <w:bookmarkStart w:id="35" w:name="_Toc471228463"/>
-      <w:r>
-        <w:t>Rollback</w:t>
-      </w:r>
-      <w:r>
-        <w:t xml:space="preserve"> Recovery</w:t>
-      </w:r>
-      <w:bookmarkEnd w:id="35"/>
-    </w:p>
-    <w:p>
-      <w:r>
-        <w:t>Rollback recovery allows a point-in-time recovery to the current</w:t>
-      </w:r>
-      <w:r>
-        <w:t xml:space="preserve">ly active Postgres container.  Once the recovery is complete, normal TCS operations </w:t>
-      </w:r>
-      <w:r>
-        <w:t>are restored</w:t>
-      </w:r>
-      <w:r>
-        <w:t>.</w:t>
-      </w:r>
-      <w:r>
-        <w:t xml:space="preserve"> </w:t>
-      </w:r>
-      <w:r>
-        <w:t>S</w:t>
-      </w:r>
-      <w:r>
-        <w:t xml:space="preserve">ome measure of data loss is </w:t>
-      </w:r>
-      <w:r>
-        <w:t>likely</w:t>
-      </w:r>
-      <w:r>
-        <w:t>.</w:t>
-      </w:r>
-    </w:p>
-    <w:p>
-      <w:r>
-        <w:t xml:space="preserve">Before proceeding, the user </w:t>
-      </w:r>
-      <w:r>
-        <w:t xml:space="preserve">will need the </w:t>
-      </w:r>
-      <w:r>
-        <w:t>following information:</w:t>
+        <w:t>must be</w:t>
+      </w:r>
+      <w:r>
+        <w:t xml:space="preserve"> the latest backup taken BEFORE the target time.</w:t>
       </w:r>
     </w:p>
     <w:p>
@@ -8237,24 +7310,33 @@
         </w:numPr>
       </w:pPr>
       <w:r>
-        <w:t>There will be a history of both pg1 and pg2 backups, so the user will need to be aware of which Postgres container’s backups to use for the rollback.</w:t>
-      </w:r>
-      <w:r>
-        <w:t xml:space="preserve">  </w:t>
-      </w:r>
-      <w:r>
-        <w:t xml:space="preserve">The list of available </w:t>
-      </w:r>
-      <w:proofErr w:type="spellStart"/>
-      <w:r>
-        <w:t>backup_ids</w:t>
-      </w:r>
-      <w:proofErr w:type="spellEnd"/>
-      <w:r>
-        <w:t xml:space="preserve"> is</w:t>
-      </w:r>
-      <w:r>
-        <w:t xml:space="preserve"> provided by executing the following command:</w:t>
+        <w:t xml:space="preserve">If the rollback </w:t>
+      </w:r>
+      <w:r>
+        <w:t xml:space="preserve">is to be </w:t>
+      </w:r>
+      <w:r>
+        <w:t>up to a spe</w:t>
+      </w:r>
+      <w:r>
+        <w:t xml:space="preserve">cific time, then </w:t>
+      </w:r>
+      <w:r>
+        <w:t xml:space="preserve">the target </w:t>
+      </w:r>
+      <w:r>
+        <w:t xml:space="preserve">time </w:t>
+      </w:r>
+      <w:r>
+        <w:t xml:space="preserve">is required and is </w:t>
+      </w:r>
+      <w:r>
+        <w:t>expressed in ISO format, e.g. “2016-12-15T12:00:00”.  Target time is optional.</w:t>
+      </w:r>
+    </w:p>
+    <w:p>
+      <w:r>
+        <w:t>The user can now proceed with the recovery as follows:</w:t>
       </w:r>
     </w:p>
     <w:p>
@@ -8276,50 +7358,9 @@
           <w:sz w:val="18"/>
           <w:szCs w:val="18"/>
         </w:rPr>
-        <w:t>$ list-backups</w:t>
-      </w:r>
-    </w:p>
-    <w:p>
-      <w:pPr>
-        <w:pStyle w:val="ListParagraph"/>
-        <w:numPr>
-          <w:ilvl w:val="0"/>
-          <w:numId w:val="24"/>
-        </w:numPr>
-      </w:pPr>
-      <w:r>
-        <w:t xml:space="preserve">If the rollback </w:t>
-      </w:r>
-      <w:r>
-        <w:t xml:space="preserve">is to be </w:t>
-      </w:r>
-      <w:r>
-        <w:t xml:space="preserve">up to a specific time, then they will need the target </w:t>
-      </w:r>
-      <w:r>
-        <w:t>time expressed in ISO format, e.g. “2016-12-15T12:00:00”.  Target time is optional.</w:t>
-      </w:r>
-    </w:p>
-    <w:p>
-      <w:pPr>
-        <w:pStyle w:val="ListParagraph"/>
-        <w:numPr>
-          <w:ilvl w:val="0"/>
-          <w:numId w:val="24"/>
-        </w:numPr>
-      </w:pPr>
-      <w:r>
-        <w:t>The barman Backup Id for the latest backup taken BEFORE the target time.</w:t>
-      </w:r>
-    </w:p>
-    <w:p>
-      <w:r>
-        <w:t>The user can now proceed with the recovery as follows:</w:t>
-      </w:r>
-    </w:p>
-    <w:p>
-      <w:pPr>
-        <w:ind w:left="1440"/>
+        <w:t xml:space="preserve">$ </w:t>
+      </w:r>
+      <w:r>
         <w:rPr>
           <w:rFonts w:ascii="Courier New" w:hAnsi="Courier New" w:cs="Courier New"/>
           <w:b/>
@@ -8327,7 +7368,8 @@
           <w:sz w:val="18"/>
           <w:szCs w:val="18"/>
         </w:rPr>
-      </w:pPr>
+        <w:t>p</w:t>
+      </w:r>
       <w:r>
         <w:rPr>
           <w:rFonts w:ascii="Courier New" w:hAnsi="Courier New" w:cs="Courier New"/>
@@ -8336,9 +7378,8 @@
           <w:sz w:val="18"/>
           <w:szCs w:val="18"/>
         </w:rPr>
-        <w:t xml:space="preserve">$ </w:t>
-      </w:r>
-      <w:proofErr w:type="spellStart"/>
+        <w:t>g-</w:t>
+      </w:r>
       <w:r>
         <w:rPr>
           <w:rFonts w:ascii="Courier New" w:hAnsi="Courier New" w:cs="Courier New"/>
@@ -8347,7 +7388,7 @@
           <w:sz w:val="18"/>
           <w:szCs w:val="18"/>
         </w:rPr>
-        <w:t>p</w:t>
+        <w:t>rollback-</w:t>
       </w:r>
       <w:r>
         <w:rPr>
@@ -8357,9 +7398,8 @@
           <w:sz w:val="18"/>
           <w:szCs w:val="18"/>
         </w:rPr>
-        <w:t>g</w:t>
-      </w:r>
-      <w:proofErr w:type="spellEnd"/>
+        <w:t>recovery</w:t>
+      </w:r>
       <w:r>
         <w:rPr>
           <w:rFonts w:ascii="Courier New" w:hAnsi="Courier New" w:cs="Courier New"/>
@@ -8368,7 +7408,7 @@
           <w:sz w:val="18"/>
           <w:szCs w:val="18"/>
         </w:rPr>
-        <w:t>-</w:t>
+        <w:t xml:space="preserve"> pg1|pg2 backup_id [target_time</w:t>
       </w:r>
       <w:r>
         <w:rPr>
@@ -8378,75 +7418,12 @@
           <w:sz w:val="18"/>
           <w:szCs w:val="18"/>
         </w:rPr>
-        <w:t>rollback-</w:t>
-      </w:r>
-      <w:r>
-        <w:rPr>
-          <w:rFonts w:ascii="Courier New" w:hAnsi="Courier New" w:cs="Courier New"/>
-          <w:b/>
-          <w:bCs/>
-          <w:sz w:val="18"/>
-          <w:szCs w:val="18"/>
-        </w:rPr>
-        <w:t>recovery</w:t>
-      </w:r>
-      <w:r>
-        <w:rPr>
-          <w:rFonts w:ascii="Courier New" w:hAnsi="Courier New" w:cs="Courier New"/>
-          <w:b/>
-          <w:bCs/>
-          <w:sz w:val="18"/>
-          <w:szCs w:val="18"/>
-        </w:rPr>
-        <w:t xml:space="preserve"> pg1|pg2 </w:t>
-      </w:r>
-      <w:proofErr w:type="spellStart"/>
-      <w:r>
-        <w:rPr>
-          <w:rFonts w:ascii="Courier New" w:hAnsi="Courier New" w:cs="Courier New"/>
-          <w:b/>
-          <w:bCs/>
-          <w:sz w:val="18"/>
-          <w:szCs w:val="18"/>
-        </w:rPr>
-        <w:t>backup_id</w:t>
-      </w:r>
-      <w:proofErr w:type="spellEnd"/>
-      <w:r>
-        <w:rPr>
-          <w:rFonts w:ascii="Courier New" w:hAnsi="Courier New" w:cs="Courier New"/>
-          <w:b/>
-          <w:bCs/>
-          <w:sz w:val="18"/>
-          <w:szCs w:val="18"/>
-        </w:rPr>
-        <w:t xml:space="preserve"> [</w:t>
-      </w:r>
-      <w:proofErr w:type="spellStart"/>
-      <w:r>
-        <w:rPr>
-          <w:rFonts w:ascii="Courier New" w:hAnsi="Courier New" w:cs="Courier New"/>
-          <w:b/>
-          <w:bCs/>
-          <w:sz w:val="18"/>
-          <w:szCs w:val="18"/>
-        </w:rPr>
-        <w:t>target_time</w:t>
-      </w:r>
-      <w:proofErr w:type="spellEnd"/>
-      <w:r>
-        <w:rPr>
-          <w:rFonts w:ascii="Courier New" w:hAnsi="Courier New" w:cs="Courier New"/>
-          <w:b/>
-          <w:bCs/>
-          <w:sz w:val="18"/>
-          <w:szCs w:val="18"/>
-        </w:rPr>
         <w:t>]</w:t>
       </w:r>
     </w:p>
     <w:p>
       <w:r>
+        <w:lastRenderedPageBreak/>
         <w:t>Note</w:t>
       </w:r>
       <w:r>
@@ -8463,21 +7440,27 @@
         <w:t xml:space="preserve"> </w:t>
       </w:r>
       <w:r>
-        <w:t>Postgres container, which may or may not be the source of the backup.</w:t>
+        <w:t xml:space="preserve">Postgres container, which may or may not be the </w:t>
+      </w:r>
+      <w:r>
+        <w:t>backup</w:t>
+      </w:r>
+      <w:r>
+        <w:t xml:space="preserve"> source.</w:t>
       </w:r>
     </w:p>
     <w:p>
       <w:pPr>
         <w:pStyle w:val="Heading3"/>
       </w:pPr>
-      <w:bookmarkStart w:id="36" w:name="_Toc471228464"/>
+      <w:bookmarkStart w:id="35" w:name="_Toc471245741"/>
       <w:r>
         <w:t xml:space="preserve">Standby </w:t>
       </w:r>
       <w:r>
         <w:t>Recovery</w:t>
       </w:r>
-      <w:bookmarkEnd w:id="36"/>
+      <w:bookmarkEnd w:id="35"/>
     </w:p>
     <w:p>
       <w:r>
@@ -8723,68 +7706,12 @@
         <w:t>to a rollback r</w:t>
       </w:r>
       <w:r>
-        <w:t>ecovery:</w:t>
-      </w:r>
-    </w:p>
-    <w:p>
-      <w:pPr>
-        <w:pStyle w:val="ListParagraph"/>
-        <w:numPr>
-          <w:ilvl w:val="0"/>
-          <w:numId w:val="24"/>
-        </w:numPr>
-      </w:pPr>
-      <w:r>
-        <w:t>There likely will be a history of both pg1 and pg2 backups, so the user will need to be aware of which Postgres container’s backups to use for the point-in-time recovery.</w:t>
-      </w:r>
-    </w:p>
-    <w:p>
-      <w:pPr>
-        <w:pStyle w:val="ListParagraph"/>
-        <w:numPr>
-          <w:ilvl w:val="0"/>
-          <w:numId w:val="24"/>
-        </w:numPr>
-      </w:pPr>
-      <w:r>
-        <w:t xml:space="preserve">The </w:t>
-      </w:r>
-      <w:r>
-        <w:t>t</w:t>
-      </w:r>
-      <w:r>
-        <w:t>arget time for the recovery, which is expressed in ISO format, e.g. “2016-12-15T12:00:00”</w:t>
-      </w:r>
-      <w:r>
-        <w:t>.</w:t>
-      </w:r>
-      <w:r>
-        <w:t xml:space="preserve">  This parameter is optional.</w:t>
-      </w:r>
-    </w:p>
-    <w:p>
-      <w:pPr>
-        <w:pStyle w:val="ListParagraph"/>
-        <w:numPr>
-          <w:ilvl w:val="0"/>
-          <w:numId w:val="24"/>
-        </w:numPr>
-      </w:pPr>
-      <w:r>
-        <w:lastRenderedPageBreak/>
-        <w:t xml:space="preserve">The barman Backup Id for the </w:t>
-      </w:r>
-      <w:r>
-        <w:t>latest</w:t>
-      </w:r>
-      <w:r>
-        <w:t xml:space="preserve"> backup taken BEFORE the target time.</w:t>
-      </w:r>
-      <w:r>
-        <w:t xml:space="preserve">  This can be found by </w:t>
-      </w:r>
-      <w:r>
-        <w:t>executing the following command:</w:t>
+        <w:t>ecovery.  Please refer to the previous section for instructions on how to identify the appropriate backup_id and target time (the latter is optional).</w:t>
+      </w:r>
+    </w:p>
+    <w:p>
+      <w:r>
+        <w:t>The user can now proceed with the recovery as follows:</w:t>
       </w:r>
     </w:p>
     <w:p>
@@ -8816,7 +7743,7 @@
           <w:sz w:val="18"/>
           <w:szCs w:val="18"/>
         </w:rPr>
-        <w:t>list-backup</w:t>
+        <w:t>p</w:t>
       </w:r>
       <w:r>
         <w:rPr>
@@ -8826,17 +7753,9 @@
           <w:sz w:val="18"/>
           <w:szCs w:val="18"/>
         </w:rPr>
-        <w:t>s</w:t>
-      </w:r>
-    </w:p>
-    <w:p>
-      <w:r>
-        <w:t>The user can now proceed with the recovery as follows:</w:t>
-      </w:r>
-    </w:p>
-    <w:p>
-      <w:pPr>
-        <w:ind w:left="1440"/>
+        <w:t>g-standby-recovery</w:t>
+      </w:r>
+      <w:r>
         <w:rPr>
           <w:rFonts w:ascii="Courier New" w:hAnsi="Courier New" w:cs="Courier New"/>
           <w:b/>
@@ -8844,7 +7763,8 @@
           <w:sz w:val="18"/>
           <w:szCs w:val="18"/>
         </w:rPr>
-      </w:pPr>
+        <w:t xml:space="preserve"> pg1|pg2</w:t>
+      </w:r>
       <w:r>
         <w:rPr>
           <w:rFonts w:ascii="Courier New" w:hAnsi="Courier New" w:cs="Courier New"/>
@@ -8853,9 +7773,8 @@
           <w:sz w:val="18"/>
           <w:szCs w:val="18"/>
         </w:rPr>
-        <w:t xml:space="preserve">$ </w:t>
-      </w:r>
-      <w:proofErr w:type="spellStart"/>
+        <w:t xml:space="preserve"> backup_id </w:t>
+      </w:r>
       <w:r>
         <w:rPr>
           <w:rFonts w:ascii="Courier New" w:hAnsi="Courier New" w:cs="Courier New"/>
@@ -8864,7 +7783,7 @@
           <w:sz w:val="18"/>
           <w:szCs w:val="18"/>
         </w:rPr>
-        <w:t>p</w:t>
+        <w:t>[</w:t>
       </w:r>
       <w:r>
         <w:rPr>
@@ -8874,9 +7793,8 @@
           <w:sz w:val="18"/>
           <w:szCs w:val="18"/>
         </w:rPr>
-        <w:t>g</w:t>
-      </w:r>
-      <w:proofErr w:type="spellEnd"/>
+        <w:t>target_time</w:t>
+      </w:r>
       <w:r>
         <w:rPr>
           <w:rFonts w:ascii="Courier New" w:hAnsi="Courier New" w:cs="Courier New"/>
@@ -8885,80 +7803,6 @@
           <w:sz w:val="18"/>
           <w:szCs w:val="18"/>
         </w:rPr>
-        <w:t>-standby-recovery</w:t>
-      </w:r>
-      <w:r>
-        <w:rPr>
-          <w:rFonts w:ascii="Courier New" w:hAnsi="Courier New" w:cs="Courier New"/>
-          <w:b/>
-          <w:bCs/>
-          <w:sz w:val="18"/>
-          <w:szCs w:val="18"/>
-        </w:rPr>
-        <w:t xml:space="preserve"> pg1|pg2</w:t>
-      </w:r>
-      <w:r>
-        <w:rPr>
-          <w:rFonts w:ascii="Courier New" w:hAnsi="Courier New" w:cs="Courier New"/>
-          <w:b/>
-          <w:bCs/>
-          <w:sz w:val="18"/>
-          <w:szCs w:val="18"/>
-        </w:rPr>
-        <w:t xml:space="preserve"> </w:t>
-      </w:r>
-      <w:proofErr w:type="spellStart"/>
-      <w:r>
-        <w:rPr>
-          <w:rFonts w:ascii="Courier New" w:hAnsi="Courier New" w:cs="Courier New"/>
-          <w:b/>
-          <w:bCs/>
-          <w:sz w:val="18"/>
-          <w:szCs w:val="18"/>
-        </w:rPr>
-        <w:t>backup_id</w:t>
-      </w:r>
-      <w:proofErr w:type="spellEnd"/>
-      <w:r>
-        <w:rPr>
-          <w:rFonts w:ascii="Courier New" w:hAnsi="Courier New" w:cs="Courier New"/>
-          <w:b/>
-          <w:bCs/>
-          <w:sz w:val="18"/>
-          <w:szCs w:val="18"/>
-        </w:rPr>
-        <w:t xml:space="preserve"> </w:t>
-      </w:r>
-      <w:r>
-        <w:rPr>
-          <w:rFonts w:ascii="Courier New" w:hAnsi="Courier New" w:cs="Courier New"/>
-          <w:b/>
-          <w:bCs/>
-          <w:sz w:val="18"/>
-          <w:szCs w:val="18"/>
-        </w:rPr>
-        <w:t>[</w:t>
-      </w:r>
-      <w:proofErr w:type="spellStart"/>
-      <w:r>
-        <w:rPr>
-          <w:rFonts w:ascii="Courier New" w:hAnsi="Courier New" w:cs="Courier New"/>
-          <w:b/>
-          <w:bCs/>
-          <w:sz w:val="18"/>
-          <w:szCs w:val="18"/>
-        </w:rPr>
-        <w:t>target_time</w:t>
-      </w:r>
-      <w:proofErr w:type="spellEnd"/>
-      <w:r>
-        <w:rPr>
-          <w:rFonts w:ascii="Courier New" w:hAnsi="Courier New" w:cs="Courier New"/>
-          <w:b/>
-          <w:bCs/>
-          <w:sz w:val="18"/>
-          <w:szCs w:val="18"/>
-        </w:rPr>
         <w:t>]</w:t>
       </w:r>
     </w:p>
@@ -8977,47 +7821,292 @@
         <w:t>standby</w:t>
       </w:r>
       <w:r>
+        <w:t xml:space="preserve"> Postgres container’s database </w:t>
+      </w:r>
+      <w:r>
+        <w:t>is not backed up.</w:t>
+      </w:r>
+    </w:p>
+    <w:p/>
+    <w:p>
+      <w:pPr>
+        <w:pStyle w:val="Heading1"/>
+      </w:pPr>
+      <w:bookmarkStart w:id="36" w:name="_Toc471245742"/>
+      <w:r>
+        <w:lastRenderedPageBreak/>
+        <w:t xml:space="preserve">Command Line </w:t>
+      </w:r>
+      <w:r>
+        <w:t>Tools</w:t>
+      </w:r>
+      <w:bookmarkEnd w:id="36"/>
+    </w:p>
+    <w:p>
+      <w:r>
+        <w:t>The following command line tools are not essential to run or administer the TCS, nevertheless, some of them likely shall prove to be useful.</w:t>
+      </w:r>
+    </w:p>
+    <w:p>
+      <w:pPr>
+        <w:rPr>
+          <w:b/>
+        </w:rPr>
+      </w:pPr>
+      <w:r>
+        <w:rPr>
+          <w:b/>
+        </w:rPr>
+        <w:t xml:space="preserve">$ </w:t>
+      </w:r>
+      <w:r>
+        <w:rPr>
+          <w:b/>
+        </w:rPr>
+        <w:t>barman-exec</w:t>
+      </w:r>
+    </w:p>
+    <w:p>
+      <w:r>
+        <w:t>Opens an interactive shell to the barman contai</w:t>
+      </w:r>
+      <w:r>
+        <w:t xml:space="preserve">ner.  This allows </w:t>
+      </w:r>
+      <w:r>
+        <w:t xml:space="preserve">full access to </w:t>
+      </w:r>
+      <w:r>
+        <w:t xml:space="preserve">the </w:t>
+      </w:r>
+      <w:r>
+        <w:t>barman command line interpreter.</w:t>
+      </w:r>
+    </w:p>
+    <w:p>
+      <w:pPr>
+        <w:rPr>
+          <w:b/>
+        </w:rPr>
+      </w:pPr>
+      <w:r>
+        <w:rPr>
+          <w:b/>
+        </w:rPr>
+        <w:t>$ pg1-exec</w:t>
+      </w:r>
+    </w:p>
+    <w:p>
+      <w:pPr>
+        <w:rPr>
+          <w:b/>
+        </w:rPr>
+      </w:pPr>
+      <w:r>
+        <w:t xml:space="preserve">Opens an interactive shell to the </w:t>
+      </w:r>
+      <w:r>
+        <w:t>pg1</w:t>
+      </w:r>
+      <w:r>
+        <w:t xml:space="preserve"> container</w:t>
+      </w:r>
+      <w:r>
+        <w:t>.</w:t>
+      </w:r>
+    </w:p>
+    <w:p>
+      <w:pPr>
+        <w:rPr>
+          <w:b/>
+        </w:rPr>
+      </w:pPr>
+      <w:r>
+        <w:rPr>
+          <w:b/>
+        </w:rPr>
+        <w:t>$ pg2-exec</w:t>
+      </w:r>
+    </w:p>
+    <w:p>
+      <w:pPr>
+        <w:rPr>
+          <w:b/>
+        </w:rPr>
+      </w:pPr>
+      <w:r>
+        <w:t xml:space="preserve">Opens an interactive shell to the </w:t>
+      </w:r>
+      <w:r>
+        <w:t>pg2</w:t>
+      </w:r>
+      <w:r>
+        <w:t xml:space="preserve"> container.</w:t>
+      </w:r>
+    </w:p>
+    <w:p>
+      <w:r>
+        <w:rPr>
+          <w:b/>
+        </w:rPr>
+        <w:t xml:space="preserve">$ </w:t>
+      </w:r>
+      <w:r>
+        <w:rPr>
+          <w:b/>
+        </w:rPr>
+        <w:t>psql1</w:t>
+      </w:r>
+      <w:r>
+        <w:rPr>
+          <w:b/>
+        </w:rPr>
+        <w:br/>
+      </w:r>
+      <w:r>
+        <w:t>Attempts to open an interactive</w:t>
+      </w:r>
+      <w:r>
         <w:t xml:space="preserve"> </w:t>
       </w:r>
-      <w:r>
-        <w:t xml:space="preserve">Postgres container’s database </w:t>
-      </w:r>
-      <w:r>
-        <w:t>is not backed up.</w:t>
+      <w:hyperlink r:id="rId22" w:history="1">
+        <w:r>
+          <w:rPr>
+            <w:rStyle w:val="Hyperlink"/>
+          </w:rPr>
+          <w:t>psql</w:t>
+        </w:r>
+      </w:hyperlink>
+      <w:r>
+        <w:t xml:space="preserve"> terminal to the pg1 container.  If successful, the greeting indicates whether pg1 is the </w:t>
+      </w:r>
+      <w:r>
+        <w:rPr>
+          <w:smallCaps/>
+          <w:color w:val="0070C0"/>
+        </w:rPr>
+        <w:t>active</w:t>
+      </w:r>
+      <w:r>
+        <w:t xml:space="preserve"> </w:t>
+      </w:r>
+      <w:r>
+        <w:t xml:space="preserve">or </w:t>
+      </w:r>
+      <w:r>
+        <w:rPr>
+          <w:smallCaps/>
+          <w:color w:val="0070C0"/>
+        </w:rPr>
+        <w:t>standby</w:t>
+      </w:r>
+      <w:r>
+        <w:t xml:space="preserve"> container.  </w:t>
+      </w:r>
+    </w:p>
+    <w:p>
+      <w:r>
+        <w:t>If not successful</w:t>
+      </w:r>
+      <w:r>
+        <w:t xml:space="preserve"> in opening an interactive terminal</w:t>
+      </w:r>
+      <w:r>
+        <w:t xml:space="preserve">, </w:t>
+      </w:r>
+      <w:r>
+        <w:t>the command will terminate as follows:</w:t>
+      </w:r>
+    </w:p>
+    <w:p>
+      <w:pPr>
+        <w:pStyle w:val="ListParagraph"/>
+        <w:numPr>
+          <w:ilvl w:val="0"/>
+          <w:numId w:val="28"/>
+        </w:numPr>
+      </w:pPr>
+      <w:r>
+        <w:t xml:space="preserve">The </w:t>
+      </w:r>
+      <w:r>
+        <w:t>pg1 c</w:t>
+      </w:r>
+      <w:r>
+        <w:t xml:space="preserve">ontainer exists </w:t>
+      </w:r>
+      <w:r>
+        <w:t>but not running</w:t>
+      </w:r>
+      <w:r>
+        <w:t xml:space="preserve">: </w:t>
+      </w:r>
+      <w:r>
+        <w:rPr>
+          <w14:textOutline w14:w="6350" w14:cap="rnd" w14:cmpd="sng" w14:algn="ctr">
+            <w14:solidFill>
+              <w14:schemeClr w14:val="tx1"/>
+            </w14:solidFill>
+            <w14:prstDash w14:val="solid"/>
+            <w14:bevel/>
+          </w14:textOutline>
+        </w:rPr>
+        <w:t>pg1 STOPPED</w:t>
+      </w:r>
+    </w:p>
+    <w:p>
+      <w:pPr>
+        <w:pStyle w:val="ListParagraph"/>
+        <w:numPr>
+          <w:ilvl w:val="0"/>
+          <w:numId w:val="28"/>
+        </w:numPr>
+      </w:pPr>
+      <w:r>
+        <w:t>The pg1 container does not exist at all</w:t>
+      </w:r>
+      <w:r>
+        <w:t xml:space="preserve">: </w:t>
+      </w:r>
+      <w:r>
+        <w:rPr>
+          <w14:textOutline w14:w="6350" w14:cap="rnd" w14:cmpd="sng" w14:algn="ctr">
+            <w14:solidFill>
+              <w14:schemeClr w14:val="tx1"/>
+            </w14:solidFill>
+            <w14:prstDash w14:val="solid"/>
+            <w14:bevel/>
+          </w14:textOutline>
+        </w:rPr>
+        <w:t>pg1 GONE</w:t>
+      </w:r>
+    </w:p>
+    <w:p>
+      <w:pPr>
+        <w:rPr>
+          <w:b/>
+        </w:rPr>
+      </w:pPr>
+      <w:r>
+        <w:rPr>
+          <w:b/>
+        </w:rPr>
+        <w:t>$ psql2</w:t>
+      </w:r>
+    </w:p>
+    <w:p>
+      <w:r>
+        <w:t>See the discussion for the $ psql1 command.</w:t>
       </w:r>
     </w:p>
     <w:p/>
-    <w:p>
-      <w:pPr>
-        <w:pStyle w:val="Heading1"/>
-      </w:pPr>
-      <w:bookmarkStart w:id="37" w:name="_Toc471228465"/>
-      <w:r>
-        <w:lastRenderedPageBreak/>
-        <w:t>Useful</w:t>
-      </w:r>
-      <w:r>
-        <w:t xml:space="preserve"> Command Line Utilities</w:t>
-      </w:r>
-      <w:bookmarkEnd w:id="37"/>
-    </w:p>
-    <w:p>
-      <w:r>
-        <w:t>$ psql1</w:t>
-      </w:r>
-    </w:p>
-    <w:p>
-      <w:r>
-        <w:t>$ psql2</w:t>
-      </w:r>
-    </w:p>
     <w:p/>
     <w:p/>
     <w:p/>
     <w:p/>
     <w:sectPr>
-      <w:headerReference w:type="default" r:id="rId22"/>
-      <w:footerReference w:type="default" r:id="rId23"/>
+      <w:headerReference w:type="default" r:id="rId23"/>
+      <w:footerReference w:type="default" r:id="rId24"/>
       <w:pgSz w:w="12240" w:h="15840"/>
       <w:pgMar w:top="1440" w:right="1800" w:bottom="1440" w:left="1800" w:header="720" w:footer="720" w:gutter="0"/>
       <w:pgNumType w:start="1"/>
@@ -9227,6 +8316,7 @@
         <w15:appearance w15:val="hidden"/>
         <w:text/>
       </w:sdtPr>
+      <w:sdtEndPr/>
       <w:sdtContent>
         <w:r>
           <w:rPr>
@@ -9249,11 +8339,21 @@
       <w:tab/>
       <w:t xml:space="preserve">Version </w:t>
     </w:r>
-    <w:fldSimple w:instr=" DOCPROPERTY &quot;Version&quot;  \* MERGEFORMAT ">
-      <w:r>
-        <w:t>1.0.0</w:t>
-      </w:r>
-    </w:fldSimple>
+    <w:r>
+      <w:fldChar w:fldCharType="begin"/>
+    </w:r>
+    <w:r>
+      <w:instrText xml:space="preserve"> DOCPROPERTY "Version"  \* MERGEFORMAT </w:instrText>
+    </w:r>
+    <w:r>
+      <w:fldChar w:fldCharType="separate"/>
+    </w:r>
+    <w:r>
+      <w:t>1.0.0</w:t>
+    </w:r>
+    <w:r>
+      <w:fldChar w:fldCharType="end"/>
+    </w:r>
   </w:p>
 </w:hdr>
 </file>
@@ -10580,6 +9680,92 @@
     </w:lvl>
   </w:abstractNum>
   <w:abstractNum w:abstractNumId="13">
+    <w:nsid w:val="410645F1"/>
+    <w:multiLevelType w:val="hybridMultilevel"/>
+    <w:tmpl w:val="EFD0C930"/>
+    <w:lvl w:ilvl="0" w:tplc="0409000F">
+      <w:start w:val="1"/>
+      <w:numFmt w:val="decimal"/>
+      <w:lvlText w:val="%1."/>
+      <w:lvlJc w:val="left"/>
+      <w:pPr>
+        <w:ind w:left="720" w:hanging="360"/>
+      </w:pPr>
+    </w:lvl>
+    <w:lvl w:ilvl="1" w:tplc="0409001B">
+      <w:start w:val="1"/>
+      <w:numFmt w:val="lowerRoman"/>
+      <w:lvlText w:val="%2."/>
+      <w:lvlJc w:val="right"/>
+      <w:pPr>
+        <w:ind w:left="1440" w:hanging="360"/>
+      </w:pPr>
+    </w:lvl>
+    <w:lvl w:ilvl="2" w:tplc="0409001B" w:tentative="1">
+      <w:start w:val="1"/>
+      <w:numFmt w:val="lowerRoman"/>
+      <w:lvlText w:val="%3."/>
+      <w:lvlJc w:val="right"/>
+      <w:pPr>
+        <w:ind w:left="2160" w:hanging="180"/>
+      </w:pPr>
+    </w:lvl>
+    <w:lvl w:ilvl="3" w:tplc="0409000F" w:tentative="1">
+      <w:start w:val="1"/>
+      <w:numFmt w:val="decimal"/>
+      <w:lvlText w:val="%4."/>
+      <w:lvlJc w:val="left"/>
+      <w:pPr>
+        <w:ind w:left="2880" w:hanging="360"/>
+      </w:pPr>
+    </w:lvl>
+    <w:lvl w:ilvl="4" w:tplc="04090019" w:tentative="1">
+      <w:start w:val="1"/>
+      <w:numFmt w:val="lowerLetter"/>
+      <w:lvlText w:val="%5."/>
+      <w:lvlJc w:val="left"/>
+      <w:pPr>
+        <w:ind w:left="3600" w:hanging="360"/>
+      </w:pPr>
+    </w:lvl>
+    <w:lvl w:ilvl="5" w:tplc="0409001B" w:tentative="1">
+      <w:start w:val="1"/>
+      <w:numFmt w:val="lowerRoman"/>
+      <w:lvlText w:val="%6."/>
+      <w:lvlJc w:val="right"/>
+      <w:pPr>
+        <w:ind w:left="4320" w:hanging="180"/>
+      </w:pPr>
+    </w:lvl>
+    <w:lvl w:ilvl="6" w:tplc="0409000F" w:tentative="1">
+      <w:start w:val="1"/>
+      <w:numFmt w:val="decimal"/>
+      <w:lvlText w:val="%7."/>
+      <w:lvlJc w:val="left"/>
+      <w:pPr>
+        <w:ind w:left="5040" w:hanging="360"/>
+      </w:pPr>
+    </w:lvl>
+    <w:lvl w:ilvl="7" w:tplc="04090019" w:tentative="1">
+      <w:start w:val="1"/>
+      <w:numFmt w:val="lowerLetter"/>
+      <w:lvlText w:val="%8."/>
+      <w:lvlJc w:val="left"/>
+      <w:pPr>
+        <w:ind w:left="5760" w:hanging="360"/>
+      </w:pPr>
+    </w:lvl>
+    <w:lvl w:ilvl="8" w:tplc="0409001B" w:tentative="1">
+      <w:start w:val="1"/>
+      <w:numFmt w:val="lowerRoman"/>
+      <w:lvlText w:val="%9."/>
+      <w:lvlJc w:val="right"/>
+      <w:pPr>
+        <w:ind w:left="6480" w:hanging="180"/>
+      </w:pPr>
+    </w:lvl>
+  </w:abstractNum>
+  <w:abstractNum w:abstractNumId="14">
     <w:nsid w:val="41370FCD"/>
     <w:multiLevelType w:val="hybridMultilevel"/>
     <w:tmpl w:val="C0B6BD70"/>
@@ -10692,7 +9878,7 @@
       </w:rPr>
     </w:lvl>
   </w:abstractNum>
-  <w:abstractNum w:abstractNumId="14">
+  <w:abstractNum w:abstractNumId="15">
     <w:nsid w:val="4210210B"/>
     <w:multiLevelType w:val="hybridMultilevel"/>
     <w:tmpl w:val="C9C89C3C"/>
@@ -10805,7 +9991,7 @@
       </w:rPr>
     </w:lvl>
   </w:abstractNum>
-  <w:abstractNum w:abstractNumId="15">
+  <w:abstractNum w:abstractNumId="16">
     <w:nsid w:val="47653D4B"/>
     <w:multiLevelType w:val="multilevel"/>
     <w:tmpl w:val="72D4C6C6"/>
@@ -10954,7 +10140,7 @@
       </w:rPr>
     </w:lvl>
   </w:abstractNum>
-  <w:abstractNum w:abstractNumId="16">
+  <w:abstractNum w:abstractNumId="17">
     <w:nsid w:val="4B0C6338"/>
     <w:multiLevelType w:val="hybridMultilevel"/>
     <w:tmpl w:val="B9AA5912"/>
@@ -11043,7 +10229,7 @@
       </w:pPr>
     </w:lvl>
   </w:abstractNum>
-  <w:abstractNum w:abstractNumId="17">
+  <w:abstractNum w:abstractNumId="18">
     <w:nsid w:val="521F3BC3"/>
     <w:multiLevelType w:val="hybridMultilevel"/>
     <w:tmpl w:val="FB6AD80A"/>
@@ -11133,7 +10319,7 @@
       </w:pPr>
     </w:lvl>
   </w:abstractNum>
-  <w:abstractNum w:abstractNumId="18">
+  <w:abstractNum w:abstractNumId="19">
     <w:nsid w:val="66C60755"/>
     <w:multiLevelType w:val="hybridMultilevel"/>
     <w:tmpl w:val="10E0CCD6"/>
@@ -11246,7 +10432,7 @@
       </w:rPr>
     </w:lvl>
   </w:abstractNum>
-  <w:abstractNum w:abstractNumId="19">
+  <w:abstractNum w:abstractNumId="20">
     <w:nsid w:val="6EA74BD9"/>
     <w:multiLevelType w:val="hybridMultilevel"/>
     <w:tmpl w:val="342CF99E"/>
@@ -11359,7 +10545,93 @@
       </w:rPr>
     </w:lvl>
   </w:abstractNum>
-  <w:abstractNum w:abstractNumId="20">
+  <w:abstractNum w:abstractNumId="21">
+    <w:nsid w:val="6F7C3E2B"/>
+    <w:multiLevelType w:val="hybridMultilevel"/>
+    <w:tmpl w:val="6FE6485E"/>
+    <w:lvl w:ilvl="0" w:tplc="0409001B">
+      <w:start w:val="1"/>
+      <w:numFmt w:val="lowerRoman"/>
+      <w:lvlText w:val="%1."/>
+      <w:lvlJc w:val="right"/>
+      <w:pPr>
+        <w:ind w:left="720" w:hanging="360"/>
+      </w:pPr>
+    </w:lvl>
+    <w:lvl w:ilvl="1" w:tplc="04090019" w:tentative="1">
+      <w:start w:val="1"/>
+      <w:numFmt w:val="lowerLetter"/>
+      <w:lvlText w:val="%2."/>
+      <w:lvlJc w:val="left"/>
+      <w:pPr>
+        <w:ind w:left="1440" w:hanging="360"/>
+      </w:pPr>
+    </w:lvl>
+    <w:lvl w:ilvl="2" w:tplc="0409001B" w:tentative="1">
+      <w:start w:val="1"/>
+      <w:numFmt w:val="lowerRoman"/>
+      <w:lvlText w:val="%3."/>
+      <w:lvlJc w:val="right"/>
+      <w:pPr>
+        <w:ind w:left="2160" w:hanging="180"/>
+      </w:pPr>
+    </w:lvl>
+    <w:lvl w:ilvl="3" w:tplc="0409000F" w:tentative="1">
+      <w:start w:val="1"/>
+      <w:numFmt w:val="decimal"/>
+      <w:lvlText w:val="%4."/>
+      <w:lvlJc w:val="left"/>
+      <w:pPr>
+        <w:ind w:left="2880" w:hanging="360"/>
+      </w:pPr>
+    </w:lvl>
+    <w:lvl w:ilvl="4" w:tplc="04090019" w:tentative="1">
+      <w:start w:val="1"/>
+      <w:numFmt w:val="lowerLetter"/>
+      <w:lvlText w:val="%5."/>
+      <w:lvlJc w:val="left"/>
+      <w:pPr>
+        <w:ind w:left="3600" w:hanging="360"/>
+      </w:pPr>
+    </w:lvl>
+    <w:lvl w:ilvl="5" w:tplc="0409001B" w:tentative="1">
+      <w:start w:val="1"/>
+      <w:numFmt w:val="lowerRoman"/>
+      <w:lvlText w:val="%6."/>
+      <w:lvlJc w:val="right"/>
+      <w:pPr>
+        <w:ind w:left="4320" w:hanging="180"/>
+      </w:pPr>
+    </w:lvl>
+    <w:lvl w:ilvl="6" w:tplc="0409000F" w:tentative="1">
+      <w:start w:val="1"/>
+      <w:numFmt w:val="decimal"/>
+      <w:lvlText w:val="%7."/>
+      <w:lvlJc w:val="left"/>
+      <w:pPr>
+        <w:ind w:left="5040" w:hanging="360"/>
+      </w:pPr>
+    </w:lvl>
+    <w:lvl w:ilvl="7" w:tplc="04090019" w:tentative="1">
+      <w:start w:val="1"/>
+      <w:numFmt w:val="lowerLetter"/>
+      <w:lvlText w:val="%8."/>
+      <w:lvlJc w:val="left"/>
+      <w:pPr>
+        <w:ind w:left="5760" w:hanging="360"/>
+      </w:pPr>
+    </w:lvl>
+    <w:lvl w:ilvl="8" w:tplc="0409001B" w:tentative="1">
+      <w:start w:val="1"/>
+      <w:numFmt w:val="lowerRoman"/>
+      <w:lvlText w:val="%9."/>
+      <w:lvlJc w:val="right"/>
+      <w:pPr>
+        <w:ind w:left="6480" w:hanging="180"/>
+      </w:pPr>
+    </w:lvl>
+  </w:abstractNum>
+  <w:abstractNum w:abstractNumId="22">
     <w:nsid w:val="75FC15DB"/>
     <w:multiLevelType w:val="hybridMultilevel"/>
     <w:tmpl w:val="59989636"/>
@@ -11472,7 +10744,7 @@
       </w:rPr>
     </w:lvl>
   </w:abstractNum>
-  <w:abstractNum w:abstractNumId="21">
+  <w:abstractNum w:abstractNumId="23">
     <w:nsid w:val="783D115D"/>
     <w:multiLevelType w:val="hybridMultilevel"/>
     <w:tmpl w:val="7E5E81B0"/>
@@ -11561,7 +10833,7 @@
       </w:pPr>
     </w:lvl>
   </w:abstractNum>
-  <w:abstractNum w:abstractNumId="22">
+  <w:abstractNum w:abstractNumId="24">
     <w:nsid w:val="78E66067"/>
     <w:multiLevelType w:val="hybridMultilevel"/>
     <w:tmpl w:val="4BD6AF92"/>
@@ -11574,7 +10846,7 @@
         <w:ind w:left="720" w:hanging="360"/>
       </w:pPr>
     </w:lvl>
-    <w:lvl w:ilvl="1" w:tplc="04090019" w:tentative="1">
+    <w:lvl w:ilvl="1" w:tplc="04090019">
       <w:start w:val="1"/>
       <w:numFmt w:val="lowerLetter"/>
       <w:lvlText w:val="%2."/>
@@ -11647,7 +10919,7 @@
       </w:pPr>
     </w:lvl>
   </w:abstractNum>
-  <w:abstractNum w:abstractNumId="23">
+  <w:abstractNum w:abstractNumId="25">
     <w:nsid w:val="7B734274"/>
     <w:multiLevelType w:val="hybridMultilevel"/>
     <w:tmpl w:val="28DC00DE"/>
@@ -11766,7 +11038,7 @@
       </w:rPr>
     </w:lvl>
   </w:abstractNum>
-  <w:abstractNum w:abstractNumId="24">
+  <w:abstractNum w:abstractNumId="26">
     <w:nsid w:val="7E1001E0"/>
     <w:multiLevelType w:val="multilevel"/>
     <w:tmpl w:val="542EC7A4"/>
@@ -11915,7 +11187,7 @@
       </w:rPr>
     </w:lvl>
   </w:abstractNum>
-  <w:abstractNum w:abstractNumId="25">
+  <w:abstractNum w:abstractNumId="27">
     <w:nsid w:val="7E9F6117"/>
     <w:multiLevelType w:val="multilevel"/>
     <w:tmpl w:val="3ACCEE8E"/>
@@ -12038,31 +11310,31 @@
     </w:lvl>
   </w:abstractNum>
   <w:num w:numId="1">
-    <w:abstractNumId w:val="23"/>
+    <w:abstractNumId w:val="25"/>
   </w:num>
   <w:num w:numId="2">
-    <w:abstractNumId w:val="17"/>
+    <w:abstractNumId w:val="18"/>
   </w:num>
   <w:num w:numId="3">
-    <w:abstractNumId w:val="25"/>
+    <w:abstractNumId w:val="27"/>
   </w:num>
   <w:num w:numId="4">
     <w:abstractNumId w:val="9"/>
   </w:num>
   <w:num w:numId="5">
+    <w:abstractNumId w:val="16"/>
+  </w:num>
+  <w:num w:numId="6">
+    <w:abstractNumId w:val="26"/>
+  </w:num>
+  <w:num w:numId="7">
+    <w:abstractNumId w:val="14"/>
+  </w:num>
+  <w:num w:numId="8">
     <w:abstractNumId w:val="15"/>
   </w:num>
-  <w:num w:numId="6">
-    <w:abstractNumId w:val="24"/>
-  </w:num>
-  <w:num w:numId="7">
-    <w:abstractNumId w:val="13"/>
-  </w:num>
-  <w:num w:numId="8">
-    <w:abstractNumId w:val="14"/>
-  </w:num>
   <w:num w:numId="9">
-    <w:abstractNumId w:val="21"/>
+    <w:abstractNumId w:val="23"/>
   </w:num>
   <w:num w:numId="10">
     <w:abstractNumId w:val="8"/>
@@ -12077,7 +11349,7 @@
     <w:abstractNumId w:val="12"/>
   </w:num>
   <w:num w:numId="14">
-    <w:abstractNumId w:val="19"/>
+    <w:abstractNumId w:val="20"/>
   </w:num>
   <w:num w:numId="15">
     <w:abstractNumId w:val="3"/>
@@ -12086,25 +11358,25 @@
     <w:abstractNumId w:val="5"/>
   </w:num>
   <w:num w:numId="17">
-    <w:abstractNumId w:val="22"/>
+    <w:abstractNumId w:val="24"/>
   </w:num>
   <w:num w:numId="18">
     <w:abstractNumId w:val="7"/>
   </w:num>
   <w:num w:numId="19">
-    <w:abstractNumId w:val="18"/>
+    <w:abstractNumId w:val="19"/>
   </w:num>
   <w:num w:numId="20">
     <w:abstractNumId w:val="0"/>
   </w:num>
   <w:num w:numId="21">
-    <w:abstractNumId w:val="16"/>
+    <w:abstractNumId w:val="17"/>
   </w:num>
   <w:num w:numId="22">
     <w:abstractNumId w:val="2"/>
   </w:num>
   <w:num w:numId="23">
-    <w:abstractNumId w:val="20"/>
+    <w:abstractNumId w:val="22"/>
   </w:num>
   <w:num w:numId="24">
     <w:abstractNumId w:val="6"/>
@@ -12114,6 +11386,12 @@
   </w:num>
   <w:num w:numId="26">
     <w:abstractNumId w:val="1"/>
+  </w:num>
+  <w:num w:numId="27">
+    <w:abstractNumId w:val="13"/>
+  </w:num>
+  <w:num w:numId="28">
+    <w:abstractNumId w:val="21"/>
   </w:num>
   <w:numIdMacAtCleanup w:val="9"/>
 </w:numbering>
@@ -14406,7 +13684,7 @@
 </file>
 
 <file path=customXml/itemProps6.xml><?xml version="1.0" encoding="utf-8"?>
-<ds:datastoreItem xmlns:ds="http://schemas.openxmlformats.org/officeDocument/2006/customXml" ds:itemID="{E91FCAE7-63A3-2B4B-A0D5-60A50B02DEFB}">
+<ds:datastoreItem xmlns:ds="http://schemas.openxmlformats.org/officeDocument/2006/customXml" ds:itemID="{BACED044-F8DD-7849-A189-47BC5C57B41C}">
   <ds:schemaRefs>
     <ds:schemaRef ds:uri="http://schemas.openxmlformats.org/officeDocument/2006/bibliography"/>
   </ds:schemaRefs>

</xml_diff>

<commit_message>
Resolve outstanding barman issues
</commit_message>
<xml_diff>
--- a/docs/TCS User Manual.docx
+++ b/docs/TCS User Manual.docx
@@ -39,7 +39,7 @@
       </w:r>
       <w:fldSimple w:instr=" DOCPROPERTY &quot;Version&quot;  \* MERGEFORMAT ">
         <w:r>
-          <w:t>1.0.0</w:t>
+          <w:t>1.0.1</w:t>
         </w:r>
       </w:fldSimple>
     </w:p>
@@ -335,6 +335,13 @@
                 <w:szCs w:val="21"/>
               </w:rPr>
             </w:pPr>
+            <w:r>
+              <w:rPr>
+                <w:sz w:val="21"/>
+                <w:szCs w:val="21"/>
+              </w:rPr>
+              <w:t>1.0.1</w:t>
+            </w:r>
           </w:p>
         </w:tc>
         <w:tc>
@@ -348,6 +355,13 @@
                 <w:szCs w:val="21"/>
               </w:rPr>
             </w:pPr>
+            <w:r>
+              <w:rPr>
+                <w:sz w:val="21"/>
+                <w:szCs w:val="21"/>
+              </w:rPr>
+              <w:t>R Monk</w:t>
+            </w:r>
           </w:p>
         </w:tc>
         <w:tc>
@@ -361,6 +375,13 @@
                 <w:szCs w:val="21"/>
               </w:rPr>
             </w:pPr>
+            <w:r>
+              <w:rPr>
+                <w:sz w:val="21"/>
+                <w:szCs w:val="21"/>
+              </w:rPr>
+              <w:t>2017-01-13</w:t>
+            </w:r>
           </w:p>
         </w:tc>
         <w:tc>
@@ -374,6 +395,43 @@
                 <w:szCs w:val="21"/>
               </w:rPr>
             </w:pPr>
+            <w:r>
+              <w:rPr>
+                <w:sz w:val="21"/>
+                <w:szCs w:val="21"/>
+              </w:rPr>
+              <w:t>Review Modifications</w:t>
+            </w:r>
+          </w:p>
+          <w:p>
+            <w:pPr>
+              <w:rPr>
+                <w:sz w:val="21"/>
+                <w:szCs w:val="21"/>
+              </w:rPr>
+            </w:pPr>
+            <w:r>
+              <w:rPr>
+                <w:sz w:val="21"/>
+                <w:szCs w:val="21"/>
+              </w:rPr>
+              <w:t>Context Diagram</w:t>
+            </w:r>
+          </w:p>
+          <w:p>
+            <w:pPr>
+              <w:rPr>
+                <w:sz w:val="21"/>
+                <w:szCs w:val="21"/>
+              </w:rPr>
+            </w:pPr>
+            <w:r>
+              <w:rPr>
+                <w:sz w:val="21"/>
+                <w:szCs w:val="21"/>
+              </w:rPr>
+              <w:t>DEV Manual</w:t>
+            </w:r>
           </w:p>
         </w:tc>
       </w:tr>
@@ -428,6 +486,13 @@
                 <w:szCs w:val="21"/>
               </w:rPr>
             </w:pPr>
+            <w:r>
+              <w:rPr>
+                <w:sz w:val="21"/>
+                <w:szCs w:val="21"/>
+              </w:rPr>
+              <w:t>Context Diagram</w:t>
+            </w:r>
           </w:p>
         </w:tc>
       </w:tr>
@@ -539,7 +604,7 @@
         <w:rPr>
           <w:noProof/>
         </w:rPr>
-        <w:instrText xml:space="preserve"> PAGEREF _Toc471287178 \h </w:instrText>
+        <w:instrText xml:space="preserve"> PAGEREF _Toc472007778 \h </w:instrText>
       </w:r>
       <w:r>
         <w:rPr>
@@ -626,7 +691,7 @@
         <w:rPr>
           <w:noProof/>
         </w:rPr>
-        <w:instrText xml:space="preserve"> PAGEREF _Toc471287179 \h </w:instrText>
+        <w:instrText xml:space="preserve"> PAGEREF _Toc472007779 \h </w:instrText>
       </w:r>
       <w:r>
         <w:rPr>
@@ -713,7 +778,7 @@
         <w:rPr>
           <w:noProof/>
         </w:rPr>
-        <w:instrText xml:space="preserve"> PAGEREF _Toc471287180 \h </w:instrText>
+        <w:instrText xml:space="preserve"> PAGEREF _Toc472007780 \h </w:instrText>
       </w:r>
       <w:r>
         <w:rPr>
@@ -800,7 +865,7 @@
         <w:rPr>
           <w:noProof/>
         </w:rPr>
-        <w:instrText xml:space="preserve"> PAGEREF _Toc471287181 \h </w:instrText>
+        <w:instrText xml:space="preserve"> PAGEREF _Toc472007781 \h </w:instrText>
       </w:r>
       <w:r>
         <w:rPr>
@@ -887,7 +952,7 @@
         <w:rPr>
           <w:noProof/>
         </w:rPr>
-        <w:instrText xml:space="preserve"> PAGEREF _Toc471287182 \h </w:instrText>
+        <w:instrText xml:space="preserve"> PAGEREF _Toc472007782 \h </w:instrText>
       </w:r>
       <w:r>
         <w:rPr>
@@ -974,7 +1039,7 @@
         <w:rPr>
           <w:noProof/>
         </w:rPr>
-        <w:instrText xml:space="preserve"> PAGEREF _Toc471287183 \h </w:instrText>
+        <w:instrText xml:space="preserve"> PAGEREF _Toc472007783 \h </w:instrText>
       </w:r>
       <w:r>
         <w:rPr>
@@ -1061,7 +1126,7 @@
         <w:rPr>
           <w:noProof/>
         </w:rPr>
-        <w:instrText xml:space="preserve"> PAGEREF _Toc471287184 \h </w:instrText>
+        <w:instrText xml:space="preserve"> PAGEREF _Toc472007784 \h </w:instrText>
       </w:r>
       <w:r>
         <w:rPr>
@@ -1148,7 +1213,7 @@
         <w:rPr>
           <w:noProof/>
         </w:rPr>
-        <w:instrText xml:space="preserve"> PAGEREF _Toc471287185 \h </w:instrText>
+        <w:instrText xml:space="preserve"> PAGEREF _Toc472007785 \h </w:instrText>
       </w:r>
       <w:r>
         <w:rPr>
@@ -1237,7 +1302,7 @@
         <w:rPr>
           <w:noProof/>
         </w:rPr>
-        <w:instrText xml:space="preserve"> PAGEREF _Toc471287186 \h </w:instrText>
+        <w:instrText xml:space="preserve"> PAGEREF _Toc472007786 \h </w:instrText>
       </w:r>
       <w:r>
         <w:rPr>
@@ -1326,7 +1391,7 @@
         <w:rPr>
           <w:noProof/>
         </w:rPr>
-        <w:instrText xml:space="preserve"> PAGEREF _Toc471287187 \h </w:instrText>
+        <w:instrText xml:space="preserve"> PAGEREF _Toc472007787 \h </w:instrText>
       </w:r>
       <w:r>
         <w:rPr>
@@ -1415,7 +1480,7 @@
         <w:rPr>
           <w:noProof/>
         </w:rPr>
-        <w:instrText xml:space="preserve"> PAGEREF _Toc471287188 \h </w:instrText>
+        <w:instrText xml:space="preserve"> PAGEREF _Toc472007788 \h </w:instrText>
       </w:r>
       <w:r>
         <w:rPr>
@@ -1498,7 +1563,7 @@
         <w:rPr>
           <w:noProof/>
         </w:rPr>
-        <w:instrText xml:space="preserve"> PAGEREF _Toc471287189 \h </w:instrText>
+        <w:instrText xml:space="preserve"> PAGEREF _Toc472007789 \h </w:instrText>
       </w:r>
       <w:r>
         <w:rPr>
@@ -1581,7 +1646,7 @@
         <w:rPr>
           <w:noProof/>
         </w:rPr>
-        <w:instrText xml:space="preserve"> PAGEREF _Toc471287190 \h </w:instrText>
+        <w:instrText xml:space="preserve"> PAGEREF _Toc472007790 \h </w:instrText>
       </w:r>
       <w:r>
         <w:rPr>
@@ -1666,7 +1731,7 @@
         <w:rPr>
           <w:noProof/>
         </w:rPr>
-        <w:instrText xml:space="preserve"> PAGEREF _Toc471287191 \h </w:instrText>
+        <w:instrText xml:space="preserve"> PAGEREF _Toc472007791 \h </w:instrText>
       </w:r>
       <w:r>
         <w:rPr>
@@ -1750,7 +1815,7 @@
         <w:rPr>
           <w:noProof/>
         </w:rPr>
-        <w:instrText xml:space="preserve"> PAGEREF _Toc471287192 \h </w:instrText>
+        <w:instrText xml:space="preserve"> PAGEREF _Toc472007792 \h </w:instrText>
       </w:r>
       <w:r>
         <w:rPr>
@@ -1843,7 +1908,7 @@
         <w:rPr>
           <w:noProof/>
         </w:rPr>
-        <w:instrText xml:space="preserve"> PAGEREF _Toc471287193 \h </w:instrText>
+        <w:instrText xml:space="preserve"> PAGEREF _Toc472007793 \h </w:instrText>
       </w:r>
       <w:r>
         <w:rPr>
@@ -1930,7 +1995,7 @@
         <w:rPr>
           <w:noProof/>
         </w:rPr>
-        <w:instrText xml:space="preserve"> PAGEREF _Toc471287194 \h </w:instrText>
+        <w:instrText xml:space="preserve"> PAGEREF _Toc472007794 \h </w:instrText>
       </w:r>
       <w:r>
         <w:rPr>
@@ -2013,7 +2078,7 @@
         <w:rPr>
           <w:noProof/>
         </w:rPr>
-        <w:instrText xml:space="preserve"> PAGEREF _Toc471287195 \h </w:instrText>
+        <w:instrText xml:space="preserve"> PAGEREF _Toc472007795 \h </w:instrText>
       </w:r>
       <w:r>
         <w:rPr>
@@ -2096,7 +2161,7 @@
         <w:rPr>
           <w:noProof/>
         </w:rPr>
-        <w:instrText xml:space="preserve"> PAGEREF _Toc471287196 \h </w:instrText>
+        <w:instrText xml:space="preserve"> PAGEREF _Toc472007796 \h </w:instrText>
       </w:r>
       <w:r>
         <w:rPr>
@@ -2181,7 +2246,7 @@
         <w:rPr>
           <w:noProof/>
         </w:rPr>
-        <w:instrText xml:space="preserve"> PAGEREF _Toc471287197 \h </w:instrText>
+        <w:instrText xml:space="preserve"> PAGEREF _Toc472007797 \h </w:instrText>
       </w:r>
       <w:r>
         <w:rPr>
@@ -2264,7 +2329,7 @@
         <w:rPr>
           <w:noProof/>
         </w:rPr>
-        <w:instrText xml:space="preserve"> PAGEREF _Toc471287198 \h </w:instrText>
+        <w:instrText xml:space="preserve"> PAGEREF _Toc472007798 \h </w:instrText>
       </w:r>
       <w:r>
         <w:rPr>
@@ -2351,7 +2416,7 @@
         <w:rPr>
           <w:noProof/>
         </w:rPr>
-        <w:instrText xml:space="preserve"> PAGEREF _Toc471287199 \h </w:instrText>
+        <w:instrText xml:space="preserve"> PAGEREF _Toc472007799 \h </w:instrText>
       </w:r>
       <w:r>
         <w:rPr>
@@ -2434,7 +2499,7 @@
         <w:rPr>
           <w:noProof/>
         </w:rPr>
-        <w:instrText xml:space="preserve"> PAGEREF _Toc471287200 \h </w:instrText>
+        <w:instrText xml:space="preserve"> PAGEREF _Toc472007800 \h </w:instrText>
       </w:r>
       <w:r>
         <w:rPr>
@@ -2517,7 +2582,7 @@
         <w:rPr>
           <w:noProof/>
         </w:rPr>
-        <w:instrText xml:space="preserve"> PAGEREF _Toc471287201 \h </w:instrText>
+        <w:instrText xml:space="preserve"> PAGEREF _Toc472007801 \h </w:instrText>
       </w:r>
       <w:r>
         <w:rPr>
@@ -2600,7 +2665,7 @@
         <w:rPr>
           <w:noProof/>
         </w:rPr>
-        <w:instrText xml:space="preserve"> PAGEREF _Toc471287202 \h </w:instrText>
+        <w:instrText xml:space="preserve"> PAGEREF _Toc472007802 \h </w:instrText>
       </w:r>
       <w:r>
         <w:rPr>
@@ -2687,7 +2752,7 @@
         <w:rPr>
           <w:noProof/>
         </w:rPr>
-        <w:instrText xml:space="preserve"> PAGEREF _Toc471287203 \h </w:instrText>
+        <w:instrText xml:space="preserve"> PAGEREF _Toc472007803 \h </w:instrText>
       </w:r>
       <w:r>
         <w:rPr>
@@ -2774,7 +2839,7 @@
         <w:rPr>
           <w:noProof/>
         </w:rPr>
-        <w:instrText xml:space="preserve"> PAGEREF _Toc471287204 \h </w:instrText>
+        <w:instrText xml:space="preserve"> PAGEREF _Toc472007804 \h </w:instrText>
       </w:r>
       <w:r>
         <w:rPr>
@@ -2857,7 +2922,7 @@
         <w:rPr>
           <w:noProof/>
         </w:rPr>
-        <w:instrText xml:space="preserve"> PAGEREF _Toc471287205 \h </w:instrText>
+        <w:instrText xml:space="preserve"> PAGEREF _Toc472007805 \h </w:instrText>
       </w:r>
       <w:r>
         <w:rPr>
@@ -2940,7 +3005,7 @@
         <w:rPr>
           <w:noProof/>
         </w:rPr>
-        <w:instrText xml:space="preserve"> PAGEREF _Toc471287206 \h </w:instrText>
+        <w:instrText xml:space="preserve"> PAGEREF _Toc472007806 \h </w:instrText>
       </w:r>
       <w:r>
         <w:rPr>
@@ -3023,7 +3088,7 @@
         <w:rPr>
           <w:noProof/>
         </w:rPr>
-        <w:instrText xml:space="preserve"> PAGEREF _Toc471287207 \h </w:instrText>
+        <w:instrText xml:space="preserve"> PAGEREF _Toc472007807 \h </w:instrText>
       </w:r>
       <w:r>
         <w:rPr>
@@ -3112,7 +3177,7 @@
         <w:rPr>
           <w:noProof/>
         </w:rPr>
-        <w:instrText xml:space="preserve"> PAGEREF _Toc471287208 \h </w:instrText>
+        <w:instrText xml:space="preserve"> PAGEREF _Toc472007808 \h </w:instrText>
       </w:r>
       <w:r>
         <w:rPr>
@@ -3148,7 +3213,7 @@
         <w:pStyle w:val="Heading1"/>
       </w:pPr>
       <w:bookmarkStart w:id="0" w:name="_Toc466012384"/>
-      <w:bookmarkStart w:id="1" w:name="_Toc471287178"/>
+      <w:bookmarkStart w:id="1" w:name="_Toc472007778"/>
       <w:r>
         <w:lastRenderedPageBreak/>
         <w:t>Introduction</w:t>
@@ -3161,7 +3226,7 @@
         <w:pStyle w:val="Heading2"/>
       </w:pPr>
       <w:bookmarkStart w:id="2" w:name="_Toc466012385"/>
-      <w:bookmarkStart w:id="3" w:name="_Toc471287179"/>
+      <w:bookmarkStart w:id="3" w:name="_Toc472007779"/>
       <w:r>
         <w:t>Purpose</w:t>
       </w:r>
@@ -3177,7 +3242,7 @@
       <w:pPr>
         <w:pStyle w:val="Heading2"/>
       </w:pPr>
-      <w:bookmarkStart w:id="4" w:name="_Toc471287180"/>
+      <w:bookmarkStart w:id="4" w:name="_Toc472007780"/>
       <w:r>
         <w:t>Scope</w:t>
       </w:r>
@@ -3284,7 +3349,7 @@
       <w:pPr>
         <w:pStyle w:val="Heading2"/>
       </w:pPr>
-      <w:bookmarkStart w:id="5" w:name="_Toc471287181"/>
+      <w:bookmarkStart w:id="5" w:name="_Toc472007781"/>
       <w:r>
         <w:t>Document Location</w:t>
       </w:r>
@@ -3315,7 +3380,7 @@
       <w:pPr>
         <w:pStyle w:val="Heading2"/>
       </w:pPr>
-      <w:bookmarkStart w:id="6" w:name="_Toc471287182"/>
+      <w:bookmarkStart w:id="6" w:name="_Toc472007782"/>
       <w:r>
         <w:t>Document Status</w:t>
       </w:r>
@@ -3340,7 +3405,7 @@
         <w:pStyle w:val="Heading2"/>
       </w:pPr>
       <w:bookmarkStart w:id="7" w:name="_Toc466012386"/>
-      <w:bookmarkStart w:id="8" w:name="_Toc471287183"/>
+      <w:bookmarkStart w:id="8" w:name="_Toc472007783"/>
       <w:r>
         <w:t xml:space="preserve">Acronyms </w:t>
       </w:r>
@@ -3363,7 +3428,7 @@
         <w:pStyle w:val="Heading2"/>
       </w:pPr>
       <w:bookmarkStart w:id="9" w:name="_Toc466012387"/>
-      <w:bookmarkStart w:id="10" w:name="_Toc471287184"/>
+      <w:bookmarkStart w:id="10" w:name="_Toc472007784"/>
       <w:r>
         <w:t>References</w:t>
       </w:r>
@@ -3385,7 +3450,7 @@
       <w:pPr>
         <w:pStyle w:val="Heading2"/>
       </w:pPr>
-      <w:bookmarkStart w:id="11" w:name="_Toc471287185"/>
+      <w:bookmarkStart w:id="11" w:name="_Toc472007785"/>
       <w:r>
         <w:t>Open Issues</w:t>
       </w:r>
@@ -3400,7 +3465,7 @@
       <w:pPr>
         <w:pStyle w:val="Heading1"/>
       </w:pPr>
-      <w:bookmarkStart w:id="12" w:name="_Toc471287186"/>
+      <w:bookmarkStart w:id="12" w:name="_Toc472007786"/>
       <w:r>
         <w:lastRenderedPageBreak/>
         <w:t>Preliminaries</w:t>
@@ -3415,7 +3480,7 @@
         </w:rPr>
       </w:pPr>
       <w:bookmarkStart w:id="13" w:name="_Toc466012399"/>
-      <w:bookmarkStart w:id="14" w:name="_Toc471287187"/>
+      <w:bookmarkStart w:id="14" w:name="_Toc472007787"/>
       <w:r>
         <w:rPr>
           <w:lang w:eastAsia="en-US"/>
@@ -3638,7 +3703,7 @@
           <w:lang w:eastAsia="en-US"/>
         </w:rPr>
       </w:pPr>
-      <w:bookmarkStart w:id="15" w:name="_Toc471287188"/>
+      <w:bookmarkStart w:id="15" w:name="_Toc472007788"/>
       <w:r>
         <w:rPr>
           <w:lang w:eastAsia="en-US"/>
@@ -3657,7 +3722,7 @@
       <w:pPr>
         <w:pStyle w:val="Heading3"/>
       </w:pPr>
-      <w:bookmarkStart w:id="16" w:name="_Toc471287189"/>
+      <w:bookmarkStart w:id="16" w:name="_Toc472007789"/>
       <w:r>
         <w:t>Software</w:t>
       </w:r>
@@ -3741,7 +3806,7 @@
       <w:pPr>
         <w:pStyle w:val="Heading3"/>
       </w:pPr>
-      <w:bookmarkStart w:id="17" w:name="_Toc471287190"/>
+      <w:bookmarkStart w:id="17" w:name="_Toc472007790"/>
       <w:r>
         <w:t>Environment Variables</w:t>
       </w:r>
@@ -4195,7 +4260,7 @@
           <w:lang w:eastAsia="en-US"/>
         </w:rPr>
       </w:pPr>
-      <w:bookmarkStart w:id="18" w:name="_Toc471287191"/>
+      <w:bookmarkStart w:id="18" w:name="_Toc472007791"/>
       <w:r>
         <w:rPr>
           <w:lang w:eastAsia="en-US"/>
@@ -4303,7 +4368,7 @@
           <w:rFonts w:ascii="Arial" w:hAnsi="Arial" w:cs="Arial"/>
         </w:rPr>
       </w:pPr>
-      <w:bookmarkStart w:id="19" w:name="_Toc471287192"/>
+      <w:bookmarkStart w:id="19" w:name="_Toc472007792"/>
       <w:r>
         <w:t>t</w:t>
       </w:r>
@@ -4790,6 +4855,102 @@
     </w:p>
     <w:p>
       <w:pPr>
+        <w:spacing w:after="0"/>
+        <w:ind w:left="720"/>
+        <w:rPr>
+          <w:rFonts w:ascii="Courier New" w:hAnsi="Courier New" w:cs="Courier New"/>
+          <w:b/>
+          <w:bCs/>
+          <w:color w:val="000000"/>
+          <w:sz w:val="18"/>
+          <w:szCs w:val="18"/>
+          <w:lang w:eastAsia="en-US"/>
+        </w:rPr>
+      </w:pPr>
+    </w:p>
+    <w:p>
+      <w:pPr>
+        <w:spacing w:after="0"/>
+        <w:ind w:left="720"/>
+        <w:rPr>
+          <w:rFonts w:ascii="Courier New" w:hAnsi="Courier New" w:cs="Courier New"/>
+          <w:b/>
+          <w:bCs/>
+          <w:color w:val="000000"/>
+          <w:sz w:val="18"/>
+          <w:szCs w:val="18"/>
+          <w:lang w:eastAsia="en-US"/>
+        </w:rPr>
+      </w:pPr>
+      <w:proofErr w:type="spellStart"/>
+      <w:r>
+        <w:rPr>
+          <w:rFonts w:ascii="Courier New" w:hAnsi="Courier New" w:cs="Courier New"/>
+          <w:b/>
+          <w:bCs/>
+          <w:color w:val="000000"/>
+          <w:sz w:val="18"/>
+          <w:szCs w:val="18"/>
+          <w:lang w:eastAsia="en-US"/>
+        </w:rPr>
+        <w:t>ToDo</w:t>
+      </w:r>
+      <w:proofErr w:type="spellEnd"/>
+      <w:r>
+        <w:rPr>
+          <w:rFonts w:ascii="Courier New" w:hAnsi="Courier New" w:cs="Courier New"/>
+          <w:b/>
+          <w:bCs/>
+          <w:color w:val="000000"/>
+          <w:sz w:val="18"/>
+          <w:szCs w:val="18"/>
+          <w:lang w:eastAsia="en-US"/>
+        </w:rPr>
+        <w:t xml:space="preserve">: </w:t>
+      </w:r>
+      <w:proofErr w:type="spellStart"/>
+      <w:r>
+        <w:rPr>
+          <w:rFonts w:ascii="Courier New" w:hAnsi="Courier New" w:cs="Courier New"/>
+          <w:b/>
+          <w:bCs/>
+          <w:color w:val="000000"/>
+          <w:sz w:val="18"/>
+          <w:szCs w:val="18"/>
+          <w:lang w:eastAsia="en-US"/>
+        </w:rPr>
+        <w:t>ooptional</w:t>
+      </w:r>
+      <w:proofErr w:type="spellEnd"/>
+      <w:r>
+        <w:rPr>
+          <w:rFonts w:ascii="Courier New" w:hAnsi="Courier New" w:cs="Courier New"/>
+          <w:b/>
+          <w:bCs/>
+          <w:color w:val="000000"/>
+          <w:sz w:val="18"/>
+          <w:szCs w:val="18"/>
+          <w:lang w:eastAsia="en-US"/>
+        </w:rPr>
+        <w:t xml:space="preserve"> </w:t>
+      </w:r>
+      <w:proofErr w:type="spellStart"/>
+      <w:r>
+        <w:rPr>
+          <w:rFonts w:ascii="Courier New" w:hAnsi="Courier New" w:cs="Courier New"/>
+          <w:b/>
+          <w:bCs/>
+          <w:color w:val="000000"/>
+          <w:sz w:val="18"/>
+          <w:szCs w:val="18"/>
+          <w:lang w:eastAsia="en-US"/>
+        </w:rPr>
+        <w:t>param</w:t>
+      </w:r>
+      <w:proofErr w:type="spellEnd"/>
+    </w:p>
+    <w:p>
+      <w:pPr>
         <w:pStyle w:val="NormalWeb"/>
         <w:spacing w:before="0" w:beforeAutospacing="0" w:after="0" w:afterAutospacing="0"/>
         <w:textAlignment w:val="baseline"/>
@@ -4809,7 +4970,7 @@
           <w:lang w:eastAsia="en-US"/>
         </w:rPr>
       </w:pPr>
-      <w:bookmarkStart w:id="20" w:name="_Toc471287193"/>
+      <w:bookmarkStart w:id="20" w:name="_Toc472007793"/>
       <w:r>
         <w:rPr>
           <w:rFonts w:eastAsia="Times New Roman"/>
@@ -4831,7 +4992,7 @@
       <w:pPr>
         <w:pStyle w:val="Heading2"/>
       </w:pPr>
-      <w:bookmarkStart w:id="21" w:name="_Toc471287194"/>
+      <w:bookmarkStart w:id="21" w:name="_Toc472007794"/>
       <w:r>
         <w:t>Launching T</w:t>
       </w:r>
@@ -4847,7 +5008,7 @@
       <w:pPr>
         <w:pStyle w:val="Heading3"/>
       </w:pPr>
-      <w:bookmarkStart w:id="22" w:name="_Toc471287195"/>
+      <w:bookmarkStart w:id="22" w:name="_Toc472007795"/>
       <w:r>
         <w:t>Mainstream TCS</w:t>
       </w:r>
@@ -5441,7 +5602,7 @@
       <w:pPr>
         <w:pStyle w:val="Heading3"/>
       </w:pPr>
-      <w:bookmarkStart w:id="23" w:name="_Toc471287196"/>
+      <w:bookmarkStart w:id="23" w:name="_Toc472007796"/>
       <w:r>
         <w:t>TMS Simulator</w:t>
       </w:r>
@@ -5620,7 +5781,7 @@
           <w:rFonts w:eastAsia="Times New Roman"/>
         </w:rPr>
       </w:pPr>
-      <w:bookmarkStart w:id="24" w:name="_Toc471287197"/>
+      <w:bookmarkStart w:id="24" w:name="_Toc472007797"/>
       <w:r>
         <w:rPr>
           <w:rFonts w:eastAsia="Times New Roman"/>
@@ -5812,7 +5973,16 @@
           <w:sz w:val="22"/>
           <w:szCs w:val="22"/>
         </w:rPr>
-        <w:t>The first is the PBS Simulator and its usage is as follows:</w:t>
+        <w:t>The first is the PBX</w:t>
+      </w:r>
+      <w:r>
+        <w:rPr>
+          <w:rFonts w:ascii="Arial" w:hAnsi="Arial" w:cs="Arial"/>
+          <w:color w:val="000000"/>
+          <w:sz w:val="22"/>
+          <w:szCs w:val="22"/>
+        </w:rPr>
+        <w:t xml:space="preserve"> Simulator and its usage is as follows:</w:t>
       </w:r>
     </w:p>
     <w:p>
@@ -5969,7 +6139,7 @@
       <w:pPr>
         <w:pStyle w:val="Heading3"/>
       </w:pPr>
-      <w:bookmarkStart w:id="25" w:name="_Toc471287198"/>
+      <w:bookmarkStart w:id="25" w:name="_Toc472007798"/>
       <w:r>
         <w:lastRenderedPageBreak/>
         <w:t>Mangle</w:t>
@@ -6097,7 +6267,7 @@
       <w:pPr>
         <w:pStyle w:val="Heading2"/>
       </w:pPr>
-      <w:bookmarkStart w:id="26" w:name="_Toc471287199"/>
+      <w:bookmarkStart w:id="26" w:name="_Toc472007799"/>
       <w:r>
         <w:t>TCS Health Monitoring</w:t>
       </w:r>
@@ -6128,7 +6298,7 @@
       <w:pPr>
         <w:pStyle w:val="Heading3"/>
       </w:pPr>
-      <w:bookmarkStart w:id="27" w:name="_Toc471287200"/>
+      <w:bookmarkStart w:id="27" w:name="_Toc472007800"/>
       <w:r>
         <w:t>Kitematic</w:t>
       </w:r>
@@ -6209,7 +6379,7 @@
       <w:pPr>
         <w:pStyle w:val="Heading3"/>
       </w:pPr>
-      <w:bookmarkStart w:id="28" w:name="_Toc471287201"/>
+      <w:bookmarkStart w:id="28" w:name="_Toc472007801"/>
       <w:r>
         <w:t>RabbitMQ Management Console</w:t>
       </w:r>
@@ -6227,6 +6397,16 @@
       </w:r>
       <w:r>
         <w:t xml:space="preserve">  Note: the user name / password is ‘guest’/’guest’.</w:t>
+      </w:r>
+    </w:p>
+    <w:p>
+      <w:proofErr w:type="spellStart"/>
+      <w:r>
+        <w:t>ToDo</w:t>
+      </w:r>
+      <w:proofErr w:type="spellEnd"/>
+      <w:r>
+        <w:t>: change defaults.</w:t>
       </w:r>
     </w:p>
     <w:p>
@@ -6283,7 +6463,7 @@
       <w:pPr>
         <w:pStyle w:val="Heading3"/>
       </w:pPr>
-      <w:bookmarkStart w:id="29" w:name="_Toc471287202"/>
+      <w:bookmarkStart w:id="29" w:name="_Toc472007802"/>
       <w:r>
         <w:t>Docker Logs</w:t>
       </w:r>
@@ -6447,7 +6627,7 @@
       <w:pPr>
         <w:pStyle w:val="Heading2"/>
       </w:pPr>
-      <w:bookmarkStart w:id="30" w:name="_Toc471287203"/>
+      <w:bookmarkStart w:id="30" w:name="_Toc472007803"/>
       <w:r>
         <w:t xml:space="preserve">Changing </w:t>
       </w:r>
@@ -7043,7 +7223,7 @@
       <w:pPr>
         <w:pStyle w:val="Heading2"/>
       </w:pPr>
-      <w:bookmarkStart w:id="31" w:name="_Toc471287204"/>
+      <w:bookmarkStart w:id="31" w:name="_Toc472007804"/>
       <w:r>
         <w:t xml:space="preserve">Postgres </w:t>
       </w:r>
@@ -7739,7 +7919,7 @@
       <w:pPr>
         <w:pStyle w:val="Heading3"/>
       </w:pPr>
-      <w:bookmarkStart w:id="32" w:name="_Toc471287205"/>
+      <w:bookmarkStart w:id="32" w:name="_Toc472007805"/>
       <w:r>
         <w:t>Switch Postgres Container</w:t>
       </w:r>
@@ -8042,7 +8222,7 @@
       <w:pPr>
         <w:pStyle w:val="Heading3"/>
       </w:pPr>
-      <w:bookmarkStart w:id="33" w:name="_Toc471287206"/>
+      <w:bookmarkStart w:id="33" w:name="_Toc472007806"/>
       <w:r>
         <w:t>Rollback</w:t>
       </w:r>
@@ -8322,10 +8502,20 @@
       </w:r>
     </w:p>
     <w:p>
+      <w:proofErr w:type="spellStart"/>
+      <w:r>
+        <w:t>ToDo</w:t>
+      </w:r>
+      <w:proofErr w:type="spellEnd"/>
+      <w:r>
+        <w:t>: Provide warning.</w:t>
+      </w:r>
+    </w:p>
+    <w:p>
       <w:pPr>
         <w:pStyle w:val="Heading3"/>
       </w:pPr>
-      <w:bookmarkStart w:id="34" w:name="_Toc471287207"/>
+      <w:bookmarkStart w:id="34" w:name="_Toc472007807"/>
       <w:r>
         <w:t xml:space="preserve">Standby </w:t>
       </w:r>
@@ -8709,7 +8899,9 @@
       <w:pPr>
         <w:pStyle w:val="Heading1"/>
       </w:pPr>
-      <w:bookmarkStart w:id="35" w:name="_Toc471287208"/>
+      <w:bookmarkStart w:id="35" w:name="_Toc472007808"/>
+      <w:bookmarkStart w:id="36" w:name="_GoBack"/>
+      <w:bookmarkEnd w:id="36"/>
       <w:r>
         <w:lastRenderedPageBreak/>
         <w:t xml:space="preserve">Command Line </w:t>
@@ -8735,8 +8927,6 @@
       <w:r>
         <w:t>prove to be useful.</w:t>
       </w:r>
-      <w:bookmarkStart w:id="36" w:name="_GoBack"/>
-      <w:bookmarkEnd w:id="36"/>
     </w:p>
     <w:p>
       <w:pPr>
@@ -9220,7 +9410,7 @@
     </w:r>
     <w:fldSimple w:instr=" DOCPROPERTY &quot;Version&quot;  \* MERGEFORMAT ">
       <w:r>
-        <w:t>1.0.0</w:t>
+        <w:t>1.0.1</w:t>
       </w:r>
     </w:fldSimple>
   </w:p>
@@ -14912,7 +15102,7 @@
 </file>
 
 <file path=customXml/itemProps6.xml><?xml version="1.0" encoding="utf-8"?>
-<ds:datastoreItem xmlns:ds="http://schemas.openxmlformats.org/officeDocument/2006/customXml" ds:itemID="{999DB402-F6A0-B843-9798-C52992138262}">
+<ds:datastoreItem xmlns:ds="http://schemas.openxmlformats.org/officeDocument/2006/customXml" ds:itemID="{5D8ADD15-968B-4547-B445-81A24E56687E}">
   <ds:schemaRefs>
     <ds:schemaRef ds:uri="http://schemas.openxmlformats.org/officeDocument/2006/bibliography"/>
   </ds:schemaRefs>

</xml_diff>

<commit_message>
Update User Manual, Start Developer Manual
</commit_message>
<xml_diff>
--- a/docs/TCS User Manual.docx
+++ b/docs/TCS User Manual.docx
@@ -37,11 +37,21 @@
       <w:r>
         <w:t xml:space="preserve">Version </w:t>
       </w:r>
-      <w:fldSimple w:instr=" DOCPROPERTY &quot;Version&quot;  \* MERGEFORMAT ">
-        <w:r>
-          <w:t>1.0.1</w:t>
-        </w:r>
-      </w:fldSimple>
+      <w:r>
+        <w:fldChar w:fldCharType="begin"/>
+      </w:r>
+      <w:r>
+        <w:instrText xml:space="preserve"> DOCPROPERTY "Version"  \* MERGEFORMAT </w:instrText>
+      </w:r>
+      <w:r>
+        <w:fldChar w:fldCharType="separate"/>
+      </w:r>
+      <w:r>
+        <w:t>1.0.1</w:t>
+      </w:r>
+      <w:r>
+        <w:fldChar w:fldCharType="end"/>
+      </w:r>
     </w:p>
     <w:p>
       <w:r>
@@ -380,7 +390,14 @@
                 <w:sz w:val="21"/>
                 <w:szCs w:val="21"/>
               </w:rPr>
-              <w:t>2017-01-13</w:t>
+              <w:t>2017-01-</w:t>
+            </w:r>
+            <w:r>
+              <w:rPr>
+                <w:sz w:val="21"/>
+                <w:szCs w:val="21"/>
+              </w:rPr>
+              <w:t>25</w:t>
             </w:r>
           </w:p>
         </w:tc>
@@ -485,6 +502,8 @@
       <w:r>
         <w:fldChar w:fldCharType="separate"/>
       </w:r>
+      <w:bookmarkStart w:id="0" w:name="_GoBack"/>
+      <w:bookmarkEnd w:id="0"/>
       <w:r>
         <w:rPr>
           <w:noProof/>
@@ -528,7 +547,7 @@
         <w:rPr>
           <w:noProof/>
         </w:rPr>
-        <w:instrText xml:space="preserve"> PAGEREF _Toc472937651 \h </w:instrText>
+        <w:instrText xml:space="preserve"> PAGEREF _Toc473114120 \h </w:instrText>
       </w:r>
       <w:r>
         <w:rPr>
@@ -615,7 +634,7 @@
         <w:rPr>
           <w:noProof/>
         </w:rPr>
-        <w:instrText xml:space="preserve"> PAGEREF _Toc472937652 \h </w:instrText>
+        <w:instrText xml:space="preserve"> PAGEREF _Toc473114121 \h </w:instrText>
       </w:r>
       <w:r>
         <w:rPr>
@@ -702,7 +721,7 @@
         <w:rPr>
           <w:noProof/>
         </w:rPr>
-        <w:instrText xml:space="preserve"> PAGEREF _Toc472937653 \h </w:instrText>
+        <w:instrText xml:space="preserve"> PAGEREF _Toc473114122 \h </w:instrText>
       </w:r>
       <w:r>
         <w:rPr>
@@ -789,7 +808,7 @@
         <w:rPr>
           <w:noProof/>
         </w:rPr>
-        <w:instrText xml:space="preserve"> PAGEREF _Toc472937654 \h </w:instrText>
+        <w:instrText xml:space="preserve"> PAGEREF _Toc473114123 \h </w:instrText>
       </w:r>
       <w:r>
         <w:rPr>
@@ -876,7 +895,7 @@
         <w:rPr>
           <w:noProof/>
         </w:rPr>
-        <w:instrText xml:space="preserve"> PAGEREF _Toc472937655 \h </w:instrText>
+        <w:instrText xml:space="preserve"> PAGEREF _Toc473114124 \h </w:instrText>
       </w:r>
       <w:r>
         <w:rPr>
@@ -963,7 +982,7 @@
         <w:rPr>
           <w:noProof/>
         </w:rPr>
-        <w:instrText xml:space="preserve"> PAGEREF _Toc472937656 \h </w:instrText>
+        <w:instrText xml:space="preserve"> PAGEREF _Toc473114125 \h </w:instrText>
       </w:r>
       <w:r>
         <w:rPr>
@@ -1032,7 +1051,7 @@
         <w:rPr>
           <w:noProof/>
         </w:rPr>
-        <w:t>References and Related Documents</w:t>
+        <w:t>Reference and Related Documents</w:t>
       </w:r>
       <w:r>
         <w:rPr>
@@ -1050,7 +1069,7 @@
         <w:rPr>
           <w:noProof/>
         </w:rPr>
-        <w:instrText xml:space="preserve"> PAGEREF _Toc472937657 \h </w:instrText>
+        <w:instrText xml:space="preserve"> PAGEREF _Toc473114126 \h </w:instrText>
       </w:r>
       <w:r>
         <w:rPr>
@@ -1137,7 +1156,7 @@
         <w:rPr>
           <w:noProof/>
         </w:rPr>
-        <w:instrText xml:space="preserve"> PAGEREF _Toc472937658 \h </w:instrText>
+        <w:instrText xml:space="preserve"> PAGEREF _Toc473114127 \h </w:instrText>
       </w:r>
       <w:r>
         <w:rPr>
@@ -1226,7 +1245,7 @@
         <w:rPr>
           <w:noProof/>
         </w:rPr>
-        <w:instrText xml:space="preserve"> PAGEREF _Toc472937659 \h </w:instrText>
+        <w:instrText xml:space="preserve"> PAGEREF _Toc473114128 \h </w:instrText>
       </w:r>
       <w:r>
         <w:rPr>
@@ -1315,7 +1334,7 @@
         <w:rPr>
           <w:noProof/>
         </w:rPr>
-        <w:instrText xml:space="preserve"> PAGEREF _Toc472937660 \h </w:instrText>
+        <w:instrText xml:space="preserve"> PAGEREF _Toc473114129 \h </w:instrText>
       </w:r>
       <w:r>
         <w:rPr>
@@ -1404,7 +1423,7 @@
         <w:rPr>
           <w:noProof/>
         </w:rPr>
-        <w:instrText xml:space="preserve"> PAGEREF _Toc472937661 \h </w:instrText>
+        <w:instrText xml:space="preserve"> PAGEREF _Toc473114130 \h </w:instrText>
       </w:r>
       <w:r>
         <w:rPr>
@@ -1487,7 +1506,7 @@
         <w:rPr>
           <w:noProof/>
         </w:rPr>
-        <w:instrText xml:space="preserve"> PAGEREF _Toc472937662 \h </w:instrText>
+        <w:instrText xml:space="preserve"> PAGEREF _Toc473114131 \h </w:instrText>
       </w:r>
       <w:r>
         <w:rPr>
@@ -1570,7 +1589,7 @@
         <w:rPr>
           <w:noProof/>
         </w:rPr>
-        <w:instrText xml:space="preserve"> PAGEREF _Toc472937663 \h </w:instrText>
+        <w:instrText xml:space="preserve"> PAGEREF _Toc473114132 \h </w:instrText>
       </w:r>
       <w:r>
         <w:rPr>
@@ -1655,7 +1674,7 @@
         <w:rPr>
           <w:noProof/>
         </w:rPr>
-        <w:instrText xml:space="preserve"> PAGEREF _Toc472937664 \h </w:instrText>
+        <w:instrText xml:space="preserve"> PAGEREF _Toc473114133 \h </w:instrText>
       </w:r>
       <w:r>
         <w:rPr>
@@ -1739,7 +1758,7 @@
         <w:rPr>
           <w:noProof/>
         </w:rPr>
-        <w:instrText xml:space="preserve"> PAGEREF _Toc472937665 \h </w:instrText>
+        <w:instrText xml:space="preserve"> PAGEREF _Toc473114134 \h </w:instrText>
       </w:r>
       <w:r>
         <w:rPr>
@@ -1830,7 +1849,7 @@
         <w:rPr>
           <w:noProof/>
         </w:rPr>
-        <w:instrText xml:space="preserve"> PAGEREF _Toc472937666 \h </w:instrText>
+        <w:instrText xml:space="preserve"> PAGEREF _Toc473114135 \h </w:instrText>
       </w:r>
       <w:r>
         <w:rPr>
@@ -1917,7 +1936,7 @@
         <w:rPr>
           <w:noProof/>
         </w:rPr>
-        <w:instrText xml:space="preserve"> PAGEREF _Toc472937667 \h </w:instrText>
+        <w:instrText xml:space="preserve"> PAGEREF _Toc473114136 \h </w:instrText>
       </w:r>
       <w:r>
         <w:rPr>
@@ -2004,7 +2023,7 @@
         <w:rPr>
           <w:noProof/>
         </w:rPr>
-        <w:instrText xml:space="preserve"> PAGEREF _Toc472937668 \h </w:instrText>
+        <w:instrText xml:space="preserve"> PAGEREF _Toc473114137 \h </w:instrText>
       </w:r>
       <w:r>
         <w:rPr>
@@ -2091,7 +2110,7 @@
         <w:rPr>
           <w:noProof/>
         </w:rPr>
-        <w:instrText xml:space="preserve"> PAGEREF _Toc472937669 \h </w:instrText>
+        <w:instrText xml:space="preserve"> PAGEREF _Toc473114138 \h </w:instrText>
       </w:r>
       <w:r>
         <w:rPr>
@@ -2178,7 +2197,7 @@
         <w:rPr>
           <w:noProof/>
         </w:rPr>
-        <w:instrText xml:space="preserve"> PAGEREF _Toc472937670 \h </w:instrText>
+        <w:instrText xml:space="preserve"> PAGEREF _Toc473114139 \h </w:instrText>
       </w:r>
       <w:r>
         <w:rPr>
@@ -2271,7 +2290,7 @@
         <w:rPr>
           <w:noProof/>
         </w:rPr>
-        <w:instrText xml:space="preserve"> PAGEREF _Toc472937671 \h </w:instrText>
+        <w:instrText xml:space="preserve"> PAGEREF _Toc473114140 \h </w:instrText>
       </w:r>
       <w:r>
         <w:rPr>
@@ -2358,7 +2377,7 @@
         <w:rPr>
           <w:noProof/>
         </w:rPr>
-        <w:instrText xml:space="preserve"> PAGEREF _Toc472937672 \h </w:instrText>
+        <w:instrText xml:space="preserve"> PAGEREF _Toc473114141 \h </w:instrText>
       </w:r>
       <w:r>
         <w:rPr>
@@ -2441,7 +2460,7 @@
         <w:rPr>
           <w:noProof/>
         </w:rPr>
-        <w:instrText xml:space="preserve"> PAGEREF _Toc472937673 \h </w:instrText>
+        <w:instrText xml:space="preserve"> PAGEREF _Toc473114142 \h </w:instrText>
       </w:r>
       <w:r>
         <w:rPr>
@@ -2524,7 +2543,7 @@
         <w:rPr>
           <w:noProof/>
         </w:rPr>
-        <w:instrText xml:space="preserve"> PAGEREF _Toc472937674 \h </w:instrText>
+        <w:instrText xml:space="preserve"> PAGEREF _Toc473114143 \h </w:instrText>
       </w:r>
       <w:r>
         <w:rPr>
@@ -2609,7 +2628,7 @@
         <w:rPr>
           <w:noProof/>
         </w:rPr>
-        <w:instrText xml:space="preserve"> PAGEREF _Toc472937675 \h </w:instrText>
+        <w:instrText xml:space="preserve"> PAGEREF _Toc473114144 \h </w:instrText>
       </w:r>
       <w:r>
         <w:rPr>
@@ -2692,7 +2711,7 @@
         <w:rPr>
           <w:noProof/>
         </w:rPr>
-        <w:instrText xml:space="preserve"> PAGEREF _Toc472937676 \h </w:instrText>
+        <w:instrText xml:space="preserve"> PAGEREF _Toc473114145 \h </w:instrText>
       </w:r>
       <w:r>
         <w:rPr>
@@ -2779,7 +2798,7 @@
         <w:rPr>
           <w:noProof/>
         </w:rPr>
-        <w:instrText xml:space="preserve"> PAGEREF _Toc472937677 \h </w:instrText>
+        <w:instrText xml:space="preserve"> PAGEREF _Toc473114146 \h </w:instrText>
       </w:r>
       <w:r>
         <w:rPr>
@@ -2862,7 +2881,7 @@
         <w:rPr>
           <w:noProof/>
         </w:rPr>
-        <w:instrText xml:space="preserve"> PAGEREF _Toc472937678 \h </w:instrText>
+        <w:instrText xml:space="preserve"> PAGEREF _Toc473114147 \h </w:instrText>
       </w:r>
       <w:r>
         <w:rPr>
@@ -2945,7 +2964,7 @@
         <w:rPr>
           <w:noProof/>
         </w:rPr>
-        <w:instrText xml:space="preserve"> PAGEREF _Toc472937679 \h </w:instrText>
+        <w:instrText xml:space="preserve"> PAGEREF _Toc473114148 \h </w:instrText>
       </w:r>
       <w:r>
         <w:rPr>
@@ -3028,7 +3047,7 @@
         <w:rPr>
           <w:noProof/>
         </w:rPr>
-        <w:instrText xml:space="preserve"> PAGEREF _Toc472937680 \h </w:instrText>
+        <w:instrText xml:space="preserve"> PAGEREF _Toc473114149 \h </w:instrText>
       </w:r>
       <w:r>
         <w:rPr>
@@ -3115,7 +3134,7 @@
         <w:rPr>
           <w:noProof/>
         </w:rPr>
-        <w:instrText xml:space="preserve"> PAGEREF _Toc472937681 \h </w:instrText>
+        <w:instrText xml:space="preserve"> PAGEREF _Toc473114150 \h </w:instrText>
       </w:r>
       <w:r>
         <w:rPr>
@@ -3202,7 +3221,7 @@
         <w:rPr>
           <w:noProof/>
         </w:rPr>
-        <w:instrText xml:space="preserve"> PAGEREF _Toc472937682 \h </w:instrText>
+        <w:instrText xml:space="preserve"> PAGEREF _Toc473114151 \h </w:instrText>
       </w:r>
       <w:r>
         <w:rPr>
@@ -3285,7 +3304,7 @@
         <w:rPr>
           <w:noProof/>
         </w:rPr>
-        <w:instrText xml:space="preserve"> PAGEREF _Toc472937683 \h </w:instrText>
+        <w:instrText xml:space="preserve"> PAGEREF _Toc473114152 \h </w:instrText>
       </w:r>
       <w:r>
         <w:rPr>
@@ -3368,7 +3387,7 @@
         <w:rPr>
           <w:noProof/>
         </w:rPr>
-        <w:instrText xml:space="preserve"> PAGEREF _Toc472937684 \h </w:instrText>
+        <w:instrText xml:space="preserve"> PAGEREF _Toc473114153 \h </w:instrText>
       </w:r>
       <w:r>
         <w:rPr>
@@ -3451,7 +3470,7 @@
         <w:rPr>
           <w:noProof/>
         </w:rPr>
-        <w:instrText xml:space="preserve"> PAGEREF _Toc472937685 \h </w:instrText>
+        <w:instrText xml:space="preserve"> PAGEREF _Toc473114154 \h </w:instrText>
       </w:r>
       <w:r>
         <w:rPr>
@@ -3540,7 +3559,7 @@
         <w:rPr>
           <w:noProof/>
         </w:rPr>
-        <w:instrText xml:space="preserve"> PAGEREF _Toc472937686 \h </w:instrText>
+        <w:instrText xml:space="preserve"> PAGEREF _Toc473114155 \h </w:instrText>
       </w:r>
       <w:r>
         <w:rPr>
@@ -3575,26 +3594,26 @@
       <w:pPr>
         <w:pStyle w:val="Heading1"/>
       </w:pPr>
-      <w:bookmarkStart w:id="0" w:name="_Toc466012384"/>
-      <w:bookmarkStart w:id="1" w:name="_Toc472937651"/>
+      <w:bookmarkStart w:id="1" w:name="_Toc466012384"/>
+      <w:bookmarkStart w:id="2" w:name="_Toc473114120"/>
       <w:r>
         <w:lastRenderedPageBreak/>
         <w:t>Introduction</w:t>
       </w:r>
-      <w:bookmarkEnd w:id="0"/>
       <w:bookmarkEnd w:id="1"/>
+      <w:bookmarkEnd w:id="2"/>
     </w:p>
     <w:p>
       <w:pPr>
         <w:pStyle w:val="Heading2"/>
       </w:pPr>
-      <w:bookmarkStart w:id="2" w:name="_Toc466012385"/>
-      <w:bookmarkStart w:id="3" w:name="_Toc472937652"/>
+      <w:bookmarkStart w:id="3" w:name="_Toc466012385"/>
+      <w:bookmarkStart w:id="4" w:name="_Toc473114121"/>
       <w:r>
         <w:t>Purpose</w:t>
       </w:r>
-      <w:bookmarkEnd w:id="2"/>
       <w:bookmarkEnd w:id="3"/>
+      <w:bookmarkEnd w:id="4"/>
     </w:p>
     <w:p>
       <w:r>
@@ -3605,11 +3624,11 @@
       <w:pPr>
         <w:pStyle w:val="Heading2"/>
       </w:pPr>
-      <w:bookmarkStart w:id="4" w:name="_Toc472937653"/>
+      <w:bookmarkStart w:id="5" w:name="_Toc473114122"/>
       <w:r>
         <w:t>Scope</w:t>
       </w:r>
-      <w:bookmarkEnd w:id="4"/>
+      <w:bookmarkEnd w:id="5"/>
     </w:p>
     <w:p>
       <w:r>
@@ -3712,11 +3731,11 @@
       <w:pPr>
         <w:pStyle w:val="Heading2"/>
       </w:pPr>
-      <w:bookmarkStart w:id="5" w:name="_Toc472937654"/>
+      <w:bookmarkStart w:id="6" w:name="_Toc473114123"/>
       <w:r>
         <w:t>Document Location</w:t>
       </w:r>
-      <w:bookmarkEnd w:id="5"/>
+      <w:bookmarkEnd w:id="6"/>
     </w:p>
     <w:p>
       <w:r>
@@ -3743,11 +3762,11 @@
       <w:pPr>
         <w:pStyle w:val="Heading2"/>
       </w:pPr>
-      <w:bookmarkStart w:id="6" w:name="_Toc472937655"/>
+      <w:bookmarkStart w:id="7" w:name="_Toc473114124"/>
       <w:r>
         <w:t>Document Status</w:t>
       </w:r>
-      <w:bookmarkEnd w:id="6"/>
+      <w:bookmarkEnd w:id="7"/>
     </w:p>
     <w:p>
       <w:r>
@@ -3767,73 +3786,234 @@
       <w:pPr>
         <w:pStyle w:val="Heading2"/>
       </w:pPr>
-      <w:bookmarkStart w:id="7" w:name="_Toc466012386"/>
-      <w:bookmarkStart w:id="8" w:name="_Toc472937656"/>
+      <w:bookmarkStart w:id="8" w:name="_Toc466012386"/>
+      <w:bookmarkStart w:id="9" w:name="_Toc473114125"/>
       <w:r>
         <w:t xml:space="preserve">Acronyms </w:t>
       </w:r>
       <w:r>
         <w:t>Definitions</w:t>
       </w:r>
-      <w:bookmarkEnd w:id="7"/>
       <w:bookmarkEnd w:id="8"/>
-    </w:p>
-    <w:p>
-      <w:r>
-        <w:rPr>
-          <w:lang w:eastAsia="en-US"/>
-        </w:rPr>
-        <w:t>The reader is referred to the TCS SRD.</w:t>
+      <w:bookmarkEnd w:id="9"/>
+    </w:p>
+    <w:p>
+      <w:pPr>
+        <w:rPr>
+          <w:rStyle w:val="Hyperlink"/>
+        </w:rPr>
+      </w:pPr>
+      <w:r>
+        <w:rPr>
+          <w:lang w:eastAsia="en-US"/>
+        </w:rPr>
+        <w:t>The re</w:t>
+      </w:r>
+      <w:r>
+        <w:rPr>
+          <w:lang w:eastAsia="en-US"/>
+        </w:rPr>
+        <w:t xml:space="preserve">ader is referred to the </w:t>
+      </w:r>
+      <w:r>
+        <w:fldChar w:fldCharType="begin"/>
+      </w:r>
+      <w:r>
+        <w:instrText xml:space="preserve"> HYPERLINK "TCS Software Requirements Document.docx" </w:instrText>
+      </w:r>
+      <w:r>
+        <w:fldChar w:fldCharType="separate"/>
+      </w:r>
+      <w:r>
+        <w:rPr>
+          <w:rStyle w:val="Hyperlink"/>
+        </w:rPr>
+        <w:t>TCS Software Requirements Document</w:t>
       </w:r>
     </w:p>
     <w:p>
       <w:pPr>
         <w:pStyle w:val="Heading2"/>
       </w:pPr>
-      <w:bookmarkStart w:id="9" w:name="_Toc466012387"/>
-      <w:bookmarkStart w:id="10" w:name="_Toc472937657"/>
-      <w:r>
-        <w:t>References</w:t>
-      </w:r>
-      <w:bookmarkEnd w:id="9"/>
+      <w:r>
+        <w:fldChar w:fldCharType="end"/>
+      </w:r>
+      <w:bookmarkStart w:id="10" w:name="_Toc466012387"/>
+      <w:bookmarkStart w:id="11" w:name="_Toc473114126"/>
+      <w:r>
+        <w:t>Reference</w:t>
+      </w:r>
+      <w:bookmarkEnd w:id="10"/>
       <w:r>
         <w:t xml:space="preserve"> and Related Documents</w:t>
       </w:r>
-      <w:bookmarkEnd w:id="10"/>
-    </w:p>
-    <w:p>
-      <w:r>
-        <w:rPr>
-          <w:lang w:eastAsia="en-US"/>
-        </w:rPr>
-        <w:t>The reader is referred to the TCS SRD.</w:t>
+      <w:bookmarkEnd w:id="11"/>
+    </w:p>
+    <w:p>
+      <w:pPr>
+        <w:pStyle w:val="ListParagraph"/>
+        <w:numPr>
+          <w:ilvl w:val="0"/>
+          <w:numId w:val="36"/>
+        </w:numPr>
+        <w:rPr>
+          <w:rStyle w:val="Hyperlink"/>
+        </w:rPr>
+      </w:pPr>
+      <w:r>
+        <w:fldChar w:fldCharType="begin"/>
+      </w:r>
+      <w:r>
+        <w:instrText xml:space="preserve"> HYPERLINK "TCS Software Requirements Document.docx" </w:instrText>
+      </w:r>
+      <w:r>
+        <w:fldChar w:fldCharType="separate"/>
+      </w:r>
+      <w:r>
+        <w:rPr>
+          <w:rStyle w:val="Hyperlink"/>
+        </w:rPr>
+        <w:t>TCS Software Requirements Document</w:t>
+      </w:r>
+    </w:p>
+    <w:p>
+      <w:pPr>
+        <w:pStyle w:val="ListParagraph"/>
+        <w:numPr>
+          <w:ilvl w:val="0"/>
+          <w:numId w:val="36"/>
+        </w:numPr>
+        <w:rPr>
+          <w:rStyle w:val="Hyperlink"/>
+        </w:rPr>
+      </w:pPr>
+      <w:r>
+        <w:fldChar w:fldCharType="end"/>
+      </w:r>
+      <w:r>
+        <w:fldChar w:fldCharType="begin"/>
+      </w:r>
+      <w:r>
+        <w:instrText xml:space="preserve"> HYPERLINK "TCS Developer Manual.docx" </w:instrText>
+      </w:r>
+      <w:r>
+        <w:fldChar w:fldCharType="separate"/>
+      </w:r>
+      <w:r>
+        <w:rPr>
+          <w:rStyle w:val="Hyperlink"/>
+        </w:rPr>
+        <w:t>TCS Developer Manual</w:t>
       </w:r>
     </w:p>
     <w:p>
       <w:pPr>
         <w:pStyle w:val="Heading2"/>
       </w:pPr>
-      <w:bookmarkStart w:id="11" w:name="_Toc472937658"/>
+      <w:r>
+        <w:rPr>
+          <w:rFonts w:ascii="Arial" w:hAnsi="Arial" w:cstheme="minorBidi"/>
+          <w:b w:val="0"/>
+          <w:smallCaps w:val="0"/>
+          <w:color w:val="5F5F5F" w:themeColor="text2" w:themeTint="BF"/>
+          <w:sz w:val="21"/>
+          <w:szCs w:val="24"/>
+        </w:rPr>
+        <w:fldChar w:fldCharType="end"/>
+      </w:r>
+      <w:bookmarkStart w:id="12" w:name="_Toc473114127"/>
       <w:r>
         <w:t>Open Issues</w:t>
       </w:r>
-      <w:bookmarkEnd w:id="11"/>
-    </w:p>
-    <w:p>
-      <w:r>
-        <w:t>None.</w:t>
-      </w:r>
-    </w:p>
+      <w:bookmarkEnd w:id="12"/>
+    </w:p>
+    <w:p>
+      <w:pPr>
+        <w:pStyle w:val="ListParagraph"/>
+        <w:numPr>
+          <w:ilvl w:val="0"/>
+          <w:numId w:val="35"/>
+        </w:numPr>
+        <w:rPr>
+          <w:lang w:eastAsia="en-US"/>
+        </w:rPr>
+      </w:pPr>
+      <w:r>
+        <w:rPr>
+          <w:lang w:eastAsia="en-US"/>
+        </w:rPr>
+        <w:t xml:space="preserve">Add </w:t>
+      </w:r>
+      <w:proofErr w:type="spellStart"/>
+      <w:r>
+        <w:rPr>
+          <w:lang w:eastAsia="en-US"/>
+        </w:rPr>
+        <w:t>datastores</w:t>
+      </w:r>
+      <w:proofErr w:type="spellEnd"/>
+      <w:r>
+        <w:rPr>
+          <w:lang w:eastAsia="en-US"/>
+        </w:rPr>
+        <w:t xml:space="preserve"> for </w:t>
+      </w:r>
+      <w:proofErr w:type="spellStart"/>
+      <w:r>
+        <w:rPr>
+          <w:lang w:eastAsia="en-US"/>
+        </w:rPr>
+        <w:t>rabbitmq</w:t>
+      </w:r>
+      <w:proofErr w:type="spellEnd"/>
+      <w:r>
+        <w:rPr>
+          <w:lang w:eastAsia="en-US"/>
+        </w:rPr>
+        <w:t xml:space="preserve">, pg1 / pg2, barman, and </w:t>
+      </w:r>
+      <w:r>
+        <w:rPr>
+          <w:lang w:eastAsia="en-US"/>
+        </w:rPr>
+        <w:t>Jenkins to the various diagrams.</w:t>
+      </w:r>
+    </w:p>
+    <w:p>
+      <w:pPr>
+        <w:pStyle w:val="ListParagraph"/>
+        <w:numPr>
+          <w:ilvl w:val="0"/>
+          <w:numId w:val="35"/>
+        </w:numPr>
+        <w:rPr>
+          <w:lang w:eastAsia="en-US"/>
+        </w:rPr>
+      </w:pPr>
+      <w:r>
+        <w:rPr>
+          <w:lang w:eastAsia="en-US"/>
+        </w:rPr>
+        <w:t>The discussion on the 3 TCS operating env</w:t>
+      </w:r>
+      <w:r>
+        <w:rPr>
+          <w:lang w:eastAsia="en-US"/>
+        </w:rPr>
+        <w:t>ironments possibly should be moved to the TCS Developer Manual.</w:t>
+      </w:r>
+    </w:p>
+    <w:p/>
     <w:p>
       <w:pPr>
         <w:pStyle w:val="Heading1"/>
       </w:pPr>
-      <w:bookmarkStart w:id="12" w:name="_Toc472937659"/>
+      <w:bookmarkStart w:id="13" w:name="_Toc473114128"/>
       <w:r>
         <w:lastRenderedPageBreak/>
         <w:t>Preliminaries</w:t>
       </w:r>
-      <w:bookmarkEnd w:id="12"/>
+      <w:bookmarkEnd w:id="13"/>
     </w:p>
     <w:p>
       <w:pPr>
@@ -3842,8 +4022,8 @@
           <w:lang w:eastAsia="en-US"/>
         </w:rPr>
       </w:pPr>
-      <w:bookmarkStart w:id="13" w:name="_Toc466012399"/>
-      <w:bookmarkStart w:id="14" w:name="_Toc472937660"/>
+      <w:bookmarkStart w:id="14" w:name="_Toc466012399"/>
+      <w:bookmarkStart w:id="15" w:name="_Toc473114129"/>
       <w:r>
         <w:rPr>
           <w:lang w:eastAsia="en-US"/>
@@ -3856,8 +4036,8 @@
         </w:rPr>
         <w:t>haracteristics</w:t>
       </w:r>
-      <w:bookmarkEnd w:id="13"/>
       <w:bookmarkEnd w:id="14"/>
+      <w:bookmarkEnd w:id="15"/>
     </w:p>
     <w:p>
       <w:r>
@@ -4066,7 +4246,7 @@
           <w:lang w:eastAsia="en-US"/>
         </w:rPr>
       </w:pPr>
-      <w:bookmarkStart w:id="15" w:name="_Toc472937661"/>
+      <w:bookmarkStart w:id="16" w:name="_Toc473114130"/>
       <w:r>
         <w:rPr>
           <w:lang w:eastAsia="en-US"/>
@@ -4079,20 +4259,20 @@
         </w:rPr>
         <w:t>Environment</w:t>
       </w:r>
-      <w:bookmarkEnd w:id="15"/>
+      <w:bookmarkEnd w:id="16"/>
     </w:p>
     <w:p>
       <w:pPr>
         <w:pStyle w:val="Heading3"/>
       </w:pPr>
-      <w:bookmarkStart w:id="16" w:name="_Toc472937662"/>
+      <w:bookmarkStart w:id="17" w:name="_Toc473114131"/>
       <w:r>
         <w:t>Software</w:t>
       </w:r>
       <w:r>
         <w:t xml:space="preserve"> Platform</w:t>
       </w:r>
-      <w:bookmarkEnd w:id="16"/>
+      <w:bookmarkEnd w:id="17"/>
     </w:p>
     <w:p>
       <w:r>
@@ -4169,11 +4349,11 @@
       <w:pPr>
         <w:pStyle w:val="Heading3"/>
       </w:pPr>
-      <w:bookmarkStart w:id="17" w:name="_Toc472937663"/>
+      <w:bookmarkStart w:id="18" w:name="_Toc473114132"/>
       <w:r>
         <w:t>Environment Variables</w:t>
       </w:r>
-      <w:bookmarkEnd w:id="17"/>
+      <w:bookmarkEnd w:id="18"/>
     </w:p>
     <w:p>
       <w:pPr>
@@ -4192,7 +4372,7 @@
           <w:szCs w:val="22"/>
           <w:lang w:eastAsia="en-US"/>
         </w:rPr>
-        <w:t xml:space="preserve">A number of TCS-specific environment variables </w:t>
+        <w:t xml:space="preserve">TCS-specific environment variables </w:t>
       </w:r>
       <w:r>
         <w:rPr>
@@ -4201,7 +4381,7 @@
           <w:szCs w:val="22"/>
           <w:lang w:eastAsia="en-US"/>
         </w:rPr>
-        <w:t xml:space="preserve">must be </w:t>
+        <w:t>are defined in the following file</w:t>
       </w:r>
       <w:r>
         <w:rPr>
@@ -4210,16 +4390,7 @@
           <w:szCs w:val="22"/>
           <w:lang w:eastAsia="en-US"/>
         </w:rPr>
-        <w:t>exported</w:t>
-      </w:r>
-      <w:r>
-        <w:rPr>
-          <w:rFonts w:cs="Arial"/>
-          <w:color w:val="000000"/>
-          <w:szCs w:val="22"/>
-          <w:lang w:eastAsia="en-US"/>
-        </w:rPr>
-        <w:t xml:space="preserve"> in the following file:</w:t>
+        <w:t>:</w:t>
       </w:r>
     </w:p>
     <w:p>
@@ -4269,7 +4440,6 @@
         </w:rPr>
         <w:t>~</w:t>
       </w:r>
-      <w:proofErr w:type="gramStart"/>
       <w:r>
         <w:rPr>
           <w:rFonts w:ascii="Courier New" w:hAnsi="Courier New" w:cs="Courier New"/>
@@ -4280,9 +4450,8 @@
           <w:szCs w:val="18"/>
           <w:lang w:eastAsia="en-US"/>
         </w:rPr>
-        <w:t>/.</w:t>
-      </w:r>
-      <w:proofErr w:type="spellStart"/>
+        <w:t>/tcs</w:t>
+      </w:r>
       <w:r>
         <w:rPr>
           <w:rFonts w:ascii="Courier New" w:hAnsi="Courier New" w:cs="Courier New"/>
@@ -4293,193 +4462,10 @@
           <w:szCs w:val="18"/>
           <w:lang w:eastAsia="en-US"/>
         </w:rPr>
-        <w:t>tsc.env</w:t>
-      </w:r>
-      <w:proofErr w:type="spellEnd"/>
-      <w:proofErr w:type="gramEnd"/>
-    </w:p>
-    <w:p>
-      <w:pPr>
-        <w:spacing w:after="0"/>
-        <w:ind w:left="720"/>
-        <w:rPr>
-          <w:rFonts w:cs="Arial"/>
-          <w:color w:val="000000"/>
-          <w:szCs w:val="22"/>
-          <w:lang w:eastAsia="en-US"/>
-        </w:rPr>
-      </w:pPr>
-    </w:p>
-    <w:p>
-      <w:pPr>
-        <w:spacing w:after="0"/>
-        <w:rPr>
-          <w:rFonts w:cs="Arial"/>
-          <w:color w:val="000000"/>
-          <w:szCs w:val="22"/>
-          <w:lang w:eastAsia="en-US"/>
-        </w:rPr>
-      </w:pPr>
-      <w:r>
-        <w:rPr>
-          <w:rFonts w:cs="Arial"/>
-          <w:color w:val="000000"/>
-          <w:szCs w:val="22"/>
-          <w:lang w:eastAsia="en-US"/>
-        </w:rPr>
-        <w:t xml:space="preserve">As this file contains </w:t>
-      </w:r>
-      <w:r>
-        <w:rPr>
-          <w:rFonts w:cs="Arial"/>
-          <w:color w:val="000000"/>
-          <w:szCs w:val="22"/>
-          <w:lang w:eastAsia="en-US"/>
-        </w:rPr>
-        <w:t xml:space="preserve">confidential </w:t>
-      </w:r>
-      <w:r>
-        <w:rPr>
-          <w:rFonts w:cs="Arial"/>
-          <w:color w:val="000000"/>
-          <w:szCs w:val="22"/>
-          <w:lang w:eastAsia="en-US"/>
-        </w:rPr>
-        <w:t>information</w:t>
-      </w:r>
-      <w:r>
-        <w:rPr>
-          <w:rFonts w:cs="Arial"/>
-          <w:color w:val="000000"/>
-          <w:szCs w:val="22"/>
-          <w:lang w:eastAsia="en-US"/>
-        </w:rPr>
-        <w:t xml:space="preserve">, </w:t>
-      </w:r>
-      <w:r>
-        <w:rPr>
-          <w:rFonts w:cs="Arial"/>
-          <w:color w:val="000000"/>
-          <w:szCs w:val="22"/>
-          <w:lang w:eastAsia="en-US"/>
-        </w:rPr>
-        <w:t xml:space="preserve">it is not maintained in </w:t>
-      </w:r>
-      <w:r>
-        <w:rPr>
-          <w:rFonts w:cs="Arial"/>
-          <w:color w:val="000000"/>
-          <w:szCs w:val="22"/>
-          <w:lang w:eastAsia="en-US"/>
-        </w:rPr>
-        <w:t>GitHub</w:t>
-      </w:r>
-      <w:r>
-        <w:rPr>
-          <w:rFonts w:cs="Arial"/>
-          <w:color w:val="000000"/>
-          <w:szCs w:val="22"/>
-          <w:lang w:eastAsia="en-US"/>
-        </w:rPr>
-        <w:t>.</w:t>
-      </w:r>
-      <w:r>
-        <w:rPr>
-          <w:rFonts w:cs="Arial"/>
-          <w:color w:val="000000"/>
-          <w:szCs w:val="22"/>
-          <w:lang w:eastAsia="en-US"/>
-        </w:rPr>
-        <w:t xml:space="preserve">  </w:t>
-      </w:r>
-      <w:r>
-        <w:rPr>
-          <w:rFonts w:cs="Arial"/>
-          <w:color w:val="000000"/>
-          <w:szCs w:val="22"/>
-          <w:lang w:eastAsia="en-US"/>
-        </w:rPr>
-        <w:t xml:space="preserve">Environment variables </w:t>
-      </w:r>
-      <w:r>
-        <w:rPr>
-          <w:rFonts w:cs="Arial"/>
-          <w:color w:val="000000"/>
-          <w:szCs w:val="22"/>
-          <w:lang w:eastAsia="en-US"/>
-        </w:rPr>
-        <w:t xml:space="preserve">are defined </w:t>
-      </w:r>
-      <w:r>
-        <w:rPr>
-          <w:rFonts w:cs="Arial"/>
-          <w:color w:val="000000"/>
-          <w:szCs w:val="22"/>
-          <w:lang w:eastAsia="en-US"/>
-        </w:rPr>
-        <w:t>using s</w:t>
-      </w:r>
-      <w:r>
-        <w:rPr>
-          <w:rFonts w:cs="Arial"/>
-          <w:color w:val="000000"/>
-          <w:szCs w:val="22"/>
-          <w:lang w:eastAsia="en-US"/>
-        </w:rPr>
-        <w:t xml:space="preserve">tandard export </w:t>
-      </w:r>
-      <w:r>
-        <w:rPr>
-          <w:rFonts w:cs="Arial"/>
-          <w:color w:val="000000"/>
-          <w:szCs w:val="22"/>
-          <w:lang w:eastAsia="en-US"/>
-        </w:rPr>
-        <w:t xml:space="preserve">Linux </w:t>
-      </w:r>
-      <w:r>
-        <w:rPr>
-          <w:rFonts w:cs="Arial"/>
-          <w:color w:val="000000"/>
-          <w:szCs w:val="22"/>
-          <w:lang w:eastAsia="en-US"/>
-        </w:rPr>
-        <w:t>syntax</w:t>
-      </w:r>
-      <w:r>
-        <w:rPr>
-          <w:rFonts w:cs="Arial"/>
-          <w:color w:val="000000"/>
-          <w:szCs w:val="22"/>
-          <w:lang w:eastAsia="en-US"/>
-        </w:rPr>
-        <w:t>.  F</w:t>
-      </w:r>
-      <w:r>
-        <w:rPr>
-          <w:rFonts w:cs="Arial"/>
-          <w:color w:val="000000"/>
-          <w:szCs w:val="22"/>
-          <w:lang w:eastAsia="en-US"/>
-        </w:rPr>
-        <w:t>or example:</w:t>
-      </w:r>
-    </w:p>
-    <w:p>
-      <w:pPr>
-        <w:spacing w:after="0"/>
-        <w:rPr>
-          <w:rFonts w:cs="Arial"/>
-          <w:color w:val="000000"/>
-          <w:szCs w:val="22"/>
-          <w:lang w:eastAsia="en-US"/>
-        </w:rPr>
-      </w:pPr>
-    </w:p>
-    <w:p>
-      <w:pPr>
-        <w:spacing w:after="0"/>
-        <w:ind w:left="720"/>
+        <w:t>/</w:t>
+      </w:r>
+      <w:proofErr w:type="spellStart"/>
+      <w:r>
         <w:rPr>
           <w:rFonts w:ascii="Courier New" w:hAnsi="Courier New" w:cs="Courier New"/>
           <w:b/>
@@ -4489,7 +4475,9 @@
           <w:szCs w:val="18"/>
           <w:lang w:eastAsia="en-US"/>
         </w:rPr>
-      </w:pPr>
+        <w:t>env_PROD</w:t>
+      </w:r>
+      <w:proofErr w:type="spellEnd"/>
       <w:r>
         <w:rPr>
           <w:rFonts w:ascii="Courier New" w:hAnsi="Courier New" w:cs="Courier New"/>
@@ -4500,8 +4488,9 @@
           <w:szCs w:val="18"/>
           <w:lang w:eastAsia="en-US"/>
         </w:rPr>
-        <w:t>expor</w:t>
-      </w:r>
+        <w:t>/</w:t>
+      </w:r>
+      <w:proofErr w:type="spellStart"/>
       <w:r>
         <w:rPr>
           <w:rFonts w:ascii="Courier New" w:hAnsi="Courier New" w:cs="Courier New"/>
@@ -4512,7 +4501,96 @@
           <w:szCs w:val="18"/>
           <w:lang w:eastAsia="en-US"/>
         </w:rPr>
-        <w:t>t TMS_HOST=192.168.3.43</w:t>
+        <w:t>env</w:t>
+      </w:r>
+      <w:proofErr w:type="spellEnd"/>
+    </w:p>
+    <w:p>
+      <w:pPr>
+        <w:spacing w:after="0"/>
+        <w:ind w:left="720"/>
+        <w:rPr>
+          <w:rFonts w:cs="Arial"/>
+          <w:color w:val="000000"/>
+          <w:szCs w:val="22"/>
+          <w:lang w:eastAsia="en-US"/>
+        </w:rPr>
+      </w:pPr>
+    </w:p>
+    <w:p>
+      <w:pPr>
+        <w:spacing w:after="0"/>
+        <w:rPr>
+          <w:rFonts w:cs="Arial"/>
+          <w:color w:val="000000"/>
+          <w:szCs w:val="22"/>
+          <w:lang w:eastAsia="en-US"/>
+        </w:rPr>
+      </w:pPr>
+      <w:r>
+        <w:rPr>
+          <w:rFonts w:cs="Arial"/>
+          <w:color w:val="000000"/>
+          <w:szCs w:val="22"/>
+          <w:lang w:eastAsia="en-US"/>
+        </w:rPr>
+        <w:t xml:space="preserve">The syntax of this file is that of defining a typical bash environment variable.  </w:t>
+      </w:r>
+      <w:r>
+        <w:rPr>
+          <w:rFonts w:cs="Arial"/>
+          <w:color w:val="000000"/>
+          <w:szCs w:val="22"/>
+          <w:lang w:eastAsia="en-US"/>
+        </w:rPr>
+        <w:t>F</w:t>
+      </w:r>
+      <w:r>
+        <w:rPr>
+          <w:rFonts w:cs="Arial"/>
+          <w:color w:val="000000"/>
+          <w:szCs w:val="22"/>
+          <w:lang w:eastAsia="en-US"/>
+        </w:rPr>
+        <w:t>or example:</w:t>
+      </w:r>
+    </w:p>
+    <w:p>
+      <w:pPr>
+        <w:spacing w:after="0"/>
+        <w:rPr>
+          <w:rFonts w:cs="Arial"/>
+          <w:color w:val="000000"/>
+          <w:szCs w:val="22"/>
+          <w:lang w:eastAsia="en-US"/>
+        </w:rPr>
+      </w:pPr>
+    </w:p>
+    <w:p>
+      <w:pPr>
+        <w:spacing w:after="0"/>
+        <w:ind w:left="720"/>
+        <w:rPr>
+          <w:rFonts w:ascii="Courier New" w:hAnsi="Courier New" w:cs="Courier New"/>
+          <w:b/>
+          <w:bCs/>
+          <w:color w:val="000000"/>
+          <w:sz w:val="18"/>
+          <w:szCs w:val="18"/>
+          <w:lang w:eastAsia="en-US"/>
+        </w:rPr>
+      </w:pPr>
+      <w:r>
+        <w:rPr>
+          <w:rFonts w:ascii="Courier New" w:hAnsi="Courier New" w:cs="Courier New"/>
+          <w:b/>
+          <w:bCs/>
+          <w:color w:val="000000"/>
+          <w:sz w:val="18"/>
+          <w:szCs w:val="18"/>
+          <w:lang w:eastAsia="en-US"/>
+        </w:rPr>
+        <w:t>TMS_HOST=192.168.3.43</w:t>
       </w:r>
     </w:p>
     <w:p>
@@ -4625,7 +4703,7 @@
           <w:lang w:eastAsia="en-US"/>
         </w:rPr>
       </w:pPr>
-      <w:bookmarkStart w:id="18" w:name="_Toc472937664"/>
+      <w:bookmarkStart w:id="19" w:name="_Toc473114133"/>
       <w:r>
         <w:rPr>
           <w:lang w:eastAsia="en-US"/>
@@ -4639,7 +4717,7 @@
         </w:rPr>
         <w:t>s</w:t>
       </w:r>
-      <w:bookmarkEnd w:id="18"/>
+      <w:bookmarkEnd w:id="19"/>
     </w:p>
     <w:p>
       <w:pPr>
@@ -4733,15 +4811,13 @@
           <w:rFonts w:ascii="Arial" w:hAnsi="Arial" w:cs="Arial"/>
         </w:rPr>
       </w:pPr>
-      <w:bookmarkStart w:id="19" w:name="_Toc472937665"/>
+      <w:bookmarkStart w:id="20" w:name="_Toc473114134"/>
       <w:r>
         <w:t>t</w:t>
       </w:r>
       <w:r>
         <w:t>csproj</w:t>
       </w:r>
-      <w:bookmarkStart w:id="20" w:name="_GoBack"/>
-      <w:bookmarkEnd w:id="19"/>
       <w:bookmarkEnd w:id="20"/>
     </w:p>
     <w:p>
@@ -5226,7 +5302,7 @@
           <w:lang w:eastAsia="en-US"/>
         </w:rPr>
       </w:pPr>
-      <w:bookmarkStart w:id="21" w:name="_Toc472937666"/>
+      <w:bookmarkStart w:id="21" w:name="_Toc473114135"/>
       <w:r>
         <w:rPr>
           <w:lang w:eastAsia="en-US"/>
@@ -5238,7 +5314,13 @@
     </w:p>
     <w:p>
       <w:r>
-        <w:t>The TCS software supports 3 different environments: Development, QA, and Production.  These environments can co-exist, although the most typical usage would be for only one environment to be active at any given time (e.g. the Development environment is typically used by off-site personnel, whereas the Production environment runs exclusively on-site).  As we will see, though, the QA and Production Environments are simultaneously active during instal</w:t>
+        <w:t xml:space="preserve">The TCS software supports 3 different environments: Development, QA, and Production.  These environments can co-exist, although the most typical usage would be for only one environment to be active at any given time (e.g. the Development environment is typically used by off-site personnel, whereas the Production environment runs exclusively on-site).  As </w:t>
+      </w:r>
+      <w:r>
+        <w:t xml:space="preserve">will be seen, </w:t>
+      </w:r>
+      <w:r>
+        <w:t>though, the QA and Production Environments are simultaneously active during instal</w:t>
       </w:r>
       <w:r>
         <w:t xml:space="preserve">lation of new software.  </w:t>
@@ -5254,7 +5336,7 @@
       <w:pPr>
         <w:pStyle w:val="Heading2"/>
       </w:pPr>
-      <w:bookmarkStart w:id="22" w:name="_Toc472937667"/>
+      <w:bookmarkStart w:id="22" w:name="_Toc473114136"/>
       <w:r>
         <w:t>Common Containers</w:t>
       </w:r>
@@ -5383,18 +5465,16 @@
       <w:pPr>
         <w:pStyle w:val="Heading2"/>
       </w:pPr>
-      <w:bookmarkStart w:id="23" w:name="_Toc472937668"/>
+      <w:bookmarkStart w:id="23" w:name="_Toc473114137"/>
       <w:r>
         <w:t>Development Environment</w:t>
       </w:r>
       <w:bookmarkEnd w:id="23"/>
     </w:p>
     <w:p>
-      <w:proofErr w:type="spellStart"/>
-      <w:r>
-        <w:t>ToDo</w:t>
-      </w:r>
-      <w:proofErr w:type="spellEnd"/>
+      <w:r>
+        <w:t>The Development Environment is discussed in the TCS Developer Manual.</w:t>
+      </w:r>
     </w:p>
     <w:p/>
     <w:p>
@@ -5414,7 +5494,7 @@
       <w:pPr>
         <w:pStyle w:val="Heading2"/>
       </w:pPr>
-      <w:bookmarkStart w:id="24" w:name="_Toc472937669"/>
+      <w:bookmarkStart w:id="24" w:name="_Toc473114138"/>
       <w:r>
         <w:lastRenderedPageBreak/>
         <w:t>QA Environment</w:t>
@@ -5488,24 +5568,67 @@
       <w:r>
         <w:t xml:space="preserve">Figure </w:t>
       </w:r>
-      <w:fldSimple w:instr=" SEQ Figure \* ARABIC ">
-        <w:r>
-          <w:rPr>
-            <w:noProof/>
-          </w:rPr>
-          <w:t>1</w:t>
-        </w:r>
-      </w:fldSimple>
+      <w:r>
+        <w:fldChar w:fldCharType="begin"/>
+      </w:r>
+      <w:r>
+        <w:instrText xml:space="preserve"> SEQ Figure \* ARABIC </w:instrText>
+      </w:r>
+      <w:r>
+        <w:fldChar w:fldCharType="separate"/>
+      </w:r>
+      <w:r>
+        <w:rPr>
+          <w:noProof/>
+        </w:rPr>
+        <w:t>1</w:t>
+      </w:r>
+      <w:r>
+        <w:rPr>
+          <w:noProof/>
+        </w:rPr>
+        <w:fldChar w:fldCharType="end"/>
+      </w:r>
       <w:r>
         <w:t>: TCS QA Environment</w:t>
       </w:r>
     </w:p>
     <w:p>
       <w:r>
-        <w:t xml:space="preserve">QA Environment provides assurance that software deliveries are fit for purpose.  The usual workflow is that development announces the availability of a new software release and the customer takes delivery of the software using features that are discussed later in this document.  </w:t>
-      </w:r>
-      <w:r>
-        <w:t xml:space="preserve">Part of the taking-delivery </w:t>
+        <w:t xml:space="preserve">Running TCS software in the </w:t>
+      </w:r>
+      <w:r>
+        <w:t xml:space="preserve">QA Environment </w:t>
+      </w:r>
+      <w:r>
+        <w:t xml:space="preserve">assures </w:t>
+      </w:r>
+      <w:r>
+        <w:t xml:space="preserve">that </w:t>
+      </w:r>
+      <w:r>
+        <w:t xml:space="preserve">TCS </w:t>
+      </w:r>
+      <w:r>
+        <w:t xml:space="preserve">software </w:t>
+      </w:r>
+      <w:r>
+        <w:t xml:space="preserve">is </w:t>
+      </w:r>
+      <w:r>
+        <w:t>fit for purpose.</w:t>
+      </w:r>
+      <w:r>
+        <w:t xml:space="preserve">  The usual workflow is that D</w:t>
+      </w:r>
+      <w:r>
+        <w:t xml:space="preserve">evelopment announces the availability of a new software release and the customer takes delivery of the software using features that are discussed later in this document.  </w:t>
+      </w:r>
+      <w:r>
+        <w:t xml:space="preserve">Part of the </w:t>
+      </w:r>
+      <w:r>
+        <w:t xml:space="preserve">delivery </w:t>
       </w:r>
       <w:r>
         <w:t xml:space="preserve">effort </w:t>
@@ -5549,7 +5672,30 @@
       </w:r>
       <w:proofErr w:type="spellEnd"/>
       <w:r>
-        <w:t xml:space="preserve"> orchestrates the activities of the other containers.</w:t>
+        <w:t xml:space="preserve"> orchestrates the act</w:t>
+      </w:r>
+      <w:r>
+        <w:t>ivities of the other containers (</w:t>
+      </w:r>
+      <w:proofErr w:type="spellStart"/>
+      <w:r>
+        <w:rPr>
+          <w:rFonts w:ascii="Franklin Gothic Demi" w:hAnsi="Franklin Gothic Demi"/>
+        </w:rPr>
+        <w:t>j</w:t>
+      </w:r>
+      <w:r>
+        <w:rPr>
+          <w:rFonts w:ascii="Franklin Gothic Demi" w:hAnsi="Franklin Gothic Demi"/>
+        </w:rPr>
+        <w:t>enkins</w:t>
+      </w:r>
+      <w:proofErr w:type="spellEnd"/>
+      <w:r>
+        <w:t xml:space="preserve"> </w:t>
+      </w:r>
+      <w:r>
+        <w:t>can shutdown containers, restart them, swap in and out the two Postgres containers, etc.).</w:t>
       </w:r>
     </w:p>
     <w:p>
@@ -5671,7 +5817,10 @@
         <w:t>integrate</w:t>
       </w:r>
       <w:r>
-        <w:t xml:space="preserve"> and if all tests success, then the new software is declared fit for purchase.</w:t>
+        <w:t xml:space="preserve"> and if all tests succeed</w:t>
+      </w:r>
+      <w:r>
+        <w:t>, then the new software is declared fit for purchase.</w:t>
       </w:r>
     </w:p>
     <w:p>
@@ -5694,7 +5843,7 @@
       <w:pPr>
         <w:pStyle w:val="Heading2"/>
       </w:pPr>
-      <w:bookmarkStart w:id="25" w:name="_Toc472937670"/>
+      <w:bookmarkStart w:id="25" w:name="_Toc473114139"/>
       <w:r>
         <w:lastRenderedPageBreak/>
         <w:t>Production Environment</w:t>
@@ -5773,97 +5922,305 @@
       </w:pPr>
     </w:p>
     <w:p>
-      <w:pPr>
-        <w:rPr>
-          <w:lang w:eastAsia="en-US"/>
-        </w:rPr>
-      </w:pPr>
-      <w:proofErr w:type="spellStart"/>
-      <w:r>
-        <w:rPr>
-          <w:lang w:eastAsia="en-US"/>
-        </w:rPr>
-        <w:t>ToDo</w:t>
-      </w:r>
-      <w:proofErr w:type="spellEnd"/>
-      <w:r>
-        <w:rPr>
-          <w:lang w:eastAsia="en-US"/>
-        </w:rPr>
-        <w:t xml:space="preserve">: Add </w:t>
-      </w:r>
-      <w:proofErr w:type="spellStart"/>
-      <w:r>
-        <w:rPr>
-          <w:lang w:eastAsia="en-US"/>
-        </w:rPr>
-        <w:t>datastores</w:t>
-      </w:r>
-      <w:proofErr w:type="spellEnd"/>
-      <w:r>
-        <w:rPr>
-          <w:lang w:eastAsia="en-US"/>
-        </w:rPr>
-        <w:t xml:space="preserve"> for </w:t>
-      </w:r>
-      <w:proofErr w:type="spellStart"/>
-      <w:r>
-        <w:rPr>
-          <w:lang w:eastAsia="en-US"/>
-        </w:rPr>
-        <w:t>rabbitmq</w:t>
-      </w:r>
-      <w:proofErr w:type="spellEnd"/>
-      <w:r>
-        <w:rPr>
-          <w:lang w:eastAsia="en-US"/>
-        </w:rPr>
-        <w:t>, pg1 / pg2 and barman.</w:t>
-      </w:r>
-    </w:p>
-    <w:p/>
-    <w:p>
-      <w:pPr>
-        <w:spacing w:after="0"/>
-        <w:rPr>
-          <w:rFonts w:ascii="Courier New" w:hAnsi="Courier New" w:cs="Courier New"/>
-          <w:b/>
-          <w:bCs/>
-          <w:color w:val="000000"/>
-          <w:sz w:val="18"/>
-          <w:szCs w:val="18"/>
-          <w:lang w:eastAsia="en-US"/>
-        </w:rPr>
-      </w:pPr>
-    </w:p>
-    <w:p>
-      <w:pPr>
-        <w:spacing w:after="0"/>
-        <w:ind w:left="720"/>
-        <w:rPr>
-          <w:rFonts w:ascii="Courier New" w:hAnsi="Courier New" w:cs="Courier New"/>
-          <w:b/>
-          <w:bCs/>
-          <w:color w:val="000000"/>
-          <w:sz w:val="18"/>
-          <w:szCs w:val="18"/>
-          <w:lang w:eastAsia="en-US"/>
-        </w:rPr>
-      </w:pPr>
-    </w:p>
-    <w:p>
-      <w:pPr>
-        <w:spacing w:after="0"/>
-        <w:rPr>
-          <w:rFonts w:ascii="Courier New" w:hAnsi="Courier New" w:cs="Courier New"/>
-          <w:b/>
-          <w:bCs/>
-          <w:color w:val="000000"/>
-          <w:sz w:val="18"/>
-          <w:szCs w:val="18"/>
-          <w:lang w:eastAsia="en-US"/>
-        </w:rPr>
-      </w:pPr>
+      <w:r>
+        <w:rPr>
+          <w:lang w:eastAsia="en-US"/>
+        </w:rPr>
+        <w:t xml:space="preserve">The production environment ingests data from the actual PBX via </w:t>
+      </w:r>
+      <w:r>
+        <w:rPr>
+          <w:rFonts w:ascii="Franklin Gothic Demi" w:hAnsi="Franklin Gothic Demi"/>
+          <w:lang w:eastAsia="en-US"/>
+        </w:rPr>
+        <w:t>pbx-interface</w:t>
+      </w:r>
+      <w:r>
+        <w:rPr>
+          <w:lang w:eastAsia="en-US"/>
+        </w:rPr>
+        <w:t xml:space="preserve"> </w:t>
+      </w:r>
+      <w:r>
+        <w:rPr>
+          <w:lang w:eastAsia="en-US"/>
+        </w:rPr>
+        <w:t xml:space="preserve">which in turn passes the data on to </w:t>
+      </w:r>
+      <w:r>
+        <w:rPr>
+          <w:lang w:eastAsia="en-US"/>
+        </w:rPr>
+        <w:t xml:space="preserve">two </w:t>
+      </w:r>
+      <w:r>
+        <w:rPr>
+          <w:lang w:eastAsia="en-US"/>
+        </w:rPr>
+        <w:t xml:space="preserve">distinct </w:t>
+      </w:r>
+      <w:r>
+        <w:rPr>
+          <w:lang w:eastAsia="en-US"/>
+        </w:rPr>
+        <w:t xml:space="preserve">RabbitMQ queues.  Two other containers then </w:t>
+      </w:r>
+      <w:r>
+        <w:rPr>
+          <w:lang w:eastAsia="en-US"/>
+        </w:rPr>
+        <w:t>draw</w:t>
+      </w:r>
+      <w:r>
+        <w:rPr>
+          <w:lang w:eastAsia="en-US"/>
+        </w:rPr>
+        <w:t xml:space="preserve"> data from the queues (one per queue); these are </w:t>
+      </w:r>
+      <w:r>
+        <w:rPr>
+          <w:rFonts w:ascii="Franklin Gothic Demi" w:hAnsi="Franklin Gothic Demi"/>
+          <w:lang w:eastAsia="en-US"/>
+        </w:rPr>
+        <w:t>database-interface</w:t>
+      </w:r>
+      <w:r>
+        <w:rPr>
+          <w:lang w:eastAsia="en-US"/>
+        </w:rPr>
+        <w:t xml:space="preserve"> and </w:t>
+      </w:r>
+      <w:r>
+        <w:rPr>
+          <w:rFonts w:ascii="Franklin Gothic Demi" w:hAnsi="Franklin Gothic Demi"/>
+          <w:lang w:eastAsia="en-US"/>
+        </w:rPr>
+        <w:t>tms-interface</w:t>
+      </w:r>
+      <w:r>
+        <w:rPr>
+          <w:lang w:eastAsia="en-US"/>
+        </w:rPr>
+        <w:t xml:space="preserve">.  </w:t>
+      </w:r>
+      <w:r>
+        <w:rPr>
+          <w:rFonts w:ascii="Franklin Gothic Demi" w:hAnsi="Franklin Gothic Demi"/>
+          <w:lang w:eastAsia="en-US"/>
+        </w:rPr>
+        <w:t>database-interface</w:t>
+      </w:r>
+      <w:r>
+        <w:rPr>
+          <w:rFonts w:ascii="Franklin Gothic Demi" w:hAnsi="Franklin Gothic Demi"/>
+          <w:lang w:eastAsia="en-US"/>
+        </w:rPr>
+        <w:t xml:space="preserve"> </w:t>
+      </w:r>
+      <w:r>
+        <w:t xml:space="preserve">inserts all incoming SMDR records </w:t>
+      </w:r>
+      <w:r>
+        <w:t>i</w:t>
+      </w:r>
+      <w:r>
+        <w:t>nto the active</w:t>
+      </w:r>
+      <w:r>
+        <w:t xml:space="preserve"> Postgres container, pg1 or pg2.  Meanwhile, </w:t>
+      </w:r>
+      <w:r>
+        <w:t xml:space="preserve">the </w:t>
+      </w:r>
+      <w:r>
+        <w:rPr>
+          <w:rFonts w:ascii="Franklin Gothic Demi" w:hAnsi="Franklin Gothic Demi"/>
+          <w:lang w:eastAsia="en-US"/>
+        </w:rPr>
+        <w:t>tms-interface</w:t>
+      </w:r>
+      <w:r>
+        <w:rPr>
+          <w:rFonts w:ascii="Franklin Gothic Demi" w:hAnsi="Franklin Gothic Demi"/>
+          <w:lang w:eastAsia="en-US"/>
+        </w:rPr>
+        <w:t xml:space="preserve"> </w:t>
+      </w:r>
+      <w:r>
+        <w:t xml:space="preserve">directs all data that it </w:t>
+      </w:r>
+      <w:r>
+        <w:t>pulls</w:t>
+      </w:r>
+      <w:r>
+        <w:t xml:space="preserve"> from its queue to the TMS.</w:t>
+      </w:r>
+    </w:p>
+    <w:p>
+      <w:r>
+        <w:t xml:space="preserve">Note that the Postgres container into which the SMDR records are ingested are actually 2 such, </w:t>
+      </w:r>
+      <w:r>
+        <w:rPr>
+          <w:rFonts w:ascii="Franklin Gothic Demi" w:hAnsi="Franklin Gothic Demi"/>
+        </w:rPr>
+        <w:t>pg1</w:t>
+      </w:r>
+      <w:r>
+        <w:t xml:space="preserve"> and </w:t>
+      </w:r>
+      <w:r>
+        <w:rPr>
+          <w:rFonts w:ascii="Franklin Gothic Demi" w:hAnsi="Franklin Gothic Demi"/>
+        </w:rPr>
+        <w:t>pg2</w:t>
+      </w:r>
+      <w:r>
+        <w:t xml:space="preserve">, but only one of these are operationally active at any given time.  At any given </w:t>
+      </w:r>
+      <w:proofErr w:type="gramStart"/>
+      <w:r>
+        <w:t>time</w:t>
+      </w:r>
+      <w:proofErr w:type="gramEnd"/>
+      <w:r>
+        <w:t xml:space="preserve"> the Standby Postgres container can be in one of three different states: </w:t>
+      </w:r>
+    </w:p>
+    <w:p>
+      <w:pPr>
+        <w:pStyle w:val="ListParagraph"/>
+        <w:numPr>
+          <w:ilvl w:val="0"/>
+          <w:numId w:val="33"/>
+        </w:numPr>
+      </w:pPr>
+      <w:r>
+        <w:t>It may not exist at all;</w:t>
+      </w:r>
+    </w:p>
+    <w:p>
+      <w:pPr>
+        <w:pStyle w:val="ListParagraph"/>
+        <w:numPr>
+          <w:ilvl w:val="0"/>
+          <w:numId w:val="33"/>
+        </w:numPr>
+      </w:pPr>
+      <w:r>
+        <w:t xml:space="preserve">It </w:t>
+      </w:r>
+      <w:r>
+        <w:t xml:space="preserve">may exist but not </w:t>
+      </w:r>
+      <w:r>
+        <w:t xml:space="preserve">be </w:t>
+      </w:r>
+      <w:r>
+        <w:t>running</w:t>
+      </w:r>
+      <w:r>
+        <w:t>;</w:t>
+      </w:r>
+    </w:p>
+    <w:p>
+      <w:pPr>
+        <w:pStyle w:val="ListParagraph"/>
+        <w:numPr>
+          <w:ilvl w:val="0"/>
+          <w:numId w:val="33"/>
+        </w:numPr>
+        <w:ind w:left="360"/>
+      </w:pPr>
+      <w:r>
+        <w:t>It may be running.  In this</w:t>
+      </w:r>
+      <w:r>
+        <w:t xml:space="preserve"> latter case, typically</w:t>
+      </w:r>
+      <w:r>
+        <w:t xml:space="preserve"> a </w:t>
+      </w:r>
+      <w:r>
+        <w:t>database</w:t>
+      </w:r>
+      <w:r>
+        <w:t xml:space="preserve"> restore was done to the standby Postgres container (such a restore would be useful </w:t>
+      </w:r>
+      <w:r>
+        <w:t>when</w:t>
+      </w:r>
+      <w:r>
+        <w:t xml:space="preserve"> investigating</w:t>
+      </w:r>
+      <w:r>
+        <w:t xml:space="preserve"> some historical database anomaly).</w:t>
+      </w:r>
+    </w:p>
+    <w:p>
+      <w:r>
+        <w:t>Last but not least, t</w:t>
+      </w:r>
+      <w:r>
+        <w:t xml:space="preserve">he </w:t>
+      </w:r>
+      <w:r>
+        <w:rPr>
+          <w:rFonts w:ascii="Franklin Gothic Demi" w:hAnsi="Franklin Gothic Demi"/>
+        </w:rPr>
+        <w:t>barman</w:t>
+      </w:r>
+      <w:r>
+        <w:t xml:space="preserve"> container </w:t>
+      </w:r>
+      <w:r>
+        <w:t>provides</w:t>
+      </w:r>
+      <w:r>
+        <w:t xml:space="preserve"> </w:t>
+      </w:r>
+      <w:r>
+        <w:t>the following services:</w:t>
+      </w:r>
+    </w:p>
+    <w:p>
+      <w:pPr>
+        <w:pStyle w:val="ListParagraph"/>
+        <w:numPr>
+          <w:ilvl w:val="0"/>
+          <w:numId w:val="33"/>
+        </w:numPr>
+      </w:pPr>
+      <w:r>
+        <w:t>In real-time, it receives and logs a database replication stream from the currently active Postgres container.</w:t>
+      </w:r>
+    </w:p>
+    <w:p>
+      <w:pPr>
+        <w:pStyle w:val="ListParagraph"/>
+        <w:numPr>
+          <w:ilvl w:val="0"/>
+          <w:numId w:val="33"/>
+        </w:numPr>
+      </w:pPr>
+      <w:r>
+        <w:t>It triggers backups of the curr</w:t>
+      </w:r>
+      <w:r>
+        <w:t>ently active Postgres container according to user-defined scheduling needs.</w:t>
+      </w:r>
+    </w:p>
+    <w:p>
+      <w:pPr>
+        <w:pStyle w:val="ListParagraph"/>
+        <w:numPr>
+          <w:ilvl w:val="0"/>
+          <w:numId w:val="33"/>
+        </w:numPr>
+      </w:pPr>
+      <w:r>
+        <w:t>It purges backups according to the user-defined purge policy.</w:t>
+      </w:r>
     </w:p>
     <w:p>
       <w:pPr>
@@ -5886,7 +6243,7 @@
           <w:lang w:eastAsia="en-US"/>
         </w:rPr>
       </w:pPr>
-      <w:bookmarkStart w:id="26" w:name="_Toc472937671"/>
+      <w:bookmarkStart w:id="26" w:name="_Toc473114140"/>
       <w:r>
         <w:rPr>
           <w:rFonts w:eastAsia="Times New Roman"/>
@@ -5908,7 +6265,7 @@
       <w:pPr>
         <w:pStyle w:val="Heading2"/>
       </w:pPr>
-      <w:bookmarkStart w:id="27" w:name="_Toc472937672"/>
+      <w:bookmarkStart w:id="27" w:name="_Toc473114141"/>
       <w:r>
         <w:t>Launching T</w:t>
       </w:r>
@@ -5924,7 +6281,7 @@
       <w:pPr>
         <w:pStyle w:val="Heading3"/>
       </w:pPr>
-      <w:bookmarkStart w:id="28" w:name="_Toc472937673"/>
+      <w:bookmarkStart w:id="28" w:name="_Toc473114142"/>
       <w:r>
         <w:t>Mainstream TCS</w:t>
       </w:r>
@@ -6199,27 +6556,7 @@
           <w:sz w:val="18"/>
           <w:szCs w:val="18"/>
         </w:rPr>
-        <w:t>tcs</w:t>
-      </w:r>
-      <w:r>
-        <w:rPr>
-          <w:rFonts w:ascii="Courier New" w:hAnsi="Courier New" w:cs="Courier New"/>
-          <w:b/>
-          <w:bCs/>
-          <w:sz w:val="18"/>
-          <w:szCs w:val="18"/>
-        </w:rPr>
-        <w:t xml:space="preserve"> pg1|pg2</w:t>
-      </w:r>
-      <w:r>
-        <w:rPr>
-          <w:rFonts w:ascii="Courier New" w:hAnsi="Courier New" w:cs="Courier New"/>
-          <w:b/>
-          <w:bCs/>
-          <w:sz w:val="18"/>
-          <w:szCs w:val="18"/>
-        </w:rPr>
-        <w:t xml:space="preserve"> </w:t>
+        <w:t xml:space="preserve">stores pg1 | pg2 </w:t>
       </w:r>
       <w:r>
         <w:rPr>
@@ -6242,6 +6579,51 @@
           <w:rFonts w:ascii="Courier New" w:hAnsi="Courier New" w:cs="Courier New"/>
           <w:b/>
           <w:bCs/>
+          <w:sz w:val="18"/>
+          <w:szCs w:val="18"/>
+        </w:rPr>
+      </w:pPr>
+      <w:r>
+        <w:rPr>
+          <w:rFonts w:ascii="Courier New" w:hAnsi="Courier New" w:cs="Courier New"/>
+          <w:b/>
+          <w:bCs/>
+          <w:sz w:val="18"/>
+          <w:szCs w:val="18"/>
+        </w:rPr>
+        <w:t xml:space="preserve">$ </w:t>
+      </w:r>
+      <w:r>
+        <w:rPr>
+          <w:rFonts w:ascii="Courier New" w:hAnsi="Courier New" w:cs="Courier New"/>
+          <w:b/>
+          <w:bCs/>
+          <w:sz w:val="18"/>
+          <w:szCs w:val="18"/>
+        </w:rPr>
+        <w:t xml:space="preserve">tcs </w:t>
+      </w:r>
+      <w:r>
+        <w:rPr>
+          <w:rFonts w:ascii="Courier New" w:hAnsi="Courier New" w:cs="Courier New"/>
+          <w:b/>
+          <w:bCs/>
+          <w:sz w:val="18"/>
+          <w:szCs w:val="18"/>
+          <w:vertAlign w:val="superscript"/>
+        </w:rPr>
+        <w:t>3</w:t>
+      </w:r>
+    </w:p>
+    <w:p>
+      <w:pPr>
+        <w:pStyle w:val="NormalWeb"/>
+        <w:spacing w:before="0" w:beforeAutospacing="0" w:after="0" w:afterAutospacing="0"/>
+        <w:ind w:left="720"/>
+        <w:rPr>
+          <w:rFonts w:ascii="Courier New" w:hAnsi="Courier New" w:cs="Courier New"/>
+          <w:b/>
+          <w:bCs/>
           <w:color w:val="000000"/>
           <w:sz w:val="18"/>
           <w:szCs w:val="18"/>
@@ -6322,7 +6704,61 @@
           <w:sz w:val="22"/>
           <w:szCs w:val="22"/>
         </w:rPr>
-        <w:t xml:space="preserve"> TCS containers and then configure them into the running state.  Note that the user must select which Postgres container will be used to support the application, either pg1 or pg2.</w:t>
+        <w:t xml:space="preserve"> </w:t>
+      </w:r>
+      <w:r>
+        <w:rPr>
+          <w:rFonts w:ascii="Arial" w:hAnsi="Arial" w:cs="Arial"/>
+          <w:color w:val="000000"/>
+          <w:sz w:val="22"/>
+          <w:szCs w:val="22"/>
+        </w:rPr>
+        <w:t xml:space="preserve">common </w:t>
+      </w:r>
+      <w:r>
+        <w:rPr>
+          <w:rFonts w:ascii="Arial" w:hAnsi="Arial" w:cs="Arial"/>
+          <w:color w:val="000000"/>
+          <w:sz w:val="22"/>
+          <w:szCs w:val="22"/>
+        </w:rPr>
+        <w:t xml:space="preserve">TCS containers </w:t>
+      </w:r>
+      <w:r>
+        <w:rPr>
+          <w:rFonts w:ascii="Arial" w:hAnsi="Arial" w:cs="Arial"/>
+          <w:color w:val="000000"/>
+          <w:sz w:val="22"/>
+          <w:szCs w:val="22"/>
+        </w:rPr>
+        <w:t xml:space="preserve">(these containers are common to all 3 environments).  </w:t>
+      </w:r>
+      <w:r>
+        <w:rPr>
+          <w:rFonts w:ascii="Arial" w:hAnsi="Arial" w:cs="Arial"/>
+          <w:color w:val="000000"/>
+          <w:sz w:val="22"/>
+          <w:szCs w:val="22"/>
+        </w:rPr>
+        <w:t>Note that the user must select which Postgres container will be used to support the application</w:t>
+      </w:r>
+      <w:r>
+        <w:rPr>
+          <w:rFonts w:ascii="Arial" w:hAnsi="Arial" w:cs="Arial"/>
+          <w:color w:val="000000"/>
+          <w:sz w:val="22"/>
+          <w:szCs w:val="22"/>
+        </w:rPr>
+        <w:t>.</w:t>
+      </w:r>
+      <w:r>
+        <w:rPr>
+          <w:rFonts w:ascii="Arial" w:hAnsi="Arial" w:cs="Arial"/>
+          <w:color w:val="000000"/>
+          <w:sz w:val="22"/>
+          <w:szCs w:val="22"/>
+        </w:rPr>
+        <w:t xml:space="preserve">  Kitematic will show the following containers.</w:t>
       </w:r>
     </w:p>
     <w:p>
@@ -6356,12 +6792,39 @@
       </w:pPr>
       <w:r>
         <w:rPr>
-          <w:rFonts w:ascii="Arial" w:hAnsi="Arial" w:cs="Arial"/>
+          <w:rFonts w:ascii="Franklin Gothic Demi" w:hAnsi="Franklin Gothic Demi" w:cs="Arial"/>
           <w:color w:val="000000"/>
           <w:sz w:val="22"/>
           <w:szCs w:val="22"/>
         </w:rPr>
-        <w:t>pbx-interface</w:t>
+        <w:t>pg1</w:t>
+      </w:r>
+      <w:r>
+        <w:rPr>
+          <w:rFonts w:ascii="Arial" w:hAnsi="Arial" w:cs="Arial"/>
+          <w:color w:val="000000"/>
+          <w:sz w:val="22"/>
+          <w:szCs w:val="22"/>
+        </w:rPr>
+        <w:t xml:space="preserve"> </w:t>
+      </w:r>
+      <w:r>
+        <w:rPr>
+          <w:rFonts w:ascii="Arial" w:hAnsi="Arial" w:cs="Arial"/>
+          <w:color w:val="000000"/>
+          <w:sz w:val="22"/>
+          <w:szCs w:val="22"/>
+        </w:rPr>
+        <w:t xml:space="preserve">or </w:t>
+      </w:r>
+      <w:r>
+        <w:rPr>
+          <w:rFonts w:ascii="Franklin Gothic Demi" w:hAnsi="Franklin Gothic Demi" w:cs="Arial"/>
+          <w:color w:val="000000"/>
+          <w:sz w:val="22"/>
+          <w:szCs w:val="22"/>
+        </w:rPr>
+        <w:t>pg2</w:t>
       </w:r>
     </w:p>
     <w:p>
@@ -6374,21 +6837,23 @@
         <w:spacing w:before="0" w:beforeAutospacing="0" w:after="0" w:afterAutospacing="0"/>
         <w:textAlignment w:val="baseline"/>
         <w:rPr>
-          <w:rFonts w:ascii="Arial" w:hAnsi="Arial" w:cs="Arial"/>
+          <w:rFonts w:ascii="Franklin Gothic Demi" w:hAnsi="Franklin Gothic Demi" w:cs="Arial"/>
           <w:color w:val="000000"/>
           <w:sz w:val="22"/>
           <w:szCs w:val="22"/>
         </w:rPr>
       </w:pPr>
-      <w:r>
-        <w:rPr>
-          <w:rFonts w:ascii="Arial" w:hAnsi="Arial" w:cs="Arial"/>
+      <w:proofErr w:type="spellStart"/>
+      <w:r>
+        <w:rPr>
+          <w:rFonts w:ascii="Franklin Gothic Demi" w:hAnsi="Franklin Gothic Demi" w:cs="Arial"/>
           <w:color w:val="000000"/>
           <w:sz w:val="22"/>
           <w:szCs w:val="22"/>
         </w:rPr>
-        <w:t>tms-interface</w:t>
-      </w:r>
+        <w:t>rabbitmq</w:t>
+      </w:r>
+      <w:proofErr w:type="spellEnd"/>
     </w:p>
     <w:p>
       <w:pPr>
@@ -6400,7 +6865,7 @@
         <w:spacing w:before="0" w:beforeAutospacing="0" w:after="0" w:afterAutospacing="0"/>
         <w:textAlignment w:val="baseline"/>
         <w:rPr>
-          <w:rFonts w:ascii="Arial" w:hAnsi="Arial" w:cs="Arial"/>
+          <w:rFonts w:ascii="Franklin Gothic Demi" w:hAnsi="Franklin Gothic Demi" w:cs="Arial"/>
           <w:color w:val="000000"/>
           <w:sz w:val="22"/>
           <w:szCs w:val="22"/>
@@ -6408,12 +6873,12 @@
       </w:pPr>
       <w:r>
         <w:rPr>
-          <w:rFonts w:ascii="Arial" w:hAnsi="Arial" w:cs="Arial"/>
+          <w:rFonts w:ascii="Franklin Gothic Demi" w:hAnsi="Franklin Gothic Demi" w:cs="Arial"/>
           <w:color w:val="000000"/>
           <w:sz w:val="22"/>
           <w:szCs w:val="22"/>
         </w:rPr>
-        <w:t>database-interface</w:t>
+        <w:t>barman</w:t>
       </w:r>
     </w:p>
     <w:p>
@@ -6426,79 +6891,121 @@
         <w:spacing w:before="0" w:beforeAutospacing="0" w:after="0" w:afterAutospacing="0"/>
         <w:textAlignment w:val="baseline"/>
         <w:rPr>
-          <w:rFonts w:ascii="Arial" w:hAnsi="Arial" w:cs="Arial"/>
+          <w:rFonts w:ascii="Franklin Gothic Demi" w:hAnsi="Franklin Gothic Demi" w:cs="Arial"/>
           <w:color w:val="000000"/>
           <w:sz w:val="22"/>
           <w:szCs w:val="22"/>
         </w:rPr>
       </w:pPr>
-      <w:r>
-        <w:rPr>
-          <w:rFonts w:ascii="Arial" w:hAnsi="Arial" w:cs="Arial"/>
+      <w:proofErr w:type="spellStart"/>
+      <w:r>
+        <w:rPr>
+          <w:rFonts w:ascii="Franklin Gothic Demi" w:hAnsi="Franklin Gothic Demi" w:cs="Arial"/>
           <w:color w:val="000000"/>
           <w:sz w:val="22"/>
           <w:szCs w:val="22"/>
         </w:rPr>
-        <w:t xml:space="preserve">pg1 </w:t>
-      </w:r>
-      <w:r>
+        <w:t>jenkins</w:t>
+      </w:r>
+      <w:proofErr w:type="spellEnd"/>
+    </w:p>
+    <w:p>
+      <w:pPr>
+        <w:pStyle w:val="NormalWeb"/>
+        <w:spacing w:before="0" w:beforeAutospacing="0" w:after="0" w:afterAutospacing="0"/>
+        <w:textAlignment w:val="baseline"/>
         <w:rPr>
           <w:rFonts w:ascii="Arial" w:hAnsi="Arial" w:cs="Arial"/>
           <w:color w:val="000000"/>
           <w:sz w:val="22"/>
           <w:szCs w:val="22"/>
         </w:rPr>
-        <w:t xml:space="preserve">or </w:t>
-      </w:r>
-      <w:r>
-        <w:rPr>
-          <w:rFonts w:ascii="Arial" w:hAnsi="Arial" w:cs="Arial"/>
-          <w:color w:val="000000"/>
-          <w:sz w:val="22"/>
-          <w:szCs w:val="22"/>
-        </w:rPr>
-        <w:t>pg2</w:t>
-      </w:r>
+      </w:pPr>
     </w:p>
     <w:p>
       <w:pPr>
         <w:pStyle w:val="NormalWeb"/>
         <w:numPr>
           <w:ilvl w:val="0"/>
-          <w:numId w:val="5"/>
+          <w:numId w:val="10"/>
+        </w:numPr>
+        <w:spacing w:before="0" w:beforeAutospacing="0" w:after="0" w:afterAutospacing="0"/>
+        <w:rPr>
+          <w:rFonts w:ascii="Arial" w:hAnsi="Arial" w:cs="Arial"/>
+          <w:color w:val="000000"/>
+          <w:sz w:val="22"/>
+          <w:szCs w:val="22"/>
+        </w:rPr>
+      </w:pPr>
+      <w:r>
+        <w:rPr>
+          <w:rFonts w:ascii="Arial" w:hAnsi="Arial" w:cs="Arial"/>
+          <w:color w:val="000000"/>
+          <w:sz w:val="22"/>
+          <w:szCs w:val="22"/>
+        </w:rPr>
+        <w:t>Creates the following</w:t>
+      </w:r>
+      <w:r>
+        <w:rPr>
+          <w:rFonts w:ascii="Arial" w:hAnsi="Arial" w:cs="Arial"/>
+          <w:color w:val="000000"/>
+          <w:sz w:val="22"/>
+          <w:szCs w:val="22"/>
+        </w:rPr>
+        <w:t xml:space="preserve"> Production-specific containers named as follows by Kitematic.</w:t>
+      </w:r>
+    </w:p>
+    <w:p>
+      <w:pPr>
+        <w:pStyle w:val="NormalWeb"/>
+        <w:spacing w:before="0" w:beforeAutospacing="0" w:after="0" w:afterAutospacing="0"/>
+        <w:ind w:left="360"/>
+        <w:rPr>
+          <w:rFonts w:ascii="Arial" w:hAnsi="Arial" w:cs="Arial"/>
+          <w:color w:val="000000"/>
+          <w:sz w:val="22"/>
+          <w:szCs w:val="22"/>
+        </w:rPr>
+      </w:pPr>
+    </w:p>
+    <w:p>
+      <w:pPr>
+        <w:pStyle w:val="NormalWeb"/>
+        <w:numPr>
+          <w:ilvl w:val="0"/>
+          <w:numId w:val="40"/>
         </w:numPr>
         <w:spacing w:before="0" w:beforeAutospacing="0" w:after="0" w:afterAutospacing="0"/>
         <w:textAlignment w:val="baseline"/>
         <w:rPr>
-          <w:rFonts w:ascii="Arial" w:hAnsi="Arial" w:cs="Arial"/>
+          <w:rFonts w:ascii="Franklin Gothic Demi" w:hAnsi="Franklin Gothic Demi" w:cs="Arial"/>
           <w:color w:val="000000"/>
           <w:sz w:val="22"/>
           <w:szCs w:val="22"/>
         </w:rPr>
       </w:pPr>
-      <w:proofErr w:type="spellStart"/>
-      <w:r>
-        <w:rPr>
-          <w:rFonts w:ascii="Arial" w:hAnsi="Arial" w:cs="Arial"/>
+      <w:r>
+        <w:rPr>
+          <w:rFonts w:ascii="Franklin Gothic Demi" w:hAnsi="Franklin Gothic Demi" w:cs="Arial"/>
           <w:color w:val="000000"/>
           <w:sz w:val="22"/>
           <w:szCs w:val="22"/>
         </w:rPr>
-        <w:t>rabbitmq</w:t>
-      </w:r>
-      <w:proofErr w:type="spellEnd"/>
+        <w:t>PROD-pbx-interface</w:t>
+      </w:r>
     </w:p>
     <w:p>
       <w:pPr>
         <w:pStyle w:val="NormalWeb"/>
         <w:numPr>
           <w:ilvl w:val="0"/>
-          <w:numId w:val="5"/>
+          <w:numId w:val="40"/>
         </w:numPr>
         <w:spacing w:before="0" w:beforeAutospacing="0" w:after="0" w:afterAutospacing="0"/>
         <w:textAlignment w:val="baseline"/>
         <w:rPr>
-          <w:rFonts w:ascii="Arial" w:hAnsi="Arial" w:cs="Arial"/>
+          <w:rFonts w:ascii="Franklin Gothic Demi" w:hAnsi="Franklin Gothic Demi" w:cs="Arial"/>
           <w:color w:val="000000"/>
           <w:sz w:val="22"/>
           <w:szCs w:val="22"/>
@@ -6506,19 +7013,58 @@
       </w:pPr>
       <w:r>
         <w:rPr>
-          <w:rFonts w:ascii="Arial" w:hAnsi="Arial" w:cs="Arial"/>
+          <w:rFonts w:ascii="Franklin Gothic Demi" w:hAnsi="Franklin Gothic Demi" w:cs="Arial"/>
           <w:color w:val="000000"/>
           <w:sz w:val="22"/>
           <w:szCs w:val="22"/>
         </w:rPr>
-        <w:t>barman</w:t>
-      </w:r>
+        <w:t>PROD-tms-interface</w:t>
+      </w:r>
+    </w:p>
+    <w:p>
+      <w:pPr>
+        <w:pStyle w:val="NormalWeb"/>
+        <w:numPr>
+          <w:ilvl w:val="0"/>
+          <w:numId w:val="40"/>
+        </w:numPr>
+        <w:spacing w:before="0" w:beforeAutospacing="0" w:after="0" w:afterAutospacing="0"/>
+        <w:textAlignment w:val="baseline"/>
+        <w:rPr>
+          <w:rFonts w:ascii="Franklin Gothic Demi" w:hAnsi="Franklin Gothic Demi" w:cs="Arial"/>
+          <w:color w:val="000000"/>
+          <w:sz w:val="22"/>
+          <w:szCs w:val="22"/>
+        </w:rPr>
+      </w:pPr>
+      <w:r>
+        <w:rPr>
+          <w:rFonts w:ascii="Franklin Gothic Demi" w:hAnsi="Franklin Gothic Demi" w:cs="Arial"/>
+          <w:color w:val="000000"/>
+          <w:sz w:val="22"/>
+          <w:szCs w:val="22"/>
+        </w:rPr>
+        <w:t>PROD-database-interface</w:t>
+      </w:r>
+    </w:p>
+    <w:p>
+      <w:pPr>
+        <w:pStyle w:val="NormalWeb"/>
+        <w:spacing w:before="0" w:beforeAutospacing="0" w:after="0" w:afterAutospacing="0"/>
+        <w:textAlignment w:val="baseline"/>
+        <w:rPr>
+          <w:rFonts w:ascii="Arial" w:hAnsi="Arial" w:cs="Arial"/>
+          <w:color w:val="000000"/>
+          <w:sz w:val="22"/>
+          <w:szCs w:val="22"/>
+        </w:rPr>
+      </w:pPr>
     </w:p>
     <w:p>
       <w:pPr>
         <w:pStyle w:val="Heading3"/>
       </w:pPr>
-      <w:bookmarkStart w:id="29" w:name="_Toc472937674"/>
+      <w:bookmarkStart w:id="29" w:name="_Toc473114143"/>
       <w:r>
         <w:t>TMS Simulator</w:t>
       </w:r>
@@ -6692,46 +7238,74 @@
     </w:p>
     <w:p>
       <w:pPr>
-        <w:pStyle w:val="Heading3"/>
-        <w:rPr>
-          <w:rFonts w:eastAsia="Times New Roman"/>
-        </w:rPr>
-      </w:pPr>
-      <w:bookmarkStart w:id="30" w:name="_Toc472937675"/>
-      <w:r>
-        <w:rPr>
-          <w:rFonts w:eastAsia="Times New Roman"/>
-        </w:rPr>
-        <w:t>PBX</w:t>
-      </w:r>
-      <w:r>
-        <w:rPr>
-          <w:rFonts w:eastAsia="Times New Roman"/>
-        </w:rPr>
-        <w:t xml:space="preserve"> Simulator</w:t>
-      </w:r>
-      <w:bookmarkEnd w:id="30"/>
-    </w:p>
-    <w:p>
-      <w:pPr>
         <w:pStyle w:val="NormalWeb"/>
         <w:spacing w:before="0" w:beforeAutospacing="0" w:after="0" w:afterAutospacing="0"/>
         <w:rPr>
+          <w:rFonts w:ascii="Courier New" w:hAnsi="Courier New" w:cs="Courier New"/>
+          <w:b/>
+          <w:color w:val="000000"/>
+          <w:sz w:val="18"/>
+          <w:szCs w:val="18"/>
+        </w:rPr>
+      </w:pPr>
+    </w:p>
+    <w:p>
+      <w:pPr>
+        <w:pStyle w:val="NormalWeb"/>
+        <w:spacing w:before="0" w:beforeAutospacing="0" w:after="0" w:afterAutospacing="0"/>
+        <w:textAlignment w:val="baseline"/>
+        <w:rPr>
+          <w:rFonts w:ascii="Courier New" w:hAnsi="Courier New" w:cs="Courier New"/>
+          <w:b/>
+          <w:bCs/>
+          <w:color w:val="000000"/>
+          <w:sz w:val="18"/>
+          <w:szCs w:val="18"/>
+        </w:rPr>
+      </w:pPr>
+      <w:r>
+        <w:rPr>
           <w:rFonts w:ascii="Arial" w:hAnsi="Arial" w:cs="Arial"/>
           <w:color w:val="000000"/>
           <w:sz w:val="22"/>
           <w:szCs w:val="22"/>
         </w:rPr>
-      </w:pPr>
-      <w:r>
+        <w:t>The corresponding container name will be shown as PROD-pbx-simulator by Kitematic.</w:t>
+      </w:r>
+    </w:p>
+    <w:p>
+      <w:pPr>
+        <w:pStyle w:val="Heading3"/>
+        <w:rPr>
+          <w:rFonts w:eastAsia="Times New Roman"/>
+        </w:rPr>
+      </w:pPr>
+      <w:bookmarkStart w:id="30" w:name="_Toc473114144"/>
+      <w:r>
+        <w:rPr>
+          <w:rFonts w:eastAsia="Times New Roman"/>
+        </w:rPr>
+        <w:t>PBX</w:t>
+      </w:r>
+      <w:r>
+        <w:rPr>
+          <w:rFonts w:eastAsia="Times New Roman"/>
+        </w:rPr>
+        <w:t xml:space="preserve"> Simulator</w:t>
+      </w:r>
+      <w:bookmarkEnd w:id="30"/>
+    </w:p>
+    <w:p>
+      <w:pPr>
+        <w:pStyle w:val="NormalWeb"/>
+        <w:spacing w:before="0" w:beforeAutospacing="0" w:after="0" w:afterAutospacing="0"/>
         <w:rPr>
           <w:rFonts w:ascii="Arial" w:hAnsi="Arial" w:cs="Arial"/>
           <w:color w:val="000000"/>
           <w:sz w:val="22"/>
           <w:szCs w:val="22"/>
         </w:rPr>
-        <w:t xml:space="preserve">Thus far all of the containers </w:t>
-      </w:r>
+      </w:pPr>
       <w:r>
         <w:rPr>
           <w:rFonts w:ascii="Arial" w:hAnsi="Arial" w:cs="Arial"/>
@@ -6739,7 +7313,7 @@
           <w:sz w:val="22"/>
           <w:szCs w:val="22"/>
         </w:rPr>
-        <w:t>mentioned</w:t>
+        <w:t>During pre-operational phases of the project, it may</w:t>
       </w:r>
       <w:r>
         <w:rPr>
@@ -6748,7 +7322,7 @@
           <w:sz w:val="22"/>
           <w:szCs w:val="22"/>
         </w:rPr>
-        <w:t xml:space="preserve"> </w:t>
+        <w:t xml:space="preserve"> be desirable to be able to send the TCS an artificial stream of SMDR messages.</w:t>
       </w:r>
       <w:r>
         <w:rPr>
@@ -6757,7 +7331,7 @@
           <w:sz w:val="22"/>
           <w:szCs w:val="22"/>
         </w:rPr>
-        <w:t xml:space="preserve">run in the background, that is, once started </w:t>
+        <w:t> </w:t>
       </w:r>
       <w:r>
         <w:rPr>
@@ -6766,139 +7340,7 @@
           <w:sz w:val="22"/>
           <w:szCs w:val="22"/>
         </w:rPr>
-        <w:t xml:space="preserve">they are </w:t>
-      </w:r>
-      <w:r>
-        <w:rPr>
-          <w:rFonts w:ascii="Arial" w:hAnsi="Arial" w:cs="Arial"/>
-          <w:color w:val="000000"/>
-          <w:sz w:val="22"/>
-          <w:szCs w:val="22"/>
-        </w:rPr>
-        <w:t>detach</w:t>
-      </w:r>
-      <w:r>
-        <w:rPr>
-          <w:rFonts w:ascii="Arial" w:hAnsi="Arial" w:cs="Arial"/>
-          <w:color w:val="000000"/>
-          <w:sz w:val="22"/>
-          <w:szCs w:val="22"/>
-        </w:rPr>
-        <w:t xml:space="preserve">ed </w:t>
-      </w:r>
-      <w:r>
-        <w:rPr>
-          <w:rFonts w:ascii="Arial" w:hAnsi="Arial" w:cs="Arial"/>
-          <w:color w:val="000000"/>
-          <w:sz w:val="22"/>
-          <w:szCs w:val="22"/>
-        </w:rPr>
-        <w:t>from the session that started them</w:t>
-      </w:r>
-      <w:r>
-        <w:rPr>
-          <w:rFonts w:ascii="Arial" w:hAnsi="Arial" w:cs="Arial"/>
-          <w:color w:val="000000"/>
-          <w:sz w:val="22"/>
-          <w:szCs w:val="22"/>
-        </w:rPr>
-        <w:t xml:space="preserve">.  This is not the case for the next two.  These run in the </w:t>
-      </w:r>
-      <w:r>
-        <w:rPr>
-          <w:rFonts w:ascii="Arial" w:hAnsi="Arial" w:cs="Arial"/>
-          <w:color w:val="000000"/>
-          <w:sz w:val="22"/>
-          <w:szCs w:val="22"/>
-        </w:rPr>
-        <w:t>foreground</w:t>
-      </w:r>
-      <w:r>
-        <w:rPr>
-          <w:rFonts w:ascii="Arial" w:hAnsi="Arial" w:cs="Arial"/>
-          <w:color w:val="000000"/>
-          <w:sz w:val="22"/>
-          <w:szCs w:val="22"/>
-        </w:rPr>
-        <w:t xml:space="preserve">; </w:t>
-      </w:r>
-      <w:r>
-        <w:rPr>
-          <w:rFonts w:ascii="Arial" w:hAnsi="Arial" w:cs="Arial"/>
-          <w:color w:val="000000"/>
-          <w:sz w:val="22"/>
-          <w:szCs w:val="22"/>
-        </w:rPr>
-        <w:t xml:space="preserve">they do not release the </w:t>
-      </w:r>
-      <w:r>
-        <w:rPr>
-          <w:rFonts w:ascii="Arial" w:hAnsi="Arial" w:cs="Arial"/>
-          <w:color w:val="000000"/>
-          <w:sz w:val="22"/>
-          <w:szCs w:val="22"/>
-        </w:rPr>
-        <w:t xml:space="preserve">terminal </w:t>
-      </w:r>
-      <w:r>
-        <w:rPr>
-          <w:rFonts w:ascii="Arial" w:hAnsi="Arial" w:cs="Arial"/>
-          <w:color w:val="000000"/>
-          <w:sz w:val="22"/>
-          <w:szCs w:val="22"/>
-        </w:rPr>
-        <w:t xml:space="preserve">session until </w:t>
-      </w:r>
-      <w:r>
-        <w:rPr>
-          <w:rFonts w:ascii="Arial" w:hAnsi="Arial" w:cs="Arial"/>
-          <w:color w:val="000000"/>
-          <w:sz w:val="22"/>
-          <w:szCs w:val="22"/>
-        </w:rPr>
-        <w:t>complete.</w:t>
-      </w:r>
-    </w:p>
-    <w:p>
-      <w:pPr>
-        <w:pStyle w:val="NormalWeb"/>
-        <w:spacing w:before="0" w:beforeAutospacing="0" w:after="0" w:afterAutospacing="0"/>
-        <w:rPr>
-          <w:rFonts w:ascii="Arial" w:hAnsi="Arial" w:cs="Arial"/>
-          <w:color w:val="000000"/>
-          <w:sz w:val="22"/>
-          <w:szCs w:val="22"/>
-        </w:rPr>
-      </w:pPr>
-    </w:p>
-    <w:p>
-      <w:pPr>
-        <w:pStyle w:val="NormalWeb"/>
-        <w:spacing w:before="0" w:beforeAutospacing="0" w:after="0" w:afterAutospacing="0"/>
-        <w:rPr>
-          <w:rFonts w:ascii="Arial" w:hAnsi="Arial" w:cs="Arial"/>
-          <w:color w:val="000000"/>
-          <w:sz w:val="22"/>
-          <w:szCs w:val="22"/>
-        </w:rPr>
-      </w:pPr>
-      <w:r>
-        <w:rPr>
-          <w:rFonts w:ascii="Arial" w:hAnsi="Arial" w:cs="Arial"/>
-          <w:color w:val="000000"/>
-          <w:sz w:val="22"/>
-          <w:szCs w:val="22"/>
-        </w:rPr>
-        <w:t>The first is the PBX</w:t>
-      </w:r>
-      <w:r>
-        <w:rPr>
-          <w:rFonts w:ascii="Arial" w:hAnsi="Arial" w:cs="Arial"/>
-          <w:color w:val="000000"/>
-          <w:sz w:val="22"/>
-          <w:szCs w:val="22"/>
-        </w:rPr>
-        <w:t xml:space="preserve"> Simulator and its usage is as follows:</w:t>
+        <w:t xml:space="preserve"> This stream can be created by executing the following command:</w:t>
       </w:r>
     </w:p>
     <w:p>
@@ -6940,7 +7382,17 @@
           <w:sz w:val="18"/>
           <w:szCs w:val="18"/>
         </w:rPr>
-        <w:t>pbx-simulator source-smdr-directory</w:t>
+        <w:t>pbx</w:t>
+      </w:r>
+      <w:r>
+        <w:rPr>
+          <w:rFonts w:ascii="Courier New" w:hAnsi="Courier New" w:cs="Courier New"/>
+          <w:b/>
+          <w:color w:val="000000"/>
+          <w:sz w:val="18"/>
+          <w:szCs w:val="18"/>
+        </w:rPr>
+        <w:t>-simulator</w:t>
       </w:r>
     </w:p>
     <w:p>
@@ -6962,42 +7414,6 @@
         <w:spacing w:before="0" w:beforeAutospacing="0" w:after="0" w:afterAutospacing="0"/>
         <w:textAlignment w:val="baseline"/>
         <w:rPr>
-          <w:rFonts w:ascii="Arial" w:hAnsi="Arial" w:cs="Arial"/>
-          <w:color w:val="000000"/>
-          <w:sz w:val="22"/>
-          <w:szCs w:val="22"/>
-        </w:rPr>
-      </w:pPr>
-      <w:r>
-        <w:rPr>
-          <w:rFonts w:ascii="Arial" w:hAnsi="Arial" w:cs="Arial"/>
-          <w:color w:val="000000"/>
-          <w:sz w:val="22"/>
-          <w:szCs w:val="22"/>
-        </w:rPr>
-        <w:t>or as an example:</w:t>
-      </w:r>
-    </w:p>
-    <w:p>
-      <w:pPr>
-        <w:pStyle w:val="NormalWeb"/>
-        <w:spacing w:before="0" w:beforeAutospacing="0" w:after="0" w:afterAutospacing="0"/>
-        <w:textAlignment w:val="baseline"/>
-        <w:rPr>
-          <w:rFonts w:ascii="Arial" w:hAnsi="Arial" w:cs="Arial"/>
-          <w:color w:val="000000"/>
-          <w:sz w:val="22"/>
-          <w:szCs w:val="22"/>
-        </w:rPr>
-      </w:pPr>
-    </w:p>
-    <w:p>
-      <w:pPr>
-        <w:pStyle w:val="NormalWeb"/>
-        <w:spacing w:before="0" w:beforeAutospacing="0" w:after="0" w:afterAutospacing="0"/>
-        <w:ind w:left="720"/>
-        <w:textAlignment w:val="baseline"/>
-        <w:rPr>
           <w:rFonts w:ascii="Courier New" w:hAnsi="Courier New" w:cs="Courier New"/>
           <w:b/>
           <w:bCs/>
@@ -7008,54 +7424,19 @@
       </w:pPr>
       <w:r>
         <w:rPr>
-          <w:rFonts w:ascii="Courier New" w:hAnsi="Courier New" w:cs="Courier New"/>
-          <w:b/>
-          <w:bCs/>
-          <w:color w:val="000000"/>
-          <w:sz w:val="18"/>
-          <w:szCs w:val="18"/>
-        </w:rPr>
-        <w:t xml:space="preserve">$ </w:t>
-      </w:r>
-      <w:r>
-        <w:rPr>
-          <w:rFonts w:ascii="Courier New" w:hAnsi="Courier New" w:cs="Courier New"/>
-          <w:b/>
-          <w:bCs/>
-          <w:color w:val="000000"/>
-          <w:sz w:val="18"/>
-          <w:szCs w:val="18"/>
-        </w:rPr>
-        <w:t>pbx-simulator /smdr-data/smdr-data-002</w:t>
-      </w:r>
-    </w:p>
-    <w:p>
-      <w:pPr>
-        <w:pStyle w:val="NormalWeb"/>
-        <w:spacing w:before="0" w:beforeAutospacing="0" w:after="0" w:afterAutospacing="0"/>
-        <w:ind w:left="960"/>
-        <w:textAlignment w:val="baseline"/>
-        <w:rPr>
           <w:rFonts w:ascii="Arial" w:hAnsi="Arial" w:cs="Arial"/>
           <w:color w:val="000000"/>
           <w:sz w:val="22"/>
           <w:szCs w:val="22"/>
         </w:rPr>
-      </w:pPr>
-    </w:p>
-    <w:p>
-      <w:r>
-        <w:t>This simulator opens a circuit to the container pbx-interface and sends SMDR messages in chronological order drawn from the d</w:t>
-      </w:r>
-      <w:r>
-        <w:t>ata in the specified directory.</w:t>
+        <w:t>The corresponding container name will be shown as PROD-pbx-simulator by Kitematic.</w:t>
       </w:r>
     </w:p>
     <w:p>
       <w:pPr>
         <w:pStyle w:val="Heading3"/>
       </w:pPr>
-      <w:bookmarkStart w:id="31" w:name="_Toc472937676"/>
+      <w:bookmarkStart w:id="31" w:name="_Toc473114145"/>
       <w:r>
         <w:lastRenderedPageBreak/>
         <w:t>Mangle</w:t>
@@ -7183,7 +7564,7 @@
       <w:pPr>
         <w:pStyle w:val="Heading2"/>
       </w:pPr>
-      <w:bookmarkStart w:id="32" w:name="_Toc472937677"/>
+      <w:bookmarkStart w:id="32" w:name="_Toc473114146"/>
       <w:r>
         <w:t>TCS Health Monitoring</w:t>
       </w:r>
@@ -7214,7 +7595,7 @@
       <w:pPr>
         <w:pStyle w:val="Heading3"/>
       </w:pPr>
-      <w:bookmarkStart w:id="33" w:name="_Toc472937678"/>
+      <w:bookmarkStart w:id="33" w:name="_Toc473114147"/>
       <w:r>
         <w:t>Kitematic</w:t>
       </w:r>
@@ -7249,10 +7630,10 @@
           <w:lang w:eastAsia="en-US"/>
         </w:rPr>
         <w:drawing>
-          <wp:inline distT="0" distB="0" distL="0" distR="0" wp14:anchorId="4C9B1144" wp14:editId="0FC7F457">
-            <wp:extent cx="5331193" cy="3462528"/>
-            <wp:effectExtent l="0" t="0" r="3175" b="0"/>
-            <wp:docPr id="4" name="kitematic.png"/>
+          <wp:inline distT="0" distB="0" distL="0" distR="0" wp14:anchorId="31948D89" wp14:editId="52B5DC97">
+            <wp:extent cx="5486400" cy="3429000"/>
+            <wp:effectExtent l="0" t="0" r="0" b="0"/>
+            <wp:docPr id="3" name="Picture 3"/>
             <wp:cNvGraphicFramePr>
               <a:graphicFrameLocks xmlns:a="http://schemas.openxmlformats.org/drawingml/2006/main" noChangeAspect="1"/>
             </wp:cNvGraphicFramePr>
@@ -7260,17 +7641,11 @@
               <a:graphicData uri="http://schemas.openxmlformats.org/drawingml/2006/picture">
                 <pic:pic xmlns:pic="http://schemas.openxmlformats.org/drawingml/2006/picture">
                   <pic:nvPicPr>
-                    <pic:cNvPr id="4" name="kitematic.png"/>
+                    <pic:cNvPr id="1" name=""/>
                     <pic:cNvPicPr/>
                   </pic:nvPicPr>
                   <pic:blipFill>
-                    <a:blip r:embed="rId21" cstate="print">
-                      <a:extLst>
-                        <a:ext uri="{28A0092B-C50C-407E-A947-70E740481C1C}">
-                          <a14:useLocalDpi xmlns:a14="http://schemas.microsoft.com/office/drawing/2010/main" val="0"/>
-                        </a:ext>
-                      </a:extLst>
-                    </a:blip>
+                    <a:blip r:embed="rId21"/>
                     <a:stretch>
                       <a:fillRect/>
                     </a:stretch>
@@ -7278,7 +7653,7 @@
                   <pic:spPr>
                     <a:xfrm>
                       <a:off x="0" y="0"/>
-                      <a:ext cx="5331193" cy="3462528"/>
+                      <a:ext cx="5486400" cy="3429000"/>
                     </a:xfrm>
                     <a:prstGeom prst="rect">
                       <a:avLst/>
@@ -7295,7 +7670,7 @@
       <w:pPr>
         <w:pStyle w:val="Heading3"/>
       </w:pPr>
-      <w:bookmarkStart w:id="34" w:name="_Toc472937679"/>
+      <w:bookmarkStart w:id="34" w:name="_Toc473114148"/>
       <w:r>
         <w:t>RabbitMQ Management Console</w:t>
       </w:r>
@@ -7333,10 +7708,10 @@
         </w:rPr>
         <w:lastRenderedPageBreak/>
         <w:drawing>
-          <wp:inline distT="0" distB="0" distL="0" distR="0" wp14:anchorId="77A6037E" wp14:editId="6CFC2053">
-            <wp:extent cx="5486400" cy="3962400"/>
-            <wp:effectExtent l="0" t="0" r="0" b="0"/>
-            <wp:docPr id="5" name="Picture 5"/>
+          <wp:inline distT="0" distB="0" distL="0" distR="0" wp14:anchorId="34C28C9C" wp14:editId="04F59602">
+            <wp:extent cx="5486400" cy="4281170"/>
+            <wp:effectExtent l="0" t="0" r="0" b="11430"/>
+            <wp:docPr id="6" name="Picture 6"/>
             <wp:cNvGraphicFramePr>
               <a:graphicFrameLocks xmlns:a="http://schemas.openxmlformats.org/drawingml/2006/main" noChangeAspect="1"/>
             </wp:cNvGraphicFramePr>
@@ -7344,17 +7719,11 @@
               <a:graphicData uri="http://schemas.openxmlformats.org/drawingml/2006/picture">
                 <pic:pic xmlns:pic="http://schemas.openxmlformats.org/drawingml/2006/picture">
                   <pic:nvPicPr>
-                    <pic:cNvPr id="5" name="RabbitMQ.png"/>
+                    <pic:cNvPr id="1" name=""/>
                     <pic:cNvPicPr/>
                   </pic:nvPicPr>
                   <pic:blipFill>
-                    <a:blip r:embed="rId22">
-                      <a:extLst>
-                        <a:ext uri="{28A0092B-C50C-407E-A947-70E740481C1C}">
-                          <a14:useLocalDpi xmlns:a14="http://schemas.microsoft.com/office/drawing/2010/main" val="0"/>
-                        </a:ext>
-                      </a:extLst>
-                    </a:blip>
+                    <a:blip r:embed="rId22"/>
                     <a:stretch>
                       <a:fillRect/>
                     </a:stretch>
@@ -7362,7 +7731,7 @@
                   <pic:spPr>
                     <a:xfrm>
                       <a:off x="0" y="0"/>
-                      <a:ext cx="5486400" cy="3962400"/>
+                      <a:ext cx="5486400" cy="4281170"/>
                     </a:xfrm>
                     <a:prstGeom prst="rect">
                       <a:avLst/>
@@ -7379,7 +7748,7 @@
       <w:pPr>
         <w:pStyle w:val="Heading3"/>
       </w:pPr>
-      <w:bookmarkStart w:id="35" w:name="_Toc472937680"/>
+      <w:bookmarkStart w:id="35" w:name="_Toc473114149"/>
       <w:r>
         <w:t>Docker Logs</w:t>
       </w:r>
@@ -7543,7 +7912,7 @@
       <w:pPr>
         <w:pStyle w:val="Heading2"/>
       </w:pPr>
-      <w:bookmarkStart w:id="36" w:name="_Toc472937681"/>
+      <w:bookmarkStart w:id="36" w:name="_Toc473114150"/>
       <w:r>
         <w:t xml:space="preserve">Changing </w:t>
       </w:r>
@@ -7756,9 +8125,10 @@
         <w:rPr>
           <w:rFonts w:ascii="Courier New" w:hAnsi="Courier New" w:cs="Courier New"/>
           <w:b/>
-          <w:color w:val="000000"/>
+          <w:bCs/>
           <w:sz w:val="18"/>
           <w:szCs w:val="18"/>
+          <w:vertAlign w:val="superscript"/>
         </w:rPr>
       </w:pPr>
       <w:r>
@@ -7820,35 +8190,7 @@
         <w:pStyle w:val="NormalWeb"/>
         <w:spacing w:before="0" w:beforeAutospacing="0" w:after="0" w:afterAutospacing="0"/>
         <w:ind w:left="720"/>
-        <w:rPr>
-          <w:rFonts w:ascii="Courier New" w:hAnsi="Courier New" w:cs="Courier New"/>
-          <w:b/>
-          <w:bCs/>
-          <w:sz w:val="18"/>
-          <w:szCs w:val="18"/>
-        </w:rPr>
-      </w:pPr>
-      <w:r>
-        <w:rPr>
-          <w:rFonts w:ascii="Courier New" w:hAnsi="Courier New" w:cs="Courier New"/>
-          <w:b/>
-          <w:bCs/>
-          <w:sz w:val="18"/>
-          <w:szCs w:val="18"/>
-        </w:rPr>
-        <w:t>$ tcs pg1|pg2</w:t>
-      </w:r>
-      <w:r>
-        <w:rPr>
-          <w:rFonts w:ascii="Courier New" w:hAnsi="Courier New" w:cs="Courier New"/>
-          <w:b/>
-          <w:bCs/>
-          <w:sz w:val="18"/>
-          <w:szCs w:val="18"/>
-        </w:rPr>
-        <w:t xml:space="preserve"> </w:t>
-      </w:r>
-      <w:r>
+        <w:textAlignment w:val="baseline"/>
         <w:rPr>
           <w:rFonts w:ascii="Courier New" w:hAnsi="Courier New" w:cs="Courier New"/>
           <w:b/>
@@ -7857,8 +8199,195 @@
           <w:szCs w:val="18"/>
           <w:vertAlign w:val="superscript"/>
         </w:rPr>
+      </w:pPr>
+      <w:r>
+        <w:rPr>
+          <w:rFonts w:ascii="Courier New" w:hAnsi="Courier New" w:cs="Courier New"/>
+          <w:b/>
+          <w:color w:val="000000"/>
+          <w:sz w:val="18"/>
+          <w:szCs w:val="18"/>
+        </w:rPr>
+        <w:t xml:space="preserve">$ tcs down </w:t>
+      </w:r>
+      <w:r>
+        <w:rPr>
+          <w:rFonts w:ascii="Courier New" w:hAnsi="Courier New" w:cs="Courier New"/>
+          <w:b/>
+          <w:bCs/>
+          <w:sz w:val="18"/>
+          <w:szCs w:val="18"/>
+          <w:vertAlign w:val="superscript"/>
+        </w:rPr>
         <w:t>2</w:t>
       </w:r>
+    </w:p>
+    <w:p>
+      <w:pPr>
+        <w:pStyle w:val="NormalWeb"/>
+        <w:spacing w:before="0" w:beforeAutospacing="0" w:after="0" w:afterAutospacing="0"/>
+        <w:ind w:left="720"/>
+        <w:textAlignment w:val="baseline"/>
+        <w:rPr>
+          <w:rFonts w:ascii="Courier New" w:hAnsi="Courier New" w:cs="Courier New"/>
+          <w:b/>
+          <w:color w:val="000000"/>
+          <w:sz w:val="18"/>
+          <w:szCs w:val="18"/>
+        </w:rPr>
+      </w:pPr>
+      <w:r>
+        <w:rPr>
+          <w:rFonts w:ascii="Courier New" w:hAnsi="Courier New" w:cs="Courier New"/>
+          <w:b/>
+          <w:color w:val="000000"/>
+          <w:sz w:val="18"/>
+          <w:szCs w:val="18"/>
+        </w:rPr>
+        <w:t xml:space="preserve">$ stores down </w:t>
+      </w:r>
+      <w:r>
+        <w:rPr>
+          <w:rFonts w:ascii="Courier New" w:hAnsi="Courier New" w:cs="Courier New"/>
+          <w:b/>
+          <w:bCs/>
+          <w:sz w:val="18"/>
+          <w:szCs w:val="18"/>
+          <w:vertAlign w:val="superscript"/>
+        </w:rPr>
+        <w:t>3</w:t>
+      </w:r>
+    </w:p>
+    <w:p>
+      <w:pPr>
+        <w:pStyle w:val="NormalWeb"/>
+        <w:spacing w:before="0" w:beforeAutospacing="0" w:after="0" w:afterAutospacing="0"/>
+        <w:ind w:left="720"/>
+        <w:rPr>
+          <w:rFonts w:ascii="Courier New" w:hAnsi="Courier New" w:cs="Courier New"/>
+          <w:b/>
+          <w:bCs/>
+          <w:sz w:val="18"/>
+          <w:szCs w:val="18"/>
+          <w:vertAlign w:val="superscript"/>
+        </w:rPr>
+      </w:pPr>
+      <w:r>
+        <w:rPr>
+          <w:rFonts w:ascii="Courier New" w:hAnsi="Courier New" w:cs="Courier New"/>
+          <w:b/>
+          <w:bCs/>
+          <w:sz w:val="18"/>
+          <w:szCs w:val="18"/>
+        </w:rPr>
+        <w:t xml:space="preserve">$ </w:t>
+      </w:r>
+      <w:r>
+        <w:rPr>
+          <w:rFonts w:ascii="Courier New" w:hAnsi="Courier New" w:cs="Courier New"/>
+          <w:b/>
+          <w:bCs/>
+          <w:sz w:val="18"/>
+          <w:szCs w:val="18"/>
+        </w:rPr>
+        <w:t>stores</w:t>
+      </w:r>
+      <w:r>
+        <w:rPr>
+          <w:rFonts w:ascii="Courier New" w:hAnsi="Courier New" w:cs="Courier New"/>
+          <w:b/>
+          <w:bCs/>
+          <w:sz w:val="18"/>
+          <w:szCs w:val="18"/>
+        </w:rPr>
+        <w:t xml:space="preserve"> pg1|pg2</w:t>
+      </w:r>
+      <w:r>
+        <w:rPr>
+          <w:rFonts w:ascii="Courier New" w:hAnsi="Courier New" w:cs="Courier New"/>
+          <w:b/>
+          <w:bCs/>
+          <w:sz w:val="18"/>
+          <w:szCs w:val="18"/>
+        </w:rPr>
+        <w:t xml:space="preserve"> </w:t>
+      </w:r>
+      <w:r>
+        <w:rPr>
+          <w:rFonts w:ascii="Courier New" w:hAnsi="Courier New" w:cs="Courier New"/>
+          <w:b/>
+          <w:bCs/>
+          <w:sz w:val="18"/>
+          <w:szCs w:val="18"/>
+          <w:vertAlign w:val="superscript"/>
+        </w:rPr>
+        <w:t>4</w:t>
+      </w:r>
+    </w:p>
+    <w:p>
+      <w:pPr>
+        <w:pStyle w:val="NormalWeb"/>
+        <w:spacing w:before="0" w:beforeAutospacing="0" w:after="0" w:afterAutospacing="0"/>
+        <w:ind w:left="720"/>
+        <w:rPr>
+          <w:rFonts w:ascii="Courier New" w:hAnsi="Courier New" w:cs="Courier New"/>
+          <w:b/>
+          <w:bCs/>
+          <w:sz w:val="18"/>
+          <w:szCs w:val="18"/>
+          <w:vertAlign w:val="superscript"/>
+        </w:rPr>
+      </w:pPr>
+      <w:r>
+        <w:rPr>
+          <w:rFonts w:ascii="Courier New" w:hAnsi="Courier New" w:cs="Courier New"/>
+          <w:b/>
+          <w:bCs/>
+          <w:sz w:val="18"/>
+          <w:szCs w:val="18"/>
+        </w:rPr>
+        <w:t xml:space="preserve">$ tcs </w:t>
+      </w:r>
+      <w:r>
+        <w:rPr>
+          <w:rFonts w:ascii="Courier New" w:hAnsi="Courier New" w:cs="Courier New"/>
+          <w:b/>
+          <w:bCs/>
+          <w:sz w:val="18"/>
+          <w:szCs w:val="18"/>
+          <w:vertAlign w:val="superscript"/>
+        </w:rPr>
+        <w:t>5</w:t>
+      </w:r>
+    </w:p>
+    <w:p>
+      <w:pPr>
+        <w:pStyle w:val="NormalWeb"/>
+        <w:spacing w:before="0" w:beforeAutospacing="0" w:after="0" w:afterAutospacing="0"/>
+        <w:ind w:left="720"/>
+        <w:rPr>
+          <w:rFonts w:ascii="Courier New" w:hAnsi="Courier New" w:cs="Courier New"/>
+          <w:b/>
+          <w:bCs/>
+          <w:sz w:val="18"/>
+          <w:szCs w:val="18"/>
+          <w:vertAlign w:val="superscript"/>
+        </w:rPr>
+      </w:pPr>
+    </w:p>
+    <w:p>
+      <w:pPr>
+        <w:pStyle w:val="NormalWeb"/>
+        <w:spacing w:before="0" w:beforeAutospacing="0" w:after="0" w:afterAutospacing="0"/>
+        <w:ind w:left="720"/>
+        <w:rPr>
+          <w:rFonts w:ascii="Courier New" w:hAnsi="Courier New" w:cs="Courier New"/>
+          <w:b/>
+          <w:bCs/>
+          <w:sz w:val="18"/>
+          <w:szCs w:val="18"/>
+        </w:rPr>
+      </w:pPr>
     </w:p>
     <w:p>
       <w:pPr>
@@ -8033,7 +8562,6 @@
           <w:sz w:val="18"/>
           <w:szCs w:val="18"/>
         </w:rPr>
-        <w:lastRenderedPageBreak/>
         <w:t xml:space="preserve">The </w:t>
       </w:r>
       <w:r>
@@ -8071,66 +8599,66 @@
           <w:sz w:val="18"/>
           <w:szCs w:val="18"/>
         </w:rPr>
-        <w:t>Restart the TCS</w:t>
-      </w:r>
+        <w:t>Shutdown the Production-specific containers.</w:t>
+      </w:r>
+    </w:p>
+    <w:p>
+      <w:pPr>
+        <w:pStyle w:val="ListParagraph"/>
+        <w:numPr>
+          <w:ilvl w:val="0"/>
+          <w:numId w:val="17"/>
+        </w:numPr>
+      </w:pPr>
       <w:r>
         <w:rPr>
           <w:sz w:val="18"/>
           <w:szCs w:val="18"/>
         </w:rPr>
-        <w:t>.  Usually the Postgres</w:t>
-      </w:r>
+        <w:t>Shutdown all the Stores containers.</w:t>
+      </w:r>
+    </w:p>
+    <w:p>
+      <w:pPr>
+        <w:pStyle w:val="ListParagraph"/>
+        <w:numPr>
+          <w:ilvl w:val="0"/>
+          <w:numId w:val="17"/>
+        </w:numPr>
+      </w:pPr>
       <w:r>
         <w:rPr>
           <w:sz w:val="18"/>
           <w:szCs w:val="18"/>
         </w:rPr>
-        <w:t xml:space="preserve"> container selection, pg1 or pg2, will not </w:t>
-      </w:r>
-      <w:r>
+        <w:t>Restart the Stores containers (this time using version v1.4 software).  Usually the Postgres container selection, pg1 or pg2, will not have changed.</w:t>
+      </w:r>
+    </w:p>
+    <w:p>
+      <w:pPr>
+        <w:pStyle w:val="ListParagraph"/>
+        <w:numPr>
+          <w:ilvl w:val="0"/>
+          <w:numId w:val="17"/>
+        </w:numPr>
         <w:rPr>
           <w:sz w:val="18"/>
           <w:szCs w:val="18"/>
         </w:rPr>
-        <w:t xml:space="preserve">have </w:t>
-      </w:r>
+      </w:pPr>
       <w:r>
         <w:rPr>
           <w:sz w:val="18"/>
           <w:szCs w:val="18"/>
         </w:rPr>
-        <w:t>change</w:t>
-      </w:r>
-      <w:r>
-        <w:rPr>
-          <w:sz w:val="18"/>
-          <w:szCs w:val="18"/>
-        </w:rPr>
-        <w:t>d</w:t>
-      </w:r>
-      <w:r>
-        <w:rPr>
-          <w:sz w:val="18"/>
-          <w:szCs w:val="18"/>
-        </w:rPr>
-        <w:t xml:space="preserve">. </w:t>
-      </w:r>
-    </w:p>
-    <w:p>
-      <w:pPr>
-        <w:pStyle w:val="ListParagraph"/>
-        <w:ind w:left="720"/>
-        <w:rPr>
-          <w:sz w:val="18"/>
-          <w:szCs w:val="18"/>
-        </w:rPr>
-      </w:pPr>
+        <w:t xml:space="preserve">Restart the Production-specific containers (this time using version v1.5 software). </w:t>
+      </w:r>
     </w:p>
     <w:p>
       <w:pPr>
         <w:pStyle w:val="Heading2"/>
       </w:pPr>
-      <w:bookmarkStart w:id="37" w:name="_Toc472937682"/>
+      <w:bookmarkStart w:id="37" w:name="_Toc473114151"/>
       <w:r>
         <w:t xml:space="preserve">Postgres </w:t>
       </w:r>
@@ -8826,7 +9354,7 @@
       <w:pPr>
         <w:pStyle w:val="Heading3"/>
       </w:pPr>
-      <w:bookmarkStart w:id="38" w:name="_Toc472937683"/>
+      <w:bookmarkStart w:id="38" w:name="_Toc473114152"/>
       <w:r>
         <w:t>Switch Postgres Container</w:t>
       </w:r>
@@ -8848,6 +9376,7 @@
     </w:p>
     <w:p>
       <w:r>
+        <w:lastRenderedPageBreak/>
         <w:t>Note that the following process renders both databases unavailable for a short p</w:t>
       </w:r>
       <w:r>
@@ -8975,7 +9504,6 @@
         </w:numPr>
       </w:pPr>
       <w:r>
-        <w:lastRenderedPageBreak/>
         <w:t>The source of database changes is suspended</w:t>
       </w:r>
       <w:r>
@@ -9129,7 +9657,7 @@
       <w:pPr>
         <w:pStyle w:val="Heading3"/>
       </w:pPr>
-      <w:bookmarkStart w:id="39" w:name="_Toc472937684"/>
+      <w:bookmarkStart w:id="39" w:name="_Toc473114153"/>
       <w:r>
         <w:t>Rollback</w:t>
       </w:r>
@@ -9412,7 +9940,7 @@
       <w:pPr>
         <w:pStyle w:val="Heading3"/>
       </w:pPr>
-      <w:bookmarkStart w:id="40" w:name="_Toc472937685"/>
+      <w:bookmarkStart w:id="40" w:name="_Toc473114154"/>
       <w:r>
         <w:t xml:space="preserve">Standby </w:t>
       </w:r>
@@ -9620,6 +10148,7 @@
     </w:p>
     <w:p>
       <w:r>
+        <w:lastRenderedPageBreak/>
         <w:t xml:space="preserve">Carrying out a </w:t>
       </w:r>
       <w:r>
@@ -9749,7 +10278,6 @@
         </w:numPr>
       </w:pPr>
       <w:r>
-        <w:lastRenderedPageBreak/>
         <w:t xml:space="preserve">The recovery will be to the current </w:t>
       </w:r>
       <w:r>
@@ -9796,7 +10324,7 @@
       <w:pPr>
         <w:pStyle w:val="Heading1"/>
       </w:pPr>
-      <w:bookmarkStart w:id="41" w:name="_Toc472937686"/>
+      <w:bookmarkStart w:id="41" w:name="_Toc473114155"/>
       <w:r>
         <w:lastRenderedPageBreak/>
         <w:t xml:space="preserve">Command Line </w:t>
@@ -10063,6 +10591,152 @@
         <w:t>See the discussion for the $ psql1 command.</w:t>
       </w:r>
     </w:p>
+    <w:p>
+      <w:pPr>
+        <w:rPr>
+          <w:b/>
+        </w:rPr>
+      </w:pPr>
+      <w:r>
+        <w:rPr>
+          <w:b/>
+        </w:rPr>
+        <w:t>$ stores pg1</w:t>
+      </w:r>
+      <w:r>
+        <w:rPr>
+          <w:b/>
+        </w:rPr>
+        <w:t xml:space="preserve"> | pg2 | down</w:t>
+      </w:r>
+    </w:p>
+    <w:p>
+      <w:r>
+        <w:t xml:space="preserve">If pg1 or pg2 is selected starts all of the stores </w:t>
+      </w:r>
+      <w:proofErr w:type="spellStart"/>
+      <w:r>
+        <w:t>rabbitmq</w:t>
+      </w:r>
+      <w:proofErr w:type="spellEnd"/>
+      <w:r>
+        <w:t xml:space="preserve">, </w:t>
+      </w:r>
+      <w:proofErr w:type="spellStart"/>
+      <w:r>
+        <w:t>jenkins</w:t>
+      </w:r>
+      <w:proofErr w:type="spellEnd"/>
+      <w:r>
+        <w:t>, barman, the selected Postgres container.  If down is selected, then all the stores containers are stopped and removed.</w:t>
+      </w:r>
+    </w:p>
+    <w:p>
+      <w:pPr>
+        <w:rPr>
+          <w:b/>
+        </w:rPr>
+      </w:pPr>
+      <w:r>
+        <w:rPr>
+          <w:b/>
+        </w:rPr>
+        <w:t>$ tcs [down]</w:t>
+      </w:r>
+    </w:p>
+    <w:p>
+      <w:r>
+        <w:t xml:space="preserve">This command allows the user to either start or shutdown environment-specific containers.  See also </w:t>
+      </w:r>
+      <w:r>
+        <w:rPr>
+          <w:b/>
+        </w:rPr>
+        <w:t xml:space="preserve">$ </w:t>
+      </w:r>
+      <w:proofErr w:type="spellStart"/>
+      <w:r>
+        <w:rPr>
+          <w:b/>
+        </w:rPr>
+        <w:t>tcsenv</w:t>
+      </w:r>
+      <w:proofErr w:type="spellEnd"/>
+      <w:r>
+        <w:t>.</w:t>
+      </w:r>
+    </w:p>
+    <w:p>
+      <w:pPr>
+        <w:rPr>
+          <w:b/>
+        </w:rPr>
+      </w:pPr>
+      <w:r>
+        <w:rPr>
+          <w:b/>
+        </w:rPr>
+        <w:t xml:space="preserve">$ </w:t>
+      </w:r>
+      <w:proofErr w:type="spellStart"/>
+      <w:r>
+        <w:rPr>
+          <w:b/>
+        </w:rPr>
+        <w:t>tcsenv</w:t>
+      </w:r>
+      <w:proofErr w:type="spellEnd"/>
+      <w:r>
+        <w:rPr>
+          <w:b/>
+        </w:rPr>
+        <w:t xml:space="preserve"> </w:t>
+      </w:r>
+      <w:r>
+        <w:rPr>
+          <w:b/>
+        </w:rPr>
+        <w:t xml:space="preserve">[dev | </w:t>
+      </w:r>
+      <w:proofErr w:type="spellStart"/>
+      <w:r>
+        <w:rPr>
+          <w:b/>
+        </w:rPr>
+        <w:t>qa</w:t>
+      </w:r>
+      <w:proofErr w:type="spellEnd"/>
+      <w:r>
+        <w:rPr>
+          <w:b/>
+        </w:rPr>
+        <w:t xml:space="preserve"> | </w:t>
+      </w:r>
+      <w:proofErr w:type="gramStart"/>
+      <w:r>
+        <w:rPr>
+          <w:b/>
+        </w:rPr>
+        <w:t>prod ]</w:t>
+      </w:r>
+      <w:proofErr w:type="gramEnd"/>
+    </w:p>
+    <w:p>
+      <w:r>
+        <w:t>If no environment is provided, then the current environment is displayed.</w:t>
+      </w:r>
+      <w:r>
+        <w:t xml:space="preserve">  If a valid environment selection is provided, then the environment is switched to the user’s selection.  On</w:t>
+      </w:r>
+      <w:r>
+        <w:t>ce changed, then subsequent use</w:t>
+      </w:r>
+      <w:r>
+        <w:t xml:space="preserve"> of the $ tcs command will apply to that environment.  Given that the default environment is ‘prod’, there should be limited need for this command.</w:t>
+      </w:r>
+    </w:p>
+    <w:p/>
+    <w:p/>
     <w:p/>
     <w:p/>
     <w:p/>
@@ -10280,6 +10954,7 @@
         <w15:appearance w15:val="hidden"/>
         <w:text/>
       </w:sdtPr>
+      <w:sdtEndPr/>
       <w:sdtContent>
         <w:r>
           <w:rPr>
@@ -10302,11 +10977,21 @@
       <w:tab/>
       <w:t xml:space="preserve">Version </w:t>
     </w:r>
-    <w:fldSimple w:instr=" DOCPROPERTY &quot;Version&quot;  \* MERGEFORMAT ">
-      <w:r>
-        <w:t>1.0.1</w:t>
-      </w:r>
-    </w:fldSimple>
+    <w:r>
+      <w:fldChar w:fldCharType="begin"/>
+    </w:r>
+    <w:r>
+      <w:instrText xml:space="preserve"> DOCPROPERTY "Version"  \* MERGEFORMAT </w:instrText>
+    </w:r>
+    <w:r>
+      <w:fldChar w:fldCharType="separate"/>
+    </w:r>
+    <w:r>
+      <w:t>1.0.1</w:t>
+    </w:r>
+    <w:r>
+      <w:fldChar w:fldCharType="end"/>
+    </w:r>
   </w:p>
 </w:hdr>
 </file>
@@ -10314,6 +10999,119 @@
 <file path=word/numbering.xml><?xml version="1.0" encoding="utf-8"?>
 <w:numbering xmlns:wpc="http://schemas.microsoft.com/office/word/2010/wordprocessingCanvas" xmlns:mo="http://schemas.microsoft.com/office/mac/office/2008/main" xmlns:mc="http://schemas.openxmlformats.org/markup-compatibility/2006" xmlns:mv="urn:schemas-microsoft-com:mac:vml" xmlns:o="urn:schemas-microsoft-com:office:office" xmlns:r="http://schemas.openxmlformats.org/officeDocument/2006/relationships" xmlns:m="http://schemas.openxmlformats.org/officeDocument/2006/math" xmlns:v="urn:schemas-microsoft-com:vml" xmlns:wp14="http://schemas.microsoft.com/office/word/2010/wordprocessingDrawing" xmlns:wp="http://schemas.openxmlformats.org/drawingml/2006/wordprocessingDrawing" xmlns:w10="urn:schemas-microsoft-com:office:word" xmlns:w="http://schemas.openxmlformats.org/wordprocessingml/2006/main" xmlns:w14="http://schemas.microsoft.com/office/word/2010/wordml" xmlns:w15="http://schemas.microsoft.com/office/word/2012/wordml" xmlns:wpg="http://schemas.microsoft.com/office/word/2010/wordprocessingGroup" xmlns:wpi="http://schemas.microsoft.com/office/word/2010/wordprocessingInk" xmlns:wne="http://schemas.microsoft.com/office/word/2006/wordml" xmlns:wps="http://schemas.microsoft.com/office/word/2010/wordprocessingShape" mc:Ignorable="w14 w15 wp14">
   <w:abstractNum w:abstractNumId="0">
+    <w:nsid w:val="06D42BF2"/>
+    <w:multiLevelType w:val="hybridMultilevel"/>
+    <w:tmpl w:val="44A8311C"/>
+    <w:lvl w:ilvl="0" w:tplc="04090001">
+      <w:start w:val="1"/>
+      <w:numFmt w:val="bullet"/>
+      <w:lvlText w:val=""/>
+      <w:lvlJc w:val="left"/>
+      <w:pPr>
+        <w:ind w:left="720" w:hanging="360"/>
+      </w:pPr>
+      <w:rPr>
+        <w:rFonts w:ascii="Symbol" w:hAnsi="Symbol" w:hint="default"/>
+      </w:rPr>
+    </w:lvl>
+    <w:lvl w:ilvl="1" w:tplc="04090003" w:tentative="1">
+      <w:start w:val="1"/>
+      <w:numFmt w:val="bullet"/>
+      <w:lvlText w:val="o"/>
+      <w:lvlJc w:val="left"/>
+      <w:pPr>
+        <w:ind w:left="1440" w:hanging="360"/>
+      </w:pPr>
+      <w:rPr>
+        <w:rFonts w:ascii="Courier New" w:hAnsi="Courier New" w:cs="Courier New" w:hint="default"/>
+      </w:rPr>
+    </w:lvl>
+    <w:lvl w:ilvl="2" w:tplc="04090005" w:tentative="1">
+      <w:start w:val="1"/>
+      <w:numFmt w:val="bullet"/>
+      <w:lvlText w:val=""/>
+      <w:lvlJc w:val="left"/>
+      <w:pPr>
+        <w:ind w:left="2160" w:hanging="360"/>
+      </w:pPr>
+      <w:rPr>
+        <w:rFonts w:ascii="Wingdings" w:hAnsi="Wingdings" w:hint="default"/>
+      </w:rPr>
+    </w:lvl>
+    <w:lvl w:ilvl="3" w:tplc="04090001" w:tentative="1">
+      <w:start w:val="1"/>
+      <w:numFmt w:val="bullet"/>
+      <w:lvlText w:val=""/>
+      <w:lvlJc w:val="left"/>
+      <w:pPr>
+        <w:ind w:left="2880" w:hanging="360"/>
+      </w:pPr>
+      <w:rPr>
+        <w:rFonts w:ascii="Symbol" w:hAnsi="Symbol" w:hint="default"/>
+      </w:rPr>
+    </w:lvl>
+    <w:lvl w:ilvl="4" w:tplc="04090003" w:tentative="1">
+      <w:start w:val="1"/>
+      <w:numFmt w:val="bullet"/>
+      <w:lvlText w:val="o"/>
+      <w:lvlJc w:val="left"/>
+      <w:pPr>
+        <w:ind w:left="3600" w:hanging="360"/>
+      </w:pPr>
+      <w:rPr>
+        <w:rFonts w:ascii="Courier New" w:hAnsi="Courier New" w:cs="Courier New" w:hint="default"/>
+      </w:rPr>
+    </w:lvl>
+    <w:lvl w:ilvl="5" w:tplc="04090005" w:tentative="1">
+      <w:start w:val="1"/>
+      <w:numFmt w:val="bullet"/>
+      <w:lvlText w:val=""/>
+      <w:lvlJc w:val="left"/>
+      <w:pPr>
+        <w:ind w:left="4320" w:hanging="360"/>
+      </w:pPr>
+      <w:rPr>
+        <w:rFonts w:ascii="Wingdings" w:hAnsi="Wingdings" w:hint="default"/>
+      </w:rPr>
+    </w:lvl>
+    <w:lvl w:ilvl="6" w:tplc="04090001" w:tentative="1">
+      <w:start w:val="1"/>
+      <w:numFmt w:val="bullet"/>
+      <w:lvlText w:val=""/>
+      <w:lvlJc w:val="left"/>
+      <w:pPr>
+        <w:ind w:left="5040" w:hanging="360"/>
+      </w:pPr>
+      <w:rPr>
+        <w:rFonts w:ascii="Symbol" w:hAnsi="Symbol" w:hint="default"/>
+      </w:rPr>
+    </w:lvl>
+    <w:lvl w:ilvl="7" w:tplc="04090003" w:tentative="1">
+      <w:start w:val="1"/>
+      <w:numFmt w:val="bullet"/>
+      <w:lvlText w:val="o"/>
+      <w:lvlJc w:val="left"/>
+      <w:pPr>
+        <w:ind w:left="5760" w:hanging="360"/>
+      </w:pPr>
+      <w:rPr>
+        <w:rFonts w:ascii="Courier New" w:hAnsi="Courier New" w:cs="Courier New" w:hint="default"/>
+      </w:rPr>
+    </w:lvl>
+    <w:lvl w:ilvl="8" w:tplc="04090005" w:tentative="1">
+      <w:start w:val="1"/>
+      <w:numFmt w:val="bullet"/>
+      <w:lvlText w:val=""/>
+      <w:lvlJc w:val="left"/>
+      <w:pPr>
+        <w:ind w:left="6480" w:hanging="360"/>
+      </w:pPr>
+      <w:rPr>
+        <w:rFonts w:ascii="Wingdings" w:hAnsi="Wingdings" w:hint="default"/>
+      </w:rPr>
+    </w:lvl>
+  </w:abstractNum>
+  <w:abstractNum w:abstractNumId="1">
     <w:nsid w:val="0A336FDE"/>
     <w:multiLevelType w:val="hybridMultilevel"/>
     <w:tmpl w:val="EE1EA576"/>
@@ -10426,7 +11224,7 @@
       </w:rPr>
     </w:lvl>
   </w:abstractNum>
-  <w:abstractNum w:abstractNumId="1">
+  <w:abstractNum w:abstractNumId="2">
     <w:nsid w:val="0EF91845"/>
     <w:multiLevelType w:val="hybridMultilevel"/>
     <w:tmpl w:val="69FA0B62"/>
@@ -10539,7 +11337,7 @@
       </w:rPr>
     </w:lvl>
   </w:abstractNum>
-  <w:abstractNum w:abstractNumId="2">
+  <w:abstractNum w:abstractNumId="3">
     <w:nsid w:val="1256295B"/>
     <w:multiLevelType w:val="hybridMultilevel"/>
     <w:tmpl w:val="63A8C3B4"/>
@@ -10652,7 +11450,206 @@
       </w:rPr>
     </w:lvl>
   </w:abstractNum>
-  <w:abstractNum w:abstractNumId="3">
+  <w:abstractNum w:abstractNumId="4">
+    <w:nsid w:val="163B78AE"/>
+    <w:multiLevelType w:val="hybridMultilevel"/>
+    <w:tmpl w:val="0EDC8A6C"/>
+    <w:lvl w:ilvl="0" w:tplc="0409000F">
+      <w:start w:val="1"/>
+      <w:numFmt w:val="decimal"/>
+      <w:lvlText w:val="%1."/>
+      <w:lvlJc w:val="left"/>
+      <w:pPr>
+        <w:ind w:left="927" w:hanging="360"/>
+      </w:pPr>
+    </w:lvl>
+    <w:lvl w:ilvl="1" w:tplc="04090019" w:tentative="1">
+      <w:start w:val="1"/>
+      <w:numFmt w:val="lowerLetter"/>
+      <w:lvlText w:val="%2."/>
+      <w:lvlJc w:val="left"/>
+      <w:pPr>
+        <w:ind w:left="1647" w:hanging="360"/>
+      </w:pPr>
+    </w:lvl>
+    <w:lvl w:ilvl="2" w:tplc="0409001B" w:tentative="1">
+      <w:start w:val="1"/>
+      <w:numFmt w:val="lowerRoman"/>
+      <w:lvlText w:val="%3."/>
+      <w:lvlJc w:val="right"/>
+      <w:pPr>
+        <w:ind w:left="2367" w:hanging="180"/>
+      </w:pPr>
+    </w:lvl>
+    <w:lvl w:ilvl="3" w:tplc="0409000F" w:tentative="1">
+      <w:start w:val="1"/>
+      <w:numFmt w:val="decimal"/>
+      <w:lvlText w:val="%4."/>
+      <w:lvlJc w:val="left"/>
+      <w:pPr>
+        <w:ind w:left="3087" w:hanging="360"/>
+      </w:pPr>
+    </w:lvl>
+    <w:lvl w:ilvl="4" w:tplc="04090019" w:tentative="1">
+      <w:start w:val="1"/>
+      <w:numFmt w:val="lowerLetter"/>
+      <w:lvlText w:val="%5."/>
+      <w:lvlJc w:val="left"/>
+      <w:pPr>
+        <w:ind w:left="3807" w:hanging="360"/>
+      </w:pPr>
+    </w:lvl>
+    <w:lvl w:ilvl="5" w:tplc="0409001B" w:tentative="1">
+      <w:start w:val="1"/>
+      <w:numFmt w:val="lowerRoman"/>
+      <w:lvlText w:val="%6."/>
+      <w:lvlJc w:val="right"/>
+      <w:pPr>
+        <w:ind w:left="4527" w:hanging="180"/>
+      </w:pPr>
+    </w:lvl>
+    <w:lvl w:ilvl="6" w:tplc="0409000F" w:tentative="1">
+      <w:start w:val="1"/>
+      <w:numFmt w:val="decimal"/>
+      <w:lvlText w:val="%7."/>
+      <w:lvlJc w:val="left"/>
+      <w:pPr>
+        <w:ind w:left="5247" w:hanging="360"/>
+      </w:pPr>
+    </w:lvl>
+    <w:lvl w:ilvl="7" w:tplc="04090019" w:tentative="1">
+      <w:start w:val="1"/>
+      <w:numFmt w:val="lowerLetter"/>
+      <w:lvlText w:val="%8."/>
+      <w:lvlJc w:val="left"/>
+      <w:pPr>
+        <w:ind w:left="5967" w:hanging="360"/>
+      </w:pPr>
+    </w:lvl>
+    <w:lvl w:ilvl="8" w:tplc="0409001B" w:tentative="1">
+      <w:start w:val="1"/>
+      <w:numFmt w:val="lowerRoman"/>
+      <w:lvlText w:val="%9."/>
+      <w:lvlJc w:val="right"/>
+      <w:pPr>
+        <w:ind w:left="6687" w:hanging="180"/>
+      </w:pPr>
+    </w:lvl>
+  </w:abstractNum>
+  <w:abstractNum w:abstractNumId="5">
+    <w:nsid w:val="18DA27DA"/>
+    <w:multiLevelType w:val="hybridMultilevel"/>
+    <w:tmpl w:val="36FA8EE6"/>
+    <w:lvl w:ilvl="0" w:tplc="04090001">
+      <w:start w:val="1"/>
+      <w:numFmt w:val="bullet"/>
+      <w:lvlText w:val=""/>
+      <w:lvlJc w:val="left"/>
+      <w:pPr>
+        <w:ind w:left="720" w:hanging="360"/>
+      </w:pPr>
+      <w:rPr>
+        <w:rFonts w:ascii="Symbol" w:hAnsi="Symbol" w:hint="default"/>
+      </w:rPr>
+    </w:lvl>
+    <w:lvl w:ilvl="1" w:tplc="04090003" w:tentative="1">
+      <w:start w:val="1"/>
+      <w:numFmt w:val="bullet"/>
+      <w:lvlText w:val="o"/>
+      <w:lvlJc w:val="left"/>
+      <w:pPr>
+        <w:ind w:left="1440" w:hanging="360"/>
+      </w:pPr>
+      <w:rPr>
+        <w:rFonts w:ascii="Courier New" w:hAnsi="Courier New" w:cs="Courier New" w:hint="default"/>
+      </w:rPr>
+    </w:lvl>
+    <w:lvl w:ilvl="2" w:tplc="04090005" w:tentative="1">
+      <w:start w:val="1"/>
+      <w:numFmt w:val="bullet"/>
+      <w:lvlText w:val=""/>
+      <w:lvlJc w:val="left"/>
+      <w:pPr>
+        <w:ind w:left="2160" w:hanging="360"/>
+      </w:pPr>
+      <w:rPr>
+        <w:rFonts w:ascii="Wingdings" w:hAnsi="Wingdings" w:hint="default"/>
+      </w:rPr>
+    </w:lvl>
+    <w:lvl w:ilvl="3" w:tplc="04090001" w:tentative="1">
+      <w:start w:val="1"/>
+      <w:numFmt w:val="bullet"/>
+      <w:lvlText w:val=""/>
+      <w:lvlJc w:val="left"/>
+      <w:pPr>
+        <w:ind w:left="2880" w:hanging="360"/>
+      </w:pPr>
+      <w:rPr>
+        <w:rFonts w:ascii="Symbol" w:hAnsi="Symbol" w:hint="default"/>
+      </w:rPr>
+    </w:lvl>
+    <w:lvl w:ilvl="4" w:tplc="04090003" w:tentative="1">
+      <w:start w:val="1"/>
+      <w:numFmt w:val="bullet"/>
+      <w:lvlText w:val="o"/>
+      <w:lvlJc w:val="left"/>
+      <w:pPr>
+        <w:ind w:left="3600" w:hanging="360"/>
+      </w:pPr>
+      <w:rPr>
+        <w:rFonts w:ascii="Courier New" w:hAnsi="Courier New" w:cs="Courier New" w:hint="default"/>
+      </w:rPr>
+    </w:lvl>
+    <w:lvl w:ilvl="5" w:tplc="04090005" w:tentative="1">
+      <w:start w:val="1"/>
+      <w:numFmt w:val="bullet"/>
+      <w:lvlText w:val=""/>
+      <w:lvlJc w:val="left"/>
+      <w:pPr>
+        <w:ind w:left="4320" w:hanging="360"/>
+      </w:pPr>
+      <w:rPr>
+        <w:rFonts w:ascii="Wingdings" w:hAnsi="Wingdings" w:hint="default"/>
+      </w:rPr>
+    </w:lvl>
+    <w:lvl w:ilvl="6" w:tplc="04090001" w:tentative="1">
+      <w:start w:val="1"/>
+      <w:numFmt w:val="bullet"/>
+      <w:lvlText w:val=""/>
+      <w:lvlJc w:val="left"/>
+      <w:pPr>
+        <w:ind w:left="5040" w:hanging="360"/>
+      </w:pPr>
+      <w:rPr>
+        <w:rFonts w:ascii="Symbol" w:hAnsi="Symbol" w:hint="default"/>
+      </w:rPr>
+    </w:lvl>
+    <w:lvl w:ilvl="7" w:tplc="04090003" w:tentative="1">
+      <w:start w:val="1"/>
+      <w:numFmt w:val="bullet"/>
+      <w:lvlText w:val="o"/>
+      <w:lvlJc w:val="left"/>
+      <w:pPr>
+        <w:ind w:left="5760" w:hanging="360"/>
+      </w:pPr>
+      <w:rPr>
+        <w:rFonts w:ascii="Courier New" w:hAnsi="Courier New" w:cs="Courier New" w:hint="default"/>
+      </w:rPr>
+    </w:lvl>
+    <w:lvl w:ilvl="8" w:tplc="04090005" w:tentative="1">
+      <w:start w:val="1"/>
+      <w:numFmt w:val="bullet"/>
+      <w:lvlText w:val=""/>
+      <w:lvlJc w:val="left"/>
+      <w:pPr>
+        <w:ind w:left="6480" w:hanging="360"/>
+      </w:pPr>
+      <w:rPr>
+        <w:rFonts w:ascii="Wingdings" w:hAnsi="Wingdings" w:hint="default"/>
+      </w:rPr>
+    </w:lvl>
+  </w:abstractNum>
+  <w:abstractNum w:abstractNumId="6">
     <w:nsid w:val="1A87621A"/>
     <w:multiLevelType w:val="hybridMultilevel"/>
     <w:tmpl w:val="A222A3A4"/>
@@ -10765,7 +11762,7 @@
       </w:rPr>
     </w:lvl>
   </w:abstractNum>
-  <w:abstractNum w:abstractNumId="4">
+  <w:abstractNum w:abstractNumId="7">
     <w:nsid w:val="20730687"/>
     <w:multiLevelType w:val="hybridMultilevel"/>
     <w:tmpl w:val="1F2886AA"/>
@@ -10851,7 +11848,7 @@
       </w:pPr>
     </w:lvl>
   </w:abstractNum>
-  <w:abstractNum w:abstractNumId="5">
+  <w:abstractNum w:abstractNumId="8">
     <w:nsid w:val="28E9224C"/>
     <w:multiLevelType w:val="hybridMultilevel"/>
     <w:tmpl w:val="FA649008"/>
@@ -10940,7 +11937,7 @@
       </w:pPr>
     </w:lvl>
   </w:abstractNum>
-  <w:abstractNum w:abstractNumId="6">
+  <w:abstractNum w:abstractNumId="9">
     <w:nsid w:val="293B6F10"/>
     <w:multiLevelType w:val="hybridMultilevel"/>
     <w:tmpl w:val="138AE488"/>
@@ -11053,7 +12050,7 @@
       </w:rPr>
     </w:lvl>
   </w:abstractNum>
-  <w:abstractNum w:abstractNumId="7">
+  <w:abstractNum w:abstractNumId="10">
     <w:nsid w:val="2B0757D8"/>
     <w:multiLevelType w:val="hybridMultilevel"/>
     <w:tmpl w:val="68B0A320"/>
@@ -11166,7 +12163,7 @@
       </w:rPr>
     </w:lvl>
   </w:abstractNum>
-  <w:abstractNum w:abstractNumId="8">
+  <w:abstractNum w:abstractNumId="11">
     <w:nsid w:val="34666E2E"/>
     <w:multiLevelType w:val="hybridMultilevel"/>
     <w:tmpl w:val="7602BE82"/>
@@ -11279,10 +12276,10 @@
       </w:rPr>
     </w:lvl>
   </w:abstractNum>
-  <w:abstractNum w:abstractNumId="9">
+  <w:abstractNum w:abstractNumId="12">
     <w:nsid w:val="34C535FE"/>
     <w:multiLevelType w:val="hybridMultilevel"/>
-    <w:tmpl w:val="FC06213C"/>
+    <w:tmpl w:val="EEB2B11A"/>
     <w:lvl w:ilvl="0" w:tplc="0409000F">
       <w:start w:val="1"/>
       <w:numFmt w:val="decimal"/>
@@ -11292,16 +12289,19 @@
         <w:ind w:left="720" w:hanging="360"/>
       </w:pPr>
     </w:lvl>
-    <w:lvl w:ilvl="1" w:tplc="04090019" w:tentative="1">
-      <w:start w:val="1"/>
-      <w:numFmt w:val="lowerLetter"/>
-      <w:lvlText w:val="%2."/>
-      <w:lvlJc w:val="left"/>
-      <w:pPr>
-        <w:ind w:left="1440" w:hanging="360"/>
-      </w:pPr>
-    </w:lvl>
-    <w:lvl w:ilvl="2" w:tplc="0409001B" w:tentative="1">
+    <w:lvl w:ilvl="1" w:tplc="04090001">
+      <w:start w:val="1"/>
+      <w:numFmt w:val="bullet"/>
+      <w:lvlText w:val=""/>
+      <w:lvlJc w:val="left"/>
+      <w:pPr>
+        <w:ind w:left="720" w:hanging="360"/>
+      </w:pPr>
+      <w:rPr>
+        <w:rFonts w:ascii="Symbol" w:hAnsi="Symbol" w:hint="default"/>
+      </w:rPr>
+    </w:lvl>
+    <w:lvl w:ilvl="2" w:tplc="0409001B">
       <w:start w:val="1"/>
       <w:numFmt w:val="lowerRoman"/>
       <w:lvlText w:val="%3."/>
@@ -11365,7 +12365,99 @@
       </w:pPr>
     </w:lvl>
   </w:abstractNum>
-  <w:abstractNum w:abstractNumId="10">
+  <w:abstractNum w:abstractNumId="13">
+    <w:nsid w:val="34F42A14"/>
+    <w:multiLevelType w:val="hybridMultilevel"/>
+    <w:tmpl w:val="D5E429FA"/>
+    <w:lvl w:ilvl="0" w:tplc="0409000F">
+      <w:start w:val="1"/>
+      <w:numFmt w:val="decimal"/>
+      <w:lvlText w:val="%1."/>
+      <w:lvlJc w:val="left"/>
+      <w:pPr>
+        <w:ind w:left="720" w:hanging="360"/>
+      </w:pPr>
+    </w:lvl>
+    <w:lvl w:ilvl="1" w:tplc="04090001">
+      <w:start w:val="1"/>
+      <w:numFmt w:val="bullet"/>
+      <w:lvlText w:val=""/>
+      <w:lvlJc w:val="left"/>
+      <w:pPr>
+        <w:ind w:left="720" w:hanging="360"/>
+      </w:pPr>
+      <w:rPr>
+        <w:rFonts w:ascii="Symbol" w:hAnsi="Symbol" w:hint="default"/>
+      </w:rPr>
+    </w:lvl>
+    <w:lvl w:ilvl="2" w:tplc="04090001">
+      <w:start w:val="1"/>
+      <w:numFmt w:val="bullet"/>
+      <w:lvlText w:val=""/>
+      <w:lvlJc w:val="left"/>
+      <w:pPr>
+        <w:ind w:left="720" w:hanging="360"/>
+      </w:pPr>
+      <w:rPr>
+        <w:rFonts w:ascii="Symbol" w:hAnsi="Symbol" w:hint="default"/>
+      </w:rPr>
+    </w:lvl>
+    <w:lvl w:ilvl="3" w:tplc="0409000F">
+      <w:start w:val="1"/>
+      <w:numFmt w:val="decimal"/>
+      <w:lvlText w:val="%4."/>
+      <w:lvlJc w:val="left"/>
+      <w:pPr>
+        <w:ind w:left="2880" w:hanging="360"/>
+      </w:pPr>
+    </w:lvl>
+    <w:lvl w:ilvl="4" w:tplc="04090019" w:tentative="1">
+      <w:start w:val="1"/>
+      <w:numFmt w:val="lowerLetter"/>
+      <w:lvlText w:val="%5."/>
+      <w:lvlJc w:val="left"/>
+      <w:pPr>
+        <w:ind w:left="3600" w:hanging="360"/>
+      </w:pPr>
+    </w:lvl>
+    <w:lvl w:ilvl="5" w:tplc="0409001B" w:tentative="1">
+      <w:start w:val="1"/>
+      <w:numFmt w:val="lowerRoman"/>
+      <w:lvlText w:val="%6."/>
+      <w:lvlJc w:val="right"/>
+      <w:pPr>
+        <w:ind w:left="4320" w:hanging="180"/>
+      </w:pPr>
+    </w:lvl>
+    <w:lvl w:ilvl="6" w:tplc="0409000F" w:tentative="1">
+      <w:start w:val="1"/>
+      <w:numFmt w:val="decimal"/>
+      <w:lvlText w:val="%7."/>
+      <w:lvlJc w:val="left"/>
+      <w:pPr>
+        <w:ind w:left="5040" w:hanging="360"/>
+      </w:pPr>
+    </w:lvl>
+    <w:lvl w:ilvl="7" w:tplc="04090019" w:tentative="1">
+      <w:start w:val="1"/>
+      <w:numFmt w:val="lowerLetter"/>
+      <w:lvlText w:val="%8."/>
+      <w:lvlJc w:val="left"/>
+      <w:pPr>
+        <w:ind w:left="5760" w:hanging="360"/>
+      </w:pPr>
+    </w:lvl>
+    <w:lvl w:ilvl="8" w:tplc="0409001B" w:tentative="1">
+      <w:start w:val="1"/>
+      <w:numFmt w:val="lowerRoman"/>
+      <w:lvlText w:val="%9."/>
+      <w:lvlJc w:val="right"/>
+      <w:pPr>
+        <w:ind w:left="6480" w:hanging="180"/>
+      </w:pPr>
+    </w:lvl>
+  </w:abstractNum>
+  <w:abstractNum w:abstractNumId="14">
     <w:nsid w:val="35C6357A"/>
     <w:multiLevelType w:val="multilevel"/>
     <w:tmpl w:val="BB7874F2"/>
@@ -11478,7 +12570,120 @@
       </w:pPr>
     </w:lvl>
   </w:abstractNum>
-  <w:abstractNum w:abstractNumId="11">
+  <w:abstractNum w:abstractNumId="15">
+    <w:nsid w:val="37F2755E"/>
+    <w:multiLevelType w:val="hybridMultilevel"/>
+    <w:tmpl w:val="D7EAB148"/>
+    <w:lvl w:ilvl="0" w:tplc="04090001">
+      <w:start w:val="1"/>
+      <w:numFmt w:val="bullet"/>
+      <w:lvlText w:val=""/>
+      <w:lvlJc w:val="left"/>
+      <w:pPr>
+        <w:ind w:left="720" w:hanging="360"/>
+      </w:pPr>
+      <w:rPr>
+        <w:rFonts w:ascii="Symbol" w:hAnsi="Symbol" w:hint="default"/>
+      </w:rPr>
+    </w:lvl>
+    <w:lvl w:ilvl="1" w:tplc="04090003" w:tentative="1">
+      <w:start w:val="1"/>
+      <w:numFmt w:val="bullet"/>
+      <w:lvlText w:val="o"/>
+      <w:lvlJc w:val="left"/>
+      <w:pPr>
+        <w:ind w:left="1440" w:hanging="360"/>
+      </w:pPr>
+      <w:rPr>
+        <w:rFonts w:ascii="Courier New" w:hAnsi="Courier New" w:cs="Courier New" w:hint="default"/>
+      </w:rPr>
+    </w:lvl>
+    <w:lvl w:ilvl="2" w:tplc="04090005" w:tentative="1">
+      <w:start w:val="1"/>
+      <w:numFmt w:val="bullet"/>
+      <w:lvlText w:val=""/>
+      <w:lvlJc w:val="left"/>
+      <w:pPr>
+        <w:ind w:left="2160" w:hanging="360"/>
+      </w:pPr>
+      <w:rPr>
+        <w:rFonts w:ascii="Wingdings" w:hAnsi="Wingdings" w:hint="default"/>
+      </w:rPr>
+    </w:lvl>
+    <w:lvl w:ilvl="3" w:tplc="04090001" w:tentative="1">
+      <w:start w:val="1"/>
+      <w:numFmt w:val="bullet"/>
+      <w:lvlText w:val=""/>
+      <w:lvlJc w:val="left"/>
+      <w:pPr>
+        <w:ind w:left="2880" w:hanging="360"/>
+      </w:pPr>
+      <w:rPr>
+        <w:rFonts w:ascii="Symbol" w:hAnsi="Symbol" w:hint="default"/>
+      </w:rPr>
+    </w:lvl>
+    <w:lvl w:ilvl="4" w:tplc="04090003" w:tentative="1">
+      <w:start w:val="1"/>
+      <w:numFmt w:val="bullet"/>
+      <w:lvlText w:val="o"/>
+      <w:lvlJc w:val="left"/>
+      <w:pPr>
+        <w:ind w:left="3600" w:hanging="360"/>
+      </w:pPr>
+      <w:rPr>
+        <w:rFonts w:ascii="Courier New" w:hAnsi="Courier New" w:cs="Courier New" w:hint="default"/>
+      </w:rPr>
+    </w:lvl>
+    <w:lvl w:ilvl="5" w:tplc="04090005" w:tentative="1">
+      <w:start w:val="1"/>
+      <w:numFmt w:val="bullet"/>
+      <w:lvlText w:val=""/>
+      <w:lvlJc w:val="left"/>
+      <w:pPr>
+        <w:ind w:left="4320" w:hanging="360"/>
+      </w:pPr>
+      <w:rPr>
+        <w:rFonts w:ascii="Wingdings" w:hAnsi="Wingdings" w:hint="default"/>
+      </w:rPr>
+    </w:lvl>
+    <w:lvl w:ilvl="6" w:tplc="04090001" w:tentative="1">
+      <w:start w:val="1"/>
+      <w:numFmt w:val="bullet"/>
+      <w:lvlText w:val=""/>
+      <w:lvlJc w:val="left"/>
+      <w:pPr>
+        <w:ind w:left="5040" w:hanging="360"/>
+      </w:pPr>
+      <w:rPr>
+        <w:rFonts w:ascii="Symbol" w:hAnsi="Symbol" w:hint="default"/>
+      </w:rPr>
+    </w:lvl>
+    <w:lvl w:ilvl="7" w:tplc="04090003" w:tentative="1">
+      <w:start w:val="1"/>
+      <w:numFmt w:val="bullet"/>
+      <w:lvlText w:val="o"/>
+      <w:lvlJc w:val="left"/>
+      <w:pPr>
+        <w:ind w:left="5760" w:hanging="360"/>
+      </w:pPr>
+      <w:rPr>
+        <w:rFonts w:ascii="Courier New" w:hAnsi="Courier New" w:cs="Courier New" w:hint="default"/>
+      </w:rPr>
+    </w:lvl>
+    <w:lvl w:ilvl="8" w:tplc="04090005" w:tentative="1">
+      <w:start w:val="1"/>
+      <w:numFmt w:val="bullet"/>
+      <w:lvlText w:val=""/>
+      <w:lvlJc w:val="left"/>
+      <w:pPr>
+        <w:ind w:left="6480" w:hanging="360"/>
+      </w:pPr>
+      <w:rPr>
+        <w:rFonts w:ascii="Wingdings" w:hAnsi="Wingdings" w:hint="default"/>
+      </w:rPr>
+    </w:lvl>
+  </w:abstractNum>
+  <w:abstractNum w:abstractNumId="16">
     <w:nsid w:val="3DA36567"/>
     <w:multiLevelType w:val="hybridMultilevel"/>
     <w:tmpl w:val="6D9EC2F2"/>
@@ -11567,7 +12772,7 @@
       </w:pPr>
     </w:lvl>
   </w:abstractNum>
-  <w:abstractNum w:abstractNumId="12">
+  <w:abstractNum w:abstractNumId="17">
     <w:nsid w:val="40CA372D"/>
     <w:multiLevelType w:val="hybridMultilevel"/>
     <w:tmpl w:val="62D870BA"/>
@@ -11656,7 +12861,7 @@
       </w:pPr>
     </w:lvl>
   </w:abstractNum>
-  <w:abstractNum w:abstractNumId="13">
+  <w:abstractNum w:abstractNumId="18">
     <w:nsid w:val="40F407CC"/>
     <w:multiLevelType w:val="hybridMultilevel"/>
     <w:tmpl w:val="E8DC05EC"/>
@@ -11745,7 +12950,7 @@
       </w:pPr>
     </w:lvl>
   </w:abstractNum>
-  <w:abstractNum w:abstractNumId="14">
+  <w:abstractNum w:abstractNumId="19">
     <w:nsid w:val="410645F1"/>
     <w:multiLevelType w:val="hybridMultilevel"/>
     <w:tmpl w:val="EFD0C930"/>
@@ -11831,7 +13036,7 @@
       </w:pPr>
     </w:lvl>
   </w:abstractNum>
-  <w:abstractNum w:abstractNumId="15">
+  <w:abstractNum w:abstractNumId="20">
     <w:nsid w:val="41370FCD"/>
     <w:multiLevelType w:val="hybridMultilevel"/>
     <w:tmpl w:val="C0B6BD70"/>
@@ -11944,7 +13149,7 @@
       </w:rPr>
     </w:lvl>
   </w:abstractNum>
-  <w:abstractNum w:abstractNumId="16">
+  <w:abstractNum w:abstractNumId="21">
     <w:nsid w:val="4210210B"/>
     <w:multiLevelType w:val="hybridMultilevel"/>
     <w:tmpl w:val="C9C89C3C"/>
@@ -12057,7 +13262,7 @@
       </w:rPr>
     </w:lvl>
   </w:abstractNum>
-  <w:abstractNum w:abstractNumId="17">
+  <w:abstractNum w:abstractNumId="22">
     <w:nsid w:val="47653D4B"/>
     <w:multiLevelType w:val="multilevel"/>
     <w:tmpl w:val="72D4C6C6"/>
@@ -12206,7 +13411,7 @@
       </w:rPr>
     </w:lvl>
   </w:abstractNum>
-  <w:abstractNum w:abstractNumId="18">
+  <w:abstractNum w:abstractNumId="23">
     <w:nsid w:val="4B0C6338"/>
     <w:multiLevelType w:val="hybridMultilevel"/>
     <w:tmpl w:val="B9AA5912"/>
@@ -12295,7 +13500,7 @@
       </w:pPr>
     </w:lvl>
   </w:abstractNum>
-  <w:abstractNum w:abstractNumId="19">
+  <w:abstractNum w:abstractNumId="24">
     <w:nsid w:val="521F3BC3"/>
     <w:multiLevelType w:val="hybridMultilevel"/>
     <w:tmpl w:val="FB6AD80A"/>
@@ -12385,7 +13590,120 @@
       </w:pPr>
     </w:lvl>
   </w:abstractNum>
-  <w:abstractNum w:abstractNumId="20">
+  <w:abstractNum w:abstractNumId="25">
+    <w:nsid w:val="52CE752E"/>
+    <w:multiLevelType w:val="hybridMultilevel"/>
+    <w:tmpl w:val="4F700A06"/>
+    <w:lvl w:ilvl="0" w:tplc="04090001">
+      <w:start w:val="1"/>
+      <w:numFmt w:val="bullet"/>
+      <w:lvlText w:val=""/>
+      <w:lvlJc w:val="left"/>
+      <w:pPr>
+        <w:ind w:left="1080" w:hanging="360"/>
+      </w:pPr>
+      <w:rPr>
+        <w:rFonts w:ascii="Symbol" w:hAnsi="Symbol" w:hint="default"/>
+      </w:rPr>
+    </w:lvl>
+    <w:lvl w:ilvl="1" w:tplc="04090003" w:tentative="1">
+      <w:start w:val="1"/>
+      <w:numFmt w:val="bullet"/>
+      <w:lvlText w:val="o"/>
+      <w:lvlJc w:val="left"/>
+      <w:pPr>
+        <w:ind w:left="1800" w:hanging="360"/>
+      </w:pPr>
+      <w:rPr>
+        <w:rFonts w:ascii="Courier New" w:hAnsi="Courier New" w:cs="Courier New" w:hint="default"/>
+      </w:rPr>
+    </w:lvl>
+    <w:lvl w:ilvl="2" w:tplc="04090005" w:tentative="1">
+      <w:start w:val="1"/>
+      <w:numFmt w:val="bullet"/>
+      <w:lvlText w:val=""/>
+      <w:lvlJc w:val="left"/>
+      <w:pPr>
+        <w:ind w:left="2520" w:hanging="360"/>
+      </w:pPr>
+      <w:rPr>
+        <w:rFonts w:ascii="Wingdings" w:hAnsi="Wingdings" w:hint="default"/>
+      </w:rPr>
+    </w:lvl>
+    <w:lvl w:ilvl="3" w:tplc="04090001" w:tentative="1">
+      <w:start w:val="1"/>
+      <w:numFmt w:val="bullet"/>
+      <w:lvlText w:val=""/>
+      <w:lvlJc w:val="left"/>
+      <w:pPr>
+        <w:ind w:left="3240" w:hanging="360"/>
+      </w:pPr>
+      <w:rPr>
+        <w:rFonts w:ascii="Symbol" w:hAnsi="Symbol" w:hint="default"/>
+      </w:rPr>
+    </w:lvl>
+    <w:lvl w:ilvl="4" w:tplc="04090003" w:tentative="1">
+      <w:start w:val="1"/>
+      <w:numFmt w:val="bullet"/>
+      <w:lvlText w:val="o"/>
+      <w:lvlJc w:val="left"/>
+      <w:pPr>
+        <w:ind w:left="3960" w:hanging="360"/>
+      </w:pPr>
+      <w:rPr>
+        <w:rFonts w:ascii="Courier New" w:hAnsi="Courier New" w:cs="Courier New" w:hint="default"/>
+      </w:rPr>
+    </w:lvl>
+    <w:lvl w:ilvl="5" w:tplc="04090005" w:tentative="1">
+      <w:start w:val="1"/>
+      <w:numFmt w:val="bullet"/>
+      <w:lvlText w:val=""/>
+      <w:lvlJc w:val="left"/>
+      <w:pPr>
+        <w:ind w:left="4680" w:hanging="360"/>
+      </w:pPr>
+      <w:rPr>
+        <w:rFonts w:ascii="Wingdings" w:hAnsi="Wingdings" w:hint="default"/>
+      </w:rPr>
+    </w:lvl>
+    <w:lvl w:ilvl="6" w:tplc="04090001" w:tentative="1">
+      <w:start w:val="1"/>
+      <w:numFmt w:val="bullet"/>
+      <w:lvlText w:val=""/>
+      <w:lvlJc w:val="left"/>
+      <w:pPr>
+        <w:ind w:left="5400" w:hanging="360"/>
+      </w:pPr>
+      <w:rPr>
+        <w:rFonts w:ascii="Symbol" w:hAnsi="Symbol" w:hint="default"/>
+      </w:rPr>
+    </w:lvl>
+    <w:lvl w:ilvl="7" w:tplc="04090003" w:tentative="1">
+      <w:start w:val="1"/>
+      <w:numFmt w:val="bullet"/>
+      <w:lvlText w:val="o"/>
+      <w:lvlJc w:val="left"/>
+      <w:pPr>
+        <w:ind w:left="6120" w:hanging="360"/>
+      </w:pPr>
+      <w:rPr>
+        <w:rFonts w:ascii="Courier New" w:hAnsi="Courier New" w:cs="Courier New" w:hint="default"/>
+      </w:rPr>
+    </w:lvl>
+    <w:lvl w:ilvl="8" w:tplc="04090005" w:tentative="1">
+      <w:start w:val="1"/>
+      <w:numFmt w:val="bullet"/>
+      <w:lvlText w:val=""/>
+      <w:lvlJc w:val="left"/>
+      <w:pPr>
+        <w:ind w:left="6840" w:hanging="360"/>
+      </w:pPr>
+      <w:rPr>
+        <w:rFonts w:ascii="Wingdings" w:hAnsi="Wingdings" w:hint="default"/>
+      </w:rPr>
+    </w:lvl>
+  </w:abstractNum>
+  <w:abstractNum w:abstractNumId="26">
     <w:nsid w:val="5D3D2B35"/>
     <w:multiLevelType w:val="hybridMultilevel"/>
     <w:tmpl w:val="B64AB0C0"/>
@@ -12498,7 +13816,120 @@
       </w:rPr>
     </w:lvl>
   </w:abstractNum>
-  <w:abstractNum w:abstractNumId="21">
+  <w:abstractNum w:abstractNumId="27">
+    <w:nsid w:val="5DDB6078"/>
+    <w:multiLevelType w:val="hybridMultilevel"/>
+    <w:tmpl w:val="40927D04"/>
+    <w:lvl w:ilvl="0" w:tplc="04090001">
+      <w:start w:val="1"/>
+      <w:numFmt w:val="bullet"/>
+      <w:lvlText w:val=""/>
+      <w:lvlJc w:val="left"/>
+      <w:pPr>
+        <w:ind w:left="1080" w:hanging="360"/>
+      </w:pPr>
+      <w:rPr>
+        <w:rFonts w:ascii="Symbol" w:hAnsi="Symbol" w:hint="default"/>
+      </w:rPr>
+    </w:lvl>
+    <w:lvl w:ilvl="1" w:tplc="04090003" w:tentative="1">
+      <w:start w:val="1"/>
+      <w:numFmt w:val="bullet"/>
+      <w:lvlText w:val="o"/>
+      <w:lvlJc w:val="left"/>
+      <w:pPr>
+        <w:ind w:left="1800" w:hanging="360"/>
+      </w:pPr>
+      <w:rPr>
+        <w:rFonts w:ascii="Courier New" w:hAnsi="Courier New" w:cs="Courier New" w:hint="default"/>
+      </w:rPr>
+    </w:lvl>
+    <w:lvl w:ilvl="2" w:tplc="04090005" w:tentative="1">
+      <w:start w:val="1"/>
+      <w:numFmt w:val="bullet"/>
+      <w:lvlText w:val=""/>
+      <w:lvlJc w:val="left"/>
+      <w:pPr>
+        <w:ind w:left="2520" w:hanging="360"/>
+      </w:pPr>
+      <w:rPr>
+        <w:rFonts w:ascii="Wingdings" w:hAnsi="Wingdings" w:hint="default"/>
+      </w:rPr>
+    </w:lvl>
+    <w:lvl w:ilvl="3" w:tplc="04090001" w:tentative="1">
+      <w:start w:val="1"/>
+      <w:numFmt w:val="bullet"/>
+      <w:lvlText w:val=""/>
+      <w:lvlJc w:val="left"/>
+      <w:pPr>
+        <w:ind w:left="3240" w:hanging="360"/>
+      </w:pPr>
+      <w:rPr>
+        <w:rFonts w:ascii="Symbol" w:hAnsi="Symbol" w:hint="default"/>
+      </w:rPr>
+    </w:lvl>
+    <w:lvl w:ilvl="4" w:tplc="04090003" w:tentative="1">
+      <w:start w:val="1"/>
+      <w:numFmt w:val="bullet"/>
+      <w:lvlText w:val="o"/>
+      <w:lvlJc w:val="left"/>
+      <w:pPr>
+        <w:ind w:left="3960" w:hanging="360"/>
+      </w:pPr>
+      <w:rPr>
+        <w:rFonts w:ascii="Courier New" w:hAnsi="Courier New" w:cs="Courier New" w:hint="default"/>
+      </w:rPr>
+    </w:lvl>
+    <w:lvl w:ilvl="5" w:tplc="04090005" w:tentative="1">
+      <w:start w:val="1"/>
+      <w:numFmt w:val="bullet"/>
+      <w:lvlText w:val=""/>
+      <w:lvlJc w:val="left"/>
+      <w:pPr>
+        <w:ind w:left="4680" w:hanging="360"/>
+      </w:pPr>
+      <w:rPr>
+        <w:rFonts w:ascii="Wingdings" w:hAnsi="Wingdings" w:hint="default"/>
+      </w:rPr>
+    </w:lvl>
+    <w:lvl w:ilvl="6" w:tplc="04090001" w:tentative="1">
+      <w:start w:val="1"/>
+      <w:numFmt w:val="bullet"/>
+      <w:lvlText w:val=""/>
+      <w:lvlJc w:val="left"/>
+      <w:pPr>
+        <w:ind w:left="5400" w:hanging="360"/>
+      </w:pPr>
+      <w:rPr>
+        <w:rFonts w:ascii="Symbol" w:hAnsi="Symbol" w:hint="default"/>
+      </w:rPr>
+    </w:lvl>
+    <w:lvl w:ilvl="7" w:tplc="04090003" w:tentative="1">
+      <w:start w:val="1"/>
+      <w:numFmt w:val="bullet"/>
+      <w:lvlText w:val="o"/>
+      <w:lvlJc w:val="left"/>
+      <w:pPr>
+        <w:ind w:left="6120" w:hanging="360"/>
+      </w:pPr>
+      <w:rPr>
+        <w:rFonts w:ascii="Courier New" w:hAnsi="Courier New" w:cs="Courier New" w:hint="default"/>
+      </w:rPr>
+    </w:lvl>
+    <w:lvl w:ilvl="8" w:tplc="04090005" w:tentative="1">
+      <w:start w:val="1"/>
+      <w:numFmt w:val="bullet"/>
+      <w:lvlText w:val=""/>
+      <w:lvlJc w:val="left"/>
+      <w:pPr>
+        <w:ind w:left="6840" w:hanging="360"/>
+      </w:pPr>
+      <w:rPr>
+        <w:rFonts w:ascii="Wingdings" w:hAnsi="Wingdings" w:hint="default"/>
+      </w:rPr>
+    </w:lvl>
+  </w:abstractNum>
+  <w:abstractNum w:abstractNumId="28">
     <w:nsid w:val="66C60755"/>
     <w:multiLevelType w:val="hybridMultilevel"/>
     <w:tmpl w:val="10E0CCD6"/>
@@ -12611,10 +14042,10 @@
       </w:rPr>
     </w:lvl>
   </w:abstractNum>
-  <w:abstractNum w:abstractNumId="22">
+  <w:abstractNum w:abstractNumId="29">
     <w:nsid w:val="67FC7C96"/>
     <w:multiLevelType w:val="hybridMultilevel"/>
-    <w:tmpl w:val="BFBE734C"/>
+    <w:tmpl w:val="0B08A28C"/>
     <w:lvl w:ilvl="0" w:tplc="04090001">
       <w:start w:val="1"/>
       <w:numFmt w:val="bullet"/>
@@ -12724,7 +14155,7 @@
       </w:rPr>
     </w:lvl>
   </w:abstractNum>
-  <w:abstractNum w:abstractNumId="23">
+  <w:abstractNum w:abstractNumId="30">
     <w:nsid w:val="6EA74BD9"/>
     <w:multiLevelType w:val="hybridMultilevel"/>
     <w:tmpl w:val="342CF99E"/>
@@ -12837,7 +14268,7 @@
       </w:rPr>
     </w:lvl>
   </w:abstractNum>
-  <w:abstractNum w:abstractNumId="24">
+  <w:abstractNum w:abstractNumId="31">
     <w:nsid w:val="6F7C3E2B"/>
     <w:multiLevelType w:val="hybridMultilevel"/>
     <w:tmpl w:val="6FE6485E"/>
@@ -12923,7 +14354,7 @@
       </w:pPr>
     </w:lvl>
   </w:abstractNum>
-  <w:abstractNum w:abstractNumId="25">
+  <w:abstractNum w:abstractNumId="32">
     <w:nsid w:val="75FC15DB"/>
     <w:multiLevelType w:val="hybridMultilevel"/>
     <w:tmpl w:val="59989636"/>
@@ -13036,7 +14467,7 @@
       </w:rPr>
     </w:lvl>
   </w:abstractNum>
-  <w:abstractNum w:abstractNumId="26">
+  <w:abstractNum w:abstractNumId="33">
     <w:nsid w:val="783D115D"/>
     <w:multiLevelType w:val="hybridMultilevel"/>
     <w:tmpl w:val="7E5E81B0"/>
@@ -13125,7 +14556,7 @@
       </w:pPr>
     </w:lvl>
   </w:abstractNum>
-  <w:abstractNum w:abstractNumId="27">
+  <w:abstractNum w:abstractNumId="34">
     <w:nsid w:val="78E66067"/>
     <w:multiLevelType w:val="hybridMultilevel"/>
     <w:tmpl w:val="4BD6AF92"/>
@@ -13211,7 +14642,7 @@
       </w:pPr>
     </w:lvl>
   </w:abstractNum>
-  <w:abstractNum w:abstractNumId="28">
+  <w:abstractNum w:abstractNumId="35">
     <w:nsid w:val="7B734274"/>
     <w:multiLevelType w:val="hybridMultilevel"/>
     <w:tmpl w:val="28DC00DE"/>
@@ -13330,7 +14761,7 @@
       </w:rPr>
     </w:lvl>
   </w:abstractNum>
-  <w:abstractNum w:abstractNumId="29">
+  <w:abstractNum w:abstractNumId="36">
     <w:nsid w:val="7D6C6757"/>
     <w:multiLevelType w:val="hybridMultilevel"/>
     <w:tmpl w:val="98662C32"/>
@@ -13443,7 +14874,7 @@
       </w:rPr>
     </w:lvl>
   </w:abstractNum>
-  <w:abstractNum w:abstractNumId="30">
+  <w:abstractNum w:abstractNumId="37">
     <w:nsid w:val="7E1001E0"/>
     <w:multiLevelType w:val="multilevel"/>
     <w:tmpl w:val="542EC7A4"/>
@@ -13592,7 +15023,7 @@
       </w:rPr>
     </w:lvl>
   </w:abstractNum>
-  <w:abstractNum w:abstractNumId="31">
+  <w:abstractNum w:abstractNumId="38">
     <w:nsid w:val="7E9F6117"/>
     <w:multiLevelType w:val="multilevel"/>
     <w:tmpl w:val="3ACCEE8E"/>
@@ -13714,7 +15145,7 @@
       </w:rPr>
     </w:lvl>
   </w:abstractNum>
-  <w:abstractNum w:abstractNumId="32">
+  <w:abstractNum w:abstractNumId="39">
     <w:nsid w:val="7EE0338C"/>
     <w:multiLevelType w:val="hybridMultilevel"/>
     <w:tmpl w:val="66FC26A2"/>
@@ -13828,103 +15259,124 @@
     </w:lvl>
   </w:abstractNum>
   <w:num w:numId="1">
+    <w:abstractNumId w:val="35"/>
+  </w:num>
+  <w:num w:numId="2">
+    <w:abstractNumId w:val="24"/>
+  </w:num>
+  <w:num w:numId="3">
+    <w:abstractNumId w:val="38"/>
+  </w:num>
+  <w:num w:numId="4">
+    <w:abstractNumId w:val="14"/>
+  </w:num>
+  <w:num w:numId="5">
+    <w:abstractNumId w:val="22"/>
+  </w:num>
+  <w:num w:numId="6">
+    <w:abstractNumId w:val="37"/>
+  </w:num>
+  <w:num w:numId="7">
+    <w:abstractNumId w:val="20"/>
+  </w:num>
+  <w:num w:numId="8">
+    <w:abstractNumId w:val="21"/>
+  </w:num>
+  <w:num w:numId="9">
+    <w:abstractNumId w:val="33"/>
+  </w:num>
+  <w:num w:numId="10">
+    <w:abstractNumId w:val="12"/>
+  </w:num>
+  <w:num w:numId="11">
+    <w:abstractNumId w:val="16"/>
+  </w:num>
+  <w:num w:numId="12">
+    <w:abstractNumId w:val="17"/>
+  </w:num>
+  <w:num w:numId="13">
+    <w:abstractNumId w:val="18"/>
+  </w:num>
+  <w:num w:numId="14">
+    <w:abstractNumId w:val="30"/>
+  </w:num>
+  <w:num w:numId="15">
+    <w:abstractNumId w:val="6"/>
+  </w:num>
+  <w:num w:numId="16">
+    <w:abstractNumId w:val="8"/>
+  </w:num>
+  <w:num w:numId="17">
+    <w:abstractNumId w:val="34"/>
+  </w:num>
+  <w:num w:numId="18">
+    <w:abstractNumId w:val="10"/>
+  </w:num>
+  <w:num w:numId="19">
     <w:abstractNumId w:val="28"/>
   </w:num>
-  <w:num w:numId="2">
+  <w:num w:numId="20">
+    <w:abstractNumId w:val="1"/>
+  </w:num>
+  <w:num w:numId="21">
+    <w:abstractNumId w:val="23"/>
+  </w:num>
+  <w:num w:numId="22">
+    <w:abstractNumId w:val="3"/>
+  </w:num>
+  <w:num w:numId="23">
+    <w:abstractNumId w:val="32"/>
+  </w:num>
+  <w:num w:numId="24">
+    <w:abstractNumId w:val="9"/>
+  </w:num>
+  <w:num w:numId="25">
+    <w:abstractNumId w:val="7"/>
+  </w:num>
+  <w:num w:numId="26">
+    <w:abstractNumId w:val="2"/>
+  </w:num>
+  <w:num w:numId="27">
     <w:abstractNumId w:val="19"/>
   </w:num>
-  <w:num w:numId="3">
+  <w:num w:numId="28">
     <w:abstractNumId w:val="31"/>
   </w:num>
-  <w:num w:numId="4">
-    <w:abstractNumId w:val="10"/>
+  <w:num w:numId="29">
+    <w:abstractNumId w:val="39"/>
   </w:num>
-  <w:num w:numId="5">
-    <w:abstractNumId w:val="17"/>
+  <w:num w:numId="30">
+    <w:abstractNumId w:val="11"/>
   </w:num>
-  <w:num w:numId="6">
-    <w:abstractNumId w:val="30"/>
+  <w:num w:numId="31">
+    <w:abstractNumId w:val="36"/>
   </w:num>
-  <w:num w:numId="7">
+  <w:num w:numId="32">
+    <w:abstractNumId w:val="26"/>
+  </w:num>
+  <w:num w:numId="33">
+    <w:abstractNumId w:val="29"/>
+  </w:num>
+  <w:num w:numId="34">
+    <w:abstractNumId w:val="0"/>
+  </w:num>
+  <w:num w:numId="35">
+    <w:abstractNumId w:val="5"/>
+  </w:num>
+  <w:num w:numId="36">
     <w:abstractNumId w:val="15"/>
   </w:num>
-  <w:num w:numId="8">
-    <w:abstractNumId w:val="16"/>
+  <w:num w:numId="37">
+    <w:abstractNumId w:val="4"/>
   </w:num>
-  <w:num w:numId="9">
-    <w:abstractNumId w:val="26"/>
+  <w:num w:numId="38">
+    <w:abstractNumId w:val="25"/>
   </w:num>
-  <w:num w:numId="10">
-    <w:abstractNumId w:val="9"/>
-  </w:num>
-  <w:num w:numId="11">
-    <w:abstractNumId w:val="11"/>
-  </w:num>
-  <w:num w:numId="12">
-    <w:abstractNumId w:val="12"/>
-  </w:num>
-  <w:num w:numId="13">
+  <w:num w:numId="39">
     <w:abstractNumId w:val="13"/>
   </w:num>
-  <w:num w:numId="14">
-    <w:abstractNumId w:val="23"/>
-  </w:num>
-  <w:num w:numId="15">
-    <w:abstractNumId w:val="3"/>
-  </w:num>
-  <w:num w:numId="16">
-    <w:abstractNumId w:val="5"/>
-  </w:num>
-  <w:num w:numId="17">
+  <w:num w:numId="40">
     <w:abstractNumId w:val="27"/>
-  </w:num>
-  <w:num w:numId="18">
-    <w:abstractNumId w:val="7"/>
-  </w:num>
-  <w:num w:numId="19">
-    <w:abstractNumId w:val="21"/>
-  </w:num>
-  <w:num w:numId="20">
-    <w:abstractNumId w:val="0"/>
-  </w:num>
-  <w:num w:numId="21">
-    <w:abstractNumId w:val="18"/>
-  </w:num>
-  <w:num w:numId="22">
-    <w:abstractNumId w:val="2"/>
-  </w:num>
-  <w:num w:numId="23">
-    <w:abstractNumId w:val="25"/>
-  </w:num>
-  <w:num w:numId="24">
-    <w:abstractNumId w:val="6"/>
-  </w:num>
-  <w:num w:numId="25">
-    <w:abstractNumId w:val="4"/>
-  </w:num>
-  <w:num w:numId="26">
-    <w:abstractNumId w:val="1"/>
-  </w:num>
-  <w:num w:numId="27">
-    <w:abstractNumId w:val="14"/>
-  </w:num>
-  <w:num w:numId="28">
-    <w:abstractNumId w:val="24"/>
-  </w:num>
-  <w:num w:numId="29">
-    <w:abstractNumId w:val="32"/>
-  </w:num>
-  <w:num w:numId="30">
-    <w:abstractNumId w:val="8"/>
-  </w:num>
-  <w:num w:numId="31">
-    <w:abstractNumId w:val="29"/>
-  </w:num>
-  <w:num w:numId="32">
-    <w:abstractNumId w:val="20"/>
-  </w:num>
-  <w:num w:numId="33">
-    <w:abstractNumId w:val="22"/>
   </w:num>
   <w:numIdMacAtCleanup w:val="9"/>
 </w:numbering>
@@ -14326,7 +15778,7 @@
   <w:style w:type="paragraph" w:default="1" w:styleId="Normal">
     <w:name w:val="Normal"/>
     <w:qFormat/>
-    <w:rsid w:val="00460855"/>
+    <w:rsid w:val="00E66BEB"/>
     <w:pPr>
       <w:spacing w:after="120" w:line="240" w:lineRule="auto"/>
     </w:pPr>
@@ -16343,7 +17795,7 @@
 </file>
 
 <file path=customXml/itemProps6.xml><?xml version="1.0" encoding="utf-8"?>
-<ds:datastoreItem xmlns:ds="http://schemas.openxmlformats.org/officeDocument/2006/customXml" ds:itemID="{09387FB2-EBAC-1A47-9FF2-7EBFC45CC074}">
+<ds:datastoreItem xmlns:ds="http://schemas.openxmlformats.org/officeDocument/2006/customXml" ds:itemID="{4C5F9F26-6CE9-1646-B867-C5AA6A4F9A9A}">
   <ds:schemaRefs>
     <ds:schemaRef ds:uri="http://schemas.openxmlformats.org/officeDocument/2006/bibliography"/>
   </ds:schemaRefs>

</xml_diff>

<commit_message>
Prefer the word 'offline' over 'standby'
</commit_message>
<xml_diff>
--- a/docs/TCS User Manual.docx
+++ b/docs/TCS User Manual.docx
@@ -37,11 +37,21 @@
       <w:r>
         <w:t xml:space="preserve">Version </w:t>
       </w:r>
-      <w:fldSimple w:instr=" DOCPROPERTY &quot;Version&quot;  \* MERGEFORMAT ">
-        <w:r>
-          <w:t>1.0.3</w:t>
-        </w:r>
-      </w:fldSimple>
+      <w:r>
+        <w:fldChar w:fldCharType="begin"/>
+      </w:r>
+      <w:r>
+        <w:instrText xml:space="preserve"> DOCPROPERTY "Version"  \* MERGEFORMAT </w:instrText>
+      </w:r>
+      <w:r>
+        <w:fldChar w:fldCharType="separate"/>
+      </w:r>
+      <w:r>
+        <w:t>1.0.3</w:t>
+      </w:r>
+      <w:r>
+        <w:fldChar w:fldCharType="end"/>
+      </w:r>
     </w:p>
     <w:p>
       <w:r>
@@ -656,8 +666,6 @@
       <w:r>
         <w:fldChar w:fldCharType="separate"/>
       </w:r>
-      <w:bookmarkStart w:id="0" w:name="_GoBack"/>
-      <w:bookmarkEnd w:id="0"/>
       <w:r>
         <w:rPr>
           <w:noProof/>
@@ -701,7 +709,7 @@
         <w:rPr>
           <w:noProof/>
         </w:rPr>
-        <w:instrText xml:space="preserve"> PAGEREF _Toc473370212 \h </w:instrText>
+        <w:instrText xml:space="preserve"> PAGEREF _Toc473531396 \h </w:instrText>
       </w:r>
       <w:r>
         <w:rPr>
@@ -788,7 +796,7 @@
         <w:rPr>
           <w:noProof/>
         </w:rPr>
-        <w:instrText xml:space="preserve"> PAGEREF _Toc473370213 \h </w:instrText>
+        <w:instrText xml:space="preserve"> PAGEREF _Toc473531397 \h </w:instrText>
       </w:r>
       <w:r>
         <w:rPr>
@@ -875,7 +883,7 @@
         <w:rPr>
           <w:noProof/>
         </w:rPr>
-        <w:instrText xml:space="preserve"> PAGEREF _Toc473370214 \h </w:instrText>
+        <w:instrText xml:space="preserve"> PAGEREF _Toc473531398 \h </w:instrText>
       </w:r>
       <w:r>
         <w:rPr>
@@ -962,7 +970,7 @@
         <w:rPr>
           <w:noProof/>
         </w:rPr>
-        <w:instrText xml:space="preserve"> PAGEREF _Toc473370215 \h </w:instrText>
+        <w:instrText xml:space="preserve"> PAGEREF _Toc473531399 \h </w:instrText>
       </w:r>
       <w:r>
         <w:rPr>
@@ -1049,7 +1057,7 @@
         <w:rPr>
           <w:noProof/>
         </w:rPr>
-        <w:instrText xml:space="preserve"> PAGEREF _Toc473370216 \h </w:instrText>
+        <w:instrText xml:space="preserve"> PAGEREF _Toc473531400 \h </w:instrText>
       </w:r>
       <w:r>
         <w:rPr>
@@ -1136,7 +1144,7 @@
         <w:rPr>
           <w:noProof/>
         </w:rPr>
-        <w:instrText xml:space="preserve"> PAGEREF _Toc473370217 \h </w:instrText>
+        <w:instrText xml:space="preserve"> PAGEREF _Toc473531401 \h </w:instrText>
       </w:r>
       <w:r>
         <w:rPr>
@@ -1223,7 +1231,7 @@
         <w:rPr>
           <w:noProof/>
         </w:rPr>
-        <w:instrText xml:space="preserve"> PAGEREF _Toc473370218 \h </w:instrText>
+        <w:instrText xml:space="preserve"> PAGEREF _Toc473531402 \h </w:instrText>
       </w:r>
       <w:r>
         <w:rPr>
@@ -1310,7 +1318,7 @@
         <w:rPr>
           <w:noProof/>
         </w:rPr>
-        <w:instrText xml:space="preserve"> PAGEREF _Toc473370219 \h </w:instrText>
+        <w:instrText xml:space="preserve"> PAGEREF _Toc473531403 \h </w:instrText>
       </w:r>
       <w:r>
         <w:rPr>
@@ -1335,6 +1343,8 @@
         </w:rPr>
         <w:fldChar w:fldCharType="end"/>
       </w:r>
+      <w:bookmarkStart w:id="0" w:name="_GoBack"/>
+      <w:bookmarkEnd w:id="0"/>
     </w:p>
     <w:p>
       <w:pPr>
@@ -1399,7 +1409,7 @@
         <w:rPr>
           <w:noProof/>
         </w:rPr>
-        <w:instrText xml:space="preserve"> PAGEREF _Toc473370220 \h </w:instrText>
+        <w:instrText xml:space="preserve"> PAGEREF _Toc473531404 \h </w:instrText>
       </w:r>
       <w:r>
         <w:rPr>
@@ -1488,7 +1498,7 @@
         <w:rPr>
           <w:noProof/>
         </w:rPr>
-        <w:instrText xml:space="preserve"> PAGEREF _Toc473370221 \h </w:instrText>
+        <w:instrText xml:space="preserve"> PAGEREF _Toc473531405 \h </w:instrText>
       </w:r>
       <w:r>
         <w:rPr>
@@ -1577,7 +1587,7 @@
         <w:rPr>
           <w:noProof/>
         </w:rPr>
-        <w:instrText xml:space="preserve"> PAGEREF _Toc473370222 \h </w:instrText>
+        <w:instrText xml:space="preserve"> PAGEREF _Toc473531406 \h </w:instrText>
       </w:r>
       <w:r>
         <w:rPr>
@@ -1660,7 +1670,7 @@
         <w:rPr>
           <w:noProof/>
         </w:rPr>
-        <w:instrText xml:space="preserve"> PAGEREF _Toc473370223 \h </w:instrText>
+        <w:instrText xml:space="preserve"> PAGEREF _Toc473531407 \h </w:instrText>
       </w:r>
       <w:r>
         <w:rPr>
@@ -1743,7 +1753,7 @@
         <w:rPr>
           <w:noProof/>
         </w:rPr>
-        <w:instrText xml:space="preserve"> PAGEREF _Toc473370224 \h </w:instrText>
+        <w:instrText xml:space="preserve"> PAGEREF _Toc473531408 \h </w:instrText>
       </w:r>
       <w:r>
         <w:rPr>
@@ -1828,7 +1838,7 @@
         <w:rPr>
           <w:noProof/>
         </w:rPr>
-        <w:instrText xml:space="preserve"> PAGEREF _Toc473370225 \h </w:instrText>
+        <w:instrText xml:space="preserve"> PAGEREF _Toc473531409 \h </w:instrText>
       </w:r>
       <w:r>
         <w:rPr>
@@ -1912,7 +1922,7 @@
         <w:rPr>
           <w:noProof/>
         </w:rPr>
-        <w:instrText xml:space="preserve"> PAGEREF _Toc473370226 \h </w:instrText>
+        <w:instrText xml:space="preserve"> PAGEREF _Toc473531410 \h </w:instrText>
       </w:r>
       <w:r>
         <w:rPr>
@@ -2003,7 +2013,7 @@
         <w:rPr>
           <w:noProof/>
         </w:rPr>
-        <w:instrText xml:space="preserve"> PAGEREF _Toc473370227 \h </w:instrText>
+        <w:instrText xml:space="preserve"> PAGEREF _Toc473531411 \h </w:instrText>
       </w:r>
       <w:r>
         <w:rPr>
@@ -2090,7 +2100,7 @@
         <w:rPr>
           <w:noProof/>
         </w:rPr>
-        <w:instrText xml:space="preserve"> PAGEREF _Toc473370228 \h </w:instrText>
+        <w:instrText xml:space="preserve"> PAGEREF _Toc473531412 \h </w:instrText>
       </w:r>
       <w:r>
         <w:rPr>
@@ -2177,7 +2187,7 @@
         <w:rPr>
           <w:noProof/>
         </w:rPr>
-        <w:instrText xml:space="preserve"> PAGEREF _Toc473370229 \h </w:instrText>
+        <w:instrText xml:space="preserve"> PAGEREF _Toc473531413 \h </w:instrText>
       </w:r>
       <w:r>
         <w:rPr>
@@ -2264,7 +2274,7 @@
         <w:rPr>
           <w:noProof/>
         </w:rPr>
-        <w:instrText xml:space="preserve"> PAGEREF _Toc473370230 \h </w:instrText>
+        <w:instrText xml:space="preserve"> PAGEREF _Toc473531414 \h </w:instrText>
       </w:r>
       <w:r>
         <w:rPr>
@@ -2351,7 +2361,7 @@
         <w:rPr>
           <w:noProof/>
         </w:rPr>
-        <w:instrText xml:space="preserve"> PAGEREF _Toc473370231 \h </w:instrText>
+        <w:instrText xml:space="preserve"> PAGEREF _Toc473531415 \h </w:instrText>
       </w:r>
       <w:r>
         <w:rPr>
@@ -2444,7 +2454,7 @@
         <w:rPr>
           <w:noProof/>
         </w:rPr>
-        <w:instrText xml:space="preserve"> PAGEREF _Toc473370232 \h </w:instrText>
+        <w:instrText xml:space="preserve"> PAGEREF _Toc473531416 \h </w:instrText>
       </w:r>
       <w:r>
         <w:rPr>
@@ -2531,7 +2541,7 @@
         <w:rPr>
           <w:noProof/>
         </w:rPr>
-        <w:instrText xml:space="preserve"> PAGEREF _Toc473370233 \h </w:instrText>
+        <w:instrText xml:space="preserve"> PAGEREF _Toc473531417 \h </w:instrText>
       </w:r>
       <w:r>
         <w:rPr>
@@ -2614,7 +2624,7 @@
         <w:rPr>
           <w:noProof/>
         </w:rPr>
-        <w:instrText xml:space="preserve"> PAGEREF _Toc473370234 \h </w:instrText>
+        <w:instrText xml:space="preserve"> PAGEREF _Toc473531418 \h </w:instrText>
       </w:r>
       <w:r>
         <w:rPr>
@@ -2697,7 +2707,7 @@
         <w:rPr>
           <w:noProof/>
         </w:rPr>
-        <w:instrText xml:space="preserve"> PAGEREF _Toc473370235 \h </w:instrText>
+        <w:instrText xml:space="preserve"> PAGEREF _Toc473531419 \h </w:instrText>
       </w:r>
       <w:r>
         <w:rPr>
@@ -2782,7 +2792,7 @@
         <w:rPr>
           <w:noProof/>
         </w:rPr>
-        <w:instrText xml:space="preserve"> PAGEREF _Toc473370236 \h </w:instrText>
+        <w:instrText xml:space="preserve"> PAGEREF _Toc473531420 \h </w:instrText>
       </w:r>
       <w:r>
         <w:rPr>
@@ -2865,7 +2875,7 @@
         <w:rPr>
           <w:noProof/>
         </w:rPr>
-        <w:instrText xml:space="preserve"> PAGEREF _Toc473370237 \h </w:instrText>
+        <w:instrText xml:space="preserve"> PAGEREF _Toc473531421 \h </w:instrText>
       </w:r>
       <w:r>
         <w:rPr>
@@ -2952,7 +2962,7 @@
         <w:rPr>
           <w:noProof/>
         </w:rPr>
-        <w:instrText xml:space="preserve"> PAGEREF _Toc473370238 \h </w:instrText>
+        <w:instrText xml:space="preserve"> PAGEREF _Toc473531422 \h </w:instrText>
       </w:r>
       <w:r>
         <w:rPr>
@@ -3035,7 +3045,7 @@
         <w:rPr>
           <w:noProof/>
         </w:rPr>
-        <w:instrText xml:space="preserve"> PAGEREF _Toc473370239 \h </w:instrText>
+        <w:instrText xml:space="preserve"> PAGEREF _Toc473531423 \h </w:instrText>
       </w:r>
       <w:r>
         <w:rPr>
@@ -3118,7 +3128,7 @@
         <w:rPr>
           <w:noProof/>
         </w:rPr>
-        <w:instrText xml:space="preserve"> PAGEREF _Toc473370240 \h </w:instrText>
+        <w:instrText xml:space="preserve"> PAGEREF _Toc473531424 \h </w:instrText>
       </w:r>
       <w:r>
         <w:rPr>
@@ -3201,7 +3211,7 @@
         <w:rPr>
           <w:noProof/>
         </w:rPr>
-        <w:instrText xml:space="preserve"> PAGEREF _Toc473370241 \h </w:instrText>
+        <w:instrText xml:space="preserve"> PAGEREF _Toc473531425 \h </w:instrText>
       </w:r>
       <w:r>
         <w:rPr>
@@ -3288,7 +3298,7 @@
         <w:rPr>
           <w:noProof/>
         </w:rPr>
-        <w:instrText xml:space="preserve"> PAGEREF _Toc473370242 \h </w:instrText>
+        <w:instrText xml:space="preserve"> PAGEREF _Toc473531426 \h </w:instrText>
       </w:r>
       <w:r>
         <w:rPr>
@@ -3375,7 +3385,7 @@
         <w:rPr>
           <w:noProof/>
         </w:rPr>
-        <w:instrText xml:space="preserve"> PAGEREF _Toc473370243 \h </w:instrText>
+        <w:instrText xml:space="preserve"> PAGEREF _Toc473531427 \h </w:instrText>
       </w:r>
       <w:r>
         <w:rPr>
@@ -3458,7 +3468,7 @@
         <w:rPr>
           <w:noProof/>
         </w:rPr>
-        <w:instrText xml:space="preserve"> PAGEREF _Toc473370244 \h </w:instrText>
+        <w:instrText xml:space="preserve"> PAGEREF _Toc473531428 \h </w:instrText>
       </w:r>
       <w:r>
         <w:rPr>
@@ -3523,7 +3533,7 @@
         <w:rPr>
           <w:noProof/>
         </w:rPr>
-        <w:t>Standby Recovery</w:t>
+        <w:t>Offline Recovery</w:t>
       </w:r>
       <w:r>
         <w:rPr>
@@ -3541,7 +3551,7 @@
         <w:rPr>
           <w:noProof/>
         </w:rPr>
-        <w:instrText xml:space="preserve"> PAGEREF _Toc473370245 \h </w:instrText>
+        <w:instrText xml:space="preserve"> PAGEREF _Toc473531429 \h </w:instrText>
       </w:r>
       <w:r>
         <w:rPr>
@@ -3630,7 +3640,7 @@
         <w:rPr>
           <w:noProof/>
         </w:rPr>
-        <w:instrText xml:space="preserve"> PAGEREF _Toc473370246 \h </w:instrText>
+        <w:instrText xml:space="preserve"> PAGEREF _Toc473531430 \h </w:instrText>
       </w:r>
       <w:r>
         <w:rPr>
@@ -3719,7 +3729,7 @@
         <w:rPr>
           <w:noProof/>
         </w:rPr>
-        <w:instrText xml:space="preserve"> PAGEREF _Toc473370247 \h </w:instrText>
+        <w:instrText xml:space="preserve"> PAGEREF _Toc473531431 \h </w:instrText>
       </w:r>
       <w:r>
         <w:rPr>
@@ -3755,7 +3765,7 @@
         <w:pStyle w:val="Heading1"/>
       </w:pPr>
       <w:bookmarkStart w:id="1" w:name="_Toc466012384"/>
-      <w:bookmarkStart w:id="2" w:name="_Toc473370212"/>
+      <w:bookmarkStart w:id="2" w:name="_Toc473531396"/>
       <w:r>
         <w:lastRenderedPageBreak/>
         <w:t>Introduction</w:t>
@@ -3768,7 +3778,7 @@
         <w:pStyle w:val="Heading2"/>
       </w:pPr>
       <w:bookmarkStart w:id="3" w:name="_Toc466012385"/>
-      <w:bookmarkStart w:id="4" w:name="_Toc473370213"/>
+      <w:bookmarkStart w:id="4" w:name="_Toc473531397"/>
       <w:r>
         <w:t>Purpose</w:t>
       </w:r>
@@ -3784,7 +3794,7 @@
       <w:pPr>
         <w:pStyle w:val="Heading2"/>
       </w:pPr>
-      <w:bookmarkStart w:id="5" w:name="_Toc473370214"/>
+      <w:bookmarkStart w:id="5" w:name="_Toc473531398"/>
       <w:r>
         <w:t>Scope</w:t>
       </w:r>
@@ -3902,7 +3912,7 @@
       <w:pPr>
         <w:pStyle w:val="Heading2"/>
       </w:pPr>
-      <w:bookmarkStart w:id="6" w:name="_Toc473370215"/>
+      <w:bookmarkStart w:id="6" w:name="_Toc473531399"/>
       <w:r>
         <w:t>Document Location</w:t>
       </w:r>
@@ -3933,7 +3943,7 @@
       <w:pPr>
         <w:pStyle w:val="Heading2"/>
       </w:pPr>
-      <w:bookmarkStart w:id="7" w:name="_Toc473370216"/>
+      <w:bookmarkStart w:id="7" w:name="_Toc473531400"/>
       <w:r>
         <w:t>Document Status</w:t>
       </w:r>
@@ -3958,7 +3968,7 @@
         <w:pStyle w:val="Heading2"/>
       </w:pPr>
       <w:bookmarkStart w:id="8" w:name="_Toc466012386"/>
-      <w:bookmarkStart w:id="9" w:name="_Toc473370217"/>
+      <w:bookmarkStart w:id="9" w:name="_Toc473531401"/>
       <w:r>
         <w:t xml:space="preserve">Acronyms </w:t>
       </w:r>
@@ -4010,7 +4020,7 @@
         <w:fldChar w:fldCharType="end"/>
       </w:r>
       <w:bookmarkStart w:id="10" w:name="_Toc466012387"/>
-      <w:bookmarkStart w:id="11" w:name="_Toc473370218"/>
+      <w:bookmarkStart w:id="11" w:name="_Toc473531402"/>
       <w:r>
         <w:t>Reference</w:t>
       </w:r>
@@ -4092,7 +4102,7 @@
         </w:rPr>
         <w:fldChar w:fldCharType="end"/>
       </w:r>
-      <w:bookmarkStart w:id="12" w:name="_Toc473370219"/>
+      <w:bookmarkStart w:id="12" w:name="_Toc473531403"/>
       <w:r>
         <w:t>Open Issues</w:t>
       </w:r>
@@ -4165,7 +4175,7 @@
       <w:pPr>
         <w:pStyle w:val="Heading1"/>
       </w:pPr>
-      <w:bookmarkStart w:id="13" w:name="_Toc473370220"/>
+      <w:bookmarkStart w:id="13" w:name="_Toc473531404"/>
       <w:r>
         <w:lastRenderedPageBreak/>
         <w:t>Preliminaries</w:t>
@@ -4180,7 +4190,7 @@
         </w:rPr>
       </w:pPr>
       <w:bookmarkStart w:id="14" w:name="_Toc466012399"/>
-      <w:bookmarkStart w:id="15" w:name="_Toc473370221"/>
+      <w:bookmarkStart w:id="15" w:name="_Toc473531405"/>
       <w:r>
         <w:rPr>
           <w:lang w:eastAsia="en-US"/>
@@ -4403,7 +4413,7 @@
           <w:lang w:eastAsia="en-US"/>
         </w:rPr>
       </w:pPr>
-      <w:bookmarkStart w:id="16" w:name="_Toc473370222"/>
+      <w:bookmarkStart w:id="16" w:name="_Toc473531406"/>
       <w:r>
         <w:rPr>
           <w:lang w:eastAsia="en-US"/>
@@ -4422,7 +4432,7 @@
       <w:pPr>
         <w:pStyle w:val="Heading3"/>
       </w:pPr>
-      <w:bookmarkStart w:id="17" w:name="_Toc473370223"/>
+      <w:bookmarkStart w:id="17" w:name="_Toc473531407"/>
       <w:r>
         <w:t>Software</w:t>
       </w:r>
@@ -4487,7 +4497,10 @@
         <w:t>Kitematic</w:t>
       </w:r>
       <w:r>
-        <w:t xml:space="preserve"> 0.12.9 or later</w:t>
+        <w:t xml:space="preserve"> 0.13.0</w:t>
+      </w:r>
+      <w:r>
+        <w:t xml:space="preserve"> or later</w:t>
       </w:r>
     </w:p>
     <w:p>
@@ -4506,7 +4519,7 @@
       <w:pPr>
         <w:pStyle w:val="Heading3"/>
       </w:pPr>
-      <w:bookmarkStart w:id="18" w:name="_Toc473370224"/>
+      <w:bookmarkStart w:id="18" w:name="_Toc473531408"/>
       <w:r>
         <w:t>Environment Variables</w:t>
       </w:r>
@@ -4529,7 +4542,16 @@
           <w:szCs w:val="22"/>
           <w:lang w:eastAsia="en-US"/>
         </w:rPr>
-        <w:t xml:space="preserve">TCS-specific environment variables </w:t>
+        <w:t>E</w:t>
+      </w:r>
+      <w:r>
+        <w:rPr>
+          <w:rFonts w:cs="Arial"/>
+          <w:color w:val="000000"/>
+          <w:szCs w:val="22"/>
+          <w:lang w:eastAsia="en-US"/>
+        </w:rPr>
+        <w:t xml:space="preserve">nvironment variables </w:t>
       </w:r>
       <w:r>
         <w:rPr>
@@ -4651,7 +4673,7 @@
           <w:szCs w:val="22"/>
           <w:lang w:eastAsia="en-US"/>
         </w:rPr>
-        <w:t xml:space="preserve">The syntax of this file is that of defining a typical bash environment variable.  </w:t>
+        <w:t xml:space="preserve">The syntax of this file is that of defining a typical bash variable.  </w:t>
       </w:r>
       <w:r>
         <w:rPr>
@@ -4938,7 +4960,7 @@
           <w:lang w:eastAsia="en-US"/>
         </w:rPr>
       </w:pPr>
-      <w:bookmarkStart w:id="19" w:name="_Toc473370225"/>
+      <w:bookmarkStart w:id="19" w:name="_Toc473531409"/>
       <w:r>
         <w:rPr>
           <w:lang w:eastAsia="en-US"/>
@@ -5046,7 +5068,7 @@
           <w:rFonts w:ascii="Arial" w:hAnsi="Arial" w:cs="Arial"/>
         </w:rPr>
       </w:pPr>
-      <w:bookmarkStart w:id="20" w:name="_Toc473370226"/>
+      <w:bookmarkStart w:id="20" w:name="_Toc473531410"/>
       <w:r>
         <w:t>t</w:t>
       </w:r>
@@ -5537,7 +5559,7 @@
           <w:lang w:eastAsia="en-US"/>
         </w:rPr>
       </w:pPr>
-      <w:bookmarkStart w:id="21" w:name="_Toc473370227"/>
+      <w:bookmarkStart w:id="21" w:name="_Toc473531411"/>
       <w:r>
         <w:rPr>
           <w:lang w:eastAsia="en-US"/>
@@ -5583,7 +5605,7 @@
       <w:pPr>
         <w:pStyle w:val="Heading2"/>
       </w:pPr>
-      <w:bookmarkStart w:id="22" w:name="_Toc473370228"/>
+      <w:bookmarkStart w:id="22" w:name="_Toc473531412"/>
       <w:r>
         <w:t>Common Containers</w:t>
       </w:r>
@@ -5740,7 +5762,7 @@
       <w:pPr>
         <w:pStyle w:val="Heading2"/>
       </w:pPr>
-      <w:bookmarkStart w:id="23" w:name="_Toc473370229"/>
+      <w:bookmarkStart w:id="23" w:name="_Toc473531413"/>
       <w:r>
         <w:t>Development Environment</w:t>
       </w:r>
@@ -5769,7 +5791,7 @@
       <w:pPr>
         <w:pStyle w:val="Heading2"/>
       </w:pPr>
-      <w:bookmarkStart w:id="24" w:name="_Toc473370230"/>
+      <w:bookmarkStart w:id="24" w:name="_Toc473531414"/>
       <w:r>
         <w:lastRenderedPageBreak/>
         <w:t>QA Environment</w:t>
@@ -5843,14 +5865,30 @@
       <w:r>
         <w:t xml:space="preserve">Figure </w:t>
       </w:r>
-      <w:fldSimple w:instr=" SEQ Figure \* ARABIC ">
-        <w:r>
-          <w:rPr>
-            <w:noProof/>
-          </w:rPr>
-          <w:t>1</w:t>
-        </w:r>
-      </w:fldSimple>
+      <w:r>
+        <w:fldChar w:fldCharType="begin"/>
+      </w:r>
+      <w:r>
+        <w:instrText xml:space="preserve"> SEQ Fig</w:instrText>
+      </w:r>
+      <w:r>
+        <w:instrText xml:space="preserve">ure \* ARABIC </w:instrText>
+      </w:r>
+      <w:r>
+        <w:fldChar w:fldCharType="separate"/>
+      </w:r>
+      <w:r>
+        <w:rPr>
+          <w:noProof/>
+        </w:rPr>
+        <w:t>1</w:t>
+      </w:r>
+      <w:r>
+        <w:rPr>
+          <w:noProof/>
+        </w:rPr>
+        <w:fldChar w:fldCharType="end"/>
+      </w:r>
       <w:r>
         <w:t xml:space="preserve">: TCS QA </w:t>
       </w:r>
@@ -6126,7 +6164,7 @@
       <w:pPr>
         <w:pStyle w:val="Heading2"/>
       </w:pPr>
-      <w:bookmarkStart w:id="25" w:name="_Toc473370231"/>
+      <w:bookmarkStart w:id="25" w:name="_Toc473531415"/>
       <w:r>
         <w:lastRenderedPageBreak/>
         <w:t>Production Environment</w:t>
@@ -6199,14 +6237,27 @@
       <w:r>
         <w:t xml:space="preserve">Figure </w:t>
       </w:r>
-      <w:fldSimple w:instr=" SEQ Figure \* ARABIC ">
-        <w:r>
-          <w:rPr>
-            <w:noProof/>
-          </w:rPr>
-          <w:t>2</w:t>
-        </w:r>
-      </w:fldSimple>
+      <w:r>
+        <w:fldChar w:fldCharType="begin"/>
+      </w:r>
+      <w:r>
+        <w:instrText xml:space="preserve"> SEQ Figure \* ARABIC </w:instrText>
+      </w:r>
+      <w:r>
+        <w:fldChar w:fldCharType="separate"/>
+      </w:r>
+      <w:r>
+        <w:rPr>
+          <w:noProof/>
+        </w:rPr>
+        <w:t>2</w:t>
+      </w:r>
+      <w:r>
+        <w:rPr>
+          <w:noProof/>
+        </w:rPr>
+        <w:fldChar w:fldCharType="end"/>
+      </w:r>
       <w:r>
         <w:t>: TCS Production Operating Environment</w:t>
       </w:r>
@@ -6517,7 +6568,7 @@
           <w:lang w:eastAsia="en-US"/>
         </w:rPr>
       </w:pPr>
-      <w:bookmarkStart w:id="26" w:name="_Toc473370232"/>
+      <w:bookmarkStart w:id="26" w:name="_Toc473531416"/>
       <w:r>
         <w:rPr>
           <w:rFonts w:eastAsia="Times New Roman"/>
@@ -6539,7 +6590,7 @@
       <w:pPr>
         <w:pStyle w:val="Heading2"/>
       </w:pPr>
-      <w:bookmarkStart w:id="27" w:name="_Toc473370233"/>
+      <w:bookmarkStart w:id="27" w:name="_Toc473531417"/>
       <w:r>
         <w:t>Launching T</w:t>
       </w:r>
@@ -6555,7 +6606,7 @@
       <w:pPr>
         <w:pStyle w:val="Heading3"/>
       </w:pPr>
-      <w:bookmarkStart w:id="28" w:name="_Toc473370234"/>
+      <w:bookmarkStart w:id="28" w:name="_Toc473531418"/>
       <w:r>
         <w:t>Mainstream TCS</w:t>
       </w:r>
@@ -6939,17 +6990,24 @@
           <w:sz w:val="22"/>
           <w:szCs w:val="22"/>
         </w:rPr>
-        <w:t xml:space="preserve">This command will create the </w:t>
-      </w:r>
-      <w:r>
+        <w:t>Selects the v1.0 version of the software.</w:t>
+      </w:r>
+    </w:p>
+    <w:p>
+      <w:pPr>
+        <w:pStyle w:val="NormalWeb"/>
+        <w:numPr>
+          <w:ilvl w:val="0"/>
+          <w:numId w:val="10"/>
+        </w:numPr>
+        <w:spacing w:before="0" w:beforeAutospacing="0" w:after="0" w:afterAutospacing="0"/>
         <w:rPr>
           <w:rFonts w:ascii="Arial" w:hAnsi="Arial" w:cs="Arial"/>
           <w:color w:val="000000"/>
           <w:sz w:val="22"/>
           <w:szCs w:val="22"/>
         </w:rPr>
-        <w:t>following</w:t>
-      </w:r>
+      </w:pPr>
       <w:r>
         <w:rPr>
           <w:rFonts w:ascii="Arial" w:hAnsi="Arial" w:cs="Arial"/>
@@ -6957,7 +7015,7 @@
           <w:sz w:val="22"/>
           <w:szCs w:val="22"/>
         </w:rPr>
-        <w:t xml:space="preserve"> </w:t>
+        <w:t>This command create</w:t>
       </w:r>
       <w:r>
         <w:rPr>
@@ -6966,7 +7024,7 @@
           <w:sz w:val="22"/>
           <w:szCs w:val="22"/>
         </w:rPr>
-        <w:t xml:space="preserve">common </w:t>
+        <w:t>s</w:t>
       </w:r>
       <w:r>
         <w:rPr>
@@ -6975,7 +7033,7 @@
           <w:sz w:val="22"/>
           <w:szCs w:val="22"/>
         </w:rPr>
-        <w:t xml:space="preserve">TCS containers </w:t>
+        <w:t xml:space="preserve"> the </w:t>
       </w:r>
       <w:r>
         <w:rPr>
@@ -6984,7 +7042,7 @@
           <w:sz w:val="22"/>
           <w:szCs w:val="22"/>
         </w:rPr>
-        <w:t xml:space="preserve">(these containers are common to all 3 environments).  </w:t>
+        <w:t>following</w:t>
       </w:r>
       <w:r>
         <w:rPr>
@@ -6993,7 +7051,7 @@
           <w:sz w:val="22"/>
           <w:szCs w:val="22"/>
         </w:rPr>
-        <w:t>Note that the user must select which Postgres container will be used to support the application</w:t>
+        <w:t xml:space="preserve"> </w:t>
       </w:r>
       <w:r>
         <w:rPr>
@@ -7002,7 +7060,7 @@
           <w:sz w:val="22"/>
           <w:szCs w:val="22"/>
         </w:rPr>
-        <w:t>.</w:t>
+        <w:t xml:space="preserve">common </w:t>
       </w:r>
       <w:r>
         <w:rPr>
@@ -7011,7 +7069,61 @@
           <w:sz w:val="22"/>
           <w:szCs w:val="22"/>
         </w:rPr>
-        <w:t xml:space="preserve">  Kitematic will show the following containers.</w:t>
+        <w:t xml:space="preserve">TCS containers </w:t>
+      </w:r>
+      <w:r>
+        <w:rPr>
+          <w:rFonts w:ascii="Arial" w:hAnsi="Arial" w:cs="Arial"/>
+          <w:color w:val="000000"/>
+          <w:sz w:val="22"/>
+          <w:szCs w:val="22"/>
+        </w:rPr>
+        <w:t>(the</w:t>
+      </w:r>
+      <w:r>
+        <w:rPr>
+          <w:rFonts w:ascii="Arial" w:hAnsi="Arial" w:cs="Arial"/>
+          <w:color w:val="000000"/>
+          <w:sz w:val="22"/>
+          <w:szCs w:val="22"/>
+        </w:rPr>
+        <w:t xml:space="preserve"> first three are </w:t>
+      </w:r>
+      <w:r>
+        <w:rPr>
+          <w:rFonts w:ascii="Arial" w:hAnsi="Arial" w:cs="Arial"/>
+          <w:color w:val="000000"/>
+          <w:sz w:val="22"/>
+          <w:szCs w:val="22"/>
+        </w:rPr>
+        <w:t>common to all</w:t>
+      </w:r>
+      <w:r>
+        <w:rPr>
+          <w:rFonts w:ascii="Arial" w:hAnsi="Arial" w:cs="Arial"/>
+          <w:color w:val="000000"/>
+          <w:sz w:val="22"/>
+          <w:szCs w:val="22"/>
+        </w:rPr>
+        <w:t xml:space="preserve"> </w:t>
+      </w:r>
+      <w:r>
+        <w:rPr>
+          <w:rFonts w:ascii="Arial" w:hAnsi="Arial" w:cs="Arial"/>
+          <w:color w:val="000000"/>
+          <w:sz w:val="22"/>
+          <w:szCs w:val="22"/>
+        </w:rPr>
+        <w:t xml:space="preserve">three </w:t>
+      </w:r>
+      <w:r>
+        <w:rPr>
+          <w:rFonts w:ascii="Arial" w:hAnsi="Arial" w:cs="Arial"/>
+          <w:color w:val="000000"/>
+          <w:sz w:val="22"/>
+          <w:szCs w:val="22"/>
+        </w:rPr>
+        <w:t>operating environments).</w:t>
       </w:r>
     </w:p>
     <w:p>
@@ -7121,11 +7233,8 @@
     <w:p>
       <w:pPr>
         <w:pStyle w:val="NormalWeb"/>
-        <w:numPr>
-          <w:ilvl w:val="0"/>
-          <w:numId w:val="10"/>
-        </w:numPr>
         <w:spacing w:before="0" w:beforeAutospacing="0" w:after="0" w:afterAutospacing="0"/>
+        <w:ind w:left="720"/>
         <w:rPr>
           <w:rFonts w:ascii="Arial" w:hAnsi="Arial" w:cs="Arial"/>
           <w:color w:val="000000"/>
@@ -7140,7 +7249,7 @@
           <w:sz w:val="22"/>
           <w:szCs w:val="22"/>
         </w:rPr>
-        <w:t>Creates the following</w:t>
+        <w:t>It also c</w:t>
       </w:r>
       <w:r>
         <w:rPr>
@@ -7149,7 +7258,25 @@
           <w:sz w:val="22"/>
           <w:szCs w:val="22"/>
         </w:rPr>
-        <w:t xml:space="preserve"> Production-specific containers</w:t>
+        <w:t>reates the following</w:t>
+      </w:r>
+      <w:r>
+        <w:rPr>
+          <w:rFonts w:ascii="Arial" w:hAnsi="Arial" w:cs="Arial"/>
+          <w:color w:val="000000"/>
+          <w:sz w:val="22"/>
+          <w:szCs w:val="22"/>
+        </w:rPr>
+        <w:t xml:space="preserve"> Production </w:t>
+      </w:r>
+      <w:r>
+        <w:rPr>
+          <w:rFonts w:ascii="Arial" w:hAnsi="Arial" w:cs="Arial"/>
+          <w:color w:val="000000"/>
+          <w:sz w:val="22"/>
+          <w:szCs w:val="22"/>
+        </w:rPr>
+        <w:t>containers</w:t>
       </w:r>
       <w:r>
         <w:rPr>
@@ -7283,7 +7410,7 @@
       <w:pPr>
         <w:pStyle w:val="Heading3"/>
       </w:pPr>
-      <w:bookmarkStart w:id="29" w:name="_Toc473370235"/>
+      <w:bookmarkStart w:id="29" w:name="_Toc473531419"/>
       <w:r>
         <w:t>TMS Simulator</w:t>
       </w:r>
@@ -7517,7 +7644,7 @@
           <w:rFonts w:eastAsia="Times New Roman"/>
         </w:rPr>
       </w:pPr>
-      <w:bookmarkStart w:id="30" w:name="_Toc473370236"/>
+      <w:bookmarkStart w:id="30" w:name="_Toc473531420"/>
       <w:r>
         <w:rPr>
           <w:rFonts w:eastAsia="Times New Roman"/>
@@ -7691,7 +7818,7 @@
       <w:pPr>
         <w:pStyle w:val="Heading3"/>
       </w:pPr>
-      <w:bookmarkStart w:id="31" w:name="_Toc473370237"/>
+      <w:bookmarkStart w:id="31" w:name="_Toc473531421"/>
       <w:r>
         <w:lastRenderedPageBreak/>
         <w:t>Mangle</w:t>
@@ -7819,7 +7946,7 @@
       <w:pPr>
         <w:pStyle w:val="Heading2"/>
       </w:pPr>
-      <w:bookmarkStart w:id="32" w:name="_Toc473370238"/>
+      <w:bookmarkStart w:id="32" w:name="_Toc473531422"/>
       <w:r>
         <w:t>TCS Health Monitoring</w:t>
       </w:r>
@@ -7850,7 +7977,7 @@
       <w:pPr>
         <w:pStyle w:val="Heading3"/>
       </w:pPr>
-      <w:bookmarkStart w:id="33" w:name="_Toc473370239"/>
+      <w:bookmarkStart w:id="33" w:name="_Toc473531423"/>
       <w:r>
         <w:t>Kitematic</w:t>
       </w:r>
@@ -7925,7 +8052,7 @@
       <w:pPr>
         <w:pStyle w:val="Heading3"/>
       </w:pPr>
-      <w:bookmarkStart w:id="34" w:name="_Toc473370240"/>
+      <w:bookmarkStart w:id="34" w:name="_Toc473531424"/>
       <w:r>
         <w:lastRenderedPageBreak/>
         <w:t>RabbitMQ Management Console</w:t>
@@ -8003,7 +8130,7 @@
       <w:pPr>
         <w:pStyle w:val="Heading3"/>
       </w:pPr>
-      <w:bookmarkStart w:id="35" w:name="_Toc473370241"/>
+      <w:bookmarkStart w:id="35" w:name="_Toc473531425"/>
       <w:r>
         <w:t>Docker Logs</w:t>
       </w:r>
@@ -8167,7 +8294,7 @@
       <w:pPr>
         <w:pStyle w:val="Heading2"/>
       </w:pPr>
-      <w:bookmarkStart w:id="36" w:name="_Toc473370242"/>
+      <w:bookmarkStart w:id="36" w:name="_Toc473531426"/>
       <w:r>
         <w:t xml:space="preserve">Changing </w:t>
       </w:r>
@@ -8712,7 +8839,7 @@
       <w:pPr>
         <w:pStyle w:val="Heading2"/>
       </w:pPr>
-      <w:bookmarkStart w:id="37" w:name="_Toc473370243"/>
+      <w:bookmarkStart w:id="37" w:name="_Toc473531427"/>
       <w:r>
         <w:t xml:space="preserve">Postgres </w:t>
       </w:r>
@@ -8741,7 +8868,13 @@
         <w:t>pg2</w:t>
       </w:r>
       <w:r>
-        <w:t>, however, as will be seen, only pg1 is required to be permanently available.</w:t>
+        <w:t xml:space="preserve">, however, </w:t>
+      </w:r>
+      <w:r>
+        <w:t>only pg1 is required to be permanently available.</w:t>
+      </w:r>
+      <w:r>
+        <w:t xml:space="preserve">  This section provides the following:</w:t>
       </w:r>
     </w:p>
     <w:p>
@@ -8771,13 +8904,32 @@
         </w:numPr>
       </w:pPr>
       <w:r>
-        <w:t xml:space="preserve">Instructions to do a </w:t>
-      </w:r>
-      <w:r>
-        <w:t xml:space="preserve">standby recovery to pg2.  </w:t>
-      </w:r>
-      <w:r>
-        <w:t xml:space="preserve">Once the standby recovery is complete, the user is able to </w:t>
+        <w:t xml:space="preserve">Instructions to do </w:t>
+      </w:r>
+      <w:proofErr w:type="spellStart"/>
+      <w:proofErr w:type="gramStart"/>
+      <w:r>
+        <w:t>a</w:t>
+      </w:r>
+      <w:proofErr w:type="spellEnd"/>
+      <w:proofErr w:type="gramEnd"/>
+      <w:r>
+        <w:t xml:space="preserve"> </w:t>
+      </w:r>
+      <w:r>
+        <w:t>offline</w:t>
+      </w:r>
+      <w:r>
+        <w:t xml:space="preserve"> recovery to pg2.  </w:t>
+      </w:r>
+      <w:r>
+        <w:t xml:space="preserve">Once the </w:t>
+      </w:r>
+      <w:r>
+        <w:t>offline</w:t>
+      </w:r>
+      <w:r>
+        <w:t xml:space="preserve"> recovery is complete, the user is able to </w:t>
       </w:r>
       <w:r>
         <w:t xml:space="preserve">investigate the state </w:t>
@@ -8793,9 +8945,6 @@
       </w:r>
       <w:r>
         <w:t>.</w:t>
-      </w:r>
-      <w:r>
-        <w:t xml:space="preserve">  </w:t>
       </w:r>
     </w:p>
     <w:p>
@@ -9239,7 +9388,7 @@
       <w:pPr>
         <w:pStyle w:val="Heading3"/>
       </w:pPr>
-      <w:bookmarkStart w:id="38" w:name="_Toc473370244"/>
+      <w:bookmarkStart w:id="38" w:name="_Toc473531428"/>
       <w:r>
         <w:t>Rollback</w:t>
       </w:r>
@@ -9504,9 +9653,12 @@
       <w:pPr>
         <w:pStyle w:val="Heading3"/>
       </w:pPr>
-      <w:bookmarkStart w:id="39" w:name="_Toc473370245"/>
-      <w:r>
-        <w:t xml:space="preserve">Standby </w:t>
+      <w:bookmarkStart w:id="39" w:name="_Toc473531429"/>
+      <w:r>
+        <w:t>Offline</w:t>
+      </w:r>
+      <w:r>
+        <w:t xml:space="preserve"> </w:t>
       </w:r>
       <w:r>
         <w:t>Recovery</w:t>
@@ -9518,10 +9670,13 @@
         <w:t xml:space="preserve">There may come a time when it would be useful to investigate the state of the database at some point in the past.  </w:t>
       </w:r>
       <w:r>
-        <w:t xml:space="preserve">Standby recovery is very similar to a rollback recovery except that the target of the recovery is to </w:t>
-      </w:r>
-      <w:r>
-        <w:t>pg2.</w:t>
+        <w:t>Offline</w:t>
+      </w:r>
+      <w:r>
+        <w:t xml:space="preserve"> recovery is very similar to a rollback recovery except that the target of the recovery is </w:t>
+      </w:r>
+      <w:r>
+        <w:t>the pg2 container.</w:t>
       </w:r>
     </w:p>
     <w:p>
@@ -9544,10 +9699,10 @@
         <w:t>state of the</w:t>
       </w:r>
       <w:r>
-        <w:t xml:space="preserve"> s</w:t>
-      </w:r>
-      <w:r>
-        <w:t>tandby</w:t>
+        <w:t xml:space="preserve"> </w:t>
+      </w:r>
+      <w:r>
+        <w:t>offline</w:t>
       </w:r>
       <w:r>
         <w:t xml:space="preserve"> database could be, for example, a need to </w:t>
@@ -9611,10 +9766,21 @@
     </w:p>
     <w:p>
       <w:r>
-        <w:t xml:space="preserve">Carrying out a </w:t>
-      </w:r>
-      <w:r>
-        <w:t xml:space="preserve">standby recovery </w:t>
+        <w:t xml:space="preserve">Carrying out </w:t>
+      </w:r>
+      <w:proofErr w:type="gramStart"/>
+      <w:r>
+        <w:t>a</w:t>
+      </w:r>
+      <w:proofErr w:type="gramEnd"/>
+      <w:r>
+        <w:t xml:space="preserve"> </w:t>
+      </w:r>
+      <w:r>
+        <w:t>offline</w:t>
+      </w:r>
+      <w:r>
+        <w:t xml:space="preserve"> recovery </w:t>
       </w:r>
       <w:r>
         <w:t xml:space="preserve">is very </w:t>
@@ -9673,7 +9839,7 @@
           <w:sz w:val="18"/>
           <w:szCs w:val="18"/>
         </w:rPr>
-        <w:t>g-standby-recovery</w:t>
+        <w:t>g-offline</w:t>
       </w:r>
       <w:r>
         <w:rPr>
@@ -9683,7 +9849,7 @@
           <w:sz w:val="18"/>
           <w:szCs w:val="18"/>
         </w:rPr>
-        <w:t xml:space="preserve"> </w:t>
+        <w:t>-recovery</w:t>
       </w:r>
       <w:r>
         <w:rPr>
@@ -9693,7 +9859,7 @@
           <w:sz w:val="18"/>
           <w:szCs w:val="18"/>
         </w:rPr>
-        <w:t xml:space="preserve">backup_id </w:t>
+        <w:t xml:space="preserve"> </w:t>
       </w:r>
       <w:r>
         <w:rPr>
@@ -9703,7 +9869,7 @@
           <w:sz w:val="18"/>
           <w:szCs w:val="18"/>
         </w:rPr>
-        <w:t>[</w:t>
+        <w:t xml:space="preserve">backup_id </w:t>
       </w:r>
       <w:r>
         <w:rPr>
@@ -9713,7 +9879,7 @@
           <w:sz w:val="18"/>
           <w:szCs w:val="18"/>
         </w:rPr>
-        <w:t>target_time</w:t>
+        <w:t>[</w:t>
       </w:r>
       <w:r>
         <w:rPr>
@@ -9723,6 +9889,16 @@
           <w:sz w:val="18"/>
           <w:szCs w:val="18"/>
         </w:rPr>
+        <w:t>target_time</w:t>
+      </w:r>
+      <w:r>
+        <w:rPr>
+          <w:rFonts w:ascii="Courier New" w:hAnsi="Courier New" w:cs="Courier New"/>
+          <w:b/>
+          <w:bCs/>
+          <w:sz w:val="18"/>
+          <w:szCs w:val="18"/>
+        </w:rPr>
         <w:t>]</w:t>
       </w:r>
     </w:p>
@@ -9733,7 +9909,7 @@
       <w:bookmarkStart w:id="40" w:name="_Ref473356673"/>
       <w:bookmarkStart w:id="41" w:name="_Ref473356690"/>
       <w:bookmarkStart w:id="42" w:name="_Ref473356702"/>
-      <w:bookmarkStart w:id="43" w:name="_Toc473370246"/>
+      <w:bookmarkStart w:id="43" w:name="_Toc473531430"/>
       <w:r>
         <w:lastRenderedPageBreak/>
         <w:t>Environment Variables</w:t>
@@ -10467,7 +10643,7 @@
       <w:pPr>
         <w:pStyle w:val="Heading1"/>
       </w:pPr>
-      <w:bookmarkStart w:id="44" w:name="_Toc473370247"/>
+      <w:bookmarkStart w:id="44" w:name="_Toc473531431"/>
       <w:r>
         <w:lastRenderedPageBreak/>
         <w:t xml:space="preserve">Command Line </w:t>
@@ -10956,7 +11132,7 @@
         <w:color w:val="000000" w:themeColor="text1"/>
         <w:sz w:val="21"/>
       </w:rPr>
-      <w:t>4</w:t>
+      <w:t>7</w:t>
     </w:r>
     <w:r>
       <w:rPr>
@@ -11076,6 +11252,7 @@
         <w15:appearance w15:val="hidden"/>
         <w:text/>
       </w:sdtPr>
+      <w:sdtEndPr/>
       <w:sdtContent>
         <w:r>
           <w:rPr>
@@ -11098,11 +11275,21 @@
       <w:tab/>
       <w:t xml:space="preserve">Version </w:t>
     </w:r>
-    <w:fldSimple w:instr=" DOCPROPERTY &quot;Version&quot;  \* MERGEFORMAT ">
-      <w:r>
-        <w:t>1.0.3</w:t>
-      </w:r>
-    </w:fldSimple>
+    <w:r>
+      <w:fldChar w:fldCharType="begin"/>
+    </w:r>
+    <w:r>
+      <w:instrText xml:space="preserve"> DOCPROPERTY "Version"  \* MERGEFORMAT </w:instrText>
+    </w:r>
+    <w:r>
+      <w:fldChar w:fldCharType="separate"/>
+    </w:r>
+    <w:r>
+      <w:t>1.0.3</w:t>
+    </w:r>
+    <w:r>
+      <w:fldChar w:fldCharType="end"/>
+    </w:r>
   </w:p>
 </w:hdr>
 </file>
@@ -17906,7 +18093,7 @@
 </file>
 
 <file path=customXml/itemProps6.xml><?xml version="1.0" encoding="utf-8"?>
-<ds:datastoreItem xmlns:ds="http://schemas.openxmlformats.org/officeDocument/2006/customXml" ds:itemID="{3A9663D9-C346-E049-99B3-A11B14501105}">
+<ds:datastoreItem xmlns:ds="http://schemas.openxmlformats.org/officeDocument/2006/customXml" ds:itemID="{6B2C8B1B-B8B9-914A-B4E4-18C844106115}">
   <ds:schemaRefs>
     <ds:schemaRef ds:uri="http://schemas.openxmlformats.org/officeDocument/2006/bibliography"/>
   </ds:schemaRefs>

</xml_diff>